<commit_message>
updated the document to reflect database changes
</commit_message>
<xml_diff>
--- a/Documentation/Database_Usage.docx
+++ b/Documentation/Database_Usage.docx
@@ -100,10 +100,22 @@
               <w:t xml:space="preserve"> </w:t>
             </w:r>
             <w:r>
-              <w:t>by Admin when he needs to reopen closed Abstract. The history of multiple reopening is not s</w:t>
-            </w:r>
-            <w:r>
-              <w:t>tored in database</w:t>
+              <w:t>by Admin when he needs to reopen closed Abstract. The history of multiple reopening is s</w:t>
+            </w:r>
+            <w:r>
+              <w:t xml:space="preserve">tored in </w:t>
+            </w:r>
+            <w:r>
+              <w:t>“</w:t>
+            </w:r>
+            <w:r>
+              <w:t>AbstractReOpenHistory</w:t>
+            </w:r>
+            <w:r>
+              <w:t>”</w:t>
+            </w:r>
+            <w:r>
+              <w:t xml:space="preserve"> table</w:t>
             </w:r>
             <w:r>
               <w:t>.</w:t>
@@ -150,16 +162,7 @@
                 <w:sz w:val="20"/>
                 <w:szCs w:val="20"/>
               </w:rPr>
-              <w:t>AbstractStatus</w:t>
-            </w:r>
-            <w:r>
-              <w:rPr>
-                <w:rFonts w:ascii="Courier New" w:hAnsi="Courier New" w:cs="Courier New"/>
-                <w:noProof/>
-                <w:sz w:val="20"/>
-                <w:szCs w:val="20"/>
-              </w:rPr>
-              <w:t xml:space="preserve"> </w:t>
+              <w:t xml:space="preserve">AbstractStatus </w:t>
             </w:r>
             <w:r>
               <w:rPr>
@@ -174,10 +177,7 @@
               <w:t xml:space="preserve">) will be “0”. </w:t>
             </w:r>
             <w:r>
-              <w:t>AbstractStatus</w:t>
-            </w:r>
-            <w:r>
-              <w:t xml:space="preserve">Id is updated by application code during evaluation process </w:t>
+              <w:t xml:space="preserve">AbstractStatusId is updated by application code during evaluation process </w:t>
             </w:r>
             <w:r>
               <w:t>and</w:t>
@@ -211,7 +211,16 @@
               <w:t>when Consensus</w:t>
             </w:r>
             <w:r>
-              <w:t xml:space="preserve"> data is submitted.</w:t>
+              <w:t xml:space="preserve"> data is submitted</w:t>
+            </w:r>
+            <w:r>
+              <w:t xml:space="preserve"> by C</w:t>
+            </w:r>
+            <w:r>
+              <w:t>oders OR Comparison is done by ODP Staff Members</w:t>
+            </w:r>
+            <w:r>
+              <w:t>.</w:t>
             </w:r>
             <w:r>
               <w:t xml:space="preserve"> DateT</w:t>
@@ -220,7 +229,27 @@
               <w:t>imeEnded</w:t>
             </w:r>
             <w:r>
-              <w:t xml:space="preserve"> value is inserted when Consensus data is saved.</w:t>
+              <w:t xml:space="preserve"> value is inserted when Consensus </w:t>
+            </w:r>
+            <w:r>
+              <w:t>OR Comparison</w:t>
+            </w:r>
+            <w:r>
+              <w:t xml:space="preserve"> </w:t>
+            </w:r>
+            <w:r>
+              <w:t>data is saved</w:t>
+            </w:r>
+            <w:r>
+              <w:t xml:space="preserve"> (statuses 1B, 2B, and 2C</w:t>
+            </w:r>
+            <w:bookmarkStart w:id="0" w:name="_GoBack"/>
+            <w:bookmarkEnd w:id="0"/>
+            <w:r>
+              <w:t>)</w:t>
+            </w:r>
+            <w:r>
+              <w:t>.</w:t>
             </w:r>
           </w:p>
         </w:tc>
@@ -252,210 +281,285 @@
           <w:tcPr>
             <w:tcW w:w="5508" w:type="dxa"/>
           </w:tcPr>
-          <w:p>
-            <w:r>
-              <w:t>EvaluationHistory</w:t>
-            </w:r>
-          </w:p>
-        </w:tc>
-        <w:tc>
-          <w:tcPr>
-            <w:tcW w:w="5508" w:type="dxa"/>
-          </w:tcPr>
-          <w:p>
-            <w:r>
-              <w:t>At night, data for the previous date will be moved from Evaluation ta</w:t>
-            </w:r>
-            <w:r>
-              <w:t xml:space="preserve">ble to Evaluation History table. Use </w:t>
+          <w:p/>
+        </w:tc>
+        <w:tc>
+          <w:tcPr>
+            <w:tcW w:w="5508" w:type="dxa"/>
+          </w:tcPr>
+          <w:p/>
+        </w:tc>
+      </w:tr>
+      <w:tr>
+        <w:tc>
+          <w:tcPr>
+            <w:tcW w:w="5508" w:type="dxa"/>
+          </w:tcPr>
+          <w:p>
+            <w:r>
+              <w:t>Submission</w:t>
+            </w:r>
+          </w:p>
+        </w:tc>
+        <w:tc>
+          <w:tcPr>
+            <w:tcW w:w="5508" w:type="dxa"/>
+          </w:tcPr>
+          <w:p/>
+        </w:tc>
+      </w:tr>
+      <w:tr>
+        <w:tc>
+          <w:tcPr>
+            <w:tcW w:w="5508" w:type="dxa"/>
+          </w:tcPr>
+          <w:p>
+            <w:r>
+              <w:t>SubmissionType</w:t>
+            </w:r>
+          </w:p>
+        </w:tc>
+        <w:tc>
+          <w:tcPr>
+            <w:tcW w:w="5508" w:type="dxa"/>
+          </w:tcPr>
+          <w:p>
+            <w:r>
+              <w:t>Submission Type is used to differentiate between individual submissions and consensus data</w:t>
+            </w:r>
+            <w:r>
+              <w:t xml:space="preserve"> submission</w:t>
+            </w:r>
+            <w:r>
+              <w:t xml:space="preserve"> for the save evaluation process.</w:t>
+            </w:r>
+          </w:p>
+        </w:tc>
+      </w:tr>
+      <w:tr>
+        <w:tc>
+          <w:tcPr>
+            <w:tcW w:w="5508" w:type="dxa"/>
+          </w:tcPr>
+          <w:p>
+            <w:r>
+              <w:t>Status</w:t>
+            </w:r>
+          </w:p>
+        </w:tc>
+        <w:tc>
+          <w:tcPr>
+            <w:tcW w:w="5508" w:type="dxa"/>
+          </w:tcPr>
+          <w:p>
+            <w:r>
+              <w:t xml:space="preserve">Used in multiple tables </w:t>
+            </w:r>
+            <w:r>
+              <w:t xml:space="preserve">to make item active/inactive instead of physical </w:t>
+            </w:r>
+            <w:r>
+              <w:t>deletion</w:t>
+            </w:r>
+            <w:r>
+              <w:t>.</w:t>
+            </w:r>
+          </w:p>
+        </w:tc>
+      </w:tr>
+      <w:tr>
+        <w:tc>
+          <w:tcPr>
+            <w:tcW w:w="5508" w:type="dxa"/>
+          </w:tcPr>
+          <w:p>
+            <w:r>
+              <w:t>A_StudyFocus</w:t>
+            </w:r>
+          </w:p>
+        </w:tc>
+        <w:tc>
+          <w:tcPr>
+            <w:tcW w:w="5508" w:type="dxa"/>
+          </w:tcPr>
+          <w:p>
+            <w:r>
+              <w:t>Sort column should be used on Evaluation Form.</w:t>
+            </w:r>
+          </w:p>
+          <w:p/>
+          <w:p>
+            <w:r>
+              <w:t>AbstractStudyFocusSort</w:t>
+            </w:r>
+            <w:r>
+              <w:t xml:space="preserve"> column </w:t>
+            </w:r>
+            <w:r>
+              <w:t>c</w:t>
+            </w:r>
+            <w:r>
+              <w:t xml:space="preserve">ould be used </w:t>
+            </w:r>
+            <w:r>
+              <w:t>to build a queue of Abstracts available for Coder’s review.</w:t>
+            </w:r>
+          </w:p>
+          <w:p/>
+          <w:p>
+            <w:r>
+              <w:t>ShowAsAbstractTopic</w:t>
+            </w:r>
+            <w:r>
+              <w:t xml:space="preserve"> column is for DBA use only. It indicates which Study Focus is served as Abstract Topic.</w:t>
+            </w:r>
+          </w:p>
+          <w:p/>
+          <w:p>
+            <w:r>
+              <w:t xml:space="preserve">A1_IsEnabled, A2_IsEnables, A3_IsEnables are used to mark not available columns </w:t>
+            </w:r>
+            <w:r>
+              <w:t>in Abstract</w:t>
+            </w:r>
+            <w:r>
+              <w:t xml:space="preserve"> Coding form.</w:t>
+            </w:r>
+          </w:p>
+          <w:p/>
+        </w:tc>
+      </w:tr>
+      <w:tr>
+        <w:tc>
+          <w:tcPr>
+            <w:tcW w:w="5508" w:type="dxa"/>
+          </w:tcPr>
+          <w:p>
+            <w:r>
+              <w:t>Team</w:t>
+            </w:r>
+          </w:p>
+        </w:tc>
+        <w:tc>
+          <w:tcPr>
+            <w:tcW w:w="5508" w:type="dxa"/>
+          </w:tcPr>
+          <w:p>
+            <w:r>
+              <w:t>At midnight SQL job will set the status of all teams to “InActive”. When supervisor creates Team and makes mistake he can physically delete the row from Team table. When he overrides Evaluation process, Team Status will be changed to “Deleted”.</w:t>
+            </w:r>
+            <w:r>
+              <w:t xml:space="preserve"> Developer should check if TeamID exists in Evaluation table.</w:t>
+            </w:r>
+          </w:p>
+          <w:p/>
+          <w:p>
+            <w:r>
+              <w:t>The field “UpdatedBy” in Team table is shared by developers and SQL job. It is fine to convert uniqueidentifier to varchar.</w:t>
+            </w:r>
+          </w:p>
+          <w:p>
+            <w:r>
+              <w:t>Ex: CAST(Createdby as varchar(100))</w:t>
+            </w:r>
+          </w:p>
+          <w:p/>
+          <w:p>
+            <w:r>
+              <w:t>Team Type is used to differentiate between Coders and ODP Staff Members stored in this table.</w:t>
+            </w:r>
+          </w:p>
+        </w:tc>
+      </w:tr>
+      <w:tr>
+        <w:tc>
+          <w:tcPr>
+            <w:tcW w:w="5508" w:type="dxa"/>
+          </w:tcPr>
+          <w:p>
+            <w:r>
+              <w:t>AbstractReviewList</w:t>
+            </w:r>
+          </w:p>
+        </w:tc>
+        <w:tc>
+          <w:tcPr>
+            <w:tcW w:w="5508" w:type="dxa"/>
+          </w:tcPr>
+          <w:p>
+            <w:r>
+              <w:t>At each moment not more than one Review List can exist. The list could be modified any time.</w:t>
+            </w:r>
+            <w:r>
+              <w:t xml:space="preserve"> Review List should contain only Abstracts with Status “1N” – ready for review. </w:t>
+            </w:r>
+            <w:r>
+              <w:lastRenderedPageBreak/>
+              <w:t>As soon as the Abstract is taken (meaning the Status is changed), it should be removed from this table. So the same Abstract should Not exist in both “Evaluation” and “</w:t>
+            </w:r>
+            <w:r>
+              <w:t>AbstractReviewList</w:t>
+            </w:r>
+            <w:r>
+              <w:t xml:space="preserve">” tables – only in one of </w:t>
+            </w:r>
+            <w:r>
+              <w:t>them. For ODP Supervisor screen</w:t>
+            </w:r>
+            <w:r>
+              <w:t xml:space="preserve"> pull Abstracts from both tables and check the </w:t>
+            </w:r>
+            <w:r>
+              <w:t>dates if you need to show items that were</w:t>
+            </w:r>
+            <w:r>
+              <w:t xml:space="preserve"> in today’s list.</w:t>
+            </w:r>
+          </w:p>
+        </w:tc>
+      </w:tr>
+      <w:tr>
+        <w:tc>
+          <w:tcPr>
+            <w:tcW w:w="5508" w:type="dxa"/>
+          </w:tcPr>
+          <w:p>
+            <w:r>
+              <w:lastRenderedPageBreak/>
+              <w:t>AbstractReOpenHistory</w:t>
+            </w:r>
+          </w:p>
+        </w:tc>
+        <w:tc>
+          <w:tcPr>
+            <w:tcW w:w="5508" w:type="dxa"/>
+          </w:tcPr>
+          <w:p>
+            <w:r>
+              <w:t>Abstract can be reopened multiple times. Each time it’s reopened a new row is inserted into this table. In addition, “</w:t>
+            </w:r>
+            <w:r>
+              <w:t>IsReOpenned</w:t>
+            </w:r>
+            <w:r>
+              <w:t>”</w:t>
+            </w:r>
+            <w:r>
+              <w:t xml:space="preserve"> field of “Abstract” table is set to </w:t>
             </w:r>
             <w:r>
               <w:rPr>
                 <w:i/>
               </w:rPr>
-              <w:t>Union</w:t>
-            </w:r>
-            <w:r>
-              <w:t xml:space="preserve"> to pull up all </w:t>
-            </w:r>
-            <w:r>
-              <w:t xml:space="preserve">data from all previous </w:t>
-            </w:r>
-            <w:r>
-              <w:t>processes.</w:t>
-            </w:r>
-          </w:p>
-        </w:tc>
-      </w:tr>
-      <w:tr>
-        <w:tc>
-          <w:tcPr>
-            <w:tcW w:w="5508" w:type="dxa"/>
-          </w:tcPr>
-          <w:p>
-            <w:r>
-              <w:t>Submission</w:t>
-            </w:r>
-          </w:p>
-        </w:tc>
-        <w:tc>
-          <w:tcPr>
-            <w:tcW w:w="5508" w:type="dxa"/>
-          </w:tcPr>
-          <w:p/>
-        </w:tc>
-      </w:tr>
-      <w:tr>
-        <w:tc>
-          <w:tcPr>
-            <w:tcW w:w="5508" w:type="dxa"/>
-          </w:tcPr>
-          <w:p>
-            <w:r>
-              <w:t>SubmissionType</w:t>
-            </w:r>
-          </w:p>
-        </w:tc>
-        <w:tc>
-          <w:tcPr>
-            <w:tcW w:w="5508" w:type="dxa"/>
-          </w:tcPr>
-          <w:p>
-            <w:r>
-              <w:t>Submission Type is used to differentiate between individual submissions and consensus data</w:t>
-            </w:r>
-            <w:r>
-              <w:t xml:space="preserve"> submission</w:t>
-            </w:r>
-            <w:r>
-              <w:t xml:space="preserve"> for the save evaluation process.</w:t>
-            </w:r>
-          </w:p>
-        </w:tc>
-      </w:tr>
-      <w:tr>
-        <w:tc>
-          <w:tcPr>
-            <w:tcW w:w="5508" w:type="dxa"/>
-          </w:tcPr>
-          <w:p>
-            <w:r>
-              <w:t>Status</w:t>
-            </w:r>
-          </w:p>
-        </w:tc>
-        <w:tc>
-          <w:tcPr>
-            <w:tcW w:w="5508" w:type="dxa"/>
-          </w:tcPr>
-          <w:p>
-            <w:r>
-              <w:t xml:space="preserve">Used in multiple tables </w:t>
-            </w:r>
-            <w:r>
-              <w:t xml:space="preserve">to make item active/inactive instead of physical </w:t>
-            </w:r>
-            <w:r>
-              <w:t>deletion</w:t>
+              <w:t>true</w:t>
             </w:r>
             <w:r>
               <w:t>.</w:t>
             </w:r>
-          </w:p>
-        </w:tc>
-      </w:tr>
-      <w:tr>
-        <w:tc>
-          <w:tcPr>
-            <w:tcW w:w="5508" w:type="dxa"/>
-          </w:tcPr>
-          <w:p>
-            <w:r>
-              <w:t>A_StudyFocus</w:t>
-            </w:r>
-          </w:p>
-        </w:tc>
-        <w:tc>
-          <w:tcPr>
-            <w:tcW w:w="5508" w:type="dxa"/>
-          </w:tcPr>
-          <w:p>
-            <w:r>
-              <w:t>Sort column should be used on Evaluation Form.</w:t>
-            </w:r>
-          </w:p>
-          <w:p/>
-          <w:p>
-            <w:r>
-              <w:t>AbstractStudyFocusSort</w:t>
-            </w:r>
-            <w:r>
-              <w:t xml:space="preserve"> column </w:t>
-            </w:r>
-            <w:r>
-              <w:t>c</w:t>
-            </w:r>
-            <w:r>
-              <w:t xml:space="preserve">ould be used </w:t>
-            </w:r>
-            <w:r>
-              <w:t>to build a queue of Abstracts available for Coder’s review.</w:t>
-            </w:r>
-          </w:p>
-          <w:p/>
-          <w:p>
-            <w:r>
-              <w:t>ShowAsAbstractTopic</w:t>
-            </w:r>
-            <w:r>
-              <w:t xml:space="preserve"> column is for DBA use only. It indicates which Study Focus is served as Abstract Topic.</w:t>
-            </w:r>
-            <w:bookmarkStart w:id="0" w:name="_GoBack"/>
-            <w:bookmarkEnd w:id="0"/>
-          </w:p>
-          <w:p/>
-        </w:tc>
-      </w:tr>
-      <w:tr>
-        <w:tc>
-          <w:tcPr>
-            <w:tcW w:w="5508" w:type="dxa"/>
-          </w:tcPr>
-          <w:p/>
-        </w:tc>
-        <w:tc>
-          <w:tcPr>
-            <w:tcW w:w="5508" w:type="dxa"/>
-          </w:tcPr>
-          <w:p/>
-        </w:tc>
-      </w:tr>
-      <w:tr>
-        <w:tc>
-          <w:tcPr>
-            <w:tcW w:w="5508" w:type="dxa"/>
-          </w:tcPr>
-          <w:p/>
-        </w:tc>
-        <w:tc>
-          <w:tcPr>
-            <w:tcW w:w="5508" w:type="dxa"/>
-          </w:tcPr>
-          <w:p/>
-        </w:tc>
-      </w:tr>
-      <w:tr>
-        <w:tc>
-          <w:tcPr>
-            <w:tcW w:w="5508" w:type="dxa"/>
-          </w:tcPr>
-          <w:p/>
-        </w:tc>
-        <w:tc>
-          <w:tcPr>
-            <w:tcW w:w="5508" w:type="dxa"/>
-          </w:tcPr>
-          <w:p/>
+            <w:r>
+              <w:t xml:space="preserve"> </w:t>
+            </w:r>
+          </w:p>
         </w:tc>
       </w:tr>
       <w:tr>
@@ -608,7 +712,6 @@
         <w:pStyle w:val="Heading2"/>
       </w:pPr>
       <w:r>
-        <w:lastRenderedPageBreak/>
         <w:t>Coder Team Purge</w:t>
       </w:r>
     </w:p>
@@ -625,10 +728,7 @@
         <w:t>Nightly database job</w:t>
       </w:r>
       <w:r>
-        <w:t xml:space="preserve">: </w:t>
-      </w:r>
-      <w:r>
-        <w:t>All Coder Teams will get Status</w:t>
+        <w:t>: All Coder Teams will get Status</w:t>
       </w:r>
       <w:r>
         <w:t xml:space="preserve"> </w:t>
@@ -709,10 +809,7 @@
     </w:p>
     <w:p>
       <w:r>
-        <w:t>Abstract Status Code</w:t>
-      </w:r>
-      <w:r>
-        <w:t xml:space="preserve"> of Abstract that the team was working on should be reset to “0” for Coder process or to “1N” for</w:t>
+        <w:t>Abstract Status Code of Abstract that the team was working on should be reset to “0” for Coder process or to “1N” for</w:t>
       </w:r>
       <w:r>
         <w:t xml:space="preserve"> </w:t>

</xml_diff>

<commit_message>
Updated Database Usage Document based on multiple discussions
</commit_message>
<xml_diff>
--- a/Documentation/Database_Usage.docx
+++ b/Documentation/Database_Usage.docx
@@ -109,16 +109,176 @@
             <w:r>
               <w:t>AbstractStatus</w:t>
             </w:r>
-          </w:p>
-        </w:tc>
-        <w:tc>
-          <w:tcPr>
-            <w:tcW w:w="5508" w:type="dxa"/>
-          </w:tcPr>
-          <w:p>
-            <w:r>
-              <w:t>Abstract’s status is constantly changing by application code or database nightly jobs.</w:t>
-            </w:r>
+            <w:r>
+              <w:t>ChangeHistory</w:t>
+            </w:r>
+          </w:p>
+        </w:tc>
+        <w:tc>
+          <w:tcPr>
+            <w:tcW w:w="5508" w:type="dxa"/>
+          </w:tcPr>
+          <w:p>
+            <w:r>
+              <w:t>The first r</w:t>
+            </w:r>
+            <w:r>
+              <w:t>ecord</w:t>
+            </w:r>
+            <w:r>
+              <w:t xml:space="preserve"> for each</w:t>
+            </w:r>
+            <w:r>
+              <w:t xml:space="preserve"> Abstract </w:t>
+            </w:r>
+            <w:r>
+              <w:t>will be i</w:t>
+            </w:r>
+            <w:r>
+              <w:t xml:space="preserve">nserted </w:t>
+            </w:r>
+            <w:r>
+              <w:t xml:space="preserve">into this table </w:t>
+            </w:r>
+            <w:r>
+              <w:t xml:space="preserve">by DBA when </w:t>
+            </w:r>
+            <w:r>
+              <w:t xml:space="preserve">the </w:t>
+            </w:r>
+            <w:r>
+              <w:t xml:space="preserve">Abstract </w:t>
+            </w:r>
+            <w:r>
+              <w:t>i</w:t>
+            </w:r>
+            <w:r>
+              <w:t>s loaded into the database.</w:t>
+            </w:r>
+            <w:r>
+              <w:t xml:space="preserve"> A</w:t>
+            </w:r>
+            <w:r>
+              <w:t>bstractStatus</w:t>
+            </w:r>
+            <w:r>
+              <w:t>Code</w:t>
+            </w:r>
+            <w:r>
+              <w:t xml:space="preserve"> will be</w:t>
+            </w:r>
+            <w:r>
+              <w:t xml:space="preserve"> set to</w:t>
+            </w:r>
+            <w:r>
+              <w:t xml:space="preserve"> “0”. </w:t>
+            </w:r>
+            <w:r>
+              <w:t xml:space="preserve">In addition, CreatedDate </w:t>
+            </w:r>
+            <w:r>
+              <w:t xml:space="preserve">and CreatedBy </w:t>
+            </w:r>
+            <w:r>
+              <w:t>value</w:t>
+            </w:r>
+            <w:r>
+              <w:t xml:space="preserve"> will be </w:t>
+            </w:r>
+            <w:r>
+              <w:t>filled in</w:t>
+            </w:r>
+            <w:r>
+              <w:t>.</w:t>
+            </w:r>
+            <w:r>
+              <w:t xml:space="preserve"> </w:t>
+            </w:r>
+            <w:r>
+              <w:t>CreatedBy</w:t>
+            </w:r>
+            <w:r>
+              <w:t xml:space="preserve"> </w:t>
+            </w:r>
+            <w:r>
+              <w:t>column will contain</w:t>
+            </w:r>
+            <w:r>
+              <w:t xml:space="preserve"> </w:t>
+            </w:r>
+            <w:r>
+              <w:rPr>
+                <w:i/>
+              </w:rPr>
+              <w:t xml:space="preserve">System </w:t>
+            </w:r>
+            <w:r>
+              <w:rPr>
+                <w:i/>
+              </w:rPr>
+              <w:t>Admin</w:t>
+            </w:r>
+            <w:r>
+              <w:t xml:space="preserve"> account’s</w:t>
+            </w:r>
+            <w:r>
+              <w:t xml:space="preserve"> </w:t>
+            </w:r>
+            <w:r>
+              <w:t>UserId</w:t>
+            </w:r>
+            <w:r>
+              <w:t>.</w:t>
+            </w:r>
+          </w:p>
+          <w:p/>
+          <w:p>
+            <w:r>
+              <w:t>Application</w:t>
+            </w:r>
+            <w:r>
+              <w:t xml:space="preserve"> code will insert new records for the same Abstract each time the Abstract’s Status is changed</w:t>
+            </w:r>
+            <w:r>
+              <w:t xml:space="preserve">”. In addition, CreatedDate and CreatedBy value will be </w:t>
+            </w:r>
+            <w:r>
+              <w:t>filled in</w:t>
+            </w:r>
+            <w:r>
+              <w:t>.</w:t>
+            </w:r>
+            <w:r>
+              <w:t xml:space="preserve"> </w:t>
+            </w:r>
+            <w:r>
+              <w:t>CreatedBy</w:t>
+            </w:r>
+            <w:r>
+              <w:t xml:space="preserve"> column will contain user’s identity</w:t>
+            </w:r>
+            <w:r>
+              <w:t xml:space="preserve"> (UserId from dbo. aspnet_Users table)</w:t>
+            </w:r>
+            <w:r>
+              <w:t>.</w:t>
+            </w:r>
+          </w:p>
+          <w:p/>
+          <w:p>
+            <w:r>
+              <w:rPr>
+                <w:b/>
+              </w:rPr>
+              <w:t>No update or delete operations for this table. Inserts only!</w:t>
+            </w:r>
+          </w:p>
+          <w:p>
+            <w:pPr>
+              <w:rPr>
+                <w:color w:val="7030A0"/>
+              </w:rPr>
+            </w:pPr>
           </w:p>
         </w:tc>
       </w:tr>
@@ -129,121 +289,83 @@
           </w:tcPr>
           <w:p>
             <w:r>
-              <w:t>AbstractStatus</w:t>
-            </w:r>
-            <w:r>
-              <w:t>ChangeHistory</w:t>
-            </w:r>
-          </w:p>
-        </w:tc>
-        <w:tc>
-          <w:tcPr>
-            <w:tcW w:w="5508" w:type="dxa"/>
-          </w:tcPr>
-          <w:p>
-            <w:r>
-              <w:t>The first r</w:t>
-            </w:r>
-            <w:r>
-              <w:t>ecord</w:t>
-            </w:r>
-            <w:r>
-              <w:t xml:space="preserve"> for each</w:t>
-            </w:r>
-            <w:r>
-              <w:t xml:space="preserve"> Abstract </w:t>
-            </w:r>
-            <w:r>
-              <w:t>will be i</w:t>
-            </w:r>
-            <w:r>
-              <w:t xml:space="preserve">nserted </w:t>
-            </w:r>
-            <w:r>
-              <w:t xml:space="preserve">into this table </w:t>
-            </w:r>
-            <w:r>
-              <w:t xml:space="preserve">by DBA when </w:t>
-            </w:r>
-            <w:r>
-              <w:t xml:space="preserve">the </w:t>
-            </w:r>
-            <w:r>
-              <w:t xml:space="preserve">Abstract </w:t>
-            </w:r>
-            <w:r>
-              <w:t>i</w:t>
-            </w:r>
-            <w:r>
-              <w:t>s loaded into the database.</w:t>
-            </w:r>
-            <w:r>
-              <w:t xml:space="preserve"> A</w:t>
-            </w:r>
-            <w:r>
-              <w:t>bstractStatus</w:t>
-            </w:r>
-            <w:r>
-              <w:t>Code</w:t>
-            </w:r>
-            <w:r>
-              <w:t xml:space="preserve"> will be</w:t>
-            </w:r>
-            <w:r>
-              <w:t xml:space="preserve"> set to</w:t>
-            </w:r>
-            <w:r>
-              <w:t xml:space="preserve"> “0”. </w:t>
-            </w:r>
-            <w:r>
-              <w:t xml:space="preserve">In addition, CreatedDate </w:t>
-            </w:r>
-            <w:r>
-              <w:t>value</w:t>
-            </w:r>
-            <w:r>
-              <w:t xml:space="preserve"> will be added.</w:t>
-            </w:r>
-          </w:p>
-          <w:p/>
-          <w:p>
-            <w:r>
-              <w:t>Application</w:t>
-            </w:r>
-            <w:r>
-              <w:t xml:space="preserve"> code will insert new records for the same Abstract each time the Abstract’s Status is changed.</w:t>
-            </w:r>
-            <w:r>
-              <w:t xml:space="preserve"> In addition, UpdatedDate and UpdatedBy values will be added. UpdatedBy column will contain user’s identity</w:t>
-            </w:r>
-            <w:r>
-              <w:t xml:space="preserve"> (UserId from dbo. aspnet_Users table)</w:t>
+              <w:t>Evaluation</w:t>
+            </w:r>
+          </w:p>
+        </w:tc>
+        <w:tc>
+          <w:tcPr>
+            <w:tcW w:w="5508" w:type="dxa"/>
+          </w:tcPr>
+          <w:p>
+            <w:r>
+              <w:t xml:space="preserve">Evaluation is an entity used to model the process. </w:t>
+            </w:r>
+            <w:r>
+              <w:t>When evaluation process starts, a row is inserted into this table</w:t>
+            </w:r>
+            <w:r>
+              <w:t xml:space="preserve"> with appropriate EvaluationTypeId</w:t>
+            </w:r>
+            <w:r>
+              <w:t xml:space="preserve">. IsCompete column is set to “true” </w:t>
+            </w:r>
+            <w:r>
+              <w:t>when Consensus</w:t>
+            </w:r>
+            <w:r>
+              <w:t xml:space="preserve"> data is submitted</w:t>
+            </w:r>
+            <w:r>
+              <w:t xml:space="preserve"> by C</w:t>
+            </w:r>
+            <w:r>
+              <w:t>oders</w:t>
+            </w:r>
+            <w:r>
+              <w:t xml:space="preserve"> (1B)</w:t>
+            </w:r>
+            <w:r>
+              <w:t xml:space="preserve"> OR Comparison is done by ODP Staff Members</w:t>
+            </w:r>
+            <w:r>
+              <w:t xml:space="preserve"> (2C)</w:t>
             </w:r>
             <w:r>
               <w:t>.</w:t>
             </w:r>
-          </w:p>
-          <w:p/>
-          <w:p>
-            <w:r>
-              <w:t xml:space="preserve">When nightly job inserts a new record here, </w:t>
-            </w:r>
-          </w:p>
-          <w:p>
-            <w:r>
-              <w:rPr>
-                <w:i/>
-              </w:rPr>
-              <w:t>UpdatedByDailyJob</w:t>
-            </w:r>
-            <w:r>
-              <w:t xml:space="preserve"> column is set to 1.</w:t>
-            </w:r>
-          </w:p>
-          <w:p/>
-          <w:p>
-            <w:r>
-              <w:t>No update or delete operations for this table. Inserts only!</w:t>
+            <w:r>
+              <w:t xml:space="preserve"> </w:t>
+            </w:r>
+            <w:r>
+              <w:t xml:space="preserve">In addition, </w:t>
+            </w:r>
+            <w:r>
+              <w:t>DateT</w:t>
+            </w:r>
+            <w:r>
+              <w:t>imeEnded</w:t>
+            </w:r>
+            <w:r>
+              <w:t xml:space="preserve"> value is inserted when </w:t>
+            </w:r>
+            <w:r>
+              <w:t>Abstract Status is changed to</w:t>
+            </w:r>
+            <w:r>
+              <w:t xml:space="preserve"> 1B </w:t>
+            </w:r>
+            <w:r>
+              <w:t>or</w:t>
+            </w:r>
+            <w:r>
+              <w:t xml:space="preserve"> </w:t>
+            </w:r>
+            <w:r>
+              <w:t>2C)</w:t>
+            </w:r>
+            <w:r>
+              <w:t>.</w:t>
             </w:r>
           </w:p>
         </w:tc>
@@ -255,83 +377,62 @@
           </w:tcPr>
           <w:p>
             <w:r>
-              <w:t>Evaluation</w:t>
-            </w:r>
-          </w:p>
-        </w:tc>
-        <w:tc>
-          <w:tcPr>
-            <w:tcW w:w="5508" w:type="dxa"/>
-          </w:tcPr>
-          <w:p>
-            <w:r>
-              <w:t xml:space="preserve">Evaluation is an entity used to model the process. </w:t>
-            </w:r>
-            <w:r>
-              <w:t>When evaluation process starts, a row is inserted into this table</w:t>
-            </w:r>
-            <w:r>
-              <w:t xml:space="preserve"> with appropriate EvaluationTypeId</w:t>
-            </w:r>
-            <w:r>
-              <w:t xml:space="preserve">. IsCompete column is set to “true” </w:t>
-            </w:r>
-            <w:r>
-              <w:t>when Consensus</w:t>
-            </w:r>
-            <w:r>
-              <w:t xml:space="preserve"> data is submitted</w:t>
-            </w:r>
-            <w:r>
-              <w:t xml:space="preserve"> by C</w:t>
-            </w:r>
-            <w:r>
-              <w:t>oders</w:t>
-            </w:r>
-            <w:r>
-              <w:t xml:space="preserve"> (1B)</w:t>
-            </w:r>
-            <w:r>
-              <w:t xml:space="preserve"> OR Comparison is done by ODP Staff Members</w:t>
-            </w:r>
-            <w:r>
-              <w:t xml:space="preserve"> (2C)</w:t>
-            </w:r>
-            <w:r>
-              <w:t>.</w:t>
-            </w:r>
-            <w:r>
-              <w:t xml:space="preserve"> </w:t>
-            </w:r>
-            <w:r>
-              <w:t xml:space="preserve">In addition, </w:t>
-            </w:r>
-            <w:r>
-              <w:t>DateT</w:t>
-            </w:r>
-            <w:r>
-              <w:t>imeEnded</w:t>
-            </w:r>
-            <w:r>
-              <w:t xml:space="preserve"> value is inserted when </w:t>
-            </w:r>
-            <w:r>
-              <w:t>Abstract Status is changed to</w:t>
-            </w:r>
-            <w:r>
-              <w:t xml:space="preserve"> 1B </w:t>
-            </w:r>
-            <w:r>
-              <w:t>or</w:t>
-            </w:r>
-            <w:r>
-              <w:t xml:space="preserve"> </w:t>
-            </w:r>
-            <w:r>
-              <w:t>2C)</w:t>
-            </w:r>
-            <w:r>
-              <w:t>.</w:t>
+              <w:t>EvaluationType</w:t>
+            </w:r>
+          </w:p>
+        </w:tc>
+        <w:tc>
+          <w:tcPr>
+            <w:tcW w:w="5508" w:type="dxa"/>
+          </w:tcPr>
+          <w:p>
+            <w:r>
+              <w:t>2</w:t>
+            </w:r>
+            <w:r>
+              <w:t xml:space="preserve"> d</w:t>
+            </w:r>
+            <w:r>
+              <w:t xml:space="preserve">ifferent </w:t>
+            </w:r>
+            <w:r>
+              <w:t xml:space="preserve">Evaluation Types exist: </w:t>
+            </w:r>
+            <w:r>
+              <w:rPr>
+                <w:i/>
+              </w:rPr>
+              <w:t>Coder Evaluation</w:t>
+            </w:r>
+            <w:r>
+              <w:rPr>
+                <w:i/>
+              </w:rPr>
+              <w:t xml:space="preserve"> (1 &gt; 1B)</w:t>
+            </w:r>
+            <w:r>
+              <w:rPr>
+                <w:i/>
+              </w:rPr>
+              <w:t>, ODP Staff Members Evaluation</w:t>
+            </w:r>
+            <w:r>
+              <w:rPr>
+                <w:i/>
+              </w:rPr>
+              <w:t xml:space="preserve"> (</w:t>
+            </w:r>
+            <w:r>
+              <w:rPr>
+                <w:i/>
+              </w:rPr>
+              <w:t xml:space="preserve">2 </w:t>
+            </w:r>
+            <w:r>
+              <w:rPr>
+                <w:i/>
+              </w:rPr>
+              <w:t>&gt; 2C).</w:t>
             </w:r>
           </w:p>
         </w:tc>
@@ -343,62 +444,26 @@
           </w:tcPr>
           <w:p>
             <w:r>
-              <w:t>EvaluationType</w:t>
-            </w:r>
-          </w:p>
-        </w:tc>
-        <w:tc>
-          <w:tcPr>
-            <w:tcW w:w="5508" w:type="dxa"/>
-          </w:tcPr>
-          <w:p>
-            <w:r>
-              <w:t>2</w:t>
-            </w:r>
-            <w:r>
-              <w:t xml:space="preserve"> d</w:t>
-            </w:r>
-            <w:r>
-              <w:t xml:space="preserve">ifferent </w:t>
-            </w:r>
-            <w:r>
-              <w:t xml:space="preserve">Evaluation Types exist: </w:t>
-            </w:r>
-            <w:r>
-              <w:rPr>
-                <w:i/>
-              </w:rPr>
-              <w:t>Coder Evaluation</w:t>
-            </w:r>
-            <w:r>
-              <w:rPr>
-                <w:i/>
-              </w:rPr>
-              <w:t xml:space="preserve"> (1 &gt; 1B)</w:t>
-            </w:r>
-            <w:r>
-              <w:rPr>
-                <w:i/>
-              </w:rPr>
-              <w:t>, ODP Staff Members Evaluation</w:t>
-            </w:r>
-            <w:r>
-              <w:rPr>
-                <w:i/>
-              </w:rPr>
-              <w:t xml:space="preserve"> (</w:t>
-            </w:r>
-            <w:r>
-              <w:rPr>
-                <w:i/>
-              </w:rPr>
-              <w:t xml:space="preserve">2 </w:t>
-            </w:r>
-            <w:r>
-              <w:rPr>
-                <w:i/>
-              </w:rPr>
-              <w:t>&gt; 2C).</w:t>
+              <w:t>AbstractTopic</w:t>
+            </w:r>
+          </w:p>
+        </w:tc>
+        <w:tc>
+          <w:tcPr>
+            <w:tcW w:w="5508" w:type="dxa"/>
+          </w:tcPr>
+          <w:p>
+            <w:r>
+              <w:t>Show</w:t>
+            </w:r>
+            <w:r>
+              <w:t>s</w:t>
+            </w:r>
+            <w:r>
+              <w:t xml:space="preserve"> what</w:t>
+            </w:r>
+            <w:r>
+              <w:t xml:space="preserve"> topic each abstract belongs to. </w:t>
             </w:r>
           </w:p>
         </w:tc>
@@ -408,13 +473,21 @@
           <w:tcPr>
             <w:tcW w:w="5508" w:type="dxa"/>
           </w:tcPr>
-          <w:p/>
-        </w:tc>
-        <w:tc>
-          <w:tcPr>
-            <w:tcW w:w="5508" w:type="dxa"/>
-          </w:tcPr>
-          <w:p/>
+          <w:p>
+            <w:r>
+              <w:t>Submission</w:t>
+            </w:r>
+          </w:p>
+        </w:tc>
+        <w:tc>
+          <w:tcPr>
+            <w:tcW w:w="5508" w:type="dxa"/>
+          </w:tcPr>
+          <w:p>
+            <w:r>
+              <w:t>Main table for submitted evaluation data</w:t>
+            </w:r>
+          </w:p>
         </w:tc>
       </w:tr>
       <w:tr>
@@ -424,17 +497,119 @@
           </w:tcPr>
           <w:p>
             <w:r>
-              <w:t>Submission</w:t>
-            </w:r>
-          </w:p>
-        </w:tc>
-        <w:tc>
-          <w:tcPr>
-            <w:tcW w:w="5508" w:type="dxa"/>
-          </w:tcPr>
-          <w:p>
-            <w:r>
-              <w:t>Main table for submitted evaluation data</w:t>
+              <w:t>SubmissionType</w:t>
+            </w:r>
+          </w:p>
+        </w:tc>
+        <w:tc>
+          <w:tcPr>
+            <w:tcW w:w="5508" w:type="dxa"/>
+          </w:tcPr>
+          <w:p>
+            <w:r>
+              <w:t xml:space="preserve">Submission Type is used to differentiate between submissions for </w:t>
+            </w:r>
+            <w:r>
+              <w:t xml:space="preserve">different </w:t>
+            </w:r>
+            <w:r>
+              <w:t>evaluation process</w:t>
+            </w:r>
+            <w:r>
+              <w:t>es stored in the same table</w:t>
+            </w:r>
+            <w:r>
+              <w:t>.</w:t>
+            </w:r>
+            <w:r>
+              <w:t xml:space="preserve"> 5 submission types exist: </w:t>
+            </w:r>
+            <w:r>
+              <w:rPr>
+                <w:i/>
+              </w:rPr>
+              <w:t>Coder Evaluation</w:t>
+            </w:r>
+            <w:r>
+              <w:rPr>
+                <w:i/>
+              </w:rPr>
+              <w:t xml:space="preserve"> (1 &gt; 1A)</w:t>
+            </w:r>
+            <w:r>
+              <w:rPr>
+                <w:i/>
+              </w:rPr>
+              <w:t>, Coder Consensus</w:t>
+            </w:r>
+            <w:r>
+              <w:rPr>
+                <w:i/>
+              </w:rPr>
+              <w:t xml:space="preserve"> (1A &gt; 1B)</w:t>
+            </w:r>
+            <w:r>
+              <w:rPr>
+                <w:i/>
+              </w:rPr>
+              <w:t>, ODP Staff Members Evaluation</w:t>
+            </w:r>
+            <w:r>
+              <w:rPr>
+                <w:i/>
+              </w:rPr>
+              <w:t xml:space="preserve"> (2 &gt; 2A)</w:t>
+            </w:r>
+            <w:r>
+              <w:rPr>
+                <w:i/>
+              </w:rPr>
+              <w:t>, ODP Staff Member Consensus</w:t>
+            </w:r>
+            <w:r>
+              <w:rPr>
+                <w:i/>
+              </w:rPr>
+              <w:t xml:space="preserve"> (2A &gt; 2B)</w:t>
+            </w:r>
+            <w:r>
+              <w:rPr>
+                <w:i/>
+              </w:rPr>
+              <w:t xml:space="preserve">, </w:t>
+            </w:r>
+            <w:r>
+              <w:t>and</w:t>
+            </w:r>
+            <w:r>
+              <w:rPr>
+                <w:i/>
+              </w:rPr>
+              <w:t xml:space="preserve"> </w:t>
+            </w:r>
+            <w:r>
+              <w:rPr>
+                <w:i/>
+              </w:rPr>
+              <w:t>ODP Staff Member Comparison</w:t>
+            </w:r>
+            <w:r>
+              <w:rPr>
+                <w:i/>
+              </w:rPr>
+              <w:t xml:space="preserve"> (2B &gt; 2C)</w:t>
+            </w:r>
+            <w:r>
+              <w:rPr>
+                <w:i/>
+              </w:rPr>
+              <w:t>.</w:t>
+            </w:r>
+            <w:r>
+              <w:rPr>
+                <w:i/>
+              </w:rPr>
+              <w:t xml:space="preserve"> </w:t>
             </w:r>
           </w:p>
         </w:tc>
@@ -446,119 +621,89 @@
           </w:tcPr>
           <w:p>
             <w:r>
-              <w:t>SubmissionType</w:t>
-            </w:r>
-          </w:p>
-        </w:tc>
-        <w:tc>
-          <w:tcPr>
-            <w:tcW w:w="5508" w:type="dxa"/>
-          </w:tcPr>
-          <w:p>
-            <w:r>
-              <w:t xml:space="preserve">Submission Type is used to differentiate between submissions for </w:t>
-            </w:r>
-            <w:r>
-              <w:t xml:space="preserve">different </w:t>
-            </w:r>
-            <w:r>
-              <w:t>evaluation process</w:t>
-            </w:r>
-            <w:r>
-              <w:t>es stored in the same table</w:t>
+              <w:t>Status</w:t>
+            </w:r>
+          </w:p>
+        </w:tc>
+        <w:tc>
+          <w:tcPr>
+            <w:tcW w:w="5508" w:type="dxa"/>
+          </w:tcPr>
+          <w:p>
+            <w:r>
+              <w:t>StatusID column is u</w:t>
+            </w:r>
+            <w:r>
+              <w:t>sed in multiple tables</w:t>
+            </w:r>
+            <w:r>
+              <w:t xml:space="preserve"> as Foreign Key</w:t>
+            </w:r>
+            <w:r>
+              <w:t xml:space="preserve"> </w:t>
+            </w:r>
+            <w:r>
+              <w:t xml:space="preserve">(FK) </w:t>
+            </w:r>
+            <w:r>
+              <w:t xml:space="preserve">to mark items </w:t>
+            </w:r>
+            <w:r>
+              <w:rPr>
+                <w:i/>
+              </w:rPr>
+              <w:t>active</w:t>
+            </w:r>
+            <w:r>
+              <w:t xml:space="preserve">, </w:t>
+            </w:r>
+            <w:r>
+              <w:rPr>
+                <w:i/>
+              </w:rPr>
+              <w:t>inactive</w:t>
+            </w:r>
+            <w:r>
+              <w:t xml:space="preserve">, or </w:t>
+            </w:r>
+            <w:r>
+              <w:rPr>
+                <w:i/>
+              </w:rPr>
+              <w:t>deleted</w:t>
+            </w:r>
+            <w:r>
+              <w:t xml:space="preserve"> </w:t>
+            </w:r>
+            <w:r>
+              <w:t xml:space="preserve">instead of physical </w:t>
+            </w:r>
+            <w:r>
+              <w:t xml:space="preserve">row </w:t>
+            </w:r>
+            <w:r>
+              <w:t>deletion</w:t>
             </w:r>
             <w:r>
               <w:t>.</w:t>
             </w:r>
             <w:r>
-              <w:t xml:space="preserve"> 5 submission types exist: </w:t>
-            </w:r>
-            <w:r>
-              <w:rPr>
-                <w:i/>
-              </w:rPr>
-              <w:t>Coder Evaluation</w:t>
-            </w:r>
-            <w:r>
-              <w:rPr>
-                <w:i/>
-              </w:rPr>
-              <w:t xml:space="preserve"> (1 &gt; 1A)</w:t>
-            </w:r>
-            <w:r>
-              <w:rPr>
-                <w:i/>
-              </w:rPr>
-              <w:t>, Coder Consensus</w:t>
-            </w:r>
-            <w:r>
-              <w:rPr>
-                <w:i/>
-              </w:rPr>
-              <w:t xml:space="preserve"> (1A &gt; 1B)</w:t>
-            </w:r>
-            <w:r>
-              <w:rPr>
-                <w:i/>
-              </w:rPr>
-              <w:t>, ODP Staff Members Evaluation</w:t>
-            </w:r>
-            <w:r>
-              <w:rPr>
-                <w:i/>
-              </w:rPr>
-              <w:t xml:space="preserve"> (2 &gt; 2A)</w:t>
-            </w:r>
-            <w:r>
-              <w:rPr>
-                <w:i/>
-              </w:rPr>
-              <w:t>, ODP Staff Member Consensus</w:t>
-            </w:r>
-            <w:r>
-              <w:rPr>
-                <w:i/>
-              </w:rPr>
-              <w:t xml:space="preserve"> (2A &gt; 2B)</w:t>
-            </w:r>
-            <w:r>
-              <w:rPr>
-                <w:i/>
-              </w:rPr>
-              <w:t xml:space="preserve">, </w:t>
-            </w:r>
-            <w:r>
-              <w:t>and</w:t>
-            </w:r>
-            <w:r>
-              <w:rPr>
-                <w:i/>
-              </w:rPr>
-              <w:t xml:space="preserve"> </w:t>
-            </w:r>
-            <w:r>
-              <w:rPr>
-                <w:i/>
-              </w:rPr>
-              <w:t>ODP Staff Member Comparison</w:t>
-            </w:r>
-            <w:r>
-              <w:rPr>
-                <w:i/>
-              </w:rPr>
-              <w:t xml:space="preserve"> (2B &gt; 2C)</w:t>
-            </w:r>
-            <w:r>
-              <w:rPr>
-                <w:i/>
-              </w:rPr>
+              <w:t xml:space="preserve"> If StatusID exists in any table as a FK</w:t>
+            </w:r>
+            <w:r>
+              <w:t>, developers</w:t>
+            </w:r>
+            <w:r>
+              <w:t xml:space="preserve"> have to check the Status making sure the item is </w:t>
+            </w:r>
+            <w:r>
+              <w:rPr>
+                <w:i/>
+              </w:rPr>
+              <w:t>Active</w:t>
+            </w:r>
+            <w:r>
               <w:t>.</w:t>
-            </w:r>
-            <w:r>
-              <w:rPr>
-                <w:i/>
-              </w:rPr>
-              <w:t xml:space="preserve"> </w:t>
             </w:r>
           </w:p>
         </w:tc>
@@ -570,91 +715,143 @@
           </w:tcPr>
           <w:p>
             <w:r>
-              <w:t>Status</w:t>
-            </w:r>
-          </w:p>
-        </w:tc>
-        <w:tc>
-          <w:tcPr>
-            <w:tcW w:w="5508" w:type="dxa"/>
-          </w:tcPr>
-          <w:p>
-            <w:r>
-              <w:t>StatusID column is u</w:t>
-            </w:r>
-            <w:r>
-              <w:t>sed in multiple tables</w:t>
-            </w:r>
-            <w:r>
-              <w:t xml:space="preserve"> as Foreign Key</w:t>
+              <w:t>A_StudyFocus</w:t>
+            </w:r>
+          </w:p>
+        </w:tc>
+        <w:tc>
+          <w:tcPr>
+            <w:tcW w:w="5508" w:type="dxa"/>
+          </w:tcPr>
+          <w:p>
+            <w:r>
+              <w:rPr>
+                <w:i/>
+              </w:rPr>
+              <w:t>Sort</w:t>
+            </w:r>
+            <w:r>
+              <w:t xml:space="preserve"> column should be used for display order </w:t>
+            </w:r>
+            <w:r>
+              <w:t>on Evaluation Form.</w:t>
+            </w:r>
+          </w:p>
+          <w:p/>
+          <w:p>
+            <w:r>
+              <w:rPr>
+                <w:i/>
+              </w:rPr>
+              <w:t>AbstractStudyFocusSort</w:t>
+            </w:r>
+            <w:r>
+              <w:t xml:space="preserve"> column </w:t>
+            </w:r>
+            <w:r>
+              <w:t>c</w:t>
+            </w:r>
+            <w:r>
+              <w:t xml:space="preserve">ould be used </w:t>
+            </w:r>
+            <w:r>
+              <w:t>to build a queue of Abstracts available for Coder’s review.</w:t>
+            </w:r>
+          </w:p>
+          <w:p/>
+          <w:p>
+            <w:r>
+              <w:rPr>
+                <w:i/>
+              </w:rPr>
+              <w:t xml:space="preserve">ShowAsAbstractTopic </w:t>
+            </w:r>
+            <w:r>
+              <w:t>column indicates which Study Focus is served as Abstract Topic.</w:t>
             </w:r>
             <w:r>
               <w:t xml:space="preserve"> </w:t>
             </w:r>
             <w:r>
-              <w:t xml:space="preserve">(FK) </w:t>
-            </w:r>
-            <w:r>
-              <w:t xml:space="preserve">to mark items </w:t>
-            </w:r>
-            <w:r>
-              <w:rPr>
-                <w:i/>
-              </w:rPr>
-              <w:t>active</w:t>
-            </w:r>
-            <w:r>
-              <w:t xml:space="preserve">, </w:t>
-            </w:r>
-            <w:r>
-              <w:rPr>
-                <w:i/>
-              </w:rPr>
-              <w:t>inactive</w:t>
-            </w:r>
-            <w:r>
-              <w:t xml:space="preserve">, or </w:t>
-            </w:r>
-            <w:r>
-              <w:rPr>
-                <w:i/>
-              </w:rPr>
-              <w:t>deleted</w:t>
-            </w:r>
-            <w:r>
+              <w:rPr>
+                <w:i/>
+              </w:rPr>
+              <w:t>ShowAsAbstractTopic</w:t>
+            </w:r>
+            <w:r>
+              <w:rPr>
+                <w:i/>
+              </w:rPr>
               <w:t xml:space="preserve"> </w:t>
             </w:r>
             <w:r>
-              <w:t xml:space="preserve">instead of physical </w:t>
-            </w:r>
-            <w:r>
-              <w:t xml:space="preserve">row </w:t>
-            </w:r>
-            <w:r>
-              <w:t>deletion</w:t>
+              <w:rPr>
+                <w:i/>
+              </w:rPr>
+              <w:t xml:space="preserve">= 1 </w:t>
+            </w:r>
+            <w:r>
+              <w:t>indicates</w:t>
+            </w:r>
+            <w:r>
+              <w:t xml:space="preserve"> that</w:t>
+            </w:r>
+            <w:r>
+              <w:t xml:space="preserve"> </w:t>
+            </w:r>
+            <w:r>
+              <w:t xml:space="preserve">this SdudyFocusID </w:t>
+            </w:r>
+            <w:r>
+              <w:t xml:space="preserve">value </w:t>
+            </w:r>
+            <w:r>
+              <w:t xml:space="preserve">exists in </w:t>
+            </w:r>
+            <w:r>
+              <w:rPr>
+                <w:i/>
+              </w:rPr>
+              <w:t>AbstractTopic</w:t>
+            </w:r>
+            <w:r>
+              <w:t xml:space="preserve"> table</w:t>
+            </w:r>
+            <w:r>
+              <w:t xml:space="preserve"> </w:t>
+            </w:r>
+            <w:r>
+              <w:t>where SdudyFocusID column i</w:t>
+            </w:r>
+            <w:r>
+              <w:t xml:space="preserve">s </w:t>
+            </w:r>
+            <w:r>
+              <w:t xml:space="preserve">a </w:t>
+            </w:r>
+            <w:r>
+              <w:t>foreign key</w:t>
             </w:r>
             <w:r>
               <w:t>.</w:t>
             </w:r>
-            <w:r>
-              <w:t xml:space="preserve"> If StatusID exists in any table as a FK</w:t>
-            </w:r>
-            <w:r>
-              <w:t>, developers</w:t>
-            </w:r>
-            <w:r>
-              <w:t xml:space="preserve"> have to check the Status making sure the item is </w:t>
-            </w:r>
-            <w:r>
-              <w:rPr>
-                <w:i/>
-              </w:rPr>
-              <w:t>Active</w:t>
-            </w:r>
-            <w:r>
-              <w:t>.</w:t>
-            </w:r>
-          </w:p>
+          </w:p>
+          <w:p/>
+          <w:p>
+            <w:r>
+              <w:t>A1_IsEnabled, A2_IsEnabled, A3_IsEnabled</w:t>
+            </w:r>
+            <w:r>
+              <w:t xml:space="preserve"> are used to mark not available columns </w:t>
+            </w:r>
+            <w:r>
+              <w:t>in Abstract</w:t>
+            </w:r>
+            <w:r>
+              <w:t xml:space="preserve"> Coding form.</w:t>
+            </w:r>
+          </w:p>
+          <w:p/>
         </w:tc>
       </w:tr>
       <w:tr>
@@ -664,68 +861,6 @@
           </w:tcPr>
           <w:p>
             <w:r>
-              <w:t>A_StudyFocus</w:t>
-            </w:r>
-          </w:p>
-        </w:tc>
-        <w:tc>
-          <w:tcPr>
-            <w:tcW w:w="5508" w:type="dxa"/>
-          </w:tcPr>
-          <w:p>
-            <w:r>
-              <w:t>Sort column should be used on Evaluation Form.</w:t>
-            </w:r>
-          </w:p>
-          <w:p/>
-          <w:p>
-            <w:r>
-              <w:t>AbstractStudyFocusSort</w:t>
-            </w:r>
-            <w:r>
-              <w:t xml:space="preserve"> column </w:t>
-            </w:r>
-            <w:r>
-              <w:t>c</w:t>
-            </w:r>
-            <w:r>
-              <w:t xml:space="preserve">ould be used </w:t>
-            </w:r>
-            <w:r>
-              <w:t>to build a queue of Abstracts available for Coder’s review.</w:t>
-            </w:r>
-          </w:p>
-          <w:p/>
-          <w:p>
-            <w:r>
-              <w:t>ShowAsAbstractTopic</w:t>
-            </w:r>
-            <w:r>
-              <w:t xml:space="preserve"> column is for DBA use only. It indicates which Study Focus is served as Abstract Topic.</w:t>
-            </w:r>
-          </w:p>
-          <w:p/>
-          <w:p>
-            <w:r>
-              <w:t xml:space="preserve">A1_IsEnabled, A2_IsEnables, A3_IsEnables are used to mark not available columns </w:t>
-            </w:r>
-            <w:r>
-              <w:t>in Abstract</w:t>
-            </w:r>
-            <w:r>
-              <w:t xml:space="preserve"> Coding form.</w:t>
-            </w:r>
-          </w:p>
-          <w:p/>
-        </w:tc>
-      </w:tr>
-      <w:tr>
-        <w:tc>
-          <w:tcPr>
-            <w:tcW w:w="5508" w:type="dxa"/>
-          </w:tcPr>
-          <w:p>
-            <w:r>
               <w:lastRenderedPageBreak/>
               <w:t>Team</w:t>
             </w:r>
@@ -743,13 +878,28 @@
               <w:rPr>
                 <w:i/>
               </w:rPr>
-              <w:t>InActive</w:t>
-            </w:r>
-            <w:r>
-              <w:t xml:space="preserve">. When supervisor creates Team and makes mistake he </w:t>
-            </w:r>
-            <w:r>
-              <w:t xml:space="preserve">set Team’s Status </w:t>
+              <w:t>Deleted</w:t>
+            </w:r>
+            <w:r>
+              <w:t xml:space="preserve">. When supervisor </w:t>
+            </w:r>
+            <w:r>
+              <w:t xml:space="preserve">overrides existing Team </w:t>
+            </w:r>
+            <w:r>
+              <w:t xml:space="preserve">he </w:t>
+            </w:r>
+            <w:r>
+              <w:t xml:space="preserve">also </w:t>
+            </w:r>
+            <w:r>
+              <w:t>set</w:t>
+            </w:r>
+            <w:r>
+              <w:t>s</w:t>
+            </w:r>
+            <w:r>
+              <w:t xml:space="preserve"> Team’s Status </w:t>
             </w:r>
             <w:r>
               <w:t xml:space="preserve">to </w:t>
@@ -781,26 +931,59 @@
             <w:r>
               <w:t>.</w:t>
             </w:r>
-          </w:p>
-          <w:p/>
-          <w:p>
-            <w:r>
-              <w:t xml:space="preserve">The field “UpdatedBy” in Team table is </w:t>
-            </w:r>
-            <w:r>
-              <w:t>used</w:t>
-            </w:r>
-            <w:r>
-              <w:t xml:space="preserve"> by developers and </w:t>
-            </w:r>
-            <w:r>
-              <w:t xml:space="preserve">“UpdatedByDailyJob” is used by </w:t>
+            <w:r>
+              <w:t xml:space="preserve"> </w:t>
+            </w:r>
+            <w:r>
+              <w:t>In addition, t</w:t>
+            </w:r>
+            <w:r>
+              <w:t xml:space="preserve">he </w:t>
+            </w:r>
+            <w:r>
+              <w:t xml:space="preserve">value </w:t>
+            </w:r>
+            <w:r>
+              <w:t>of “</w:t>
+            </w:r>
+            <w:r>
+              <w:t>UpdatedBy</w:t>
+            </w:r>
+            <w:r>
+              <w:t>” column</w:t>
+            </w:r>
+            <w:r>
+              <w:t xml:space="preserve"> </w:t>
+            </w:r>
+            <w:r>
+              <w:t xml:space="preserve">in Team table is </w:t>
+            </w:r>
+            <w:r>
+              <w:t>updated by</w:t>
+            </w:r>
+            <w:r>
+              <w:t xml:space="preserve"> developers and </w:t>
+            </w:r>
+            <w:r>
+              <w:t xml:space="preserve">by </w:t>
             </w:r>
             <w:r>
               <w:t xml:space="preserve">database </w:t>
             </w:r>
             <w:r>
               <w:t xml:space="preserve">job. </w:t>
+            </w:r>
+          </w:p>
+          <w:p/>
+          <w:p>
+            <w:r>
+              <w:t>When a new Team is created, application code will s</w:t>
+            </w:r>
+            <w:r>
+              <w:t>et</w:t>
+            </w:r>
+            <w:r>
+              <w:t xml:space="preserve"> CreatedBy and CreatedDateTime values.</w:t>
             </w:r>
           </w:p>
           <w:p/>
@@ -1009,68 +1192,544 @@
         <w:pStyle w:val="Heading1"/>
       </w:pPr>
       <w:r>
-        <w:t>Purging</w:t>
+        <w:t>Data</w:t>
+      </w:r>
+      <w:r>
+        <w:t xml:space="preserve"> Cleaning</w:t>
+      </w:r>
+      <w:r>
+        <w:t>/</w:t>
+      </w:r>
+      <w:r>
+        <w:t xml:space="preserve"> </w:t>
+      </w:r>
+      <w:r>
+        <w:t>Canceling Evaluation Process</w:t>
       </w:r>
     </w:p>
     <w:p>
-      <w:pPr>
-        <w:pStyle w:val="Heading2"/>
-      </w:pPr>
-      <w:r>
-        <w:t>Abstract Purge</w:t>
+      <w:r>
+        <w:t>Supervisor of each group (Coders or ODP Members) can stop (override) evaluation process. This could be done BEFORE the Abstract under evaluation gets the Status 1B or 2B.</w:t>
+      </w:r>
+      <w:r>
+        <w:t xml:space="preserve"> </w:t>
+      </w:r>
+      <w:r>
+        <w:t xml:space="preserve">Overriding functionality will </w:t>
+      </w:r>
+      <w:r>
+        <w:t>require doing</w:t>
+      </w:r>
+      <w:r>
+        <w:t xml:space="preserve"> Abstract Cleaning (see detail</w:t>
+      </w:r>
+      <w:r>
+        <w:t>s</w:t>
+      </w:r>
+      <w:r>
+        <w:t xml:space="preserve"> below). </w:t>
+      </w:r>
+      <w:r>
+        <w:t xml:space="preserve">Team </w:t>
+      </w:r>
+      <w:r>
+        <w:t>Cleaning</w:t>
+      </w:r>
+      <w:r>
+        <w:t xml:space="preserve"> could be </w:t>
+      </w:r>
+      <w:r>
+        <w:t>done</w:t>
+      </w:r>
+      <w:r>
+        <w:t xml:space="preserve"> </w:t>
+      </w:r>
+      <w:r>
+        <w:t>separately through the user i</w:t>
+      </w:r>
+      <w:r>
+        <w:t xml:space="preserve">nterface. </w:t>
       </w:r>
     </w:p>
     <w:p>
+      <w:r>
+        <w:t xml:space="preserve"> </w:t>
+      </w:r>
+      <w:r>
+        <w:t>SQL job will run at mi</w:t>
+      </w:r>
+      <w:r>
+        <w:t xml:space="preserve">dnight to perform data cleaning </w:t>
+      </w:r>
+      <w:r>
+        <w:t>–</w:t>
+      </w:r>
+      <w:r>
+        <w:t xml:space="preserve"> </w:t>
+      </w:r>
+      <w:r>
+        <w:t xml:space="preserve">both </w:t>
+      </w:r>
+      <w:r>
+        <w:t>Abstract Cleaning</w:t>
+      </w:r>
+      <w:r>
+        <w:t xml:space="preserve"> and Team Cleaning.</w:t>
+      </w:r>
+    </w:p>
+    <w:p>
+      <w:pPr>
+        <w:pStyle w:val="Heading2"/>
+      </w:pPr>
+      <w:r>
+        <w:t xml:space="preserve">Abstract </w:t>
+      </w:r>
+      <w:r>
+        <w:t>Cleaning</w:t>
+      </w:r>
+      <w:r>
+        <w:t xml:space="preserve"> Steps</w:t>
+      </w:r>
+    </w:p>
+    <w:p>
+      <w:pPr>
+        <w:pStyle w:val="ListParagraph"/>
+        <w:numPr>
+          <w:ilvl w:val="0"/>
+          <w:numId w:val="4"/>
+        </w:numPr>
+      </w:pPr>
+      <w:r>
+        <w:t>All Abstracts with Abstract</w:t>
+      </w:r>
+      <w:r>
+        <w:t xml:space="preserve"> </w:t>
+      </w:r>
+      <w:r>
+        <w:t>Status</w:t>
+      </w:r>
+      <w:r>
+        <w:t xml:space="preserve"> </w:t>
+      </w:r>
+      <w:r>
+        <w:t xml:space="preserve">Code “1” or “1A” should be </w:t>
+      </w:r>
+      <w:r>
+        <w:t>changed</w:t>
+      </w:r>
+      <w:r>
+        <w:t xml:space="preserve"> to </w:t>
+      </w:r>
+      <w:r>
+        <w:t>Abstract Status Code</w:t>
+      </w:r>
+      <w:r>
+        <w:t xml:space="preserve"> = “0”</w:t>
+      </w:r>
+      <w:r>
+        <w:t xml:space="preserve"> and all </w:t>
+      </w:r>
+      <w:r>
+        <w:t xml:space="preserve">Abstracts with Abstract Status </w:t>
+      </w:r>
+      <w:r>
+        <w:t>Code “2” or “2</w:t>
+      </w:r>
+      <w:r>
+        <w:t xml:space="preserve">A” should be </w:t>
+      </w:r>
+      <w:r>
+        <w:t xml:space="preserve">changed </w:t>
+      </w:r>
+      <w:r>
+        <w:t>to Abstract Status Code</w:t>
+      </w:r>
+      <w:r>
+        <w:t xml:space="preserve"> = “1N</w:t>
+      </w:r>
+      <w:r>
+        <w:t>”</w:t>
+      </w:r>
+      <w:r>
+        <w:t>.</w:t>
+      </w:r>
+      <w:r>
+        <w:t xml:space="preserve"> </w:t>
+      </w:r>
+      <w:r>
+        <w:t>N</w:t>
+      </w:r>
+      <w:r>
+        <w:t>ew record</w:t>
+      </w:r>
+      <w:r>
+        <w:t>s</w:t>
+      </w:r>
+      <w:r>
+        <w:t xml:space="preserve"> </w:t>
+      </w:r>
+      <w:r>
+        <w:t>will be inserted</w:t>
+      </w:r>
+      <w:r>
+        <w:t xml:space="preserve"> into </w:t>
+      </w:r>
+      <w:r>
+        <w:rPr>
+          <w:i/>
+        </w:rPr>
+        <w:t>AbstractStatusChangeHistory</w:t>
+      </w:r>
+      <w:r>
+        <w:t xml:space="preserve"> table</w:t>
+      </w:r>
+      <w:r>
+        <w:t xml:space="preserve"> for that.</w:t>
+      </w:r>
+      <w:r>
+        <w:t xml:space="preserve"> </w:t>
+      </w:r>
+      <w:r>
+        <w:t xml:space="preserve"> </w:t>
+      </w:r>
+      <w:r>
+        <w:t>The following values will be used:</w:t>
+      </w:r>
+    </w:p>
+    <w:p>
+      <w:pPr>
+        <w:pStyle w:val="ListParagraph"/>
+        <w:rPr>
+          <w:u w:val="single"/>
+        </w:rPr>
+      </w:pPr>
+    </w:p>
+    <w:p>
+      <w:pPr>
+        <w:ind w:left="360"/>
+      </w:pPr>
+      <w:r>
+        <w:t>AbstractStatusChangeHistoryID – identity column</w:t>
+      </w:r>
+    </w:p>
+    <w:p>
+      <w:pPr>
+        <w:ind w:left="360"/>
+      </w:pPr>
+      <w:r>
+        <w:t>AbstractID  - FK</w:t>
+      </w:r>
+    </w:p>
+    <w:p>
+      <w:pPr>
+        <w:ind w:left="360"/>
+      </w:pPr>
+      <w:r>
+        <w:t xml:space="preserve">AbstractStatusID = 1 </w:t>
+      </w:r>
+      <w:r>
+        <w:t>(reset from “1” and “1A”to “0”) OR AbstractStatusID = 6</w:t>
+      </w:r>
+      <w:r>
+        <w:t xml:space="preserve"> (reset from </w:t>
+      </w:r>
+      <w:r>
+        <w:t>“2</w:t>
+      </w:r>
+      <w:r>
+        <w:t xml:space="preserve">” and </w:t>
+      </w:r>
+      <w:r>
+        <w:t>“2</w:t>
+      </w:r>
+      <w:r>
+        <w:t>A”to “</w:t>
+      </w:r>
+      <w:r>
+        <w:t>1N</w:t>
+      </w:r>
+      <w:r>
+        <w:t>”)</w:t>
+      </w:r>
+    </w:p>
+    <w:p>
+      <w:pPr>
+        <w:ind w:left="360"/>
+      </w:pPr>
+      <w:r>
+        <w:t xml:space="preserve">CreatedDate = </w:t>
+      </w:r>
+      <w:r>
+        <w:t xml:space="preserve">current date </w:t>
+      </w:r>
+      <w:r>
+        <w:t>and time</w:t>
+      </w:r>
+    </w:p>
+    <w:p>
+      <w:pPr>
+        <w:ind w:left="360"/>
+      </w:pPr>
+      <w:r>
+        <w:lastRenderedPageBreak/>
+        <w:t xml:space="preserve">CreatedBy = </w:t>
+      </w:r>
+      <w:r>
+        <w:t>User’s Id (</w:t>
+      </w:r>
       <w:r>
         <w:rPr>
           <w:b/>
         </w:rPr>
-        <w:t>Nightly database job</w:t>
-      </w:r>
-      <w:r>
-        <w:t>: All Abstracts with Abstract</w:t>
-      </w:r>
-      <w:r>
-        <w:t xml:space="preserve"> </w:t>
-      </w:r>
-      <w:r>
-        <w:t>Status</w:t>
-      </w:r>
-      <w:r>
-        <w:t xml:space="preserve"> </w:t>
-      </w:r>
-      <w:r>
-        <w:t xml:space="preserve">Code “1” or “1A” should be reset to </w:t>
-      </w:r>
-      <w:r>
-        <w:t>Abstract Status Code</w:t>
-      </w:r>
-      <w:r>
-        <w:t xml:space="preserve"> = “0”</w:t>
-      </w:r>
-    </w:p>
-    <w:p>
-      <w:pPr>
-        <w:pStyle w:val="Heading2"/>
-      </w:pPr>
-      <w:r>
-        <w:t>Coder Team Purge</w:t>
-      </w:r>
-    </w:p>
-    <w:p>
-      <w:pPr>
-        <w:rPr>
-          <w:color w:val="FF0000"/>
-        </w:rPr>
-      </w:pPr>
+        <w:t>application code</w:t>
+      </w:r>
+      <w:r>
+        <w:t xml:space="preserve"> update) OR CreatedBy = System Admin Id (</w:t>
+      </w:r>
       <w:r>
         <w:rPr>
           <w:b/>
         </w:rPr>
-        <w:t>Nightly database job</w:t>
-      </w:r>
-      <w:r>
-        <w:t>: All Coder Teams</w:t>
+        <w:t>nightly job</w:t>
+      </w:r>
+      <w:r>
+        <w:t xml:space="preserve"> update),</w:t>
+      </w:r>
+    </w:p>
+    <w:p>
+      <w:pPr>
+        <w:ind w:left="360"/>
+      </w:pPr>
+      <w:r>
+        <w:t>EvaluationId = FK</w:t>
+      </w:r>
+    </w:p>
+    <w:p/>
+    <w:p>
+      <w:pPr>
+        <w:pStyle w:val="ListParagraph"/>
+        <w:numPr>
+          <w:ilvl w:val="0"/>
+          <w:numId w:val="4"/>
+        </w:numPr>
+      </w:pPr>
+      <w:r>
+        <w:t xml:space="preserve">Update row with appropriate EvaluationId in </w:t>
+      </w:r>
+      <w:r>
+        <w:rPr>
+          <w:i/>
+        </w:rPr>
+        <w:t>Evaluation</w:t>
+      </w:r>
+      <w:r>
+        <w:t xml:space="preserve"> table. Set the following value:</w:t>
+      </w:r>
+    </w:p>
+    <w:p>
+      <w:pPr>
+        <w:pStyle w:val="ListParagraph"/>
+        <w:numPr>
+          <w:ilvl w:val="0"/>
+          <w:numId w:val="6"/>
+        </w:numPr>
+      </w:pPr>
+      <w:r>
+        <w:t xml:space="preserve">IsStopped = 1, </w:t>
+      </w:r>
+    </w:p>
+    <w:p>
+      <w:pPr>
+        <w:pStyle w:val="ListParagraph"/>
+        <w:numPr>
+          <w:ilvl w:val="0"/>
+          <w:numId w:val="6"/>
+        </w:numPr>
+      </w:pPr>
+      <w:r>
+        <w:t xml:space="preserve">StoppedBy </w:t>
+      </w:r>
+      <w:r>
+        <w:t xml:space="preserve">= </w:t>
+      </w:r>
+      <w:r>
+        <w:t>User’s Id</w:t>
+      </w:r>
+      <w:r>
+        <w:t xml:space="preserve"> (</w:t>
+      </w:r>
+      <w:r>
+        <w:rPr>
+          <w:b/>
+        </w:rPr>
+        <w:t>application code</w:t>
+      </w:r>
+      <w:r>
+        <w:t xml:space="preserve"> update) OR </w:t>
+      </w:r>
+      <w:r>
+        <w:t>StoppedBy =</w:t>
+      </w:r>
+      <w:r>
+        <w:t xml:space="preserve"> System Admin Id (</w:t>
+      </w:r>
+      <w:r>
+        <w:rPr>
+          <w:b/>
+        </w:rPr>
+        <w:t>nightly job</w:t>
+      </w:r>
+      <w:r>
+        <w:t xml:space="preserve"> update</w:t>
+      </w:r>
+      <w:r>
+        <w:t>)</w:t>
+      </w:r>
+      <w:r>
+        <w:t xml:space="preserve">, </w:t>
+      </w:r>
+    </w:p>
+    <w:p>
+      <w:pPr>
+        <w:pStyle w:val="ListParagraph"/>
+        <w:numPr>
+          <w:ilvl w:val="0"/>
+          <w:numId w:val="6"/>
+        </w:numPr>
+      </w:pPr>
+      <w:r>
+        <w:t xml:space="preserve">StoppedDateTime </w:t>
+      </w:r>
+      <w:r>
+        <w:t xml:space="preserve">= </w:t>
+      </w:r>
+      <w:r>
+        <w:t>current date and  time</w:t>
+      </w:r>
+    </w:p>
+    <w:p/>
+    <w:p>
+      <w:pPr>
+        <w:pStyle w:val="ListParagraph"/>
+        <w:numPr>
+          <w:ilvl w:val="0"/>
+          <w:numId w:val="4"/>
+        </w:numPr>
+      </w:pPr>
+      <w:r>
+        <w:t xml:space="preserve">Update row for appropriate </w:t>
+      </w:r>
+      <w:r>
+        <w:t>EvaluationId</w:t>
+      </w:r>
+      <w:r>
+        <w:t xml:space="preserve"> in </w:t>
+      </w:r>
+      <w:r>
+        <w:rPr>
+          <w:i/>
+        </w:rPr>
+        <w:t>Submission</w:t>
+      </w:r>
+      <w:r>
+        <w:t xml:space="preserve"> table</w:t>
+      </w:r>
+      <w:r>
+        <w:t xml:space="preserve"> and set</w:t>
+      </w:r>
+      <w:r>
+        <w:t xml:space="preserve"> the following value: </w:t>
+      </w:r>
+    </w:p>
+    <w:p>
+      <w:pPr>
+        <w:pStyle w:val="ListParagraph"/>
+        <w:numPr>
+          <w:ilvl w:val="0"/>
+          <w:numId w:val="7"/>
+        </w:numPr>
+      </w:pPr>
+      <w:r>
+        <w:t xml:space="preserve"> StatusID = </w:t>
+      </w:r>
+      <w:r>
+        <w:t>3 (Deleted)</w:t>
+      </w:r>
+      <w:r>
+        <w:t xml:space="preserve">, </w:t>
+      </w:r>
+    </w:p>
+    <w:p>
+      <w:pPr>
+        <w:pStyle w:val="ListParagraph"/>
+        <w:numPr>
+          <w:ilvl w:val="0"/>
+          <w:numId w:val="7"/>
+        </w:numPr>
+      </w:pPr>
+      <w:r>
+        <w:t>UpdatedBy</w:t>
+      </w:r>
+      <w:r>
+        <w:t>= User’s Id (</w:t>
+      </w:r>
+      <w:r>
+        <w:rPr>
+          <w:b/>
+        </w:rPr>
+        <w:t>application code</w:t>
+      </w:r>
+      <w:r>
+        <w:t xml:space="preserve"> update) OR </w:t>
+      </w:r>
+      <w:r>
+        <w:t>UpdatedBy</w:t>
+      </w:r>
+      <w:r>
+        <w:t xml:space="preserve"> </w:t>
+      </w:r>
+      <w:r>
+        <w:t>= System Admin Id (</w:t>
+      </w:r>
+      <w:r>
+        <w:rPr>
+          <w:b/>
+        </w:rPr>
+        <w:t>nightly job</w:t>
+      </w:r>
+      <w:r>
+        <w:t xml:space="preserve"> update),</w:t>
+      </w:r>
+    </w:p>
+    <w:p>
+      <w:pPr>
+        <w:pStyle w:val="ListParagraph"/>
+        <w:numPr>
+          <w:ilvl w:val="0"/>
+          <w:numId w:val="7"/>
+        </w:numPr>
+      </w:pPr>
+      <w:r>
+        <w:t xml:space="preserve"> UpdateDate</w:t>
+      </w:r>
+      <w:r>
+        <w:t>= current date and  time</w:t>
+      </w:r>
+    </w:p>
+    <w:p>
+      <w:pPr>
+        <w:pStyle w:val="Heading2"/>
+      </w:pPr>
+      <w:r>
+        <w:t xml:space="preserve">Coder Team </w:t>
+      </w:r>
+      <w:r>
+        <w:t>Cleaning</w:t>
+      </w:r>
+    </w:p>
+    <w:p>
+      <w:r>
+        <w:t>All Coder Teams</w:t>
       </w:r>
       <w:r>
         <w:t xml:space="preserve"> with Status </w:t>
@@ -1091,181 +1750,18 @@
         <w:rPr>
           <w:i/>
         </w:rPr>
-        <w:t>InA</w:t>
-      </w:r>
-      <w:r>
-        <w:rPr>
-          <w:i/>
-        </w:rPr>
-        <w:t>ctive</w:t>
-      </w:r>
-      <w:r>
-        <w:t xml:space="preserve">. </w:t>
+        <w:t>Deleted</w:t>
+      </w:r>
+      <w:r>
+        <w:t xml:space="preserve"> – rows will be updated </w:t>
+      </w:r>
+      <w:r>
+        <w:t>in T</w:t>
+      </w:r>
+      <w:r>
+        <w:t>eam table.</w:t>
       </w:r>
     </w:p>
-    <w:p>
-      <w:pPr>
-        <w:pStyle w:val="Heading1"/>
-      </w:pPr>
-      <w:r>
-        <w:t>Overriding/Canceling Evaluation Process</w:t>
-      </w:r>
-    </w:p>
-    <w:p>
-      <w:r>
-        <w:t>Supervisor of each group (Coders or ODP Members) can stop</w:t>
-      </w:r>
-      <w:r>
-        <w:t xml:space="preserve"> (override)</w:t>
-      </w:r>
-      <w:r>
-        <w:t xml:space="preserve"> evaluation process.</w:t>
-      </w:r>
-      <w:r>
-        <w:t xml:space="preserve"> </w:t>
-      </w:r>
-      <w:r>
-        <w:t xml:space="preserve">This could be done BEFORE the Abstract under evaluation gets the Status 1B or 2B. </w:t>
-      </w:r>
-      <w:r>
-        <w:t xml:space="preserve">The following </w:t>
-      </w:r>
-      <w:r>
-        <w:t>should</w:t>
-      </w:r>
-      <w:r>
-        <w:t xml:space="preserve"> be done:</w:t>
-      </w:r>
-    </w:p>
-    <w:p>
-      <w:pPr>
-        <w:pStyle w:val="Heading2"/>
-      </w:pPr>
-      <w:r>
-        <w:t>Evaluation Cleaning</w:t>
-      </w:r>
-    </w:p>
-    <w:p>
-      <w:r>
-        <w:t xml:space="preserve">Update </w:t>
-      </w:r>
-      <w:r>
-        <w:t xml:space="preserve">row with appropriate EvaluationId in </w:t>
-      </w:r>
-      <w:r>
-        <w:rPr>
-          <w:i/>
-        </w:rPr>
-        <w:t>Evaluation</w:t>
-      </w:r>
-      <w:r>
-        <w:t xml:space="preserve"> table</w:t>
-      </w:r>
-      <w:r>
-        <w:t>: s</w:t>
-      </w:r>
-      <w:r>
-        <w:t xml:space="preserve">et </w:t>
-      </w:r>
-      <w:r>
-        <w:t>IsStopped =</w:t>
-      </w:r>
-      <w:r>
-        <w:t xml:space="preserve"> 1, insert User’s Id into StoppedBy column.</w:t>
-      </w:r>
-    </w:p>
-    <w:p>
-      <w:pPr>
-        <w:pStyle w:val="Heading2"/>
-      </w:pPr>
-      <w:r>
-        <w:t>Abstract Cleaning</w:t>
-      </w:r>
-    </w:p>
-    <w:p>
-      <w:r>
-        <w:t>Abstract</w:t>
-      </w:r>
-      <w:r>
-        <w:t>Status</w:t>
-      </w:r>
-      <w:r>
-        <w:t>Code</w:t>
-      </w:r>
-      <w:r>
-        <w:t xml:space="preserve"> of Abstract that the team was working on should be reset to “0” for Coder process or to “1N” for</w:t>
-      </w:r>
-      <w:r>
-        <w:t xml:space="preserve"> </w:t>
-      </w:r>
-      <w:r>
-        <w:t>O</w:t>
-      </w:r>
-      <w:r>
-        <w:t xml:space="preserve">DP evaluation process - new record is inserted into </w:t>
-      </w:r>
-      <w:r>
-        <w:t>AbstractStatusChangeHistory</w:t>
-      </w:r>
-      <w:r>
-        <w:t xml:space="preserve"> table.</w:t>
-      </w:r>
-    </w:p>
-    <w:p>
-      <w:pPr>
-        <w:pStyle w:val="Heading2"/>
-      </w:pPr>
-      <w:r>
-        <w:t>Team Cleaning</w:t>
-      </w:r>
-    </w:p>
-    <w:p>
-      <w:r>
-        <w:t>Set Status</w:t>
-      </w:r>
-      <w:r>
-        <w:t xml:space="preserve"> to </w:t>
-      </w:r>
-      <w:r>
-        <w:rPr>
-          <w:i/>
-        </w:rPr>
-        <w:t>Deleted</w:t>
-      </w:r>
-      <w:r>
-        <w:t xml:space="preserve"> </w:t>
-      </w:r>
-      <w:r>
-        <w:t>for</w:t>
-      </w:r>
-      <w:r>
-        <w:t xml:space="preserve"> the team you want to clean up</w:t>
-      </w:r>
-      <w:r>
-        <w:t xml:space="preserve"> – update StatusID in Team table</w:t>
-      </w:r>
-      <w:r>
-        <w:t>.</w:t>
-      </w:r>
-      <w:r>
-        <w:t xml:space="preserve"> In addition, save UpdateDate and UpdateBy</w:t>
-      </w:r>
-      <w:r>
-        <w:t xml:space="preserve"> (User</w:t>
-      </w:r>
-      <w:r>
-        <w:t>’s identity</w:t>
-      </w:r>
-      <w:r>
-        <w:t>)</w:t>
-      </w:r>
-      <w:r>
-        <w:t xml:space="preserve"> values.</w:t>
-      </w:r>
-    </w:p>
-    <w:p/>
-    <w:p/>
-    <w:p/>
     <w:p>
       <w:pPr>
         <w:pStyle w:val="Heading1"/>
@@ -1429,34 +1925,73 @@
               <w:t>CreatedBy</w:t>
             </w:r>
             <w:r>
+              <w:t xml:space="preserve"> = </w:t>
+            </w:r>
+            <w:r>
+              <w:t>System Admin Id</w:t>
+            </w:r>
+            <w:r>
+              <w:t xml:space="preserve"> </w:t>
+            </w:r>
+            <w:r>
+              <w:t>from</w:t>
+            </w:r>
+            <w:r>
+              <w:t xml:space="preserve"> </w:t>
+            </w:r>
+            <w:r>
+              <w:rPr>
+                <w:i/>
+              </w:rPr>
+              <w:t>aspnet_Users</w:t>
+            </w:r>
+            <w:r>
+              <w:t xml:space="preserve"> table</w:t>
+            </w:r>
+          </w:p>
+          <w:p>
+            <w:r>
+              <w:t>EvaluationId</w:t>
+            </w:r>
+            <w:r>
               <w:t xml:space="preserve"> = NULL</w:t>
             </w:r>
           </w:p>
           <w:p>
-            <w:r>
-              <w:t>UpdatedDate</w:t>
-            </w:r>
-            <w:r>
-              <w:t xml:space="preserve"> = NULL</w:t>
-            </w:r>
-          </w:p>
-          <w:p>
-            <w:r>
-              <w:t>UpdatedBy</w:t>
-            </w:r>
-            <w:r>
-              <w:t xml:space="preserve"> = NULL</w:t>
-            </w:r>
-          </w:p>
-          <w:p>
-            <w:r>
-              <w:t>UpdatedByDailyJob</w:t>
-            </w:r>
-            <w:r>
-              <w:t xml:space="preserve"> = 0</w:t>
-            </w:r>
-          </w:p>
-          <w:p/>
+            <w:pPr>
+              <w:rPr>
+                <w:color w:val="FF0000"/>
+              </w:rPr>
+            </w:pPr>
+          </w:p>
+          <w:p>
+            <w:r>
+              <w:t xml:space="preserve">Abstract </w:t>
+            </w:r>
+            <w:r>
+              <w:t>Status could be changed from 1 and 1A to 0</w:t>
+            </w:r>
+            <w:r>
+              <w:t xml:space="preserve"> by nightly job or as a result of process overriding</w:t>
+            </w:r>
+            <w:r>
+              <w:t>/cancelling</w:t>
+            </w:r>
+            <w:r>
+              <w:t xml:space="preserve">. See </w:t>
+            </w:r>
+            <w:r>
+              <w:t>Abstract Cleaning Steps</w:t>
+            </w:r>
+            <w:r>
+              <w:t xml:space="preserve"> above for details.</w:t>
+            </w:r>
+          </w:p>
+          <w:p>
+            <w:r>
+              <w:t xml:space="preserve"> </w:t>
+            </w:r>
+          </w:p>
         </w:tc>
       </w:tr>
       <w:tr>
@@ -1541,7 +2076,7 @@
               <w:t xml:space="preserve"> = </w:t>
             </w:r>
             <w:r>
-              <w:t>NULL</w:t>
+              <w:t>current time</w:t>
             </w:r>
           </w:p>
           <w:p>
@@ -1549,145 +2084,228 @@
               <w:t>CreatedBy</w:t>
             </w:r>
             <w:r>
-              <w:t xml:space="preserve"> = NULL</w:t>
-            </w:r>
-          </w:p>
-          <w:p>
-            <w:r>
-              <w:t>UpdatedDate</w:t>
-            </w:r>
-            <w:r>
               <w:t xml:space="preserve"> = </w:t>
             </w:r>
             <w:r>
+              <w:t>UserId from</w:t>
+            </w:r>
+            <w:r>
+              <w:t xml:space="preserve"> </w:t>
+            </w:r>
+            <w:r>
+              <w:rPr>
+                <w:i/>
+              </w:rPr>
+              <w:t>aspnet_Users</w:t>
+            </w:r>
+            <w:r>
+              <w:t xml:space="preserve"> table</w:t>
+            </w:r>
+            <w:r>
+              <w:t xml:space="preserve"> </w:t>
+            </w:r>
+          </w:p>
+          <w:p>
+            <w:r>
+              <w:t>EvaluationId</w:t>
+            </w:r>
+            <w:r>
+              <w:t xml:space="preserve">  - FK</w:t>
+            </w:r>
+          </w:p>
+          <w:p/>
+          <w:p>
+            <w:r>
+              <w:t xml:space="preserve">Also, </w:t>
+            </w:r>
+            <w:r>
+              <w:t xml:space="preserve">a new row is inserted into </w:t>
+            </w:r>
+            <w:r>
+              <w:rPr>
+                <w:i/>
+              </w:rPr>
+              <w:t>Evaluation</w:t>
+            </w:r>
+            <w:r>
+              <w:t xml:space="preserve"> table (new </w:t>
+            </w:r>
+            <w:r>
+              <w:lastRenderedPageBreak/>
+              <w:t>EvaluationId)</w:t>
+            </w:r>
+            <w:r>
+              <w:t xml:space="preserve"> with the following values:</w:t>
+            </w:r>
+          </w:p>
+          <w:p>
+            <w:r>
+              <w:t>EvaluationTypeId = 1 (</w:t>
+            </w:r>
+            <w:r>
+              <w:t>Coder Evaluation</w:t>
+            </w:r>
+            <w:r>
+              <w:t>)</w:t>
+            </w:r>
+          </w:p>
+          <w:p>
+            <w:r>
+              <w:t>ConsensusStartedBy = NULL</w:t>
+            </w:r>
+          </w:p>
+          <w:p>
+            <w:r>
+              <w:t>TeamID – insert current team ID</w:t>
+            </w:r>
+          </w:p>
+          <w:p>
+            <w:r>
+              <w:t>AbstractID -  insert current abstract ID</w:t>
+            </w:r>
+          </w:p>
+          <w:p>
+            <w:r>
+              <w:t xml:space="preserve">IsComplete = </w:t>
+            </w:r>
+            <w:r>
+              <w:t>0</w:t>
+            </w:r>
+          </w:p>
+          <w:p>
+            <w:r>
+              <w:t>DateTimeStarted – insert current time</w:t>
+            </w:r>
+          </w:p>
+          <w:p>
+            <w:r>
+              <w:t>DateTimeEnded = NULL</w:t>
+            </w:r>
+          </w:p>
+          <w:p>
+            <w:r>
+              <w:t xml:space="preserve">IsStopped = </w:t>
+            </w:r>
+            <w:r>
+              <w:t>0</w:t>
+            </w:r>
+          </w:p>
+          <w:p>
+            <w:r>
+              <w:t>StoppedBy = NULL</w:t>
+            </w:r>
+          </w:p>
+          <w:p>
+            <w:r>
+              <w:t>StoppedDateTime = NULL</w:t>
+            </w:r>
+          </w:p>
+          <w:p/>
+          <w:p>
+            <w:r>
+              <w:t xml:space="preserve">Individual Coder’s evaluation data will be saved to </w:t>
+            </w:r>
+            <w:r>
+              <w:rPr>
+                <w:i/>
+              </w:rPr>
+              <w:t>Submission</w:t>
+            </w:r>
+            <w:r>
+              <w:t xml:space="preserve"> table with </w:t>
+            </w:r>
+            <w:r>
+              <w:t>the following value:</w:t>
+            </w:r>
+          </w:p>
+          <w:p/>
+          <w:p>
+            <w:r>
+              <w:t xml:space="preserve">SubmissionID - </w:t>
+            </w:r>
+            <w:r>
+              <w:t>identity column</w:t>
+            </w:r>
+          </w:p>
+          <w:p>
+            <w:r>
+              <w:t>SubmissionTypeId = 1 (</w:t>
+            </w:r>
+            <w:r>
+              <w:t>Coder Evaluation</w:t>
+            </w:r>
+            <w:r>
+              <w:t>)</w:t>
+            </w:r>
+          </w:p>
+          <w:p>
+            <w:r>
+              <w:t>EvaluationId = FK</w:t>
+            </w:r>
+          </w:p>
+          <w:p>
+            <w:r>
+              <w:t xml:space="preserve">UserId = </w:t>
+            </w:r>
+            <w:r>
+              <w:t xml:space="preserve">UserId from </w:t>
+            </w:r>
+            <w:r>
+              <w:rPr>
+                <w:i/>
+              </w:rPr>
+              <w:t>aspnet_Users</w:t>
+            </w:r>
+            <w:r>
+              <w:t xml:space="preserve"> table</w:t>
+            </w:r>
+          </w:p>
+          <w:p>
+            <w:r>
+              <w:t>StatusID = 1 (</w:t>
+            </w:r>
+            <w:r>
+              <w:rPr>
+                <w:i/>
+              </w:rPr>
+              <w:t>Active</w:t>
+            </w:r>
+            <w:r>
+              <w:t>)</w:t>
+            </w:r>
+          </w:p>
+          <w:p>
+            <w:r>
+              <w:t>UpdatedBy = NULL</w:t>
+            </w:r>
+          </w:p>
+          <w:p>
+            <w:r>
+              <w:t>UpdatedDate = NULL</w:t>
+            </w:r>
+          </w:p>
+          <w:p>
+            <w:r>
+              <w:t xml:space="preserve">SubmissionDateTime = </w:t>
+            </w:r>
+            <w:r>
               <w:t>current time</w:t>
             </w:r>
           </w:p>
           <w:p>
             <w:r>
-              <w:t>UpdatedBy</w:t>
-            </w:r>
-            <w:r>
-              <w:t xml:space="preserve"> = </w:t>
-            </w:r>
-            <w:r>
-              <w:t xml:space="preserve">UserId in </w:t>
-            </w:r>
-            <w:r>
-              <w:rPr>
-                <w:i/>
-              </w:rPr>
-              <w:t>aspnet_Users</w:t>
-            </w:r>
-            <w:r>
-              <w:t xml:space="preserve"> table</w:t>
-            </w:r>
-          </w:p>
-          <w:p>
-            <w:r>
-              <w:t>UpdatedByDailyJob</w:t>
-            </w:r>
-            <w:r>
-              <w:t xml:space="preserve"> = 0</w:t>
-            </w:r>
-          </w:p>
-          <w:p/>
-          <w:p>
-            <w:r>
-              <w:t xml:space="preserve">Also, </w:t>
-            </w:r>
-            <w:r>
-              <w:t xml:space="preserve">a new row is inserted into </w:t>
-            </w:r>
-            <w:r>
-              <w:rPr>
-                <w:i/>
-              </w:rPr>
-              <w:t>Evaluation</w:t>
-            </w:r>
-            <w:r>
-              <w:t xml:space="preserve"> table (new EvaluationId)</w:t>
-            </w:r>
-            <w:r>
-              <w:t xml:space="preserve"> with the following values:</w:t>
-            </w:r>
-          </w:p>
-          <w:p>
-            <w:r>
-              <w:t>EvaluationTypeId = 1 (</w:t>
-            </w:r>
-            <w:r>
-              <w:t>Coder Evaluation</w:t>
-            </w:r>
-            <w:r>
-              <w:t>)</w:t>
-            </w:r>
-          </w:p>
-          <w:p>
-            <w:r>
-              <w:t>ConsensusStartedBy = NULL</w:t>
-            </w:r>
-          </w:p>
-          <w:p>
-            <w:r>
-              <w:t>TeamID – insert current team ID</w:t>
-            </w:r>
-          </w:p>
-          <w:p>
-            <w:r>
-              <w:t>AbstractID -  insert current abstract ID</w:t>
-            </w:r>
-          </w:p>
-          <w:p>
-            <w:r>
-              <w:t xml:space="preserve">IsComplete = </w:t>
-            </w:r>
-            <w:r>
-              <w:t>0</w:t>
-            </w:r>
-          </w:p>
-          <w:p>
-            <w:r>
-              <w:t>DateTimeStarted – insert current time</w:t>
-            </w:r>
-          </w:p>
-          <w:p>
-            <w:r>
-              <w:t>DateTimeEnded = NULL</w:t>
-            </w:r>
-          </w:p>
-          <w:p>
-            <w:r>
-              <w:t xml:space="preserve">IsStopped = </w:t>
-            </w:r>
-            <w:r>
-              <w:t>0</w:t>
-            </w:r>
-          </w:p>
-          <w:p>
-            <w:r>
-              <w:t>StoppedBy = NULL</w:t>
-            </w:r>
-          </w:p>
-          <w:p/>
-          <w:p>
-            <w:r>
-              <w:t xml:space="preserve">Individual Coder’s evaluation data will be saved to </w:t>
-            </w:r>
-            <w:r>
-              <w:rPr>
-                <w:i/>
-              </w:rPr>
-              <w:t>Submission</w:t>
-            </w:r>
-            <w:r>
-              <w:t xml:space="preserve"> table with SubmissionTypeId = 1 (</w:t>
-            </w:r>
-            <w:r>
-              <w:t>Coder Evaluation</w:t>
-            </w:r>
-            <w:r>
-              <w:t xml:space="preserve">). Additional tables exist in the database for storing answers with </w:t>
+              <w:t>Notes – user’s data from application Form</w:t>
+            </w:r>
+          </w:p>
+          <w:p>
+            <w:r>
+              <w:t>UnableToCode – user’s data from application Form</w:t>
+            </w:r>
+          </w:p>
+          <w:p/>
+          <w:p>
+            <w:r>
+              <w:t xml:space="preserve">Additional tables exist in the database for storing answers with </w:t>
             </w:r>
             <w:r>
               <w:rPr>
@@ -1699,6 +2317,7 @@
               <w:t xml:space="preserve"> as a Foreign Key.</w:t>
             </w:r>
           </w:p>
+          <w:p/>
           <w:p/>
         </w:tc>
       </w:tr>
@@ -1709,6 +2328,7 @@
           </w:tcPr>
           <w:p>
             <w:r>
+              <w:lastRenderedPageBreak/>
               <w:t>1A</w:t>
             </w:r>
           </w:p>
@@ -1743,11 +2363,7 @@
               <w:t>Code will</w:t>
             </w:r>
             <w:r>
-              <w:t xml:space="preserve"> be changed </w:t>
-            </w:r>
-            <w:r>
-              <w:lastRenderedPageBreak/>
-              <w:t xml:space="preserve">to 1A. Application code will </w:t>
+              <w:t xml:space="preserve"> be changed to 1A. Application code will </w:t>
             </w:r>
             <w:r>
               <w:t xml:space="preserve">insert a new row into </w:t>
@@ -1759,18 +2375,12 @@
               <w:t>AbstractStatusChangeHistory</w:t>
             </w:r>
             <w:r>
-              <w:t xml:space="preserve"> table with</w:t>
-            </w:r>
-            <w:r>
-              <w:t xml:space="preserve"> </w:t>
-            </w:r>
-          </w:p>
-          <w:p>
-            <w:r>
-              <w:t>AbstractStatusID</w:t>
-            </w:r>
-            <w:r>
-              <w:t xml:space="preserve"> = 3 </w:t>
+              <w:t xml:space="preserve"> table with </w:t>
+            </w:r>
+          </w:p>
+          <w:p>
+            <w:r>
+              <w:t xml:space="preserve">AbstractStatusID = 3 </w:t>
             </w:r>
           </w:p>
         </w:tc>
@@ -1782,138 +2392,129 @@
           </w:tcPr>
           <w:p>
             <w:r>
+              <w:t>1B</w:t>
+            </w:r>
+          </w:p>
+        </w:tc>
+        <w:tc>
+          <w:tcPr>
+            <w:tcW w:w="5508" w:type="dxa"/>
+          </w:tcPr>
+          <w:p>
+            <w:r>
+              <w:t xml:space="preserve">On </w:t>
+            </w:r>
+            <w:r>
+              <w:rPr>
+                <w:u w:val="single"/>
+              </w:rPr>
+              <w:t>Coders’ Consensus starting</w:t>
+            </w:r>
+            <w:r>
+              <w:t xml:space="preserve"> application code will update row for the current EvaluationId and set ConsensusStartedBy = UserId.</w:t>
+            </w:r>
+          </w:p>
+          <w:p/>
+          <w:p>
+            <w:r>
+              <w:t xml:space="preserve">On </w:t>
+            </w:r>
+            <w:r>
+              <w:rPr>
+                <w:u w:val="single"/>
+              </w:rPr>
+              <w:t>Coders’ Consensus submission</w:t>
+            </w:r>
+            <w:r>
+              <w:t xml:space="preserve"> application code will do the following: </w:t>
+            </w:r>
+          </w:p>
+          <w:p/>
+          <w:p>
+            <w:r>
+              <w:t xml:space="preserve">Validate that UserId is the same as ConsensusStartedBy value in </w:t>
+            </w:r>
+            <w:r>
+              <w:rPr>
+                <w:i/>
+              </w:rPr>
+              <w:t>Evaluation</w:t>
+            </w:r>
+            <w:r>
+              <w:t xml:space="preserve"> table</w:t>
+            </w:r>
+            <w:r>
+              <w:t xml:space="preserve"> – only the user who started consensus is allowed to submit consensus data</w:t>
+            </w:r>
+            <w:r>
+              <w:t>;</w:t>
+            </w:r>
+          </w:p>
+          <w:p/>
+          <w:p>
+            <w:r>
+              <w:t xml:space="preserve">Consensus data is saved into </w:t>
+            </w:r>
+            <w:r>
+              <w:rPr>
+                <w:i/>
+              </w:rPr>
+              <w:t>Submission</w:t>
+            </w:r>
+            <w:r>
+              <w:t xml:space="preserve"> table for the same EvaluationId and SubmissionTypeId = </w:t>
+            </w:r>
+            <w:r>
+              <w:t>2 (</w:t>
+            </w:r>
+            <w:r>
+              <w:t>Coder Consensus</w:t>
+            </w:r>
+            <w:r>
+              <w:t>);</w:t>
+            </w:r>
+          </w:p>
+          <w:p/>
+          <w:p>
+            <w:r>
+              <w:t xml:space="preserve">Update row for the same EvaluationId in </w:t>
+            </w:r>
+            <w:r>
+              <w:rPr>
+                <w:i/>
+              </w:rPr>
+              <w:t>Evaluation</w:t>
+            </w:r>
+            <w:r>
+              <w:t xml:space="preserve"> table, set IsComplete = 1, DateTimeEnded = current time</w:t>
+            </w:r>
+            <w:r>
+              <w:t>;</w:t>
+            </w:r>
+          </w:p>
+          <w:p/>
+          <w:p>
+            <w:r>
+              <w:t xml:space="preserve">Insert a new row into </w:t>
+            </w:r>
+            <w:r>
+              <w:rPr>
+                <w:i/>
+              </w:rPr>
+              <w:t>AbstractStatusChangeHistory</w:t>
+            </w:r>
+            <w:r>
+              <w:t xml:space="preserve"> table </w:t>
+            </w:r>
+            <w:r>
               <w:lastRenderedPageBreak/>
-              <w:t>1B</w:t>
-            </w:r>
-          </w:p>
-        </w:tc>
-        <w:tc>
-          <w:tcPr>
-            <w:tcW w:w="5508" w:type="dxa"/>
-          </w:tcPr>
-          <w:p>
-            <w:r>
-              <w:t xml:space="preserve">On </w:t>
-            </w:r>
-            <w:r>
-              <w:rPr>
-                <w:u w:val="single"/>
-              </w:rPr>
-              <w:t>Coders’ Consensus starting</w:t>
-            </w:r>
-            <w:r>
-              <w:t xml:space="preserve"> application code will update row for the current EvaluationId and set ConsensusStartedBy = UserId.</w:t>
-            </w:r>
-          </w:p>
-          <w:p/>
-          <w:p>
-            <w:r>
-              <w:t xml:space="preserve">On </w:t>
-            </w:r>
-            <w:r>
-              <w:rPr>
-                <w:u w:val="single"/>
-              </w:rPr>
-              <w:t>Coders’ Consensus submission</w:t>
-            </w:r>
-            <w:r>
-              <w:t xml:space="preserve"> application code will do the following: </w:t>
-            </w:r>
-          </w:p>
-          <w:p/>
-          <w:p>
-            <w:r>
-              <w:t xml:space="preserve">Validate that UserId is the same as </w:t>
-            </w:r>
-            <w:r>
-              <w:t>ConsensusStartedBy</w:t>
-            </w:r>
-            <w:r>
-              <w:t xml:space="preserve"> value in </w:t>
-            </w:r>
-            <w:r>
-              <w:rPr>
-                <w:i/>
-              </w:rPr>
-              <w:t>Evaluation</w:t>
-            </w:r>
-            <w:r>
-              <w:t xml:space="preserve"> table</w:t>
-            </w:r>
-            <w:r>
-              <w:t xml:space="preserve"> – only the user who started consensus is allowed to submit consensus data</w:t>
-            </w:r>
-            <w:r>
-              <w:t>;</w:t>
-            </w:r>
-          </w:p>
-          <w:p/>
-          <w:p>
-            <w:r>
-              <w:t xml:space="preserve">Consensus data is saved into </w:t>
-            </w:r>
-            <w:r>
-              <w:rPr>
-                <w:i/>
-              </w:rPr>
-              <w:t>Submission</w:t>
-            </w:r>
-            <w:r>
-              <w:t xml:space="preserve"> table for the same EvaluationId and SubmissionTypeId = </w:t>
-            </w:r>
-            <w:r>
-              <w:t>2 (</w:t>
-            </w:r>
-            <w:r>
-              <w:t>Coder Consensus</w:t>
-            </w:r>
-            <w:r>
-              <w:t>);</w:t>
-            </w:r>
-          </w:p>
-          <w:p/>
-          <w:p>
-            <w:r>
-              <w:t xml:space="preserve">Update row for the same EvaluationId in </w:t>
-            </w:r>
-            <w:r>
-              <w:rPr>
-                <w:i/>
-              </w:rPr>
-              <w:t>Evaluation</w:t>
-            </w:r>
-            <w:r>
-              <w:t xml:space="preserve"> table, set IsComplete = 1, DateTimeEnded = current time</w:t>
-            </w:r>
-            <w:r>
-              <w:t>;</w:t>
-            </w:r>
-          </w:p>
-          <w:p/>
-          <w:p>
-            <w:r>
-              <w:t xml:space="preserve">Insert a new row into </w:t>
-            </w:r>
-            <w:r>
-              <w:rPr>
-                <w:i/>
-              </w:rPr>
-              <w:t>AbstractStatusChangeHistory</w:t>
-            </w:r>
-            <w:r>
-              <w:t xml:space="preserve"> table with</w:t>
-            </w:r>
-            <w:r>
-              <w:t xml:space="preserve"> </w:t>
+              <w:t xml:space="preserve">with </w:t>
             </w:r>
             <w:r>
               <w:t>AbstractStatusID</w:t>
             </w:r>
             <w:r>
-              <w:t xml:space="preserve"> = </w:t>
-            </w:r>
-            <w:r>
-              <w:t>4</w:t>
+              <w:t xml:space="preserve"> = 4</w:t>
             </w:r>
           </w:p>
           <w:p/>
@@ -1926,6 +2527,7 @@
           </w:tcPr>
           <w:p>
             <w:r>
+              <w:lastRenderedPageBreak/>
               <w:t>1N</w:t>
             </w:r>
           </w:p>
@@ -2002,6 +2604,134 @@
           </w:p>
           <w:p/>
           <w:p>
+            <w:pPr>
+              <w:rPr>
+                <w:b/>
+                <w:color w:val="000000" w:themeColor="text1"/>
+              </w:rPr>
+            </w:pPr>
+            <w:r>
+              <w:rPr>
+                <w:b/>
+                <w:color w:val="000000" w:themeColor="text1"/>
+              </w:rPr>
+              <w:t xml:space="preserve">Details: </w:t>
+            </w:r>
+            <w:r>
+              <w:rPr>
+                <w:b/>
+                <w:color w:val="000000" w:themeColor="text1"/>
+              </w:rPr>
+              <w:t xml:space="preserve"> </w:t>
+            </w:r>
+            <w:r>
+              <w:rPr>
+                <w:b/>
+                <w:color w:val="000000" w:themeColor="text1"/>
+              </w:rPr>
+              <w:t xml:space="preserve">AbstractScan is related to Evaluation. On </w:t>
+            </w:r>
+            <w:r>
+              <w:rPr>
+                <w:b/>
+                <w:color w:val="000000" w:themeColor="text1"/>
+              </w:rPr>
+              <w:t>PDF file</w:t>
+            </w:r>
+            <w:r>
+              <w:rPr>
+                <w:b/>
+                <w:color w:val="000000" w:themeColor="text1"/>
+              </w:rPr>
+              <w:t xml:space="preserve"> uploading application code will check if there is a row in AbstractScan table for EvaluationId. If NOT, a new row will be inserted </w:t>
+            </w:r>
+            <w:r>
+              <w:rPr>
+                <w:b/>
+                <w:color w:val="000000" w:themeColor="text1"/>
+              </w:rPr>
+              <w:t xml:space="preserve">into </w:t>
+            </w:r>
+            <w:r>
+              <w:rPr>
+                <w:b/>
+                <w:color w:val="000000" w:themeColor="text1"/>
+              </w:rPr>
+              <w:t>AbstractScan</w:t>
+            </w:r>
+            <w:r>
+              <w:rPr>
+                <w:b/>
+                <w:color w:val="000000" w:themeColor="text1"/>
+              </w:rPr>
+              <w:t xml:space="preserve"> table </w:t>
+            </w:r>
+            <w:r>
+              <w:rPr>
+                <w:b/>
+                <w:color w:val="000000" w:themeColor="text1"/>
+              </w:rPr>
+              <w:t>and PDF</w:t>
+            </w:r>
+            <w:r>
+              <w:rPr>
+                <w:b/>
+                <w:color w:val="000000" w:themeColor="text1"/>
+              </w:rPr>
+              <w:t xml:space="preserve"> </w:t>
+            </w:r>
+            <w:r>
+              <w:rPr>
+                <w:b/>
+                <w:color w:val="000000" w:themeColor="text1"/>
+              </w:rPr>
+              <w:t xml:space="preserve">file will be saved </w:t>
+            </w:r>
+            <w:r>
+              <w:rPr>
+                <w:b/>
+                <w:color w:val="000000" w:themeColor="text1"/>
+              </w:rPr>
+              <w:t>on the</w:t>
+            </w:r>
+            <w:r>
+              <w:rPr>
+                <w:b/>
+                <w:color w:val="000000" w:themeColor="text1"/>
+              </w:rPr>
+              <w:t xml:space="preserve"> hard drive. If the record exists</w:t>
+            </w:r>
+            <w:r>
+              <w:rPr>
+                <w:b/>
+                <w:color w:val="000000" w:themeColor="text1"/>
+              </w:rPr>
+              <w:t>, the</w:t>
+            </w:r>
+            <w:r>
+              <w:rPr>
+                <w:b/>
+                <w:color w:val="000000" w:themeColor="text1"/>
+              </w:rPr>
+              <w:t xml:space="preserve"> file name will be retrieved from it</w:t>
+            </w:r>
+            <w:r>
+              <w:rPr>
+                <w:b/>
+                <w:color w:val="000000" w:themeColor="text1"/>
+              </w:rPr>
+              <w:t xml:space="preserve"> (FileName column)</w:t>
+            </w:r>
+            <w:r>
+              <w:rPr>
+                <w:b/>
+                <w:color w:val="000000" w:themeColor="text1"/>
+              </w:rPr>
+              <w:t xml:space="preserve"> and PDF file will be overwritten on hard drive.</w:t>
+            </w:r>
+          </w:p>
+          <w:p/>
+          <w:p>
             <w:r>
               <w:t>The same scan could be uploaded again (overwritten on hard drive</w:t>
             </w:r>
@@ -2041,6 +2771,24 @@
             </w:r>
           </w:p>
           <w:p/>
+          <w:p>
+            <w:r>
+              <w:t xml:space="preserve">Abstract </w:t>
+            </w:r>
+            <w:r>
+              <w:t>Status could be changed from 2 and 2A to 1N</w:t>
+            </w:r>
+            <w:r>
+              <w:t xml:space="preserve"> by nightly job or as a result of process overriding/cancelling. See </w:t>
+            </w:r>
+            <w:r>
+              <w:t>Abstract Cleaning Steps</w:t>
+            </w:r>
+            <w:r>
+              <w:t xml:space="preserve"> above for details.</w:t>
+            </w:r>
+          </w:p>
+          <w:p/>
         </w:tc>
       </w:tr>
       <w:tr>
@@ -2060,25 +2808,7 @@
           </w:tcPr>
           <w:p>
             <w:r>
-              <w:t xml:space="preserve">When </w:t>
-            </w:r>
-            <w:r>
-              <w:t>ODP Staff</w:t>
-            </w:r>
-            <w:r>
-              <w:t xml:space="preserve"> Process starts, Abstract’s Status Code is changed from </w:t>
-            </w:r>
-            <w:r>
-              <w:t>1N</w:t>
-            </w:r>
-            <w:r>
-              <w:t xml:space="preserve"> to </w:t>
-            </w:r>
-            <w:r>
-              <w:t>2</w:t>
-            </w:r>
-            <w:r>
-              <w:t xml:space="preserve">. A new row is inserted into </w:t>
+              <w:t xml:space="preserve">When ODP Staff Process starts, Abstract’s Status Code is changed from 1N to 2. A new row is inserted into </w:t>
             </w:r>
             <w:r>
               <w:rPr>
@@ -2111,10 +2841,32 @@
               <w:t>AbstractStatusID</w:t>
             </w:r>
             <w:r>
-              <w:t xml:space="preserve"> = </w:t>
-            </w:r>
-            <w:r>
-              <w:t>7</w:t>
+              <w:t xml:space="preserve"> = 7 </w:t>
+            </w:r>
+          </w:p>
+          <w:p>
+            <w:r>
+              <w:t>CreatedDate</w:t>
+            </w:r>
+            <w:r>
+              <w:t xml:space="preserve"> = current time</w:t>
+            </w:r>
+          </w:p>
+          <w:p>
+            <w:r>
+              <w:t>CreatedBy</w:t>
+            </w:r>
+            <w:r>
+              <w:t xml:space="preserve"> = UserId from </w:t>
+            </w:r>
+            <w:r>
+              <w:rPr>
+                <w:i/>
+              </w:rPr>
+              <w:t>aspnet_Users</w:t>
+            </w:r>
+            <w:r>
+              <w:t xml:space="preserve"> table</w:t>
             </w:r>
             <w:r>
               <w:t xml:space="preserve"> </w:t>
@@ -2122,34 +2874,136 @@
           </w:p>
           <w:p>
             <w:r>
-              <w:t>CreatedDate</w:t>
-            </w:r>
-            <w:r>
-              <w:t xml:space="preserve"> = NULL</w:t>
-            </w:r>
-          </w:p>
-          <w:p>
-            <w:r>
-              <w:t>CreatedBy</w:t>
-            </w:r>
-            <w:r>
-              <w:t xml:space="preserve"> = NULL</w:t>
-            </w:r>
-          </w:p>
-          <w:p>
-            <w:r>
-              <w:t>UpdatedDate</w:t>
-            </w:r>
-            <w:r>
-              <w:t xml:space="preserve"> = current time</w:t>
-            </w:r>
-          </w:p>
-          <w:p>
-            <w:r>
-              <w:t>UpdatedBy</w:t>
-            </w:r>
-            <w:r>
-              <w:t xml:space="preserve"> = UserId in </w:t>
+              <w:t>EvaluationId  - FK</w:t>
+            </w:r>
+          </w:p>
+          <w:p/>
+          <w:p>
+            <w:r>
+              <w:t xml:space="preserve">Also, a new row is inserted into </w:t>
+            </w:r>
+            <w:r>
+              <w:rPr>
+                <w:i/>
+              </w:rPr>
+              <w:t>Evaluation</w:t>
+            </w:r>
+            <w:r>
+              <w:t xml:space="preserve"> table (new EvaluationId) with the following values:</w:t>
+            </w:r>
+          </w:p>
+          <w:p>
+            <w:r>
+              <w:t>EvaluationTypeId = 2 (</w:t>
+            </w:r>
+            <w:r>
+              <w:t>ODP Staff Members Evaluation</w:t>
+            </w:r>
+            <w:r>
+              <w:t>)</w:t>
+            </w:r>
+          </w:p>
+          <w:p>
+            <w:r>
+              <w:t>ConsensusStartedBy = NULL</w:t>
+            </w:r>
+          </w:p>
+          <w:p>
+            <w:r>
+              <w:t>TeamID – insert current team ID</w:t>
+            </w:r>
+          </w:p>
+          <w:p>
+            <w:r>
+              <w:t>AbstractID -  insert current abstract ID</w:t>
+            </w:r>
+          </w:p>
+          <w:p>
+            <w:r>
+              <w:t>IsComplete = 0</w:t>
+            </w:r>
+          </w:p>
+          <w:p>
+            <w:r>
+              <w:t>DateTimeStarted – insert current time</w:t>
+            </w:r>
+          </w:p>
+          <w:p>
+            <w:r>
+              <w:t>DateTimeEnded = NULL</w:t>
+            </w:r>
+          </w:p>
+          <w:p>
+            <w:r>
+              <w:t>IsStopped = 0</w:t>
+            </w:r>
+          </w:p>
+          <w:p>
+            <w:r>
+              <w:t>StoppedBy = NULL</w:t>
+            </w:r>
+          </w:p>
+          <w:p>
+            <w:r>
+              <w:lastRenderedPageBreak/>
+              <w:t>StoppedDateTime = NULL</w:t>
+            </w:r>
+          </w:p>
+          <w:p/>
+          <w:p>
+            <w:r>
+              <w:t xml:space="preserve">Individual </w:t>
+            </w:r>
+            <w:r>
+              <w:t>ODP Staff Member’s</w:t>
+            </w:r>
+            <w:r>
+              <w:t xml:space="preserve"> evaluation data will be saved to </w:t>
+            </w:r>
+            <w:r>
+              <w:rPr>
+                <w:i/>
+              </w:rPr>
+              <w:t>Submission</w:t>
+            </w:r>
+            <w:r>
+              <w:t xml:space="preserve"> table with</w:t>
+            </w:r>
+            <w:r>
+              <w:t xml:space="preserve"> the following values:</w:t>
+            </w:r>
+          </w:p>
+          <w:p>
+            <w:r>
+              <w:t xml:space="preserve"> </w:t>
+            </w:r>
+          </w:p>
+          <w:p>
+            <w:r>
+              <w:t>SubmissionID - identity column</w:t>
+            </w:r>
+          </w:p>
+          <w:p>
+            <w:r>
+              <w:t>SubmissionTypeId = 3 (</w:t>
+            </w:r>
+            <w:r>
+              <w:t>ODP Staff Members Evaluation</w:t>
+            </w:r>
+            <w:r>
+              <w:t>)</w:t>
+            </w:r>
+            <w:bookmarkStart w:id="0" w:name="_GoBack"/>
+            <w:bookmarkEnd w:id="0"/>
+          </w:p>
+          <w:p>
+            <w:r>
+              <w:t>EvaluationId = FK</w:t>
+            </w:r>
+          </w:p>
+          <w:p>
+            <w:r>
+              <w:t xml:space="preserve">UserId = UserId from </w:t>
             </w:r>
             <w:r>
               <w:rPr>
@@ -2163,40 +3017,13 @@
           </w:p>
           <w:p>
             <w:r>
-              <w:t>UpdatedByDailyJob</w:t>
-            </w:r>
-            <w:r>
-              <w:t xml:space="preserve"> = 0</w:t>
-            </w:r>
-          </w:p>
-          <w:p/>
-          <w:p>
-            <w:r>
-              <w:lastRenderedPageBreak/>
-              <w:t xml:space="preserve">Also, a new row is inserted into </w:t>
-            </w:r>
-            <w:r>
-              <w:rPr>
-                <w:i/>
-              </w:rPr>
-              <w:t>Evaluation</w:t>
-            </w:r>
-            <w:r>
-              <w:t xml:space="preserve"> table (new EvaluationId) with the following values:</w:t>
-            </w:r>
-          </w:p>
-          <w:p>
-            <w:r>
-              <w:t xml:space="preserve">EvaluationTypeId = </w:t>
-            </w:r>
-            <w:r>
-              <w:t>2</w:t>
-            </w:r>
-            <w:r>
-              <w:t xml:space="preserve"> (</w:t>
-            </w:r>
-            <w:r>
-              <w:t>ODP Staff Members Evaluation</w:t>
+              <w:t>StatusID = 1 (</w:t>
+            </w:r>
+            <w:r>
+              <w:rPr>
+                <w:i/>
+              </w:rPr>
+              <w:t>Active</w:t>
             </w:r>
             <w:r>
               <w:t>)</w:t>
@@ -2204,75 +3031,33 @@
           </w:p>
           <w:p>
             <w:r>
-              <w:t>ConsensusStartedBy = NULL</w:t>
-            </w:r>
-          </w:p>
-          <w:p>
-            <w:r>
-              <w:t>TeamID – insert current team ID</w:t>
-            </w:r>
-          </w:p>
-          <w:p>
-            <w:r>
-              <w:t>AbstractID -  insert current abstract ID</w:t>
-            </w:r>
-          </w:p>
-          <w:p>
-            <w:r>
-              <w:t>IsComplete = 0</w:t>
-            </w:r>
-          </w:p>
-          <w:p>
-            <w:r>
-              <w:t>DateTimeStarted – insert current time</w:t>
-            </w:r>
-          </w:p>
-          <w:p>
-            <w:r>
-              <w:t>DateTimeEnded = NULL</w:t>
-            </w:r>
-          </w:p>
-          <w:p>
-            <w:r>
-              <w:t>IsStopped = 0</w:t>
-            </w:r>
-          </w:p>
-          <w:p>
-            <w:r>
-              <w:t>StoppedBy = NULL</w:t>
-            </w:r>
-          </w:p>
-          <w:p/>
-          <w:p>
-            <w:r>
-              <w:t xml:space="preserve">Individual </w:t>
-            </w:r>
-            <w:r>
-              <w:t>ODP Staff Member’s</w:t>
-            </w:r>
-            <w:r>
-              <w:t xml:space="preserve"> evaluation data will be saved to </w:t>
-            </w:r>
-            <w:r>
-              <w:rPr>
-                <w:i/>
-              </w:rPr>
-              <w:t>Submission</w:t>
-            </w:r>
-            <w:r>
-              <w:t xml:space="preserve"> table with SubmissionTypeId = </w:t>
-            </w:r>
-            <w:r>
-              <w:t>3</w:t>
-            </w:r>
-            <w:r>
-              <w:t xml:space="preserve"> (</w:t>
-            </w:r>
-            <w:r>
-              <w:t>ODP Staff Members Evaluation</w:t>
-            </w:r>
-            <w:r>
-              <w:t xml:space="preserve">). Additional tables exist in the database for storing answers with </w:t>
+              <w:t>UpdatedBy = NULL</w:t>
+            </w:r>
+          </w:p>
+          <w:p>
+            <w:r>
+              <w:t>UpdatedDate = NULL</w:t>
+            </w:r>
+          </w:p>
+          <w:p>
+            <w:r>
+              <w:t>SubmissionDateTime = current time</w:t>
+            </w:r>
+          </w:p>
+          <w:p>
+            <w:r>
+              <w:t>Notes – user’s data from application Form</w:t>
+            </w:r>
+          </w:p>
+          <w:p>
+            <w:r>
+              <w:t>UnableToCode – user’s data from application Form</w:t>
+            </w:r>
+          </w:p>
+          <w:p/>
+          <w:p>
+            <w:r>
+              <w:t xml:space="preserve">Additional tables exist in the database for storing answers with </w:t>
             </w:r>
             <w:r>
               <w:rPr>
@@ -2335,10 +3120,7 @@
               <w:t>AbstractStatusChangeHistory</w:t>
             </w:r>
             <w:r>
-              <w:t xml:space="preserve"> table with</w:t>
-            </w:r>
-            <w:r>
-              <w:t xml:space="preserve"> </w:t>
+              <w:t xml:space="preserve"> table with </w:t>
             </w:r>
           </w:p>
           <w:p>
@@ -2448,8 +3230,6 @@
             <w:r>
               <w:t>);</w:t>
             </w:r>
-            <w:bookmarkStart w:id="0" w:name="_GoBack"/>
-            <w:bookmarkEnd w:id="0"/>
           </w:p>
           <w:p/>
           <w:p>
@@ -2510,10 +3290,7 @@
               <w:t xml:space="preserve"> </w:t>
             </w:r>
             <w:r>
-              <w:t>application code will</w:t>
-            </w:r>
-            <w:r>
-              <w:t xml:space="preserve"> validate that the Abstract Status Code is 2B and that UserId is the same as the value in ConsensusStartedBy column in evaluation table for the current process.</w:t>
+              <w:t>application code will validate that the Abstract Status Code is 2B and that UserId is the same as the value in ConsensusStartedBy column in evaluation table for the current process.</w:t>
             </w:r>
           </w:p>
           <w:p/>
@@ -2531,19 +3308,10 @@
               <w:rPr>
                 <w:u w:val="single"/>
               </w:rPr>
-              <w:t>submission</w:t>
-            </w:r>
-            <w:r>
-              <w:rPr>
-                <w:u w:val="single"/>
-              </w:rPr>
-              <w:t xml:space="preserve"> </w:t>
-            </w:r>
-            <w:r>
-              <w:t>application code will</w:t>
-            </w:r>
-            <w:r>
-              <w:t xml:space="preserve"> do the following:</w:t>
+              <w:t xml:space="preserve">submission </w:t>
+            </w:r>
+            <w:r>
+              <w:t>application code will do the following:</w:t>
             </w:r>
           </w:p>
           <w:p/>
@@ -2564,7 +3332,6 @@
           <w:p/>
           <w:p>
             <w:r>
-              <w:lastRenderedPageBreak/>
               <w:t xml:space="preserve">Consensus data is saved into </w:t>
             </w:r>
             <w:r>
@@ -2574,13 +3341,7 @@
               <w:t>Submission</w:t>
             </w:r>
             <w:r>
-              <w:t xml:space="preserve"> table for the same EvaluationId and SubmissionTypeId = </w:t>
-            </w:r>
-            <w:r>
-              <w:t>5</w:t>
-            </w:r>
-            <w:r>
-              <w:t xml:space="preserve"> (</w:t>
+              <w:t xml:space="preserve"> table for the same EvaluationId and SubmissionTypeId = 5 (</w:t>
             </w:r>
             <w:r>
               <w:t>ODP Staff Member Comparison</w:t>
@@ -2715,6 +3476,22 @@
           </w:p>
           <w:p/>
           <w:p>
+            <w:pPr>
+              <w:rPr>
+                <w:b/>
+                <w:color w:val="000000" w:themeColor="text1"/>
+              </w:rPr>
+            </w:pPr>
+            <w:r>
+              <w:rPr>
+                <w:b/>
+                <w:color w:val="000000" w:themeColor="text1"/>
+              </w:rPr>
+              <w:t>Details: see details for 1N</w:t>
+            </w:r>
+          </w:p>
+          <w:p/>
+          <w:p>
             <w:r>
               <w:t>The same scan could be uploaded again (overwritten on hard drive);</w:t>
             </w:r>
@@ -2768,6 +3545,17 @@
           <w:tcPr>
             <w:tcW w:w="5508" w:type="dxa"/>
           </w:tcPr>
+          <w:p>
+            <w:r>
+              <w:t>A</w:t>
+            </w:r>
+            <w:r>
+              <w:t xml:space="preserve"> </w:t>
+            </w:r>
+            <w:r>
+              <w:t>record is inserted into the AbstractStatusChangeHistory with AbstractStatusID=13</w:t>
+            </w:r>
+          </w:p>
           <w:p/>
         </w:tc>
       </w:tr>
@@ -2786,6 +3574,20 @@
           <w:tcPr>
             <w:tcW w:w="5508" w:type="dxa"/>
           </w:tcPr>
+          <w:p>
+            <w:r>
+              <w:t>A</w:t>
+            </w:r>
+            <w:r>
+              <w:t xml:space="preserve"> </w:t>
+            </w:r>
+            <w:r>
+              <w:t>record is inserted into the AbstractStatusChange</w:t>
+            </w:r>
+            <w:r>
+              <w:t>History with AbstractStatusID=14</w:t>
+            </w:r>
+          </w:p>
           <w:p/>
         </w:tc>
       </w:tr>
@@ -2805,8 +3607,13 @@
       </w:tr>
     </w:tbl>
     <w:p/>
-    <w:p/>
-    <w:p/>
+    <w:p>
+      <w:pPr>
+        <w:rPr>
+          <w:color w:val="FF0000"/>
+        </w:rPr>
+      </w:pPr>
+    </w:p>
     <w:sectPr>
       <w:pgSz w:w="12240" w:h="15840"/>
       <w:pgMar w:top="720" w:right="720" w:bottom="720" w:left="720" w:header="720" w:footer="720" w:gutter="0"/>
@@ -2820,6 +3627,451 @@
 <file path=word/numbering.xml><?xml version="1.0" encoding="utf-8"?>
 <w:numbering xmlns:wpc="http://schemas.microsoft.com/office/word/2010/wordprocessingCanvas" xmlns:mc="http://schemas.openxmlformats.org/markup-compatibility/2006" xmlns:o="urn:schemas-microsoft-com:office:office" xmlns:r="http://schemas.openxmlformats.org/officeDocument/2006/relationships" xmlns:m="http://schemas.openxmlformats.org/officeDocument/2006/math" xmlns:v="urn:schemas-microsoft-com:vml" xmlns:wp14="http://schemas.microsoft.com/office/word/2010/wordprocessingDrawing" xmlns:wp="http://schemas.openxmlformats.org/drawingml/2006/wordprocessingDrawing" xmlns:w10="urn:schemas-microsoft-com:office:word" xmlns:w="http://schemas.openxmlformats.org/wordprocessingml/2006/main" xmlns:w14="http://schemas.microsoft.com/office/word/2010/wordml" xmlns:wpg="http://schemas.microsoft.com/office/word/2010/wordprocessingGroup" xmlns:wpi="http://schemas.microsoft.com/office/word/2010/wordprocessingInk" xmlns:wne="http://schemas.microsoft.com/office/word/2006/wordml" xmlns:wps="http://schemas.microsoft.com/office/word/2010/wordprocessingShape" mc:Ignorable="w14 wp14">
   <w:abstractNum w:abstractNumId="0">
+    <w:nsid w:val="08375BF2"/>
+    <w:multiLevelType w:val="hybridMultilevel"/>
+    <w:tmpl w:val="425635FA"/>
+    <w:lvl w:ilvl="0" w:tplc="04090001">
+      <w:start w:val="1"/>
+      <w:numFmt w:val="bullet"/>
+      <w:lvlText w:val=""/>
+      <w:lvlJc w:val="left"/>
+      <w:pPr>
+        <w:ind w:left="540" w:hanging="360"/>
+      </w:pPr>
+      <w:rPr>
+        <w:rFonts w:ascii="Symbol" w:hAnsi="Symbol" w:hint="default"/>
+      </w:rPr>
+    </w:lvl>
+    <w:lvl w:ilvl="1" w:tplc="04090019" w:tentative="1">
+      <w:start w:val="1"/>
+      <w:numFmt w:val="lowerLetter"/>
+      <w:lvlText w:val="%2."/>
+      <w:lvlJc w:val="left"/>
+      <w:pPr>
+        <w:ind w:left="1440" w:hanging="360"/>
+      </w:pPr>
+    </w:lvl>
+    <w:lvl w:ilvl="2" w:tplc="0409001B" w:tentative="1">
+      <w:start w:val="1"/>
+      <w:numFmt w:val="lowerRoman"/>
+      <w:lvlText w:val="%3."/>
+      <w:lvlJc w:val="right"/>
+      <w:pPr>
+        <w:ind w:left="2160" w:hanging="180"/>
+      </w:pPr>
+    </w:lvl>
+    <w:lvl w:ilvl="3" w:tplc="0409000F" w:tentative="1">
+      <w:start w:val="1"/>
+      <w:numFmt w:val="decimal"/>
+      <w:lvlText w:val="%4."/>
+      <w:lvlJc w:val="left"/>
+      <w:pPr>
+        <w:ind w:left="2880" w:hanging="360"/>
+      </w:pPr>
+    </w:lvl>
+    <w:lvl w:ilvl="4" w:tplc="04090019" w:tentative="1">
+      <w:start w:val="1"/>
+      <w:numFmt w:val="lowerLetter"/>
+      <w:lvlText w:val="%5."/>
+      <w:lvlJc w:val="left"/>
+      <w:pPr>
+        <w:ind w:left="3600" w:hanging="360"/>
+      </w:pPr>
+    </w:lvl>
+    <w:lvl w:ilvl="5" w:tplc="0409001B" w:tentative="1">
+      <w:start w:val="1"/>
+      <w:numFmt w:val="lowerRoman"/>
+      <w:lvlText w:val="%6."/>
+      <w:lvlJc w:val="right"/>
+      <w:pPr>
+        <w:ind w:left="4320" w:hanging="180"/>
+      </w:pPr>
+    </w:lvl>
+    <w:lvl w:ilvl="6" w:tplc="0409000F" w:tentative="1">
+      <w:start w:val="1"/>
+      <w:numFmt w:val="decimal"/>
+      <w:lvlText w:val="%7."/>
+      <w:lvlJc w:val="left"/>
+      <w:pPr>
+        <w:ind w:left="5040" w:hanging="360"/>
+      </w:pPr>
+    </w:lvl>
+    <w:lvl w:ilvl="7" w:tplc="04090019" w:tentative="1">
+      <w:start w:val="1"/>
+      <w:numFmt w:val="lowerLetter"/>
+      <w:lvlText w:val="%8."/>
+      <w:lvlJc w:val="left"/>
+      <w:pPr>
+        <w:ind w:left="5760" w:hanging="360"/>
+      </w:pPr>
+    </w:lvl>
+    <w:lvl w:ilvl="8" w:tplc="0409001B" w:tentative="1">
+      <w:start w:val="1"/>
+      <w:numFmt w:val="lowerRoman"/>
+      <w:lvlText w:val="%9."/>
+      <w:lvlJc w:val="right"/>
+      <w:pPr>
+        <w:ind w:left="6480" w:hanging="180"/>
+      </w:pPr>
+    </w:lvl>
+  </w:abstractNum>
+  <w:abstractNum w:abstractNumId="1">
+    <w:nsid w:val="25D0537B"/>
+    <w:multiLevelType w:val="hybridMultilevel"/>
+    <w:tmpl w:val="C1B4BB86"/>
+    <w:lvl w:ilvl="0" w:tplc="04090001">
+      <w:start w:val="1"/>
+      <w:numFmt w:val="bullet"/>
+      <w:lvlText w:val=""/>
+      <w:lvlJc w:val="left"/>
+      <w:pPr>
+        <w:ind w:left="720" w:hanging="360"/>
+      </w:pPr>
+      <w:rPr>
+        <w:rFonts w:ascii="Symbol" w:hAnsi="Symbol" w:hint="default"/>
+      </w:rPr>
+    </w:lvl>
+    <w:lvl w:ilvl="1" w:tplc="04090019" w:tentative="1">
+      <w:start w:val="1"/>
+      <w:numFmt w:val="lowerLetter"/>
+      <w:lvlText w:val="%2."/>
+      <w:lvlJc w:val="left"/>
+      <w:pPr>
+        <w:ind w:left="1440" w:hanging="360"/>
+      </w:pPr>
+    </w:lvl>
+    <w:lvl w:ilvl="2" w:tplc="0409001B" w:tentative="1">
+      <w:start w:val="1"/>
+      <w:numFmt w:val="lowerRoman"/>
+      <w:lvlText w:val="%3."/>
+      <w:lvlJc w:val="right"/>
+      <w:pPr>
+        <w:ind w:left="2160" w:hanging="180"/>
+      </w:pPr>
+    </w:lvl>
+    <w:lvl w:ilvl="3" w:tplc="0409000F" w:tentative="1">
+      <w:start w:val="1"/>
+      <w:numFmt w:val="decimal"/>
+      <w:lvlText w:val="%4."/>
+      <w:lvlJc w:val="left"/>
+      <w:pPr>
+        <w:ind w:left="2880" w:hanging="360"/>
+      </w:pPr>
+    </w:lvl>
+    <w:lvl w:ilvl="4" w:tplc="04090019" w:tentative="1">
+      <w:start w:val="1"/>
+      <w:numFmt w:val="lowerLetter"/>
+      <w:lvlText w:val="%5."/>
+      <w:lvlJc w:val="left"/>
+      <w:pPr>
+        <w:ind w:left="3600" w:hanging="360"/>
+      </w:pPr>
+    </w:lvl>
+    <w:lvl w:ilvl="5" w:tplc="0409001B" w:tentative="1">
+      <w:start w:val="1"/>
+      <w:numFmt w:val="lowerRoman"/>
+      <w:lvlText w:val="%6."/>
+      <w:lvlJc w:val="right"/>
+      <w:pPr>
+        <w:ind w:left="4320" w:hanging="180"/>
+      </w:pPr>
+    </w:lvl>
+    <w:lvl w:ilvl="6" w:tplc="0409000F" w:tentative="1">
+      <w:start w:val="1"/>
+      <w:numFmt w:val="decimal"/>
+      <w:lvlText w:val="%7."/>
+      <w:lvlJc w:val="left"/>
+      <w:pPr>
+        <w:ind w:left="5040" w:hanging="360"/>
+      </w:pPr>
+    </w:lvl>
+    <w:lvl w:ilvl="7" w:tplc="04090019" w:tentative="1">
+      <w:start w:val="1"/>
+      <w:numFmt w:val="lowerLetter"/>
+      <w:lvlText w:val="%8."/>
+      <w:lvlJc w:val="left"/>
+      <w:pPr>
+        <w:ind w:left="5760" w:hanging="360"/>
+      </w:pPr>
+    </w:lvl>
+    <w:lvl w:ilvl="8" w:tplc="0409001B" w:tentative="1">
+      <w:start w:val="1"/>
+      <w:numFmt w:val="lowerRoman"/>
+      <w:lvlText w:val="%9."/>
+      <w:lvlJc w:val="right"/>
+      <w:pPr>
+        <w:ind w:left="6480" w:hanging="180"/>
+      </w:pPr>
+    </w:lvl>
+  </w:abstractNum>
+  <w:abstractNum w:abstractNumId="2">
+    <w:nsid w:val="35745248"/>
+    <w:multiLevelType w:val="hybridMultilevel"/>
+    <w:tmpl w:val="344256FE"/>
+    <w:lvl w:ilvl="0" w:tplc="0409000F">
+      <w:start w:val="1"/>
+      <w:numFmt w:val="decimal"/>
+      <w:lvlText w:val="%1."/>
+      <w:lvlJc w:val="left"/>
+      <w:pPr>
+        <w:ind w:left="720" w:hanging="360"/>
+      </w:pPr>
+      <w:rPr>
+        <w:rFonts w:hint="default"/>
+      </w:rPr>
+    </w:lvl>
+    <w:lvl w:ilvl="1" w:tplc="04090019" w:tentative="1">
+      <w:start w:val="1"/>
+      <w:numFmt w:val="lowerLetter"/>
+      <w:lvlText w:val="%2."/>
+      <w:lvlJc w:val="left"/>
+      <w:pPr>
+        <w:ind w:left="1440" w:hanging="360"/>
+      </w:pPr>
+    </w:lvl>
+    <w:lvl w:ilvl="2" w:tplc="0409001B" w:tentative="1">
+      <w:start w:val="1"/>
+      <w:numFmt w:val="lowerRoman"/>
+      <w:lvlText w:val="%3."/>
+      <w:lvlJc w:val="right"/>
+      <w:pPr>
+        <w:ind w:left="2160" w:hanging="180"/>
+      </w:pPr>
+    </w:lvl>
+    <w:lvl w:ilvl="3" w:tplc="0409000F" w:tentative="1">
+      <w:start w:val="1"/>
+      <w:numFmt w:val="decimal"/>
+      <w:lvlText w:val="%4."/>
+      <w:lvlJc w:val="left"/>
+      <w:pPr>
+        <w:ind w:left="2880" w:hanging="360"/>
+      </w:pPr>
+    </w:lvl>
+    <w:lvl w:ilvl="4" w:tplc="04090019" w:tentative="1">
+      <w:start w:val="1"/>
+      <w:numFmt w:val="lowerLetter"/>
+      <w:lvlText w:val="%5."/>
+      <w:lvlJc w:val="left"/>
+      <w:pPr>
+        <w:ind w:left="3600" w:hanging="360"/>
+      </w:pPr>
+    </w:lvl>
+    <w:lvl w:ilvl="5" w:tplc="0409001B" w:tentative="1">
+      <w:start w:val="1"/>
+      <w:numFmt w:val="lowerRoman"/>
+      <w:lvlText w:val="%6."/>
+      <w:lvlJc w:val="right"/>
+      <w:pPr>
+        <w:ind w:left="4320" w:hanging="180"/>
+      </w:pPr>
+    </w:lvl>
+    <w:lvl w:ilvl="6" w:tplc="0409000F" w:tentative="1">
+      <w:start w:val="1"/>
+      <w:numFmt w:val="decimal"/>
+      <w:lvlText w:val="%7."/>
+      <w:lvlJc w:val="left"/>
+      <w:pPr>
+        <w:ind w:left="5040" w:hanging="360"/>
+      </w:pPr>
+    </w:lvl>
+    <w:lvl w:ilvl="7" w:tplc="04090019" w:tentative="1">
+      <w:start w:val="1"/>
+      <w:numFmt w:val="lowerLetter"/>
+      <w:lvlText w:val="%8."/>
+      <w:lvlJc w:val="left"/>
+      <w:pPr>
+        <w:ind w:left="5760" w:hanging="360"/>
+      </w:pPr>
+    </w:lvl>
+    <w:lvl w:ilvl="8" w:tplc="0409001B" w:tentative="1">
+      <w:start w:val="1"/>
+      <w:numFmt w:val="lowerRoman"/>
+      <w:lvlText w:val="%9."/>
+      <w:lvlJc w:val="right"/>
+      <w:pPr>
+        <w:ind w:left="6480" w:hanging="180"/>
+      </w:pPr>
+    </w:lvl>
+  </w:abstractNum>
+  <w:abstractNum w:abstractNumId="3">
+    <w:nsid w:val="370B4F34"/>
+    <w:multiLevelType w:val="hybridMultilevel"/>
+    <w:tmpl w:val="B5ECC486"/>
+    <w:lvl w:ilvl="0" w:tplc="0409000F">
+      <w:start w:val="1"/>
+      <w:numFmt w:val="decimal"/>
+      <w:lvlText w:val="%1."/>
+      <w:lvlJc w:val="left"/>
+      <w:pPr>
+        <w:ind w:left="540" w:hanging="360"/>
+      </w:pPr>
+      <w:rPr>
+        <w:rFonts w:hint="default"/>
+      </w:rPr>
+    </w:lvl>
+    <w:lvl w:ilvl="1" w:tplc="04090019" w:tentative="1">
+      <w:start w:val="1"/>
+      <w:numFmt w:val="lowerLetter"/>
+      <w:lvlText w:val="%2."/>
+      <w:lvlJc w:val="left"/>
+      <w:pPr>
+        <w:ind w:left="1440" w:hanging="360"/>
+      </w:pPr>
+    </w:lvl>
+    <w:lvl w:ilvl="2" w:tplc="0409001B" w:tentative="1">
+      <w:start w:val="1"/>
+      <w:numFmt w:val="lowerRoman"/>
+      <w:lvlText w:val="%3."/>
+      <w:lvlJc w:val="right"/>
+      <w:pPr>
+        <w:ind w:left="2160" w:hanging="180"/>
+      </w:pPr>
+    </w:lvl>
+    <w:lvl w:ilvl="3" w:tplc="0409000F" w:tentative="1">
+      <w:start w:val="1"/>
+      <w:numFmt w:val="decimal"/>
+      <w:lvlText w:val="%4."/>
+      <w:lvlJc w:val="left"/>
+      <w:pPr>
+        <w:ind w:left="2880" w:hanging="360"/>
+      </w:pPr>
+    </w:lvl>
+    <w:lvl w:ilvl="4" w:tplc="04090019" w:tentative="1">
+      <w:start w:val="1"/>
+      <w:numFmt w:val="lowerLetter"/>
+      <w:lvlText w:val="%5."/>
+      <w:lvlJc w:val="left"/>
+      <w:pPr>
+        <w:ind w:left="3600" w:hanging="360"/>
+      </w:pPr>
+    </w:lvl>
+    <w:lvl w:ilvl="5" w:tplc="0409001B" w:tentative="1">
+      <w:start w:val="1"/>
+      <w:numFmt w:val="lowerRoman"/>
+      <w:lvlText w:val="%6."/>
+      <w:lvlJc w:val="right"/>
+      <w:pPr>
+        <w:ind w:left="4320" w:hanging="180"/>
+      </w:pPr>
+    </w:lvl>
+    <w:lvl w:ilvl="6" w:tplc="0409000F" w:tentative="1">
+      <w:start w:val="1"/>
+      <w:numFmt w:val="decimal"/>
+      <w:lvlText w:val="%7."/>
+      <w:lvlJc w:val="left"/>
+      <w:pPr>
+        <w:ind w:left="5040" w:hanging="360"/>
+      </w:pPr>
+    </w:lvl>
+    <w:lvl w:ilvl="7" w:tplc="04090019" w:tentative="1">
+      <w:start w:val="1"/>
+      <w:numFmt w:val="lowerLetter"/>
+      <w:lvlText w:val="%8."/>
+      <w:lvlJc w:val="left"/>
+      <w:pPr>
+        <w:ind w:left="5760" w:hanging="360"/>
+      </w:pPr>
+    </w:lvl>
+    <w:lvl w:ilvl="8" w:tplc="0409001B" w:tentative="1">
+      <w:start w:val="1"/>
+      <w:numFmt w:val="lowerRoman"/>
+      <w:lvlText w:val="%9."/>
+      <w:lvlJc w:val="right"/>
+      <w:pPr>
+        <w:ind w:left="6480" w:hanging="180"/>
+      </w:pPr>
+    </w:lvl>
+  </w:abstractNum>
+  <w:abstractNum w:abstractNumId="4">
+    <w:nsid w:val="45756009"/>
+    <w:multiLevelType w:val="hybridMultilevel"/>
+    <w:tmpl w:val="EE68BDBC"/>
+    <w:lvl w:ilvl="0" w:tplc="04090001">
+      <w:start w:val="1"/>
+      <w:numFmt w:val="bullet"/>
+      <w:lvlText w:val=""/>
+      <w:lvlJc w:val="left"/>
+      <w:pPr>
+        <w:ind w:left="540" w:hanging="360"/>
+      </w:pPr>
+      <w:rPr>
+        <w:rFonts w:ascii="Symbol" w:hAnsi="Symbol" w:hint="default"/>
+      </w:rPr>
+    </w:lvl>
+    <w:lvl w:ilvl="1" w:tplc="04090019" w:tentative="1">
+      <w:start w:val="1"/>
+      <w:numFmt w:val="lowerLetter"/>
+      <w:lvlText w:val="%2."/>
+      <w:lvlJc w:val="left"/>
+      <w:pPr>
+        <w:ind w:left="1440" w:hanging="360"/>
+      </w:pPr>
+    </w:lvl>
+    <w:lvl w:ilvl="2" w:tplc="0409001B" w:tentative="1">
+      <w:start w:val="1"/>
+      <w:numFmt w:val="lowerRoman"/>
+      <w:lvlText w:val="%3."/>
+      <w:lvlJc w:val="right"/>
+      <w:pPr>
+        <w:ind w:left="2160" w:hanging="180"/>
+      </w:pPr>
+    </w:lvl>
+    <w:lvl w:ilvl="3" w:tplc="0409000F" w:tentative="1">
+      <w:start w:val="1"/>
+      <w:numFmt w:val="decimal"/>
+      <w:lvlText w:val="%4."/>
+      <w:lvlJc w:val="left"/>
+      <w:pPr>
+        <w:ind w:left="2880" w:hanging="360"/>
+      </w:pPr>
+    </w:lvl>
+    <w:lvl w:ilvl="4" w:tplc="04090019" w:tentative="1">
+      <w:start w:val="1"/>
+      <w:numFmt w:val="lowerLetter"/>
+      <w:lvlText w:val="%5."/>
+      <w:lvlJc w:val="left"/>
+      <w:pPr>
+        <w:ind w:left="3600" w:hanging="360"/>
+      </w:pPr>
+    </w:lvl>
+    <w:lvl w:ilvl="5" w:tplc="0409001B" w:tentative="1">
+      <w:start w:val="1"/>
+      <w:numFmt w:val="lowerRoman"/>
+      <w:lvlText w:val="%6."/>
+      <w:lvlJc w:val="right"/>
+      <w:pPr>
+        <w:ind w:left="4320" w:hanging="180"/>
+      </w:pPr>
+    </w:lvl>
+    <w:lvl w:ilvl="6" w:tplc="0409000F" w:tentative="1">
+      <w:start w:val="1"/>
+      <w:numFmt w:val="decimal"/>
+      <w:lvlText w:val="%7."/>
+      <w:lvlJc w:val="left"/>
+      <w:pPr>
+        <w:ind w:left="5040" w:hanging="360"/>
+      </w:pPr>
+    </w:lvl>
+    <w:lvl w:ilvl="7" w:tplc="04090019" w:tentative="1">
+      <w:start w:val="1"/>
+      <w:numFmt w:val="lowerLetter"/>
+      <w:lvlText w:val="%8."/>
+      <w:lvlJc w:val="left"/>
+      <w:pPr>
+        <w:ind w:left="5760" w:hanging="360"/>
+      </w:pPr>
+    </w:lvl>
+    <w:lvl w:ilvl="8" w:tplc="0409001B" w:tentative="1">
+      <w:start w:val="1"/>
+      <w:numFmt w:val="lowerRoman"/>
+      <w:lvlText w:val="%9."/>
+      <w:lvlJc w:val="right"/>
+      <w:pPr>
+        <w:ind w:left="6480" w:hanging="180"/>
+      </w:pPr>
+    </w:lvl>
+  </w:abstractNum>
+  <w:abstractNum w:abstractNumId="5">
     <w:nsid w:val="6F961B67"/>
     <w:multiLevelType w:val="hybridMultilevel"/>
     <w:tmpl w:val="0D9A20E0"/>
@@ -2908,10 +4160,10 @@
       </w:pPr>
     </w:lvl>
   </w:abstractNum>
-  <w:abstractNum w:abstractNumId="1">
+  <w:abstractNum w:abstractNumId="6">
     <w:nsid w:val="74ED6F39"/>
     <w:multiLevelType w:val="hybridMultilevel"/>
-    <w:tmpl w:val="0D9A20E0"/>
+    <w:tmpl w:val="217C0CA2"/>
     <w:lvl w:ilvl="0" w:tplc="0409000F">
       <w:start w:val="1"/>
       <w:numFmt w:val="decimal"/>
@@ -2998,10 +4250,25 @@
     </w:lvl>
   </w:abstractNum>
   <w:num w:numId="1">
+    <w:abstractNumId w:val="5"/>
+  </w:num>
+  <w:num w:numId="2">
+    <w:abstractNumId w:val="6"/>
+  </w:num>
+  <w:num w:numId="3">
+    <w:abstractNumId w:val="2"/>
+  </w:num>
+  <w:num w:numId="4">
+    <w:abstractNumId w:val="3"/>
+  </w:num>
+  <w:num w:numId="5">
+    <w:abstractNumId w:val="1"/>
+  </w:num>
+  <w:num w:numId="6">
     <w:abstractNumId w:val="0"/>
   </w:num>
-  <w:num w:numId="2">
-    <w:abstractNumId w:val="1"/>
+  <w:num w:numId="7">
+    <w:abstractNumId w:val="4"/>
   </w:num>
 </w:numbering>
 </file>

</xml_diff>

<commit_message>
database usage document is updated
</commit_message>
<xml_diff>
--- a/Documentation/Database_Usage.docx
+++ b/Documentation/Database_Usage.docx
@@ -2993,8 +2993,6 @@
             <w:r>
               <w:t>)</w:t>
             </w:r>
-            <w:bookmarkStart w:id="0" w:name="_GoBack"/>
-            <w:bookmarkEnd w:id="0"/>
           </w:p>
           <w:p>
             <w:r>
@@ -3547,13 +3545,25 @@
           </w:tcPr>
           <w:p>
             <w:r>
-              <w:t>A</w:t>
+              <w:t xml:space="preserve">Admin or ODP Supervisor can change Abstract Status from 1N and 2N to 3 through application interface. When it happens, a </w:t>
+            </w:r>
+            <w:r>
+              <w:t xml:space="preserve">record is inserted into the </w:t>
+            </w:r>
+            <w:r>
+              <w:rPr>
+                <w:i/>
+              </w:rPr>
+              <w:t>AbstractStatusChangeHistory</w:t>
             </w:r>
             <w:r>
               <w:t xml:space="preserve"> </w:t>
             </w:r>
             <w:r>
-              <w:t>record is inserted into the AbstractStatusChangeHistory with AbstractStatusID=13</w:t>
+              <w:t xml:space="preserve"> table </w:t>
+            </w:r>
+            <w:r>
+              <w:t>with AbstractStatusID=13</w:t>
             </w:r>
           </w:p>
           <w:p/>
@@ -3576,17 +3586,34 @@
           </w:tcPr>
           <w:p>
             <w:r>
-              <w:t>A</w:t>
+              <w:t xml:space="preserve">Admin or ODP Supervisor can change Abstract Status from </w:t>
+            </w:r>
+            <w:r>
+              <w:t>3 to 4</w:t>
+            </w:r>
+            <w:r>
+              <w:t xml:space="preserve"> through application interface. When it happens, a </w:t>
+            </w:r>
+            <w:r>
+              <w:t xml:space="preserve">record is inserted into the </w:t>
+            </w:r>
+            <w:r>
+              <w:rPr>
+                <w:i/>
+              </w:rPr>
+              <w:t>AbstractStatusChangeHistory</w:t>
             </w:r>
             <w:r>
               <w:t xml:space="preserve"> </w:t>
             </w:r>
             <w:r>
-              <w:t>record is inserted into the AbstractStatusChange</w:t>
-            </w:r>
-            <w:r>
-              <w:t>History with AbstractStatusID=14</w:t>
-            </w:r>
+              <w:t xml:space="preserve"> table </w:t>
+            </w:r>
+            <w:r>
+              <w:t>with AbstractStatusID=14</w:t>
+            </w:r>
+            <w:bookmarkStart w:id="0" w:name="_GoBack"/>
+            <w:bookmarkEnd w:id="0"/>
           </w:p>
           <w:p/>
         </w:tc>

</xml_diff>

<commit_message>
update to Database Usage document
</commit_message>
<xml_diff>
--- a/Documentation/Database_Usage.docx
+++ b/Documentation/Database_Usage.docx
@@ -1,6 +1,6 @@
 
 <file path=word/document.xml><?xml version="1.0" encoding="utf-8"?>
-<w:document xmlns:wpc="http://schemas.microsoft.com/office/word/2010/wordprocessingCanvas" xmlns:mc="http://schemas.openxmlformats.org/markup-compatibility/2006" xmlns:o="urn:schemas-microsoft-com:office:office" xmlns:r="http://schemas.openxmlformats.org/officeDocument/2006/relationships" xmlns:m="http://schemas.openxmlformats.org/officeDocument/2006/math" xmlns:v="urn:schemas-microsoft-com:vml" xmlns:wp14="http://schemas.microsoft.com/office/word/2010/wordprocessingDrawing" xmlns:wp="http://schemas.openxmlformats.org/drawingml/2006/wordprocessingDrawing" xmlns:w10="urn:schemas-microsoft-com:office:word" xmlns:w="http://schemas.openxmlformats.org/wordprocessingml/2006/main" xmlns:w14="http://schemas.microsoft.com/office/word/2010/wordml" xmlns:wpg="http://schemas.microsoft.com/office/word/2010/wordprocessingGroup" xmlns:wpi="http://schemas.microsoft.com/office/word/2010/wordprocessingInk" xmlns:wne="http://schemas.microsoft.com/office/word/2006/wordml" xmlns:wps="http://schemas.microsoft.com/office/word/2010/wordprocessingShape" mc:Ignorable="w14 wp14">
+<w:document xmlns:wpc="http://schemas.microsoft.com/office/word/2010/wordprocessingCanvas" xmlns:mc="http://schemas.openxmlformats.org/markup-compatibility/2006" xmlns:o="urn:schemas-microsoft-com:office:office" xmlns:r="http://schemas.openxmlformats.org/officeDocument/2006/relationships" xmlns:m="http://schemas.openxmlformats.org/officeDocument/2006/math" xmlns:v="urn:schemas-microsoft-com:vml" xmlns:wp14="http://schemas.microsoft.com/office/word/2010/wordprocessingDrawing" xmlns:wp="http://schemas.openxmlformats.org/drawingml/2006/wordprocessingDrawing" xmlns:w10="urn:schemas-microsoft-com:office:word" xmlns:w="http://schemas.openxmlformats.org/wordprocessingml/2006/main" xmlns:w14="http://schemas.microsoft.com/office/word/2010/wordml" xmlns:w15="http://schemas.microsoft.com/office/word/2012/wordml" xmlns:wpg="http://schemas.microsoft.com/office/word/2010/wordprocessingGroup" xmlns:wpi="http://schemas.microsoft.com/office/word/2010/wordprocessingInk" xmlns:wne="http://schemas.microsoft.com/office/word/2006/wordml" xmlns:wps="http://schemas.microsoft.com/office/word/2010/wordprocessingShape" mc:Ignorable="w14 w15 wp14">
   <w:body>
     <w:tbl>
       <w:tblPr>
@@ -192,40 +192,58 @@
               <w:t>.</w:t>
             </w:r>
             <w:r>
+              <w:t xml:space="preserve"> CreatedBy column will contain </w:t>
+            </w:r>
+            <w:r>
+              <w:rPr>
+                <w:i/>
+              </w:rPr>
+              <w:t xml:space="preserve">System </w:t>
+            </w:r>
+            <w:r>
+              <w:rPr>
+                <w:i/>
+              </w:rPr>
+              <w:t>Admin</w:t>
+            </w:r>
+            <w:r>
+              <w:t xml:space="preserve"> account’s</w:t>
+            </w:r>
+            <w:r>
+              <w:t xml:space="preserve"> UserId</w:t>
+            </w:r>
+            <w:r>
+              <w:t>.</w:t>
+            </w:r>
+          </w:p>
+          <w:p/>
+          <w:p>
+            <w:r>
+              <w:t>Application</w:t>
+            </w:r>
+            <w:r>
+              <w:t xml:space="preserve"> code will insert new records for the same Abstract each time the Abstract’s Status is changed</w:t>
+            </w:r>
+            <w:r>
+              <w:t xml:space="preserve">”. In addition, CreatedDate and CreatedBy value will be </w:t>
+            </w:r>
+            <w:r>
+              <w:t>filled in</w:t>
+            </w:r>
+            <w:r>
+              <w:t>.</w:t>
+            </w:r>
+            <w:r>
               <w:t xml:space="preserve"> </w:t>
             </w:r>
             <w:r>
               <w:t>CreatedBy</w:t>
             </w:r>
             <w:r>
-              <w:t xml:space="preserve"> </w:t>
-            </w:r>
-            <w:r>
-              <w:t>column will contain</w:t>
-            </w:r>
-            <w:r>
-              <w:t xml:space="preserve"> </w:t>
-            </w:r>
-            <w:r>
-              <w:rPr>
-                <w:i/>
-              </w:rPr>
-              <w:t xml:space="preserve">System </w:t>
-            </w:r>
-            <w:r>
-              <w:rPr>
-                <w:i/>
-              </w:rPr>
-              <w:t>Admin</w:t>
-            </w:r>
-            <w:r>
-              <w:t xml:space="preserve"> account’s</w:t>
-            </w:r>
-            <w:r>
-              <w:t xml:space="preserve"> </w:t>
-            </w:r>
-            <w:r>
-              <w:t>UserId</w:t>
+              <w:t xml:space="preserve"> column will contain user’s identity</w:t>
+            </w:r>
+            <w:r>
+              <w:t xml:space="preserve"> (UserId from dbo. aspnet_Users table)</w:t>
             </w:r>
             <w:r>
               <w:t>.</w:t>
@@ -234,43 +252,34 @@
           <w:p/>
           <w:p>
             <w:r>
-              <w:t>Application</w:t>
-            </w:r>
-            <w:r>
-              <w:t xml:space="preserve"> code will insert new records for the same Abstract each time the Abstract’s Status is changed</w:t>
-            </w:r>
-            <w:r>
-              <w:t xml:space="preserve">”. In addition, CreatedDate and CreatedBy value will be </w:t>
-            </w:r>
-            <w:r>
-              <w:t>filled in</w:t>
-            </w:r>
-            <w:r>
-              <w:t>.</w:t>
-            </w:r>
-            <w:r>
-              <w:t xml:space="preserve"> </w:t>
-            </w:r>
-            <w:r>
-              <w:t>CreatedBy</w:t>
-            </w:r>
-            <w:r>
-              <w:t xml:space="preserve"> column will contain user’s identity</w:t>
-            </w:r>
-            <w:r>
-              <w:t xml:space="preserve"> (UserId from dbo. aspnet_Users table)</w:t>
-            </w:r>
-            <w:r>
-              <w:t>.</w:t>
-            </w:r>
-          </w:p>
-          <w:p/>
-          <w:p>
-            <w:r>
               <w:rPr>
                 <w:b/>
               </w:rPr>
               <w:t>No update or delete operations for this table. Inserts only!</w:t>
+            </w:r>
+            <w:r>
+              <w:rPr>
+                <w:b/>
+              </w:rPr>
+              <w:t xml:space="preserve">  Insert</w:t>
+            </w:r>
+            <w:r>
+              <w:rPr>
+                <w:b/>
+              </w:rPr>
+              <w:t xml:space="preserve"> needs to be the last step </w:t>
+            </w:r>
+            <w:r>
+              <w:rPr>
+                <w:b/>
+              </w:rPr>
+              <w:t>in</w:t>
+            </w:r>
+            <w:r>
+              <w:rPr>
+                <w:b/>
+              </w:rPr>
+              <w:t xml:space="preserve"> developer data entry process.</w:t>
             </w:r>
           </w:p>
           <w:p>
@@ -830,6 +839,7 @@
               <w:t xml:space="preserve">a </w:t>
             </w:r>
             <w:r>
+              <w:lastRenderedPageBreak/>
               <w:t>foreign key</w:t>
             </w:r>
             <w:r>
@@ -1078,13 +1088,21 @@
           <w:tcPr>
             <w:tcW w:w="5508" w:type="dxa"/>
           </w:tcPr>
-          <w:p/>
-        </w:tc>
-        <w:tc>
-          <w:tcPr>
-            <w:tcW w:w="5508" w:type="dxa"/>
-          </w:tcPr>
-          <w:p/>
+          <w:p>
+            <w:r>
+              <w:t>Protocol</w:t>
+            </w:r>
+          </w:p>
+        </w:tc>
+        <w:tc>
+          <w:tcPr>
+            <w:tcW w:w="5508" w:type="dxa"/>
+          </w:tcPr>
+          <w:p>
+            <w:r>
+              <w:t>Contains the most current definition/description for the Taxonomy form</w:t>
+            </w:r>
+          </w:p>
         </w:tc>
       </w:tr>
       <w:tr>
@@ -1092,13 +1110,23 @@
           <w:tcPr>
             <w:tcW w:w="5508" w:type="dxa"/>
           </w:tcPr>
-          <w:p/>
-        </w:tc>
-        <w:tc>
-          <w:tcPr>
-            <w:tcW w:w="5508" w:type="dxa"/>
-          </w:tcPr>
-          <w:p/>
+          <w:p>
+            <w:proofErr w:type="spellStart"/>
+            <w:r>
+              <w:t>ProtocolHistory</w:t>
+            </w:r>
+            <w:proofErr w:type="spellEnd"/>
+          </w:p>
+        </w:tc>
+        <w:tc>
+          <w:tcPr>
+            <w:tcW w:w="5508" w:type="dxa"/>
+          </w:tcPr>
+          <w:p>
+            <w:r>
+              <w:t>History record of protocol when definitions are updated</w:t>
+            </w:r>
+          </w:p>
         </w:tc>
       </w:tr>
       <w:tr>
@@ -1106,13 +1134,23 @@
           <w:tcPr>
             <w:tcW w:w="5508" w:type="dxa"/>
           </w:tcPr>
-          <w:p/>
-        </w:tc>
-        <w:tc>
-          <w:tcPr>
-            <w:tcW w:w="5508" w:type="dxa"/>
-          </w:tcPr>
-          <w:p/>
+          <w:p>
+            <w:proofErr w:type="spellStart"/>
+            <w:r>
+              <w:t>ProtocolVersionControl</w:t>
+            </w:r>
+            <w:proofErr w:type="spellEnd"/>
+          </w:p>
+        </w:tc>
+        <w:tc>
+          <w:tcPr>
+            <w:tcW w:w="5508" w:type="dxa"/>
+          </w:tcPr>
+          <w:p>
+            <w:r>
+              <w:t>Version control for Protocol</w:t>
+            </w:r>
+          </w:p>
         </w:tc>
       </w:tr>
       <w:tr>
@@ -1120,13 +1158,25 @@
           <w:tcPr>
             <w:tcW w:w="5508" w:type="dxa"/>
           </w:tcPr>
-          <w:p/>
-        </w:tc>
-        <w:tc>
-          <w:tcPr>
-            <w:tcW w:w="5508" w:type="dxa"/>
-          </w:tcPr>
-          <w:p/>
+          <w:p>
+            <w:proofErr w:type="spellStart"/>
+            <w:r>
+              <w:t>KappaBaseData</w:t>
+            </w:r>
+            <w:proofErr w:type="spellEnd"/>
+          </w:p>
+        </w:tc>
+        <w:tc>
+          <w:tcPr>
+            <w:tcW w:w="5508" w:type="dxa"/>
+          </w:tcPr>
+          <w:p>
+            <w:r>
+              <w:t>Base data used in Kappa Calculation</w:t>
+            </w:r>
+            <w:bookmarkStart w:id="0" w:name="_GoBack"/>
+            <w:bookmarkEnd w:id="0"/>
+          </w:p>
         </w:tc>
       </w:tr>
       <w:tr>
@@ -1134,27 +1184,50 @@
           <w:tcPr>
             <w:tcW w:w="5508" w:type="dxa"/>
           </w:tcPr>
-          <w:p/>
-        </w:tc>
-        <w:tc>
-          <w:tcPr>
-            <w:tcW w:w="5508" w:type="dxa"/>
-          </w:tcPr>
-          <w:p/>
+          <w:p>
+            <w:proofErr w:type="spellStart"/>
+            <w:r>
+              <w:t>KapppaData</w:t>
+            </w:r>
+            <w:proofErr w:type="spellEnd"/>
+          </w:p>
+        </w:tc>
+        <w:tc>
+          <w:tcPr>
+            <w:tcW w:w="5508" w:type="dxa"/>
+          </w:tcPr>
+          <w:p>
+            <w:r>
+              <w:t>Result of Kappa Calculation.  Shows the K1-K9 scores for each abstract.</w:t>
+            </w:r>
+          </w:p>
         </w:tc>
       </w:tr>
       <w:tr>
-        <w:tc>
-          <w:tcPr>
-            <w:tcW w:w="5508" w:type="dxa"/>
-          </w:tcPr>
-          <w:p/>
-        </w:tc>
-        <w:tc>
-          <w:tcPr>
-            <w:tcW w:w="5508" w:type="dxa"/>
-          </w:tcPr>
-          <w:p/>
+        <w:trPr>
+          <w:trHeight w:val="215"/>
+        </w:trPr>
+        <w:tc>
+          <w:tcPr>
+            <w:tcW w:w="5508" w:type="dxa"/>
+          </w:tcPr>
+          <w:p>
+            <w:proofErr w:type="spellStart"/>
+            <w:r>
+              <w:t>KappaType</w:t>
+            </w:r>
+            <w:proofErr w:type="spellEnd"/>
+          </w:p>
+        </w:tc>
+        <w:tc>
+          <w:tcPr>
+            <w:tcW w:w="5508" w:type="dxa"/>
+          </w:tcPr>
+          <w:p>
+            <w:r>
+              <w:t>Lookup table of the Kappa Type and its description</w:t>
+            </w:r>
+          </w:p>
         </w:tc>
       </w:tr>
       <w:tr>
@@ -1162,13 +1235,26 @@
           <w:tcPr>
             <w:tcW w:w="5508" w:type="dxa"/>
           </w:tcPr>
-          <w:p/>
-        </w:tc>
-        <w:tc>
-          <w:tcPr>
-            <w:tcW w:w="5508" w:type="dxa"/>
-          </w:tcPr>
-          <w:p/>
+          <w:p>
+            <w:proofErr w:type="spellStart"/>
+            <w:r>
+              <w:t>KappaUserIdentify</w:t>
+            </w:r>
+            <w:proofErr w:type="spellEnd"/>
+          </w:p>
+        </w:tc>
+        <w:tc>
+          <w:tcPr>
+            <w:tcW w:w="5508" w:type="dxa"/>
+          </w:tcPr>
+          <w:p>
+            <w:r>
+              <w:t>Identify which user on a team is Coder A, Coder B, Coder C, and ODP Coder A, ODP Coder B, and ODP Coder C</w:t>
+            </w:r>
+            <w:r>
+              <w:t xml:space="preserve">. </w:t>
+            </w:r>
+          </w:p>
         </w:tc>
       </w:tr>
       <w:tr>
@@ -1209,10 +1295,7 @@
     </w:p>
     <w:p>
       <w:r>
-        <w:t>Supervisor of each group (Coders or ODP Members) can stop (override) evaluation process. This could be done BEFORE the Abstract under evaluation gets the Status 1B or 2B.</w:t>
-      </w:r>
-      <w:r>
-        <w:t xml:space="preserve"> </w:t>
+        <w:t xml:space="preserve">Supervisor of each group (Coders or ODP Members) can stop (override) evaluation process. This could be done BEFORE the Abstract under evaluation gets the Status 1B or 2B. </w:t>
       </w:r>
       <w:r>
         <w:t xml:space="preserve">Overriding functionality will </w:t>
@@ -1271,10 +1354,7 @@
         <w:t xml:space="preserve">both </w:t>
       </w:r>
       <w:r>
-        <w:t>Abstract Cleaning</w:t>
-      </w:r>
-      <w:r>
-        <w:t xml:space="preserve"> and Team Cleaning.</w:t>
+        <w:t>Abstract Cleaning and Team Cleaning.</w:t>
       </w:r>
     </w:p>
     <w:p>
@@ -1327,31 +1407,13 @@
         <w:t xml:space="preserve"> = “0”</w:t>
       </w:r>
       <w:r>
-        <w:t xml:space="preserve"> and all </w:t>
-      </w:r>
-      <w:r>
-        <w:t xml:space="preserve">Abstracts with Abstract Status </w:t>
-      </w:r>
-      <w:r>
-        <w:t>Code “2” or “2</w:t>
-      </w:r>
-      <w:r>
-        <w:t xml:space="preserve">A” should be </w:t>
+        <w:t xml:space="preserve"> and all Abstracts with Abstract Status Code “2” or “2A” should be </w:t>
       </w:r>
       <w:r>
         <w:t xml:space="preserve">changed </w:t>
       </w:r>
       <w:r>
-        <w:t>to Abstract Status Code</w:t>
-      </w:r>
-      <w:r>
-        <w:t xml:space="preserve"> = “1N</w:t>
-      </w:r>
-      <w:r>
-        <w:t>”</w:t>
-      </w:r>
-      <w:r>
-        <w:t>.</w:t>
+        <w:t>to Abstract Status Code = “1N”.</w:t>
       </w:r>
       <w:r>
         <w:t xml:space="preserve"> </w:t>
@@ -1366,13 +1428,7 @@
         <w:t>s</w:t>
       </w:r>
       <w:r>
-        <w:t xml:space="preserve"> </w:t>
-      </w:r>
-      <w:r>
-        <w:t>will be inserted</w:t>
-      </w:r>
-      <w:r>
-        <w:t xml:space="preserve"> into </w:t>
+        <w:t xml:space="preserve"> will be inserted into </w:t>
       </w:r>
       <w:r>
         <w:rPr>
@@ -1381,19 +1437,13 @@
         <w:t>AbstractStatusChangeHistory</w:t>
       </w:r>
       <w:r>
-        <w:t xml:space="preserve"> table</w:t>
-      </w:r>
-      <w:r>
-        <w:t xml:space="preserve"> for that.</w:t>
+        <w:t xml:space="preserve"> table for that.</w:t>
       </w:r>
       <w:r>
         <w:t xml:space="preserve"> </w:t>
       </w:r>
       <w:r>
-        <w:t xml:space="preserve"> </w:t>
-      </w:r>
-      <w:r>
-        <w:t>The following values will be used:</w:t>
+        <w:t xml:space="preserve"> The following values will be used:</w:t>
       </w:r>
     </w:p>
     <w:p>
@@ -1425,31 +1475,11 @@
         <w:ind w:left="360"/>
       </w:pPr>
       <w:r>
+        <w:lastRenderedPageBreak/>
         <w:t xml:space="preserve">AbstractStatusID = 1 </w:t>
       </w:r>
       <w:r>
-        <w:t>(reset from “1” and “1A”to “0”) OR AbstractStatusID = 6</w:t>
-      </w:r>
-      <w:r>
-        <w:t xml:space="preserve"> (reset from </w:t>
-      </w:r>
-      <w:r>
-        <w:t>“2</w:t>
-      </w:r>
-      <w:r>
-        <w:t xml:space="preserve">” and </w:t>
-      </w:r>
-      <w:r>
-        <w:t>“2</w:t>
-      </w:r>
-      <w:r>
-        <w:t>A”to “</w:t>
-      </w:r>
-      <w:r>
-        <w:t>1N</w:t>
-      </w:r>
-      <w:r>
-        <w:t>”)</w:t>
+        <w:t>(reset from “1” and “1A”to “0”) OR AbstractStatusID = 6 (reset from “2” and “2A”to “1N”)</w:t>
       </w:r>
     </w:p>
     <w:p>
@@ -1471,7 +1501,6 @@
         <w:ind w:left="360"/>
       </w:pPr>
       <w:r>
-        <w:lastRenderedPageBreak/>
         <w:t xml:space="preserve">CreatedBy = </w:t>
       </w:r>
       <w:r>
@@ -1550,13 +1579,7 @@
         <w:t xml:space="preserve">StoppedBy </w:t>
       </w:r>
       <w:r>
-        <w:t xml:space="preserve">= </w:t>
-      </w:r>
-      <w:r>
-        <w:t>User’s Id</w:t>
-      </w:r>
-      <w:r>
-        <w:t xml:space="preserve"> (</w:t>
+        <w:t>= User’s Id (</w:t>
       </w:r>
       <w:r>
         <w:rPr>
@@ -1565,13 +1588,7 @@
         <w:t>application code</w:t>
       </w:r>
       <w:r>
-        <w:t xml:space="preserve"> update) OR </w:t>
-      </w:r>
-      <w:r>
-        <w:t>StoppedBy =</w:t>
-      </w:r>
-      <w:r>
-        <w:t xml:space="preserve"> System Admin Id (</w:t>
+        <w:t xml:space="preserve"> update) OR StoppedBy = System Admin Id (</w:t>
       </w:r>
       <w:r>
         <w:rPr>
@@ -1601,10 +1618,7 @@
         <w:t xml:space="preserve">StoppedDateTime </w:t>
       </w:r>
       <w:r>
-        <w:t xml:space="preserve">= </w:t>
-      </w:r>
-      <w:r>
-        <w:t>current date and  time</w:t>
+        <w:t>= current date and  time</w:t>
       </w:r>
     </w:p>
     <w:p/>
@@ -1617,13 +1631,7 @@
         </w:numPr>
       </w:pPr>
       <w:r>
-        <w:t xml:space="preserve">Update row for appropriate </w:t>
-      </w:r>
-      <w:r>
-        <w:t>EvaluationId</w:t>
-      </w:r>
-      <w:r>
-        <w:t xml:space="preserve"> in </w:t>
+        <w:t xml:space="preserve">Update row for appropriate EvaluationId in </w:t>
       </w:r>
       <w:r>
         <w:rPr>
@@ -1668,10 +1676,7 @@
         </w:numPr>
       </w:pPr>
       <w:r>
-        <w:t>UpdatedBy</w:t>
-      </w:r>
-      <w:r>
-        <w:t>= User’s Id (</w:t>
+        <w:t>UpdatedBy= User’s Id (</w:t>
       </w:r>
       <w:r>
         <w:rPr>
@@ -1683,10 +1688,7 @@
         <w:t xml:space="preserve"> update) OR </w:t>
       </w:r>
       <w:r>
-        <w:t>UpdatedBy</w:t>
-      </w:r>
-      <w:r>
-        <w:t xml:space="preserve"> </w:t>
+        <w:t xml:space="preserve">UpdatedBy </w:t>
       </w:r>
       <w:r>
         <w:t>= System Admin Id (</w:t>
@@ -1934,10 +1936,7 @@
               <w:t xml:space="preserve"> </w:t>
             </w:r>
             <w:r>
-              <w:t>from</w:t>
-            </w:r>
-            <w:r>
-              <w:t xml:space="preserve"> </w:t>
+              <w:t xml:space="preserve">from </w:t>
             </w:r>
             <w:r>
               <w:rPr>
@@ -2081,6 +2080,7 @@
           </w:p>
           <w:p>
             <w:r>
+              <w:lastRenderedPageBreak/>
               <w:t>CreatedBy</w:t>
             </w:r>
             <w:r>
@@ -2107,10 +2107,7 @@
           </w:p>
           <w:p>
             <w:r>
-              <w:t>EvaluationId</w:t>
-            </w:r>
-            <w:r>
-              <w:t xml:space="preserve">  - FK</w:t>
+              <w:t>EvaluationId  - FK</w:t>
             </w:r>
           </w:p>
           <w:p/>
@@ -2128,11 +2125,7 @@
               <w:t>Evaluation</w:t>
             </w:r>
             <w:r>
-              <w:t xml:space="preserve"> table (new </w:t>
-            </w:r>
-            <w:r>
-              <w:lastRenderedPageBreak/>
-              <w:t>EvaluationId)</w:t>
+              <w:t xml:space="preserve"> table (new EvaluationId)</w:t>
             </w:r>
             <w:r>
               <w:t xml:space="preserve"> with the following values:</w:t>
@@ -2221,10 +2214,7 @@
           <w:p/>
           <w:p>
             <w:r>
-              <w:t xml:space="preserve">SubmissionID - </w:t>
-            </w:r>
-            <w:r>
-              <w:t>identity column</w:t>
+              <w:t>SubmissionID - identity column</w:t>
             </w:r>
           </w:p>
           <w:p>
@@ -2245,10 +2235,7 @@
           </w:p>
           <w:p>
             <w:r>
-              <w:t xml:space="preserve">UserId = </w:t>
-            </w:r>
-            <w:r>
-              <w:t xml:space="preserve">UserId from </w:t>
+              <w:t xml:space="preserve">UserId = UserId from </w:t>
             </w:r>
             <w:r>
               <w:rPr>
@@ -2286,10 +2273,7 @@
           </w:p>
           <w:p>
             <w:r>
-              <w:t xml:space="preserve">SubmissionDateTime = </w:t>
-            </w:r>
-            <w:r>
-              <w:t>current time</w:t>
+              <w:t>SubmissionDateTime = current time</w:t>
             </w:r>
           </w:p>
           <w:p>
@@ -2477,6 +2461,7 @@
           <w:p/>
           <w:p>
             <w:r>
+              <w:lastRenderedPageBreak/>
               <w:t xml:space="preserve">Update row for the same EvaluationId in </w:t>
             </w:r>
             <w:r>
@@ -2504,11 +2489,7 @@
               <w:t>AbstractStatusChangeHistory</w:t>
             </w:r>
             <w:r>
-              <w:t xml:space="preserve"> table </w:t>
-            </w:r>
-            <w:r>
-              <w:lastRenderedPageBreak/>
-              <w:t xml:space="preserve">with </w:t>
+              <w:t xml:space="preserve"> table with </w:t>
             </w:r>
             <w:r>
               <w:t>AbstractStatusID</w:t>
@@ -2622,49 +2603,28 @@
                 <w:b/>
                 <w:color w:val="000000" w:themeColor="text1"/>
               </w:rPr>
-              <w:t xml:space="preserve"> </w:t>
+              <w:t xml:space="preserve"> AbstractScan is related to Evaluation. On </w:t>
             </w:r>
             <w:r>
               <w:rPr>
                 <w:b/>
                 <w:color w:val="000000" w:themeColor="text1"/>
               </w:rPr>
-              <w:t xml:space="preserve">AbstractScan is related to Evaluation. On </w:t>
+              <w:t>PDF file</w:t>
             </w:r>
             <w:r>
               <w:rPr>
                 <w:b/>
                 <w:color w:val="000000" w:themeColor="text1"/>
               </w:rPr>
-              <w:t>PDF file</w:t>
+              <w:t xml:space="preserve"> uploading application code will check if there is a row in AbstractScan table for EvaluationId. If NOT, a new row will be inserted </w:t>
             </w:r>
             <w:r>
               <w:rPr>
                 <w:b/>
                 <w:color w:val="000000" w:themeColor="text1"/>
               </w:rPr>
-              <w:t xml:space="preserve"> uploading application code will check if there is a row in AbstractScan table for EvaluationId. If NOT, a new row will be inserted </w:t>
-            </w:r>
-            <w:r>
-              <w:rPr>
-                <w:b/>
-                <w:color w:val="000000" w:themeColor="text1"/>
-              </w:rPr>
-              <w:t xml:space="preserve">into </w:t>
-            </w:r>
-            <w:r>
-              <w:rPr>
-                <w:b/>
-                <w:color w:val="000000" w:themeColor="text1"/>
-              </w:rPr>
-              <w:t>AbstractScan</w:t>
-            </w:r>
-            <w:r>
-              <w:rPr>
-                <w:b/>
-                <w:color w:val="000000" w:themeColor="text1"/>
-              </w:rPr>
-              <w:t xml:space="preserve"> table </w:t>
+              <w:t xml:space="preserve">into AbstractScan table </w:t>
             </w:r>
             <w:r>
               <w:rPr>
@@ -2773,13 +2733,7 @@
           <w:p/>
           <w:p>
             <w:r>
-              <w:t xml:space="preserve">Abstract </w:t>
-            </w:r>
-            <w:r>
-              <w:t>Status could be changed from 2 and 2A to 1N</w:t>
-            </w:r>
-            <w:r>
-              <w:t xml:space="preserve"> by nightly job or as a result of process overriding/cancelling. See </w:t>
+              <w:t xml:space="preserve">Abstract Status could be changed from 2 and 2A to 1N by nightly job or as a result of process overriding/cancelling. See </w:t>
             </w:r>
             <w:r>
               <w:t>Abstract Cleaning Steps</w:t>
@@ -2925,6 +2879,7 @@
           </w:p>
           <w:p>
             <w:r>
+              <w:lastRenderedPageBreak/>
               <w:t>DateTimeStarted – insert current time</w:t>
             </w:r>
           </w:p>
@@ -2945,7 +2900,6 @@
           </w:p>
           <w:p>
             <w:r>
-              <w:lastRenderedPageBreak/>
               <w:t>StoppedDateTime = NULL</w:t>
             </w:r>
           </w:p>
@@ -3582,46 +3536,32 @@
               <w:t>4</w:t>
             </w:r>
             <w:r>
+              <w:t xml:space="preserve"> (application version 1.1)</w:t>
+            </w:r>
+          </w:p>
+        </w:tc>
+        <w:tc>
+          <w:tcPr>
+            <w:tcW w:w="5508" w:type="dxa"/>
+          </w:tcPr>
+          <w:p>
+            <w:r>
+              <w:t xml:space="preserve">Admin or ODP Supervisor can change Abstract Status from 3 to 4 through application interface. When it happens, a </w:t>
+            </w:r>
+            <w:r>
+              <w:t xml:space="preserve">record is inserted into the </w:t>
+            </w:r>
+            <w:r>
+              <w:rPr>
+                <w:i/>
+              </w:rPr>
+              <w:t>AbstractStatusChangeHistory</w:t>
+            </w:r>
+            <w:r>
               <w:t xml:space="preserve"> </w:t>
             </w:r>
             <w:r>
-              <w:t>(application version 1.1)</w:t>
-            </w:r>
-            <w:bookmarkStart w:id="0" w:name="_GoBack"/>
-            <w:bookmarkEnd w:id="0"/>
-          </w:p>
-        </w:tc>
-        <w:tc>
-          <w:tcPr>
-            <w:tcW w:w="5508" w:type="dxa"/>
-          </w:tcPr>
-          <w:p>
-            <w:r>
-              <w:t xml:space="preserve">Admin or ODP Supervisor can change Abstract Status from </w:t>
-            </w:r>
-            <w:r>
-              <w:t>3 to 4</w:t>
-            </w:r>
-            <w:r>
-              <w:t xml:space="preserve"> through application interface. When it happens, a </w:t>
-            </w:r>
-            <w:r>
-              <w:t xml:space="preserve">record is inserted into the </w:t>
-            </w:r>
-            <w:r>
-              <w:rPr>
-                <w:i/>
-              </w:rPr>
-              <w:t>AbstractStatusChangeHistory</w:t>
-            </w:r>
-            <w:r>
-              <w:t xml:space="preserve"> </w:t>
-            </w:r>
-            <w:r>
-              <w:t xml:space="preserve"> table </w:t>
-            </w:r>
-            <w:r>
-              <w:t>with AbstractStatusID=14</w:t>
+              <w:t xml:space="preserve"> table with AbstractStatusID=14</w:t>
             </w:r>
           </w:p>
           <w:p/>
@@ -3661,7 +3601,7 @@
 </file>
 
 <file path=word/numbering.xml><?xml version="1.0" encoding="utf-8"?>
-<w:numbering xmlns:wpc="http://schemas.microsoft.com/office/word/2010/wordprocessingCanvas" xmlns:mc="http://schemas.openxmlformats.org/markup-compatibility/2006" xmlns:o="urn:schemas-microsoft-com:office:office" xmlns:r="http://schemas.openxmlformats.org/officeDocument/2006/relationships" xmlns:m="http://schemas.openxmlformats.org/officeDocument/2006/math" xmlns:v="urn:schemas-microsoft-com:vml" xmlns:wp14="http://schemas.microsoft.com/office/word/2010/wordprocessingDrawing" xmlns:wp="http://schemas.openxmlformats.org/drawingml/2006/wordprocessingDrawing" xmlns:w10="urn:schemas-microsoft-com:office:word" xmlns:w="http://schemas.openxmlformats.org/wordprocessingml/2006/main" xmlns:w14="http://schemas.microsoft.com/office/word/2010/wordml" xmlns:wpg="http://schemas.microsoft.com/office/word/2010/wordprocessingGroup" xmlns:wpi="http://schemas.microsoft.com/office/word/2010/wordprocessingInk" xmlns:wne="http://schemas.microsoft.com/office/word/2006/wordml" xmlns:wps="http://schemas.microsoft.com/office/word/2010/wordprocessingShape" mc:Ignorable="w14 wp14">
+<w:numbering xmlns:wpc="http://schemas.microsoft.com/office/word/2010/wordprocessingCanvas" xmlns:mc="http://schemas.openxmlformats.org/markup-compatibility/2006" xmlns:o="urn:schemas-microsoft-com:office:office" xmlns:r="http://schemas.openxmlformats.org/officeDocument/2006/relationships" xmlns:m="http://schemas.openxmlformats.org/officeDocument/2006/math" xmlns:v="urn:schemas-microsoft-com:vml" xmlns:wp14="http://schemas.microsoft.com/office/word/2010/wordprocessingDrawing" xmlns:wp="http://schemas.openxmlformats.org/drawingml/2006/wordprocessingDrawing" xmlns:w10="urn:schemas-microsoft-com:office:word" xmlns:w="http://schemas.openxmlformats.org/wordprocessingml/2006/main" xmlns:w14="http://schemas.microsoft.com/office/word/2010/wordml" xmlns:w15="http://schemas.microsoft.com/office/word/2012/wordml" xmlns:wpg="http://schemas.microsoft.com/office/word/2010/wordprocessingGroup" xmlns:wpi="http://schemas.microsoft.com/office/word/2010/wordprocessingInk" xmlns:wne="http://schemas.microsoft.com/office/word/2006/wordml" xmlns:wps="http://schemas.microsoft.com/office/word/2010/wordprocessingShape" mc:Ignorable="w14 w15 wp14">
   <w:abstractNum w:abstractNumId="0">
     <w:nsid w:val="08375BF2"/>
     <w:multiLevelType w:val="hybridMultilevel"/>
@@ -4310,7 +4250,7 @@
 </file>
 
 <file path=word/styles.xml><?xml version="1.0" encoding="utf-8"?>
-<w:styles xmlns:mc="http://schemas.openxmlformats.org/markup-compatibility/2006" xmlns:r="http://schemas.openxmlformats.org/officeDocument/2006/relationships" xmlns:w="http://schemas.openxmlformats.org/wordprocessingml/2006/main" xmlns:w14="http://schemas.microsoft.com/office/word/2010/wordml" mc:Ignorable="w14">
+<w:styles xmlns:mc="http://schemas.openxmlformats.org/markup-compatibility/2006" xmlns:r="http://schemas.openxmlformats.org/officeDocument/2006/relationships" xmlns:w="http://schemas.openxmlformats.org/wordprocessingml/2006/main" xmlns:w14="http://schemas.microsoft.com/office/word/2010/wordml" xmlns:w15="http://schemas.microsoft.com/office/word/2012/wordml" mc:Ignorable="w14 w15">
   <w:docDefaults>
     <w:rPrDefault>
       <w:rPr>
@@ -4326,448 +4266,378 @@
       </w:pPr>
     </w:pPrDefault>
   </w:docDefaults>
-  <w:latentStyles w:defLockedState="0" w:defUIPriority="99" w:defSemiHidden="1" w:defUnhideWhenUsed="1" w:defQFormat="0" w:count="267">
-    <w:lsdException w:name="Normal" w:semiHidden="0" w:uiPriority="0" w:unhideWhenUsed="0" w:qFormat="1"/>
-    <w:lsdException w:name="heading 1" w:semiHidden="0" w:uiPriority="9" w:unhideWhenUsed="0" w:qFormat="1"/>
-    <w:lsdException w:name="heading 2" w:uiPriority="9" w:qFormat="1"/>
-    <w:lsdException w:name="heading 3" w:uiPriority="9" w:qFormat="1"/>
-    <w:lsdException w:name="heading 4" w:uiPriority="9" w:qFormat="1"/>
-    <w:lsdException w:name="heading 5" w:uiPriority="9" w:qFormat="1"/>
-    <w:lsdException w:name="heading 6" w:uiPriority="9" w:qFormat="1"/>
-    <w:lsdException w:name="heading 7" w:uiPriority="9" w:qFormat="1"/>
-    <w:lsdException w:name="heading 8" w:uiPriority="9" w:qFormat="1"/>
-    <w:lsdException w:name="heading 9" w:uiPriority="9" w:qFormat="1"/>
-    <w:lsdException w:name="toc 1" w:uiPriority="39"/>
-    <w:lsdException w:name="toc 2" w:uiPriority="39"/>
-    <w:lsdException w:name="toc 3" w:uiPriority="39"/>
-    <w:lsdException w:name="toc 4" w:uiPriority="39"/>
-    <w:lsdException w:name="toc 5" w:uiPriority="39"/>
-    <w:lsdException w:name="toc 6" w:uiPriority="39"/>
-    <w:lsdException w:name="toc 7" w:uiPriority="39"/>
-    <w:lsdException w:name="toc 8" w:uiPriority="39"/>
-    <w:lsdException w:name="toc 9" w:uiPriority="39"/>
-    <w:lsdException w:name="caption" w:uiPriority="35" w:qFormat="1"/>
-    <w:lsdException w:name="Title" w:semiHidden="0" w:uiPriority="10" w:unhideWhenUsed="0" w:qFormat="1"/>
-    <w:lsdException w:name="Default Paragraph Font" w:uiPriority="1"/>
-    <w:lsdException w:name="Subtitle" w:semiHidden="0" w:uiPriority="11" w:unhideWhenUsed="0" w:qFormat="1"/>
-    <w:lsdException w:name="Strong" w:semiHidden="0" w:uiPriority="22" w:unhideWhenUsed="0" w:qFormat="1"/>
-    <w:lsdException w:name="Emphasis" w:semiHidden="0" w:uiPriority="20" w:unhideWhenUsed="0" w:qFormat="1"/>
-    <w:lsdException w:name="Table Grid" w:semiHidden="0" w:uiPriority="59" w:unhideWhenUsed="0"/>
-    <w:lsdException w:name="Placeholder Text" w:unhideWhenUsed="0"/>
-    <w:lsdException w:name="No Spacing" w:semiHidden="0" w:uiPriority="1" w:unhideWhenUsed="0" w:qFormat="1"/>
-    <w:lsdException w:name="Light Shading" w:semiHidden="0" w:uiPriority="60" w:unhideWhenUsed="0"/>
-    <w:lsdException w:name="Light List" w:semiHidden="0" w:uiPriority="61" w:unhideWhenUsed="0"/>
-    <w:lsdException w:name="Light Grid" w:semiHidden="0" w:uiPriority="62" w:unhideWhenUsed="0"/>
-    <w:lsdException w:name="Medium Shading 1" w:semiHidden="0" w:uiPriority="63" w:unhideWhenUsed="0"/>
-    <w:lsdException w:name="Medium Shading 2" w:semiHidden="0" w:uiPriority="64" w:unhideWhenUsed="0"/>
-    <w:lsdException w:name="Medium List 1" w:semiHidden="0" w:uiPriority="65" w:unhideWhenUsed="0"/>
-    <w:lsdException w:name="Medium List 2" w:semiHidden="0" w:uiPriority="66" w:unhideWhenUsed="0"/>
-    <w:lsdException w:name="Medium Grid 1" w:semiHidden="0" w:uiPriority="67" w:unhideWhenUsed="0"/>
-    <w:lsdException w:name="Medium Grid 2" w:semiHidden="0" w:uiPriority="68" w:unhideWhenUsed="0"/>
-    <w:lsdException w:name="Medium Grid 3" w:semiHidden="0" w:uiPriority="69" w:unhideWhenUsed="0"/>
-    <w:lsdException w:name="Dark List" w:semiHidden="0" w:uiPriority="70" w:unhideWhenUsed="0"/>
-    <w:lsdException w:name="Colorful Shading" w:semiHidden="0" w:uiPriority="71" w:unhideWhenUsed="0"/>
-    <w:lsdException w:name="Colorful List" w:semiHidden="0" w:uiPriority="72" w:unhideWhenUsed="0"/>
-    <w:lsdException w:name="Colorful Grid" w:semiHidden="0" w:uiPriority="73" w:unhideWhenUsed="0"/>
-    <w:lsdException w:name="Light Shading Accent 1" w:semiHidden="0" w:uiPriority="60" w:unhideWhenUsed="0"/>
-    <w:lsdException w:name="Light List Accent 1" w:semiHidden="0" w:uiPriority="61" w:unhideWhenUsed="0"/>
-    <w:lsdException w:name="Light Grid Accent 1" w:semiHidden="0" w:uiPriority="62" w:unhideWhenUsed="0"/>
-    <w:lsdException w:name="Medium Shading 1 Accent 1" w:semiHidden="0" w:uiPriority="63" w:unhideWhenUsed="0"/>
-    <w:lsdException w:name="Medium Shading 2 Accent 1" w:semiHidden="0" w:uiPriority="64" w:unhideWhenUsed="0"/>
-    <w:lsdException w:name="Medium List 1 Accent 1" w:semiHidden="0" w:uiPriority="65" w:unhideWhenUsed="0"/>
-    <w:lsdException w:name="Revision" w:unhideWhenUsed="0"/>
-    <w:lsdException w:name="List Paragraph" w:semiHidden="0" w:uiPriority="34" w:unhideWhenUsed="0" w:qFormat="1"/>
-    <w:lsdException w:name="Quote" w:semiHidden="0" w:uiPriority="29" w:unhideWhenUsed="0" w:qFormat="1"/>
-    <w:lsdException w:name="Intense Quote" w:semiHidden="0" w:uiPriority="30" w:unhideWhenUsed="0" w:qFormat="1"/>
-    <w:lsdException w:name="Medium List 2 Accent 1" w:semiHidden="0" w:uiPriority="66" w:unhideWhenUsed="0"/>
-    <w:lsdException w:name="Medium Grid 1 Accent 1" w:semiHidden="0" w:uiPriority="67" w:unhideWhenUsed="0"/>
-    <w:lsdException w:name="Medium Grid 2 Accent 1" w:semiHidden="0" w:uiPriority="68" w:unhideWhenUsed="0"/>
-    <w:lsdException w:name="Medium Grid 3 Accent 1" w:semiHidden="0" w:uiPriority="69" w:unhideWhenUsed="0"/>
-    <w:lsdException w:name="Dark List Accent 1" w:semiHidden="0" w:uiPriority="70" w:unhideWhenUsed="0"/>
-    <w:lsdException w:name="Colorful Shading Accent 1" w:semiHidden="0" w:uiPriority="71" w:unhideWhenUsed="0"/>
-    <w:lsdException w:name="Colorful List Accent 1" w:semiHidden="0" w:uiPriority="72" w:unhideWhenUsed="0"/>
-    <w:lsdException w:name="Colorful Grid Accent 1" w:semiHidden="0" w:uiPriority="73" w:unhideWhenUsed="0"/>
-    <w:lsdException w:name="Light Shading Accent 2" w:semiHidden="0" w:uiPriority="60" w:unhideWhenUsed="0"/>
-    <w:lsdException w:name="Light List Accent 2" w:semiHidden="0" w:uiPriority="61" w:unhideWhenUsed="0"/>
-    <w:lsdException w:name="Light Grid Accent 2" w:semiHidden="0" w:uiPriority="62" w:unhideWhenUsed="0"/>
-    <w:lsdException w:name="Medium Shading 1 Accent 2" w:semiHidden="0" w:uiPriority="63" w:unhideWhenUsed="0"/>
-    <w:lsdException w:name="Medium Shading 2 Accent 2" w:semiHidden="0" w:uiPriority="64" w:unhideWhenUsed="0"/>
-    <w:lsdException w:name="Medium List 1 Accent 2" w:semiHidden="0" w:uiPriority="65" w:unhideWhenUsed="0"/>
-    <w:lsdException w:name="Medium List 2 Accent 2" w:semiHidden="0" w:uiPriority="66" w:unhideWhenUsed="0"/>
-    <w:lsdException w:name="Medium Grid 1 Accent 2" w:semiHidden="0" w:uiPriority="67" w:unhideWhenUsed="0"/>
-    <w:lsdException w:name="Medium Grid 2 Accent 2" w:semiHidden="0" w:uiPriority="68" w:unhideWhenUsed="0"/>
-    <w:lsdException w:name="Medium Grid 3 Accent 2" w:semiHidden="0" w:uiPriority="69" w:unhideWhenUsed="0"/>
-    <w:lsdException w:name="Dark List Accent 2" w:semiHidden="0" w:uiPriority="70" w:unhideWhenUsed="0"/>
-    <w:lsdException w:name="Colorful Shading Accent 2" w:semiHidden="0" w:uiPriority="71" w:unhideWhenUsed="0"/>
-    <w:lsdException w:name="Colorful List Accent 2" w:semiHidden="0" w:uiPriority="72" w:unhideWhenUsed="0"/>
-    <w:lsdException w:name="Colorful Grid Accent 2" w:semiHidden="0" w:uiPriority="73" w:unhideWhenUsed="0"/>
-    <w:lsdException w:name="Light Shading Accent 3" w:semiHidden="0" w:uiPriority="60" w:unhideWhenUsed="0"/>
-    <w:lsdException w:name="Light List Accent 3" w:semiHidden="0" w:uiPriority="61" w:unhideWhenUsed="0"/>
-    <w:lsdException w:name="Light Grid Accent 3" w:semiHidden="0" w:uiPriority="62" w:unhideWhenUsed="0"/>
-    <w:lsdException w:name="Medium Shading 1 Accent 3" w:semiHidden="0" w:uiPriority="63" w:unhideWhenUsed="0"/>
-    <w:lsdException w:name="Medium Shading 2 Accent 3" w:semiHidden="0" w:uiPriority="64" w:unhideWhenUsed="0"/>
-    <w:lsdException w:name="Medium List 1 Accent 3" w:semiHidden="0" w:uiPriority="65" w:unhideWhenUsed="0"/>
-    <w:lsdException w:name="Medium List 2 Accent 3" w:semiHidden="0" w:uiPriority="66" w:unhideWhenUsed="0"/>
-    <w:lsdException w:name="Medium Grid 1 Accent 3" w:semiHidden="0" w:uiPriority="67" w:unhideWhenUsed="0"/>
-    <w:lsdException w:name="Medium Grid 2 Accent 3" w:semiHidden="0" w:uiPriority="68" w:unhideWhenUsed="0"/>
-    <w:lsdException w:name="Medium Grid 3 Accent 3" w:semiHidden="0" w:uiPriority="69" w:unhideWhenUsed="0"/>
-    <w:lsdException w:name="Dark List Accent 3" w:semiHidden="0" w:uiPriority="70" w:unhideWhenUsed="0"/>
-    <w:lsdException w:name="Colorful Shading Accent 3" w:semiHidden="0" w:uiPriority="71" w:unhideWhenUsed="0"/>
-    <w:lsdException w:name="Colorful List Accent 3" w:semiHidden="0" w:uiPriority="72" w:unhideWhenUsed="0"/>
-    <w:lsdException w:name="Colorful Grid Accent 3" w:semiHidden="0" w:uiPriority="73" w:unhideWhenUsed="0"/>
-    <w:lsdException w:name="Light Shading Accent 4" w:semiHidden="0" w:uiPriority="60" w:unhideWhenUsed="0"/>
-    <w:lsdException w:name="Light List Accent 4" w:semiHidden="0" w:uiPriority="61" w:unhideWhenUsed="0"/>
-    <w:lsdException w:name="Light Grid Accent 4" w:semiHidden="0" w:uiPriority="62" w:unhideWhenUsed="0"/>
-    <w:lsdException w:name="Medium Shading 1 Accent 4" w:semiHidden="0" w:uiPriority="63" w:unhideWhenUsed="0"/>
-    <w:lsdException w:name="Medium Shading 2 Accent 4" w:semiHidden="0" w:uiPriority="64" w:unhideWhenUsed="0"/>
-    <w:lsdException w:name="Medium List 1 Accent 4" w:semiHidden="0" w:uiPriority="65" w:unhideWhenUsed="0"/>
-    <w:lsdException w:name="Medium List 2 Accent 4" w:semiHidden="0" w:uiPriority="66" w:unhideWhenUsed="0"/>
-    <w:lsdException w:name="Medium Grid 1 Accent 4" w:semiHidden="0" w:uiPriority="67" w:unhideWhenUsed="0"/>
-    <w:lsdException w:name="Medium Grid 2 Accent 4" w:semiHidden="0" w:uiPriority="68" w:unhideWhenUsed="0"/>
-    <w:lsdException w:name="Medium Grid 3 Accent 4" w:semiHidden="0" w:uiPriority="69" w:unhideWhenUsed="0"/>
-    <w:lsdException w:name="Dark List Accent 4" w:semiHidden="0" w:uiPriority="70" w:unhideWhenUsed="0"/>
-    <w:lsdException w:name="Colorful Shading Accent 4" w:semiHidden="0" w:uiPriority="71" w:unhideWhenUsed="0"/>
-    <w:lsdException w:name="Colorful List Accent 4" w:semiHidden="0" w:uiPriority="72" w:unhideWhenUsed="0"/>
-    <w:lsdException w:name="Colorful Grid Accent 4" w:semiHidden="0" w:uiPriority="73" w:unhideWhenUsed="0"/>
-    <w:lsdException w:name="Light Shading Accent 5" w:semiHidden="0" w:uiPriority="60" w:unhideWhenUsed="0"/>
-    <w:lsdException w:name="Light List Accent 5" w:semiHidden="0" w:uiPriority="61" w:unhideWhenUsed="0"/>
-    <w:lsdException w:name="Light Grid Accent 5" w:semiHidden="0" w:uiPriority="62" w:unhideWhenUsed="0"/>
-    <w:lsdException w:name="Medium Shading 1 Accent 5" w:semiHidden="0" w:uiPriority="63" w:unhideWhenUsed="0"/>
-    <w:lsdException w:name="Medium Shading 2 Accent 5" w:semiHidden="0" w:uiPriority="64" w:unhideWhenUsed="0"/>
-    <w:lsdException w:name="Medium List 1 Accent 5" w:semiHidden="0" w:uiPriority="65" w:unhideWhenUsed="0"/>
-    <w:lsdException w:name="Medium List 2 Accent 5" w:semiHidden="0" w:uiPriority="66" w:unhideWhenUsed="0"/>
-    <w:lsdException w:name="Medium Grid 1 Accent 5" w:semiHidden="0" w:uiPriority="67" w:unhideWhenUsed="0"/>
-    <w:lsdException w:name="Medium Grid 2 Accent 5" w:semiHidden="0" w:uiPriority="68" w:unhideWhenUsed="0"/>
-    <w:lsdException w:name="Medium Grid 3 Accent 5" w:semiHidden="0" w:uiPriority="69" w:unhideWhenUsed="0"/>
-    <w:lsdException w:name="Dark List Accent 5" w:semiHidden="0" w:uiPriority="70" w:unhideWhenUsed="0"/>
-    <w:lsdException w:name="Colorful Shading Accent 5" w:semiHidden="0" w:uiPriority="71" w:unhideWhenUsed="0"/>
-    <w:lsdException w:name="Colorful List Accent 5" w:semiHidden="0" w:uiPriority="72" w:unhideWhenUsed="0"/>
-    <w:lsdException w:name="Colorful Grid Accent 5" w:semiHidden="0" w:uiPriority="73" w:unhideWhenUsed="0"/>
-    <w:lsdException w:name="Light Shading Accent 6" w:semiHidden="0" w:uiPriority="60" w:unhideWhenUsed="0"/>
-    <w:lsdException w:name="Light List Accent 6" w:semiHidden="0" w:uiPriority="61" w:unhideWhenUsed="0"/>
-    <w:lsdException w:name="Light Grid Accent 6" w:semiHidden="0" w:uiPriority="62" w:unhideWhenUsed="0"/>
-    <w:lsdException w:name="Medium Shading 1 Accent 6" w:semiHidden="0" w:uiPriority="63" w:unhideWhenUsed="0"/>
-    <w:lsdException w:name="Medium Shading 2 Accent 6" w:semiHidden="0" w:uiPriority="64" w:unhideWhenUsed="0"/>
-    <w:lsdException w:name="Medium List 1 Accent 6" w:semiHidden="0" w:uiPriority="65" w:unhideWhenUsed="0"/>
-    <w:lsdException w:name="Medium List 2 Accent 6" w:semiHidden="0" w:uiPriority="66" w:unhideWhenUsed="0"/>
-    <w:lsdException w:name="Medium Grid 1 Accent 6" w:semiHidden="0" w:uiPriority="67" w:unhideWhenUsed="0"/>
-    <w:lsdException w:name="Medium Grid 2 Accent 6" w:semiHidden="0" w:uiPriority="68" w:unhideWhenUsed="0"/>
-    <w:lsdException w:name="Medium Grid 3 Accent 6" w:semiHidden="0" w:uiPriority="69" w:unhideWhenUsed="0"/>
-    <w:lsdException w:name="Dark List Accent 6" w:semiHidden="0" w:uiPriority="70" w:unhideWhenUsed="0"/>
-    <w:lsdException w:name="Colorful Shading Accent 6" w:semiHidden="0" w:uiPriority="71" w:unhideWhenUsed="0"/>
-    <w:lsdException w:name="Colorful List Accent 6" w:semiHidden="0" w:uiPriority="72" w:unhideWhenUsed="0"/>
-    <w:lsdException w:name="Colorful Grid Accent 6" w:semiHidden="0" w:uiPriority="73" w:unhideWhenUsed="0"/>
-    <w:lsdException w:name="Subtle Emphasis" w:semiHidden="0" w:uiPriority="19" w:unhideWhenUsed="0" w:qFormat="1"/>
-    <w:lsdException w:name="Intense Emphasis" w:semiHidden="0" w:uiPriority="21" w:unhideWhenUsed="0" w:qFormat="1"/>
-    <w:lsdException w:name="Subtle Reference" w:semiHidden="0" w:uiPriority="31" w:unhideWhenUsed="0" w:qFormat="1"/>
-    <w:lsdException w:name="Intense Reference" w:semiHidden="0" w:uiPriority="32" w:unhideWhenUsed="0" w:qFormat="1"/>
-    <w:lsdException w:name="Book Title" w:semiHidden="0" w:uiPriority="33" w:unhideWhenUsed="0" w:qFormat="1"/>
-    <w:lsdException w:name="Bibliography" w:uiPriority="37"/>
-    <w:lsdException w:name="TOC Heading" w:uiPriority="39" w:qFormat="1"/>
-  </w:latentStyles>
-  <w:style w:type="paragraph" w:default="1" w:styleId="Normal">
-    <w:name w:val="Normal"/>
-    <w:qFormat/>
-  </w:style>
-  <w:style w:type="paragraph" w:styleId="Heading1">
-    <w:name w:val="heading 1"/>
-    <w:basedOn w:val="Normal"/>
-    <w:next w:val="Normal"/>
-    <w:link w:val="Heading1Char"/>
-    <w:uiPriority w:val="9"/>
-    <w:qFormat/>
-    <w:rsid w:val="0022243F"/>
-    <w:pPr>
-      <w:keepNext/>
-      <w:keepLines/>
-      <w:spacing w:before="480" w:after="0"/>
-      <w:outlineLvl w:val="0"/>
-    </w:pPr>
-    <w:rPr>
-      <w:rFonts w:asciiTheme="majorHAnsi" w:eastAsiaTheme="majorEastAsia" w:hAnsiTheme="majorHAnsi" w:cstheme="majorBidi"/>
-      <w:b/>
-      <w:bCs/>
-      <w:color w:val="365F91" w:themeColor="accent1" w:themeShade="BF"/>
-      <w:sz w:val="28"/>
-      <w:szCs w:val="28"/>
-    </w:rPr>
-  </w:style>
-  <w:style w:type="paragraph" w:styleId="Heading2">
-    <w:name w:val="heading 2"/>
-    <w:basedOn w:val="Normal"/>
-    <w:next w:val="Normal"/>
-    <w:link w:val="Heading2Char"/>
-    <w:uiPriority w:val="9"/>
-    <w:unhideWhenUsed/>
-    <w:qFormat/>
-    <w:rsid w:val="008C6804"/>
-    <w:pPr>
-      <w:keepNext/>
-      <w:keepLines/>
-      <w:spacing w:before="200" w:after="0"/>
-      <w:outlineLvl w:val="1"/>
-    </w:pPr>
-    <w:rPr>
-      <w:rFonts w:asciiTheme="majorHAnsi" w:eastAsiaTheme="majorEastAsia" w:hAnsiTheme="majorHAnsi" w:cstheme="majorBidi"/>
-      <w:b/>
-      <w:bCs/>
-      <w:color w:val="4F81BD" w:themeColor="accent1"/>
-      <w:sz w:val="26"/>
-      <w:szCs w:val="26"/>
-    </w:rPr>
-  </w:style>
-  <w:style w:type="character" w:default="1" w:styleId="DefaultParagraphFont">
-    <w:name w:val="Default Paragraph Font"/>
-    <w:uiPriority w:val="1"/>
-    <w:semiHidden/>
-    <w:unhideWhenUsed/>
-  </w:style>
-  <w:style w:type="table" w:default="1" w:styleId="TableNormal">
-    <w:name w:val="Normal Table"/>
-    <w:uiPriority w:val="99"/>
-    <w:semiHidden/>
-    <w:unhideWhenUsed/>
-    <w:tblPr>
-      <w:tblInd w:w="0" w:type="dxa"/>
-      <w:tblCellMar>
-        <w:top w:w="0" w:type="dxa"/>
-        <w:left w:w="108" w:type="dxa"/>
-        <w:bottom w:w="0" w:type="dxa"/>
-        <w:right w:w="108" w:type="dxa"/>
-      </w:tblCellMar>
-    </w:tblPr>
-  </w:style>
-  <w:style w:type="numbering" w:default="1" w:styleId="NoList">
-    <w:name w:val="No List"/>
-    <w:uiPriority w:val="99"/>
-    <w:semiHidden/>
-    <w:unhideWhenUsed/>
-  </w:style>
-  <w:style w:type="table" w:styleId="TableGrid">
-    <w:name w:val="Table Grid"/>
-    <w:basedOn w:val="TableNormal"/>
-    <w:uiPriority w:val="59"/>
-    <w:rsid w:val="0062422F"/>
-    <w:pPr>
-      <w:spacing w:after="0" w:line="240" w:lineRule="auto"/>
-    </w:pPr>
-    <w:tblPr>
-      <w:tblInd w:w="0" w:type="dxa"/>
-      <w:tblBorders>
-        <w:top w:val="single" w:sz="4" w:space="0" w:color="auto"/>
-        <w:left w:val="single" w:sz="4" w:space="0" w:color="auto"/>
-        <w:bottom w:val="single" w:sz="4" w:space="0" w:color="auto"/>
-        <w:right w:val="single" w:sz="4" w:space="0" w:color="auto"/>
-        <w:insideH w:val="single" w:sz="4" w:space="0" w:color="auto"/>
-        <w:insideV w:val="single" w:sz="4" w:space="0" w:color="auto"/>
-      </w:tblBorders>
-      <w:tblCellMar>
-        <w:top w:w="0" w:type="dxa"/>
-        <w:left w:w="108" w:type="dxa"/>
-        <w:bottom w:w="0" w:type="dxa"/>
-        <w:right w:w="108" w:type="dxa"/>
-      </w:tblCellMar>
-    </w:tblPr>
-  </w:style>
-  <w:style w:type="character" w:customStyle="1" w:styleId="Heading1Char">
-    <w:name w:val="Heading 1 Char"/>
-    <w:basedOn w:val="DefaultParagraphFont"/>
-    <w:link w:val="Heading1"/>
-    <w:uiPriority w:val="9"/>
-    <w:rsid w:val="0022243F"/>
-    <w:rPr>
-      <w:rFonts w:asciiTheme="majorHAnsi" w:eastAsiaTheme="majorEastAsia" w:hAnsiTheme="majorHAnsi" w:cstheme="majorBidi"/>
-      <w:b/>
-      <w:bCs/>
-      <w:color w:val="365F91" w:themeColor="accent1" w:themeShade="BF"/>
-      <w:sz w:val="28"/>
-      <w:szCs w:val="28"/>
-    </w:rPr>
-  </w:style>
-  <w:style w:type="character" w:customStyle="1" w:styleId="Heading2Char">
-    <w:name w:val="Heading 2 Char"/>
-    <w:basedOn w:val="DefaultParagraphFont"/>
-    <w:link w:val="Heading2"/>
-    <w:uiPriority w:val="9"/>
-    <w:rsid w:val="008C6804"/>
-    <w:rPr>
-      <w:rFonts w:asciiTheme="majorHAnsi" w:eastAsiaTheme="majorEastAsia" w:hAnsiTheme="majorHAnsi" w:cstheme="majorBidi"/>
-      <w:b/>
-      <w:bCs/>
-      <w:color w:val="4F81BD" w:themeColor="accent1"/>
-      <w:sz w:val="26"/>
-      <w:szCs w:val="26"/>
-    </w:rPr>
-  </w:style>
-  <w:style w:type="paragraph" w:styleId="ListParagraph">
-    <w:name w:val="List Paragraph"/>
-    <w:basedOn w:val="Normal"/>
-    <w:uiPriority w:val="34"/>
-    <w:qFormat/>
-    <w:rsid w:val="00532945"/>
-    <w:pPr>
-      <w:ind w:left="720"/>
-      <w:contextualSpacing/>
-    </w:pPr>
-  </w:style>
-</w:styles>
-</file>
-
-<file path=word/stylesWithEffects.xml><?xml version="1.0" encoding="utf-8"?>
-<w:styles xmlns:wpc="http://schemas.microsoft.com/office/word/2010/wordprocessingCanvas" xmlns:mc="http://schemas.openxmlformats.org/markup-compatibility/2006" xmlns:o="urn:schemas-microsoft-com:office:office" xmlns:r="http://schemas.openxmlformats.org/officeDocument/2006/relationships" xmlns:m="http://schemas.openxmlformats.org/officeDocument/2006/math" xmlns:v="urn:schemas-microsoft-com:vml" xmlns:wp14="http://schemas.microsoft.com/office/word/2010/wordprocessingDrawing" xmlns:wp="http://schemas.openxmlformats.org/drawingml/2006/wordprocessingDrawing" xmlns:w10="urn:schemas-microsoft-com:office:word" xmlns:w="http://schemas.openxmlformats.org/wordprocessingml/2006/main" xmlns:w14="http://schemas.microsoft.com/office/word/2010/wordml" xmlns:wpg="http://schemas.microsoft.com/office/word/2010/wordprocessingGroup" xmlns:wpi="http://schemas.microsoft.com/office/word/2010/wordprocessingInk" xmlns:wne="http://schemas.microsoft.com/office/word/2006/wordml" xmlns:wps="http://schemas.microsoft.com/office/word/2010/wordprocessingShape" mc:Ignorable="w14 wp14">
-  <w:docDefaults>
-    <w:rPrDefault>
-      <w:rPr>
-        <w:rFonts w:asciiTheme="minorHAnsi" w:eastAsiaTheme="minorHAnsi" w:hAnsiTheme="minorHAnsi" w:cstheme="minorBidi"/>
-        <w:sz w:val="22"/>
-        <w:szCs w:val="22"/>
-        <w:lang w:val="en-US" w:eastAsia="en-US" w:bidi="ar-SA"/>
-      </w:rPr>
-    </w:rPrDefault>
-    <w:pPrDefault>
-      <w:pPr>
-        <w:spacing w:after="200" w:line="276" w:lineRule="auto"/>
-      </w:pPr>
-    </w:pPrDefault>
-  </w:docDefaults>
-  <w:latentStyles w:defLockedState="0" w:defUIPriority="99" w:defSemiHidden="1" w:defUnhideWhenUsed="1" w:defQFormat="0" w:count="267">
-    <w:lsdException w:name="Normal" w:semiHidden="0" w:uiPriority="0" w:unhideWhenUsed="0" w:qFormat="1"/>
-    <w:lsdException w:name="heading 1" w:semiHidden="0" w:uiPriority="9" w:unhideWhenUsed="0" w:qFormat="1"/>
-    <w:lsdException w:name="heading 2" w:uiPriority="9" w:qFormat="1"/>
-    <w:lsdException w:name="heading 3" w:uiPriority="9" w:qFormat="1"/>
-    <w:lsdException w:name="heading 4" w:uiPriority="9" w:qFormat="1"/>
-    <w:lsdException w:name="heading 5" w:uiPriority="9" w:qFormat="1"/>
-    <w:lsdException w:name="heading 6" w:uiPriority="9" w:qFormat="1"/>
-    <w:lsdException w:name="heading 7" w:uiPriority="9" w:qFormat="1"/>
-    <w:lsdException w:name="heading 8" w:uiPriority="9" w:qFormat="1"/>
-    <w:lsdException w:name="heading 9" w:uiPriority="9" w:qFormat="1"/>
-    <w:lsdException w:name="toc 1" w:uiPriority="39"/>
-    <w:lsdException w:name="toc 2" w:uiPriority="39"/>
-    <w:lsdException w:name="toc 3" w:uiPriority="39"/>
-    <w:lsdException w:name="toc 4" w:uiPriority="39"/>
-    <w:lsdException w:name="toc 5" w:uiPriority="39"/>
-    <w:lsdException w:name="toc 6" w:uiPriority="39"/>
-    <w:lsdException w:name="toc 7" w:uiPriority="39"/>
-    <w:lsdException w:name="toc 8" w:uiPriority="39"/>
-    <w:lsdException w:name="toc 9" w:uiPriority="39"/>
-    <w:lsdException w:name="caption" w:uiPriority="35" w:qFormat="1"/>
-    <w:lsdException w:name="Title" w:semiHidden="0" w:uiPriority="10" w:unhideWhenUsed="0" w:qFormat="1"/>
-    <w:lsdException w:name="Default Paragraph Font" w:uiPriority="1"/>
-    <w:lsdException w:name="Subtitle" w:semiHidden="0" w:uiPriority="11" w:unhideWhenUsed="0" w:qFormat="1"/>
-    <w:lsdException w:name="Strong" w:semiHidden="0" w:uiPriority="22" w:unhideWhenUsed="0" w:qFormat="1"/>
-    <w:lsdException w:name="Emphasis" w:semiHidden="0" w:uiPriority="20" w:unhideWhenUsed="0" w:qFormat="1"/>
-    <w:lsdException w:name="Table Grid" w:semiHidden="0" w:uiPriority="59" w:unhideWhenUsed="0"/>
-    <w:lsdException w:name="Placeholder Text" w:unhideWhenUsed="0"/>
-    <w:lsdException w:name="No Spacing" w:semiHidden="0" w:uiPriority="1" w:unhideWhenUsed="0" w:qFormat="1"/>
-    <w:lsdException w:name="Light Shading" w:semiHidden="0" w:uiPriority="60" w:unhideWhenUsed="0"/>
-    <w:lsdException w:name="Light List" w:semiHidden="0" w:uiPriority="61" w:unhideWhenUsed="0"/>
-    <w:lsdException w:name="Light Grid" w:semiHidden="0" w:uiPriority="62" w:unhideWhenUsed="0"/>
-    <w:lsdException w:name="Medium Shading 1" w:semiHidden="0" w:uiPriority="63" w:unhideWhenUsed="0"/>
-    <w:lsdException w:name="Medium Shading 2" w:semiHidden="0" w:uiPriority="64" w:unhideWhenUsed="0"/>
-    <w:lsdException w:name="Medium List 1" w:semiHidden="0" w:uiPriority="65" w:unhideWhenUsed="0"/>
-    <w:lsdException w:name="Medium List 2" w:semiHidden="0" w:uiPriority="66" w:unhideWhenUsed="0"/>
-    <w:lsdException w:name="Medium Grid 1" w:semiHidden="0" w:uiPriority="67" w:unhideWhenUsed="0"/>
-    <w:lsdException w:name="Medium Grid 2" w:semiHidden="0" w:uiPriority="68" w:unhideWhenUsed="0"/>
-    <w:lsdException w:name="Medium Grid 3" w:semiHidden="0" w:uiPriority="69" w:unhideWhenUsed="0"/>
-    <w:lsdException w:name="Dark List" w:semiHidden="0" w:uiPriority="70" w:unhideWhenUsed="0"/>
-    <w:lsdException w:name="Colorful Shading" w:semiHidden="0" w:uiPriority="71" w:unhideWhenUsed="0"/>
-    <w:lsdException w:name="Colorful List" w:semiHidden="0" w:uiPriority="72" w:unhideWhenUsed="0"/>
-    <w:lsdException w:name="Colorful Grid" w:semiHidden="0" w:uiPriority="73" w:unhideWhenUsed="0"/>
-    <w:lsdException w:name="Light Shading Accent 1" w:semiHidden="0" w:uiPriority="60" w:unhideWhenUsed="0"/>
-    <w:lsdException w:name="Light List Accent 1" w:semiHidden="0" w:uiPriority="61" w:unhideWhenUsed="0"/>
-    <w:lsdException w:name="Light Grid Accent 1" w:semiHidden="0" w:uiPriority="62" w:unhideWhenUsed="0"/>
-    <w:lsdException w:name="Medium Shading 1 Accent 1" w:semiHidden="0" w:uiPriority="63" w:unhideWhenUsed="0"/>
-    <w:lsdException w:name="Medium Shading 2 Accent 1" w:semiHidden="0" w:uiPriority="64" w:unhideWhenUsed="0"/>
-    <w:lsdException w:name="Medium List 1 Accent 1" w:semiHidden="0" w:uiPriority="65" w:unhideWhenUsed="0"/>
-    <w:lsdException w:name="Revision" w:unhideWhenUsed="0"/>
-    <w:lsdException w:name="List Paragraph" w:semiHidden="0" w:uiPriority="34" w:unhideWhenUsed="0" w:qFormat="1"/>
-    <w:lsdException w:name="Quote" w:semiHidden="0" w:uiPriority="29" w:unhideWhenUsed="0" w:qFormat="1"/>
-    <w:lsdException w:name="Intense Quote" w:semiHidden="0" w:uiPriority="30" w:unhideWhenUsed="0" w:qFormat="1"/>
-    <w:lsdException w:name="Medium List 2 Accent 1" w:semiHidden="0" w:uiPriority="66" w:unhideWhenUsed="0"/>
-    <w:lsdException w:name="Medium Grid 1 Accent 1" w:semiHidden="0" w:uiPriority="67" w:unhideWhenUsed="0"/>
-    <w:lsdException w:name="Medium Grid 2 Accent 1" w:semiHidden="0" w:uiPriority="68" w:unhideWhenUsed="0"/>
-    <w:lsdException w:name="Medium Grid 3 Accent 1" w:semiHidden="0" w:uiPriority="69" w:unhideWhenUsed="0"/>
-    <w:lsdException w:name="Dark List Accent 1" w:semiHidden="0" w:uiPriority="70" w:unhideWhenUsed="0"/>
-    <w:lsdException w:name="Colorful Shading Accent 1" w:semiHidden="0" w:uiPriority="71" w:unhideWhenUsed="0"/>
-    <w:lsdException w:name="Colorful List Accent 1" w:semiHidden="0" w:uiPriority="72" w:unhideWhenUsed="0"/>
-    <w:lsdException w:name="Colorful Grid Accent 1" w:semiHidden="0" w:uiPriority="73" w:unhideWhenUsed="0"/>
-    <w:lsdException w:name="Light Shading Accent 2" w:semiHidden="0" w:uiPriority="60" w:unhideWhenUsed="0"/>
-    <w:lsdException w:name="Light List Accent 2" w:semiHidden="0" w:uiPriority="61" w:unhideWhenUsed="0"/>
-    <w:lsdException w:name="Light Grid Accent 2" w:semiHidden="0" w:uiPriority="62" w:unhideWhenUsed="0"/>
-    <w:lsdException w:name="Medium Shading 1 Accent 2" w:semiHidden="0" w:uiPriority="63" w:unhideWhenUsed="0"/>
-    <w:lsdException w:name="Medium Shading 2 Accent 2" w:semiHidden="0" w:uiPriority="64" w:unhideWhenUsed="0"/>
-    <w:lsdException w:name="Medium List 1 Accent 2" w:semiHidden="0" w:uiPriority="65" w:unhideWhenUsed="0"/>
-    <w:lsdException w:name="Medium List 2 Accent 2" w:semiHidden="0" w:uiPriority="66" w:unhideWhenUsed="0"/>
-    <w:lsdException w:name="Medium Grid 1 Accent 2" w:semiHidden="0" w:uiPriority="67" w:unhideWhenUsed="0"/>
-    <w:lsdException w:name="Medium Grid 2 Accent 2" w:semiHidden="0" w:uiPriority="68" w:unhideWhenUsed="0"/>
-    <w:lsdException w:name="Medium Grid 3 Accent 2" w:semiHidden="0" w:uiPriority="69" w:unhideWhenUsed="0"/>
-    <w:lsdException w:name="Dark List Accent 2" w:semiHidden="0" w:uiPriority="70" w:unhideWhenUsed="0"/>
-    <w:lsdException w:name="Colorful Shading Accent 2" w:semiHidden="0" w:uiPriority="71" w:unhideWhenUsed="0"/>
-    <w:lsdException w:name="Colorful List Accent 2" w:semiHidden="0" w:uiPriority="72" w:unhideWhenUsed="0"/>
-    <w:lsdException w:name="Colorful Grid Accent 2" w:semiHidden="0" w:uiPriority="73" w:unhideWhenUsed="0"/>
-    <w:lsdException w:name="Light Shading Accent 3" w:semiHidden="0" w:uiPriority="60" w:unhideWhenUsed="0"/>
-    <w:lsdException w:name="Light List Accent 3" w:semiHidden="0" w:uiPriority="61" w:unhideWhenUsed="0"/>
-    <w:lsdException w:name="Light Grid Accent 3" w:semiHidden="0" w:uiPriority="62" w:unhideWhenUsed="0"/>
-    <w:lsdException w:name="Medium Shading 1 Accent 3" w:semiHidden="0" w:uiPriority="63" w:unhideWhenUsed="0"/>
-    <w:lsdException w:name="Medium Shading 2 Accent 3" w:semiHidden="0" w:uiPriority="64" w:unhideWhenUsed="0"/>
-    <w:lsdException w:name="Medium List 1 Accent 3" w:semiHidden="0" w:uiPriority="65" w:unhideWhenUsed="0"/>
-    <w:lsdException w:name="Medium List 2 Accent 3" w:semiHidden="0" w:uiPriority="66" w:unhideWhenUsed="0"/>
-    <w:lsdException w:name="Medium Grid 1 Accent 3" w:semiHidden="0" w:uiPriority="67" w:unhideWhenUsed="0"/>
-    <w:lsdException w:name="Medium Grid 2 Accent 3" w:semiHidden="0" w:uiPriority="68" w:unhideWhenUsed="0"/>
-    <w:lsdException w:name="Medium Grid 3 Accent 3" w:semiHidden="0" w:uiPriority="69" w:unhideWhenUsed="0"/>
-    <w:lsdException w:name="Dark List Accent 3" w:semiHidden="0" w:uiPriority="70" w:unhideWhenUsed="0"/>
-    <w:lsdException w:name="Colorful Shading Accent 3" w:semiHidden="0" w:uiPriority="71" w:unhideWhenUsed="0"/>
-    <w:lsdException w:name="Colorful List Accent 3" w:semiHidden="0" w:uiPriority="72" w:unhideWhenUsed="0"/>
-    <w:lsdException w:name="Colorful Grid Accent 3" w:semiHidden="0" w:uiPriority="73" w:unhideWhenUsed="0"/>
-    <w:lsdException w:name="Light Shading Accent 4" w:semiHidden="0" w:uiPriority="60" w:unhideWhenUsed="0"/>
-    <w:lsdException w:name="Light List Accent 4" w:semiHidden="0" w:uiPriority="61" w:unhideWhenUsed="0"/>
-    <w:lsdException w:name="Light Grid Accent 4" w:semiHidden="0" w:uiPriority="62" w:unhideWhenUsed="0"/>
-    <w:lsdException w:name="Medium Shading 1 Accent 4" w:semiHidden="0" w:uiPriority="63" w:unhideWhenUsed="0"/>
-    <w:lsdException w:name="Medium Shading 2 Accent 4" w:semiHidden="0" w:uiPriority="64" w:unhideWhenUsed="0"/>
-    <w:lsdException w:name="Medium List 1 Accent 4" w:semiHidden="0" w:uiPriority="65" w:unhideWhenUsed="0"/>
-    <w:lsdException w:name="Medium List 2 Accent 4" w:semiHidden="0" w:uiPriority="66" w:unhideWhenUsed="0"/>
-    <w:lsdException w:name="Medium Grid 1 Accent 4" w:semiHidden="0" w:uiPriority="67" w:unhideWhenUsed="0"/>
-    <w:lsdException w:name="Medium Grid 2 Accent 4" w:semiHidden="0" w:uiPriority="68" w:unhideWhenUsed="0"/>
-    <w:lsdException w:name="Medium Grid 3 Accent 4" w:semiHidden="0" w:uiPriority="69" w:unhideWhenUsed="0"/>
-    <w:lsdException w:name="Dark List Accent 4" w:semiHidden="0" w:uiPriority="70" w:unhideWhenUsed="0"/>
-    <w:lsdException w:name="Colorful Shading Accent 4" w:semiHidden="0" w:uiPriority="71" w:unhideWhenUsed="0"/>
-    <w:lsdException w:name="Colorful List Accent 4" w:semiHidden="0" w:uiPriority="72" w:unhideWhenUsed="0"/>
-    <w:lsdException w:name="Colorful Grid Accent 4" w:semiHidden="0" w:uiPriority="73" w:unhideWhenUsed="0"/>
-    <w:lsdException w:name="Light Shading Accent 5" w:semiHidden="0" w:uiPriority="60" w:unhideWhenUsed="0"/>
-    <w:lsdException w:name="Light List Accent 5" w:semiHidden="0" w:uiPriority="61" w:unhideWhenUsed="0"/>
-    <w:lsdException w:name="Light Grid Accent 5" w:semiHidden="0" w:uiPriority="62" w:unhideWhenUsed="0"/>
-    <w:lsdException w:name="Medium Shading 1 Accent 5" w:semiHidden="0" w:uiPriority="63" w:unhideWhenUsed="0"/>
-    <w:lsdException w:name="Medium Shading 2 Accent 5" w:semiHidden="0" w:uiPriority="64" w:unhideWhenUsed="0"/>
-    <w:lsdException w:name="Medium List 1 Accent 5" w:semiHidden="0" w:uiPriority="65" w:unhideWhenUsed="0"/>
-    <w:lsdException w:name="Medium List 2 Accent 5" w:semiHidden="0" w:uiPriority="66" w:unhideWhenUsed="0"/>
-    <w:lsdException w:name="Medium Grid 1 Accent 5" w:semiHidden="0" w:uiPriority="67" w:unhideWhenUsed="0"/>
-    <w:lsdException w:name="Medium Grid 2 Accent 5" w:semiHidden="0" w:uiPriority="68" w:unhideWhenUsed="0"/>
-    <w:lsdException w:name="Medium Grid 3 Accent 5" w:semiHidden="0" w:uiPriority="69" w:unhideWhenUsed="0"/>
-    <w:lsdException w:name="Dark List Accent 5" w:semiHidden="0" w:uiPriority="70" w:unhideWhenUsed="0"/>
-    <w:lsdException w:name="Colorful Shading Accent 5" w:semiHidden="0" w:uiPriority="71" w:unhideWhenUsed="0"/>
-    <w:lsdException w:name="Colorful List Accent 5" w:semiHidden="0" w:uiPriority="72" w:unhideWhenUsed="0"/>
-    <w:lsdException w:name="Colorful Grid Accent 5" w:semiHidden="0" w:uiPriority="73" w:unhideWhenUsed="0"/>
-    <w:lsdException w:name="Light Shading Accent 6" w:semiHidden="0" w:uiPriority="60" w:unhideWhenUsed="0"/>
-    <w:lsdException w:name="Light List Accent 6" w:semiHidden="0" w:uiPriority="61" w:unhideWhenUsed="0"/>
-    <w:lsdException w:name="Light Grid Accent 6" w:semiHidden="0" w:uiPriority="62" w:unhideWhenUsed="0"/>
-    <w:lsdException w:name="Medium Shading 1 Accent 6" w:semiHidden="0" w:uiPriority="63" w:unhideWhenUsed="0"/>
-    <w:lsdException w:name="Medium Shading 2 Accent 6" w:semiHidden="0" w:uiPriority="64" w:unhideWhenUsed="0"/>
-    <w:lsdException w:name="Medium List 1 Accent 6" w:semiHidden="0" w:uiPriority="65" w:unhideWhenUsed="0"/>
-    <w:lsdException w:name="Medium List 2 Accent 6" w:semiHidden="0" w:uiPriority="66" w:unhideWhenUsed="0"/>
-    <w:lsdException w:name="Medium Grid 1 Accent 6" w:semiHidden="0" w:uiPriority="67" w:unhideWhenUsed="0"/>
-    <w:lsdException w:name="Medium Grid 2 Accent 6" w:semiHidden="0" w:uiPriority="68" w:unhideWhenUsed="0"/>
-    <w:lsdException w:name="Medium Grid 3 Accent 6" w:semiHidden="0" w:uiPriority="69" w:unhideWhenUsed="0"/>
-    <w:lsdException w:name="Dark List Accent 6" w:semiHidden="0" w:uiPriority="70" w:unhideWhenUsed="0"/>
-    <w:lsdException w:name="Colorful Shading Accent 6" w:semiHidden="0" w:uiPriority="71" w:unhideWhenUsed="0"/>
-    <w:lsdException w:name="Colorful List Accent 6" w:semiHidden="0" w:uiPriority="72" w:unhideWhenUsed="0"/>
-    <w:lsdException w:name="Colorful Grid Accent 6" w:semiHidden="0" w:uiPriority="73" w:unhideWhenUsed="0"/>
-    <w:lsdException w:name="Subtle Emphasis" w:semiHidden="0" w:uiPriority="19" w:unhideWhenUsed="0" w:qFormat="1"/>
-    <w:lsdException w:name="Intense Emphasis" w:semiHidden="0" w:uiPriority="21" w:unhideWhenUsed="0" w:qFormat="1"/>
-    <w:lsdException w:name="Subtle Reference" w:semiHidden="0" w:uiPriority="31" w:unhideWhenUsed="0" w:qFormat="1"/>
-    <w:lsdException w:name="Intense Reference" w:semiHidden="0" w:uiPriority="32" w:unhideWhenUsed="0" w:qFormat="1"/>
-    <w:lsdException w:name="Book Title" w:semiHidden="0" w:uiPriority="33" w:unhideWhenUsed="0" w:qFormat="1"/>
-    <w:lsdException w:name="Bibliography" w:uiPriority="37"/>
-    <w:lsdException w:name="TOC Heading" w:uiPriority="39" w:qFormat="1"/>
+  <w:latentStyles w:defLockedState="0" w:defUIPriority="99" w:defSemiHidden="0" w:defUnhideWhenUsed="0" w:defQFormat="0" w:count="371">
+    <w:lsdException w:name="Normal" w:uiPriority="0" w:qFormat="1"/>
+    <w:lsdException w:name="heading 1" w:uiPriority="9" w:qFormat="1"/>
+    <w:lsdException w:name="heading 2" w:semiHidden="1" w:uiPriority="9" w:unhideWhenUsed="1" w:qFormat="1"/>
+    <w:lsdException w:name="heading 3" w:semiHidden="1" w:uiPriority="9" w:unhideWhenUsed="1" w:qFormat="1"/>
+    <w:lsdException w:name="heading 4" w:semiHidden="1" w:uiPriority="9" w:unhideWhenUsed="1" w:qFormat="1"/>
+    <w:lsdException w:name="heading 5" w:semiHidden="1" w:uiPriority="9" w:unhideWhenUsed="1" w:qFormat="1"/>
+    <w:lsdException w:name="heading 6" w:semiHidden="1" w:uiPriority="9" w:unhideWhenUsed="1" w:qFormat="1"/>
+    <w:lsdException w:name="heading 7" w:semiHidden="1" w:uiPriority="9" w:unhideWhenUsed="1" w:qFormat="1"/>
+    <w:lsdException w:name="heading 8" w:semiHidden="1" w:uiPriority="9" w:unhideWhenUsed="1" w:qFormat="1"/>
+    <w:lsdException w:name="heading 9" w:semiHidden="1" w:uiPriority="9" w:unhideWhenUsed="1" w:qFormat="1"/>
+    <w:lsdException w:name="index 1" w:semiHidden="1" w:unhideWhenUsed="1"/>
+    <w:lsdException w:name="index 2" w:semiHidden="1" w:unhideWhenUsed="1"/>
+    <w:lsdException w:name="index 3" w:semiHidden="1" w:unhideWhenUsed="1"/>
+    <w:lsdException w:name="index 4" w:semiHidden="1" w:unhideWhenUsed="1"/>
+    <w:lsdException w:name="index 5" w:semiHidden="1" w:unhideWhenUsed="1"/>
+    <w:lsdException w:name="index 6" w:semiHidden="1" w:unhideWhenUsed="1"/>
+    <w:lsdException w:name="index 7" w:semiHidden="1" w:unhideWhenUsed="1"/>
+    <w:lsdException w:name="index 8" w:semiHidden="1" w:unhideWhenUsed="1"/>
+    <w:lsdException w:name="index 9" w:semiHidden="1" w:unhideWhenUsed="1"/>
+    <w:lsdException w:name="toc 1" w:semiHidden="1" w:uiPriority="39" w:unhideWhenUsed="1"/>
+    <w:lsdException w:name="toc 2" w:semiHidden="1" w:uiPriority="39" w:unhideWhenUsed="1"/>
+    <w:lsdException w:name="toc 3" w:semiHidden="1" w:uiPriority="39" w:unhideWhenUsed="1"/>
+    <w:lsdException w:name="toc 4" w:semiHidden="1" w:uiPriority="39" w:unhideWhenUsed="1"/>
+    <w:lsdException w:name="toc 5" w:semiHidden="1" w:uiPriority="39" w:unhideWhenUsed="1"/>
+    <w:lsdException w:name="toc 6" w:semiHidden="1" w:uiPriority="39" w:unhideWhenUsed="1"/>
+    <w:lsdException w:name="toc 7" w:semiHidden="1" w:uiPriority="39" w:unhideWhenUsed="1"/>
+    <w:lsdException w:name="toc 8" w:semiHidden="1" w:uiPriority="39" w:unhideWhenUsed="1"/>
+    <w:lsdException w:name="toc 9" w:semiHidden="1" w:uiPriority="39" w:unhideWhenUsed="1"/>
+    <w:lsdException w:name="Normal Indent" w:semiHidden="1" w:unhideWhenUsed="1"/>
+    <w:lsdException w:name="footnote text" w:semiHidden="1" w:unhideWhenUsed="1"/>
+    <w:lsdException w:name="annotation text" w:semiHidden="1" w:unhideWhenUsed="1"/>
+    <w:lsdException w:name="header" w:semiHidden="1" w:unhideWhenUsed="1"/>
+    <w:lsdException w:name="footer" w:semiHidden="1" w:unhideWhenUsed="1"/>
+    <w:lsdException w:name="index heading" w:semiHidden="1" w:unhideWhenUsed="1"/>
+    <w:lsdException w:name="caption" w:semiHidden="1" w:uiPriority="35" w:unhideWhenUsed="1" w:qFormat="1"/>
+    <w:lsdException w:name="table of figures" w:semiHidden="1" w:unhideWhenUsed="1"/>
+    <w:lsdException w:name="envelope address" w:semiHidden="1" w:unhideWhenUsed="1"/>
+    <w:lsdException w:name="envelope return" w:semiHidden="1" w:unhideWhenUsed="1"/>
+    <w:lsdException w:name="footnote reference" w:semiHidden="1" w:unhideWhenUsed="1"/>
+    <w:lsdException w:name="annotation reference" w:semiHidden="1" w:unhideWhenUsed="1"/>
+    <w:lsdException w:name="line number" w:semiHidden="1" w:unhideWhenUsed="1"/>
+    <w:lsdException w:name="page number" w:semiHidden="1" w:unhideWhenUsed="1"/>
+    <w:lsdException w:name="endnote reference" w:semiHidden="1" w:unhideWhenUsed="1"/>
+    <w:lsdException w:name="endnote text" w:semiHidden="1" w:unhideWhenUsed="1"/>
+    <w:lsdException w:name="table of authorities" w:semiHidden="1" w:unhideWhenUsed="1"/>
+    <w:lsdException w:name="macro" w:semiHidden="1" w:unhideWhenUsed="1"/>
+    <w:lsdException w:name="toa heading" w:semiHidden="1" w:unhideWhenUsed="1"/>
+    <w:lsdException w:name="List" w:semiHidden="1" w:unhideWhenUsed="1"/>
+    <w:lsdException w:name="List Bullet" w:semiHidden="1" w:unhideWhenUsed="1"/>
+    <w:lsdException w:name="List Number" w:semiHidden="1" w:unhideWhenUsed="1"/>
+    <w:lsdException w:name="List 2" w:semiHidden="1" w:unhideWhenUsed="1"/>
+    <w:lsdException w:name="List 3" w:semiHidden="1" w:unhideWhenUsed="1"/>
+    <w:lsdException w:name="List 4" w:semiHidden="1" w:unhideWhenUsed="1"/>
+    <w:lsdException w:name="List 5" w:semiHidden="1" w:unhideWhenUsed="1"/>
+    <w:lsdException w:name="List Bullet 2" w:semiHidden="1" w:unhideWhenUsed="1"/>
+    <w:lsdException w:name="List Bullet 3" w:semiHidden="1" w:unhideWhenUsed="1"/>
+    <w:lsdException w:name="List Bullet 4" w:semiHidden="1" w:unhideWhenUsed="1"/>
+    <w:lsdException w:name="List Bullet 5" w:semiHidden="1" w:unhideWhenUsed="1"/>
+    <w:lsdException w:name="List Number 2" w:semiHidden="1" w:unhideWhenUsed="1"/>
+    <w:lsdException w:name="List Number 3" w:semiHidden="1" w:unhideWhenUsed="1"/>
+    <w:lsdException w:name="List Number 4" w:semiHidden="1" w:unhideWhenUsed="1"/>
+    <w:lsdException w:name="List Number 5" w:semiHidden="1" w:unhideWhenUsed="1"/>
+    <w:lsdException w:name="Title" w:uiPriority="10" w:qFormat="1"/>
+    <w:lsdException w:name="Closing" w:semiHidden="1" w:unhideWhenUsed="1"/>
+    <w:lsdException w:name="Signature" w:semiHidden="1" w:unhideWhenUsed="1"/>
+    <w:lsdException w:name="Default Paragraph Font" w:semiHidden="1" w:uiPriority="1" w:unhideWhenUsed="1"/>
+    <w:lsdException w:name="Body Text" w:semiHidden="1" w:unhideWhenUsed="1"/>
+    <w:lsdException w:name="Body Text Indent" w:semiHidden="1" w:unhideWhenUsed="1"/>
+    <w:lsdException w:name="List Continue" w:semiHidden="1" w:unhideWhenUsed="1"/>
+    <w:lsdException w:name="List Continue 2" w:semiHidden="1" w:unhideWhenUsed="1"/>
+    <w:lsdException w:name="List Continue 3" w:semiHidden="1" w:unhideWhenUsed="1"/>
+    <w:lsdException w:name="List Continue 4" w:semiHidden="1" w:unhideWhenUsed="1"/>
+    <w:lsdException w:name="List Continue 5" w:semiHidden="1" w:unhideWhenUsed="1"/>
+    <w:lsdException w:name="Message Header" w:semiHidden="1" w:unhideWhenUsed="1"/>
+    <w:lsdException w:name="Subtitle" w:uiPriority="11" w:qFormat="1"/>
+    <w:lsdException w:name="Salutation" w:semiHidden="1" w:unhideWhenUsed="1"/>
+    <w:lsdException w:name="Date" w:semiHidden="1" w:unhideWhenUsed="1"/>
+    <w:lsdException w:name="Body Text First Indent" w:semiHidden="1" w:unhideWhenUsed="1"/>
+    <w:lsdException w:name="Body Text First Indent 2" w:semiHidden="1" w:unhideWhenUsed="1"/>
+    <w:lsdException w:name="Note Heading" w:semiHidden="1" w:unhideWhenUsed="1"/>
+    <w:lsdException w:name="Body Text 2" w:semiHidden="1" w:unhideWhenUsed="1"/>
+    <w:lsdException w:name="Body Text 3" w:semiHidden="1" w:unhideWhenUsed="1"/>
+    <w:lsdException w:name="Body Text Indent 2" w:semiHidden="1" w:unhideWhenUsed="1"/>
+    <w:lsdException w:name="Body Text Indent 3" w:semiHidden="1" w:unhideWhenUsed="1"/>
+    <w:lsdException w:name="Block Text" w:semiHidden="1" w:unhideWhenUsed="1"/>
+    <w:lsdException w:name="Hyperlink" w:semiHidden="1" w:unhideWhenUsed="1"/>
+    <w:lsdException w:name="FollowedHyperlink" w:semiHidden="1" w:unhideWhenUsed="1"/>
+    <w:lsdException w:name="Strong" w:uiPriority="22" w:qFormat="1"/>
+    <w:lsdException w:name="Emphasis" w:uiPriority="20" w:qFormat="1"/>
+    <w:lsdException w:name="Document Map" w:semiHidden="1" w:unhideWhenUsed="1"/>
+    <w:lsdException w:name="Plain Text" w:semiHidden="1" w:unhideWhenUsed="1"/>
+    <w:lsdException w:name="E-mail Signature" w:semiHidden="1" w:unhideWhenUsed="1"/>
+    <w:lsdException w:name="HTML Top of Form" w:semiHidden="1" w:unhideWhenUsed="1"/>
+    <w:lsdException w:name="HTML Bottom of Form" w:semiHidden="1" w:unhideWhenUsed="1"/>
+    <w:lsdException w:name="Normal (Web)" w:semiHidden="1" w:unhideWhenUsed="1"/>
+    <w:lsdException w:name="HTML Acronym" w:semiHidden="1" w:unhideWhenUsed="1"/>
+    <w:lsdException w:name="HTML Address" w:semiHidden="1" w:unhideWhenUsed="1"/>
+    <w:lsdException w:name="HTML Cite" w:semiHidden="1" w:unhideWhenUsed="1"/>
+    <w:lsdException w:name="HTML Code" w:semiHidden="1" w:unhideWhenUsed="1"/>
+    <w:lsdException w:name="HTML Definition" w:semiHidden="1" w:unhideWhenUsed="1"/>
+    <w:lsdException w:name="HTML Keyboard" w:semiHidden="1" w:unhideWhenUsed="1"/>
+    <w:lsdException w:name="HTML Preformatted" w:semiHidden="1" w:unhideWhenUsed="1"/>
+    <w:lsdException w:name="HTML Sample" w:semiHidden="1" w:unhideWhenUsed="1"/>
+    <w:lsdException w:name="HTML Typewriter" w:semiHidden="1" w:unhideWhenUsed="1"/>
+    <w:lsdException w:name="HTML Variable" w:semiHidden="1" w:unhideWhenUsed="1"/>
+    <w:lsdException w:name="Normal Table" w:semiHidden="1" w:unhideWhenUsed="1"/>
+    <w:lsdException w:name="annotation subject" w:semiHidden="1" w:unhideWhenUsed="1"/>
+    <w:lsdException w:name="No List" w:semiHidden="1" w:unhideWhenUsed="1"/>
+    <w:lsdException w:name="Outline List 1" w:semiHidden="1" w:unhideWhenUsed="1"/>
+    <w:lsdException w:name="Outline List 2" w:semiHidden="1" w:unhideWhenUsed="1"/>
+    <w:lsdException w:name="Outline List 3" w:semiHidden="1" w:unhideWhenUsed="1"/>
+    <w:lsdException w:name="Table Simple 1" w:semiHidden="1" w:unhideWhenUsed="1"/>
+    <w:lsdException w:name="Table Simple 2" w:semiHidden="1" w:unhideWhenUsed="1"/>
+    <w:lsdException w:name="Table Simple 3" w:semiHidden="1" w:unhideWhenUsed="1"/>
+    <w:lsdException w:name="Table Classic 1" w:semiHidden="1" w:unhideWhenUsed="1"/>
+    <w:lsdException w:name="Table Classic 2" w:semiHidden="1" w:unhideWhenUsed="1"/>
+    <w:lsdException w:name="Table Classic 3" w:semiHidden="1" w:unhideWhenUsed="1"/>
+    <w:lsdException w:name="Table Classic 4" w:semiHidden="1" w:unhideWhenUsed="1"/>
+    <w:lsdException w:name="Table Colorful 1" w:semiHidden="1" w:unhideWhenUsed="1"/>
+    <w:lsdException w:name="Table Colorful 2" w:semiHidden="1" w:unhideWhenUsed="1"/>
+    <w:lsdException w:name="Table Colorful 3" w:semiHidden="1" w:unhideWhenUsed="1"/>
+    <w:lsdException w:name="Table Columns 1" w:semiHidden="1" w:unhideWhenUsed="1"/>
+    <w:lsdException w:name="Table Columns 2" w:semiHidden="1" w:unhideWhenUsed="1"/>
+    <w:lsdException w:name="Table Columns 3" w:semiHidden="1" w:unhideWhenUsed="1"/>
+    <w:lsdException w:name="Table Columns 4" w:semiHidden="1" w:unhideWhenUsed="1"/>
+    <w:lsdException w:name="Table Columns 5" w:semiHidden="1" w:unhideWhenUsed="1"/>
+    <w:lsdException w:name="Table Grid 1" w:semiHidden="1" w:unhideWhenUsed="1"/>
+    <w:lsdException w:name="Table Grid 2" w:semiHidden="1" w:unhideWhenUsed="1"/>
+    <w:lsdException w:name="Table Grid 3" w:semiHidden="1" w:unhideWhenUsed="1"/>
+    <w:lsdException w:name="Table Grid 4" w:semiHidden="1" w:unhideWhenUsed="1"/>
+    <w:lsdException w:name="Table Grid 5" w:semiHidden="1" w:unhideWhenUsed="1"/>
+    <w:lsdException w:name="Table Grid 6" w:semiHidden="1" w:unhideWhenUsed="1"/>
+    <w:lsdException w:name="Table Grid 7" w:semiHidden="1" w:unhideWhenUsed="1"/>
+    <w:lsdException w:name="Table Grid 8" w:semiHidden="1" w:unhideWhenUsed="1"/>
+    <w:lsdException w:name="Table List 1" w:semiHidden="1" w:unhideWhenUsed="1"/>
+    <w:lsdException w:name="Table List 2" w:semiHidden="1" w:unhideWhenUsed="1"/>
+    <w:lsdException w:name="Table List 3" w:semiHidden="1" w:unhideWhenUsed="1"/>
+    <w:lsdException w:name="Table List 4" w:semiHidden="1" w:unhideWhenUsed="1"/>
+    <w:lsdException w:name="Table List 5" w:semiHidden="1" w:unhideWhenUsed="1"/>
+    <w:lsdException w:name="Table List 6" w:semiHidden="1" w:unhideWhenUsed="1"/>
+    <w:lsdException w:name="Table List 7" w:semiHidden="1" w:unhideWhenUsed="1"/>
+    <w:lsdException w:name="Table List 8" w:semiHidden="1" w:unhideWhenUsed="1"/>
+    <w:lsdException w:name="Table 3D effects 1" w:semiHidden="1" w:unhideWhenUsed="1"/>
+    <w:lsdException w:name="Table 3D effects 2" w:semiHidden="1" w:unhideWhenUsed="1"/>
+    <w:lsdException w:name="Table 3D effects 3" w:semiHidden="1" w:unhideWhenUsed="1"/>
+    <w:lsdException w:name="Table Contemporary" w:semiHidden="1" w:unhideWhenUsed="1"/>
+    <w:lsdException w:name="Table Elegant" w:semiHidden="1" w:unhideWhenUsed="1"/>
+    <w:lsdException w:name="Table Professional" w:semiHidden="1" w:unhideWhenUsed="1"/>
+    <w:lsdException w:name="Table Subtle 1" w:semiHidden="1" w:unhideWhenUsed="1"/>
+    <w:lsdException w:name="Table Subtle 2" w:semiHidden="1" w:unhideWhenUsed="1"/>
+    <w:lsdException w:name="Table Web 1" w:semiHidden="1" w:unhideWhenUsed="1"/>
+    <w:lsdException w:name="Table Web 2" w:semiHidden="1" w:unhideWhenUsed="1"/>
+    <w:lsdException w:name="Table Web 3" w:semiHidden="1" w:unhideWhenUsed="1"/>
+    <w:lsdException w:name="Balloon Text" w:semiHidden="1" w:unhideWhenUsed="1"/>
+    <w:lsdException w:name="Table Grid" w:uiPriority="59"/>
+    <w:lsdException w:name="Table Theme" w:semiHidden="1" w:unhideWhenUsed="1"/>
+    <w:lsdException w:name="Placeholder Text" w:semiHidden="1"/>
+    <w:lsdException w:name="No Spacing" w:uiPriority="1" w:qFormat="1"/>
+    <w:lsdException w:name="Light Shading" w:uiPriority="60"/>
+    <w:lsdException w:name="Light List" w:uiPriority="61"/>
+    <w:lsdException w:name="Light Grid" w:uiPriority="62"/>
+    <w:lsdException w:name="Medium Shading 1" w:uiPriority="63"/>
+    <w:lsdException w:name="Medium Shading 2" w:uiPriority="64"/>
+    <w:lsdException w:name="Medium List 1" w:uiPriority="65"/>
+    <w:lsdException w:name="Medium List 2" w:uiPriority="66"/>
+    <w:lsdException w:name="Medium Grid 1" w:uiPriority="67"/>
+    <w:lsdException w:name="Medium Grid 2" w:uiPriority="68"/>
+    <w:lsdException w:name="Medium Grid 3" w:uiPriority="69"/>
+    <w:lsdException w:name="Dark List" w:uiPriority="70"/>
+    <w:lsdException w:name="Colorful Shading" w:uiPriority="71"/>
+    <w:lsdException w:name="Colorful List" w:uiPriority="72"/>
+    <w:lsdException w:name="Colorful Grid" w:uiPriority="73"/>
+    <w:lsdException w:name="Light Shading Accent 1" w:uiPriority="60"/>
+    <w:lsdException w:name="Light List Accent 1" w:uiPriority="61"/>
+    <w:lsdException w:name="Light Grid Accent 1" w:uiPriority="62"/>
+    <w:lsdException w:name="Medium Shading 1 Accent 1" w:uiPriority="63"/>
+    <w:lsdException w:name="Medium Shading 2 Accent 1" w:uiPriority="64"/>
+    <w:lsdException w:name="Medium List 1 Accent 1" w:uiPriority="65"/>
+    <w:lsdException w:name="Revision" w:semiHidden="1"/>
+    <w:lsdException w:name="List Paragraph" w:uiPriority="34" w:qFormat="1"/>
+    <w:lsdException w:name="Quote" w:uiPriority="29" w:qFormat="1"/>
+    <w:lsdException w:name="Intense Quote" w:uiPriority="30" w:qFormat="1"/>
+    <w:lsdException w:name="Medium List 2 Accent 1" w:uiPriority="66"/>
+    <w:lsdException w:name="Medium Grid 1 Accent 1" w:uiPriority="67"/>
+    <w:lsdException w:name="Medium Grid 2 Accent 1" w:uiPriority="68"/>
+    <w:lsdException w:name="Medium Grid 3 Accent 1" w:uiPriority="69"/>
+    <w:lsdException w:name="Dark List Accent 1" w:uiPriority="70"/>
+    <w:lsdException w:name="Colorful Shading Accent 1" w:uiPriority="71"/>
+    <w:lsdException w:name="Colorful List Accent 1" w:uiPriority="72"/>
+    <w:lsdException w:name="Colorful Grid Accent 1" w:uiPriority="73"/>
+    <w:lsdException w:name="Light Shading Accent 2" w:uiPriority="60"/>
+    <w:lsdException w:name="Light List Accent 2" w:uiPriority="61"/>
+    <w:lsdException w:name="Light Grid Accent 2" w:uiPriority="62"/>
+    <w:lsdException w:name="Medium Shading 1 Accent 2" w:uiPriority="63"/>
+    <w:lsdException w:name="Medium Shading 2 Accent 2" w:uiPriority="64"/>
+    <w:lsdException w:name="Medium List 1 Accent 2" w:uiPriority="65"/>
+    <w:lsdException w:name="Medium List 2 Accent 2" w:uiPriority="66"/>
+    <w:lsdException w:name="Medium Grid 1 Accent 2" w:uiPriority="67"/>
+    <w:lsdException w:name="Medium Grid 2 Accent 2" w:uiPriority="68"/>
+    <w:lsdException w:name="Medium Grid 3 Accent 2" w:uiPriority="69"/>
+    <w:lsdException w:name="Dark List Accent 2" w:uiPriority="70"/>
+    <w:lsdException w:name="Colorful Shading Accent 2" w:uiPriority="71"/>
+    <w:lsdException w:name="Colorful List Accent 2" w:uiPriority="72"/>
+    <w:lsdException w:name="Colorful Grid Accent 2" w:uiPriority="73"/>
+    <w:lsdException w:name="Light Shading Accent 3" w:uiPriority="60"/>
+    <w:lsdException w:name="Light List Accent 3" w:uiPriority="61"/>
+    <w:lsdException w:name="Light Grid Accent 3" w:uiPriority="62"/>
+    <w:lsdException w:name="Medium Shading 1 Accent 3" w:uiPriority="63"/>
+    <w:lsdException w:name="Medium Shading 2 Accent 3" w:uiPriority="64"/>
+    <w:lsdException w:name="Medium List 1 Accent 3" w:uiPriority="65"/>
+    <w:lsdException w:name="Medium List 2 Accent 3" w:uiPriority="66"/>
+    <w:lsdException w:name="Medium Grid 1 Accent 3" w:uiPriority="67"/>
+    <w:lsdException w:name="Medium Grid 2 Accent 3" w:uiPriority="68"/>
+    <w:lsdException w:name="Medium Grid 3 Accent 3" w:uiPriority="69"/>
+    <w:lsdException w:name="Dark List Accent 3" w:uiPriority="70"/>
+    <w:lsdException w:name="Colorful Shading Accent 3" w:uiPriority="71"/>
+    <w:lsdException w:name="Colorful List Accent 3" w:uiPriority="72"/>
+    <w:lsdException w:name="Colorful Grid Accent 3" w:uiPriority="73"/>
+    <w:lsdException w:name="Light Shading Accent 4" w:uiPriority="60"/>
+    <w:lsdException w:name="Light List Accent 4" w:uiPriority="61"/>
+    <w:lsdException w:name="Light Grid Accent 4" w:uiPriority="62"/>
+    <w:lsdException w:name="Medium Shading 1 Accent 4" w:uiPriority="63"/>
+    <w:lsdException w:name="Medium Shading 2 Accent 4" w:uiPriority="64"/>
+    <w:lsdException w:name="Medium List 1 Accent 4" w:uiPriority="65"/>
+    <w:lsdException w:name="Medium List 2 Accent 4" w:uiPriority="66"/>
+    <w:lsdException w:name="Medium Grid 1 Accent 4" w:uiPriority="67"/>
+    <w:lsdException w:name="Medium Grid 2 Accent 4" w:uiPriority="68"/>
+    <w:lsdException w:name="Medium Grid 3 Accent 4" w:uiPriority="69"/>
+    <w:lsdException w:name="Dark List Accent 4" w:uiPriority="70"/>
+    <w:lsdException w:name="Colorful Shading Accent 4" w:uiPriority="71"/>
+    <w:lsdException w:name="Colorful List Accent 4" w:uiPriority="72"/>
+    <w:lsdException w:name="Colorful Grid Accent 4" w:uiPriority="73"/>
+    <w:lsdException w:name="Light Shading Accent 5" w:uiPriority="60"/>
+    <w:lsdException w:name="Light List Accent 5" w:uiPriority="61"/>
+    <w:lsdException w:name="Light Grid Accent 5" w:uiPriority="62"/>
+    <w:lsdException w:name="Medium Shading 1 Accent 5" w:uiPriority="63"/>
+    <w:lsdException w:name="Medium Shading 2 Accent 5" w:uiPriority="64"/>
+    <w:lsdException w:name="Medium List 1 Accent 5" w:uiPriority="65"/>
+    <w:lsdException w:name="Medium List 2 Accent 5" w:uiPriority="66"/>
+    <w:lsdException w:name="Medium Grid 1 Accent 5" w:uiPriority="67"/>
+    <w:lsdException w:name="Medium Grid 2 Accent 5" w:uiPriority="68"/>
+    <w:lsdException w:name="Medium Grid 3 Accent 5" w:uiPriority="69"/>
+    <w:lsdException w:name="Dark List Accent 5" w:uiPriority="70"/>
+    <w:lsdException w:name="Colorful Shading Accent 5" w:uiPriority="71"/>
+    <w:lsdException w:name="Colorful List Accent 5" w:uiPriority="72"/>
+    <w:lsdException w:name="Colorful Grid Accent 5" w:uiPriority="73"/>
+    <w:lsdException w:name="Light Shading Accent 6" w:uiPriority="60"/>
+    <w:lsdException w:name="Light List Accent 6" w:uiPriority="61"/>
+    <w:lsdException w:name="Light Grid Accent 6" w:uiPriority="62"/>
+    <w:lsdException w:name="Medium Shading 1 Accent 6" w:uiPriority="63"/>
+    <w:lsdException w:name="Medium Shading 2 Accent 6" w:uiPriority="64"/>
+    <w:lsdException w:name="Medium List 1 Accent 6" w:uiPriority="65"/>
+    <w:lsdException w:name="Medium List 2 Accent 6" w:uiPriority="66"/>
+    <w:lsdException w:name="Medium Grid 1 Accent 6" w:uiPriority="67"/>
+    <w:lsdException w:name="Medium Grid 2 Accent 6" w:uiPriority="68"/>
+    <w:lsdException w:name="Medium Grid 3 Accent 6" w:uiPriority="69"/>
+    <w:lsdException w:name="Dark List Accent 6" w:uiPriority="70"/>
+    <w:lsdException w:name="Colorful Shading Accent 6" w:uiPriority="71"/>
+    <w:lsdException w:name="Colorful List Accent 6" w:uiPriority="72"/>
+    <w:lsdException w:name="Colorful Grid Accent 6" w:uiPriority="73"/>
+    <w:lsdException w:name="Subtle Emphasis" w:uiPriority="19" w:qFormat="1"/>
+    <w:lsdException w:name="Intense Emphasis" w:uiPriority="21" w:qFormat="1"/>
+    <w:lsdException w:name="Subtle Reference" w:uiPriority="31" w:qFormat="1"/>
+    <w:lsdException w:name="Intense Reference" w:uiPriority="32" w:qFormat="1"/>
+    <w:lsdException w:name="Book Title" w:uiPriority="33" w:qFormat="1"/>
+    <w:lsdException w:name="Bibliography" w:semiHidden="1" w:uiPriority="37" w:unhideWhenUsed="1"/>
+    <w:lsdException w:name="TOC Heading" w:semiHidden="1" w:uiPriority="39" w:unhideWhenUsed="1" w:qFormat="1"/>
+    <w:lsdException w:name="Plain Table 1" w:uiPriority="41"/>
+    <w:lsdException w:name="Plain Table 2" w:uiPriority="42"/>
+    <w:lsdException w:name="Plain Table 3" w:uiPriority="43"/>
+    <w:lsdException w:name="Plain Table 4" w:uiPriority="44"/>
+    <w:lsdException w:name="Plain Table 5" w:uiPriority="45"/>
+    <w:lsdException w:name="Grid Table Light" w:uiPriority="40"/>
+    <w:lsdException w:name="Grid Table 1 Light" w:uiPriority="46"/>
+    <w:lsdException w:name="Grid Table 2" w:uiPriority="47"/>
+    <w:lsdException w:name="Grid Table 3" w:uiPriority="48"/>
+    <w:lsdException w:name="Grid Table 4" w:uiPriority="49"/>
+    <w:lsdException w:name="Grid Table 5 Dark" w:uiPriority="50"/>
+    <w:lsdException w:name="Grid Table 6 Colorful" w:uiPriority="51"/>
+    <w:lsdException w:name="Grid Table 7 Colorful" w:uiPriority="52"/>
+    <w:lsdException w:name="Grid Table 1 Light Accent 1" w:uiPriority="46"/>
+    <w:lsdException w:name="Grid Table 2 Accent 1" w:uiPriority="47"/>
+    <w:lsdException w:name="Grid Table 3 Accent 1" w:uiPriority="48"/>
+    <w:lsdException w:name="Grid Table 4 Accent 1" w:uiPriority="49"/>
+    <w:lsdException w:name="Grid Table 5 Dark Accent 1" w:uiPriority="50"/>
+    <w:lsdException w:name="Grid Table 6 Colorful Accent 1" w:uiPriority="51"/>
+    <w:lsdException w:name="Grid Table 7 Colorful Accent 1" w:uiPriority="52"/>
+    <w:lsdException w:name="Grid Table 1 Light Accent 2" w:uiPriority="46"/>
+    <w:lsdException w:name="Grid Table 2 Accent 2" w:uiPriority="47"/>
+    <w:lsdException w:name="Grid Table 3 Accent 2" w:uiPriority="48"/>
+    <w:lsdException w:name="Grid Table 4 Accent 2" w:uiPriority="49"/>
+    <w:lsdException w:name="Grid Table 5 Dark Accent 2" w:uiPriority="50"/>
+    <w:lsdException w:name="Grid Table 6 Colorful Accent 2" w:uiPriority="51"/>
+    <w:lsdException w:name="Grid Table 7 Colorful Accent 2" w:uiPriority="52"/>
+    <w:lsdException w:name="Grid Table 1 Light Accent 3" w:uiPriority="46"/>
+    <w:lsdException w:name="Grid Table 2 Accent 3" w:uiPriority="47"/>
+    <w:lsdException w:name="Grid Table 3 Accent 3" w:uiPriority="48"/>
+    <w:lsdException w:name="Grid Table 4 Accent 3" w:uiPriority="49"/>
+    <w:lsdException w:name="Grid Table 5 Dark Accent 3" w:uiPriority="50"/>
+    <w:lsdException w:name="Grid Table 6 Colorful Accent 3" w:uiPriority="51"/>
+    <w:lsdException w:name="Grid Table 7 Colorful Accent 3" w:uiPriority="52"/>
+    <w:lsdException w:name="Grid Table 1 Light Accent 4" w:uiPriority="46"/>
+    <w:lsdException w:name="Grid Table 2 Accent 4" w:uiPriority="47"/>
+    <w:lsdException w:name="Grid Table 3 Accent 4" w:uiPriority="48"/>
+    <w:lsdException w:name="Grid Table 4 Accent 4" w:uiPriority="49"/>
+    <w:lsdException w:name="Grid Table 5 Dark Accent 4" w:uiPriority="50"/>
+    <w:lsdException w:name="Grid Table 6 Colorful Accent 4" w:uiPriority="51"/>
+    <w:lsdException w:name="Grid Table 7 Colorful Accent 4" w:uiPriority="52"/>
+    <w:lsdException w:name="Grid Table 1 Light Accent 5" w:uiPriority="46"/>
+    <w:lsdException w:name="Grid Table 2 Accent 5" w:uiPriority="47"/>
+    <w:lsdException w:name="Grid Table 3 Accent 5" w:uiPriority="48"/>
+    <w:lsdException w:name="Grid Table 4 Accent 5" w:uiPriority="49"/>
+    <w:lsdException w:name="Grid Table 5 Dark Accent 5" w:uiPriority="50"/>
+    <w:lsdException w:name="Grid Table 6 Colorful Accent 5" w:uiPriority="51"/>
+    <w:lsdException w:name="Grid Table 7 Colorful Accent 5" w:uiPriority="52"/>
+    <w:lsdException w:name="Grid Table 1 Light Accent 6" w:uiPriority="46"/>
+    <w:lsdException w:name="Grid Table 2 Accent 6" w:uiPriority="47"/>
+    <w:lsdException w:name="Grid Table 3 Accent 6" w:uiPriority="48"/>
+    <w:lsdException w:name="Grid Table 4 Accent 6" w:uiPriority="49"/>
+    <w:lsdException w:name="Grid Table 5 Dark Accent 6" w:uiPriority="50"/>
+    <w:lsdException w:name="Grid Table 6 Colorful Accent 6" w:uiPriority="51"/>
+    <w:lsdException w:name="Grid Table 7 Colorful Accent 6" w:uiPriority="52"/>
+    <w:lsdException w:name="List Table 1 Light" w:uiPriority="46"/>
+    <w:lsdException w:name="List Table 2" w:uiPriority="47"/>
+    <w:lsdException w:name="List Table 3" w:uiPriority="48"/>
+    <w:lsdException w:name="List Table 4" w:uiPriority="49"/>
+    <w:lsdException w:name="List Table 5 Dark" w:uiPriority="50"/>
+    <w:lsdException w:name="List Table 6 Colorful" w:uiPriority="51"/>
+    <w:lsdException w:name="List Table 7 Colorful" w:uiPriority="52"/>
+    <w:lsdException w:name="List Table 1 Light Accent 1" w:uiPriority="46"/>
+    <w:lsdException w:name="List Table 2 Accent 1" w:uiPriority="47"/>
+    <w:lsdException w:name="List Table 3 Accent 1" w:uiPriority="48"/>
+    <w:lsdException w:name="List Table 4 Accent 1" w:uiPriority="49"/>
+    <w:lsdException w:name="List Table 5 Dark Accent 1" w:uiPriority="50"/>
+    <w:lsdException w:name="List Table 6 Colorful Accent 1" w:uiPriority="51"/>
+    <w:lsdException w:name="List Table 7 Colorful Accent 1" w:uiPriority="52"/>
+    <w:lsdException w:name="List Table 1 Light Accent 2" w:uiPriority="46"/>
+    <w:lsdException w:name="List Table 2 Accent 2" w:uiPriority="47"/>
+    <w:lsdException w:name="List Table 3 Accent 2" w:uiPriority="48"/>
+    <w:lsdException w:name="List Table 4 Accent 2" w:uiPriority="49"/>
+    <w:lsdException w:name="List Table 5 Dark Accent 2" w:uiPriority="50"/>
+    <w:lsdException w:name="List Table 6 Colorful Accent 2" w:uiPriority="51"/>
+    <w:lsdException w:name="List Table 7 Colorful Accent 2" w:uiPriority="52"/>
+    <w:lsdException w:name="List Table 1 Light Accent 3" w:uiPriority="46"/>
+    <w:lsdException w:name="List Table 2 Accent 3" w:uiPriority="47"/>
+    <w:lsdException w:name="List Table 3 Accent 3" w:uiPriority="48"/>
+    <w:lsdException w:name="List Table 4 Accent 3" w:uiPriority="49"/>
+    <w:lsdException w:name="List Table 5 Dark Accent 3" w:uiPriority="50"/>
+    <w:lsdException w:name="List Table 6 Colorful Accent 3" w:uiPriority="51"/>
+    <w:lsdException w:name="List Table 7 Colorful Accent 3" w:uiPriority="52"/>
+    <w:lsdException w:name="List Table 1 Light Accent 4" w:uiPriority="46"/>
+    <w:lsdException w:name="List Table 2 Accent 4" w:uiPriority="47"/>
+    <w:lsdException w:name="List Table 3 Accent 4" w:uiPriority="48"/>
+    <w:lsdException w:name="List Table 4 Accent 4" w:uiPriority="49"/>
+    <w:lsdException w:name="List Table 5 Dark Accent 4" w:uiPriority="50"/>
+    <w:lsdException w:name="List Table 6 Colorful Accent 4" w:uiPriority="51"/>
+    <w:lsdException w:name="List Table 7 Colorful Accent 4" w:uiPriority="52"/>
+    <w:lsdException w:name="List Table 1 Light Accent 5" w:uiPriority="46"/>
+    <w:lsdException w:name="List Table 2 Accent 5" w:uiPriority="47"/>
+    <w:lsdException w:name="List Table 3 Accent 5" w:uiPriority="48"/>
+    <w:lsdException w:name="List Table 4 Accent 5" w:uiPriority="49"/>
+    <w:lsdException w:name="List Table 5 Dark Accent 5" w:uiPriority="50"/>
+    <w:lsdException w:name="List Table 6 Colorful Accent 5" w:uiPriority="51"/>
+    <w:lsdException w:name="List Table 7 Colorful Accent 5" w:uiPriority="52"/>
+    <w:lsdException w:name="List Table 1 Light Accent 6" w:uiPriority="46"/>
+    <w:lsdException w:name="List Table 2 Accent 6" w:uiPriority="47"/>
+    <w:lsdException w:name="List Table 3 Accent 6" w:uiPriority="48"/>
+    <w:lsdException w:name="List Table 4 Accent 6" w:uiPriority="49"/>
+    <w:lsdException w:name="List Table 5 Dark Accent 6" w:uiPriority="50"/>
+    <w:lsdException w:name="List Table 6 Colorful Accent 6" w:uiPriority="51"/>
+    <w:lsdException w:name="List Table 7 Colorful Accent 6" w:uiPriority="52"/>
   </w:latentStyles>
   <w:style w:type="paragraph" w:default="1" w:styleId="Normal">
     <w:name w:val="Normal"/>

</xml_diff>

<commit_message>
update abstract cleaning process
</commit_message>
<xml_diff>
--- a/Documentation/Database_Usage.docx
+++ b/Documentation/Database_Usage.docx
@@ -2,1779 +2,9 @@
 <file path=word/document.xml><?xml version="1.0" encoding="utf-8"?>
 <w:document xmlns:wpc="http://schemas.microsoft.com/office/word/2010/wordprocessingCanvas" xmlns:mc="http://schemas.openxmlformats.org/markup-compatibility/2006" xmlns:o="urn:schemas-microsoft-com:office:office" xmlns:r="http://schemas.openxmlformats.org/officeDocument/2006/relationships" xmlns:m="http://schemas.openxmlformats.org/officeDocument/2006/math" xmlns:v="urn:schemas-microsoft-com:vml" xmlns:wp14="http://schemas.microsoft.com/office/word/2010/wordprocessingDrawing" xmlns:wp="http://schemas.openxmlformats.org/drawingml/2006/wordprocessingDrawing" xmlns:w10="urn:schemas-microsoft-com:office:word" xmlns:w="http://schemas.openxmlformats.org/wordprocessingml/2006/main" xmlns:w14="http://schemas.microsoft.com/office/word/2010/wordml" xmlns:w15="http://schemas.microsoft.com/office/word/2012/wordml" xmlns:wpg="http://schemas.microsoft.com/office/word/2010/wordprocessingGroup" xmlns:wpi="http://schemas.microsoft.com/office/word/2010/wordprocessingInk" xmlns:wne="http://schemas.microsoft.com/office/word/2006/wordml" xmlns:wps="http://schemas.microsoft.com/office/word/2010/wordprocessingShape" mc:Ignorable="w14 w15 wp14">
   <w:body>
-    <w:tbl>
-      <w:tblPr>
-        <w:tblStyle w:val="TableGrid"/>
-        <w:tblW w:w="0" w:type="auto"/>
-        <w:tblLook w:val="04A0" w:firstRow="1" w:lastRow="0" w:firstColumn="1" w:lastColumn="0" w:noHBand="0" w:noVBand="1"/>
-      </w:tblPr>
-      <w:tblGrid>
-        <w:gridCol w:w="5508"/>
-        <w:gridCol w:w="5508"/>
-      </w:tblGrid>
-      <w:tr>
-        <w:tc>
-          <w:tcPr>
-            <w:tcW w:w="5508" w:type="dxa"/>
-          </w:tcPr>
-          <w:p>
-            <w:pPr>
-              <w:rPr>
-                <w:b/>
-              </w:rPr>
-            </w:pPr>
-            <w:r>
-              <w:rPr>
-                <w:b/>
-              </w:rPr>
-              <w:t xml:space="preserve">Database </w:t>
-            </w:r>
-            <w:r>
-              <w:rPr>
-                <w:b/>
-              </w:rPr>
-              <w:t>Table</w:t>
-            </w:r>
-          </w:p>
-        </w:tc>
-        <w:tc>
-          <w:tcPr>
-            <w:tcW w:w="5508" w:type="dxa"/>
-          </w:tcPr>
-          <w:p>
-            <w:pPr>
-              <w:rPr>
-                <w:b/>
-              </w:rPr>
-            </w:pPr>
-            <w:r>
-              <w:rPr>
-                <w:b/>
-              </w:rPr>
-              <w:t>Description</w:t>
-            </w:r>
-            <w:r>
-              <w:rPr>
-                <w:b/>
-              </w:rPr>
-              <w:t>/Usage</w:t>
-            </w:r>
-          </w:p>
-        </w:tc>
-      </w:tr>
-      <w:tr>
-        <w:tc>
-          <w:tcPr>
-            <w:tcW w:w="5508" w:type="dxa"/>
-          </w:tcPr>
-          <w:p>
-            <w:r>
-              <w:t>Abstract</w:t>
-            </w:r>
-          </w:p>
-        </w:tc>
-        <w:tc>
-          <w:tcPr>
-            <w:tcW w:w="5508" w:type="dxa"/>
-          </w:tcPr>
-          <w:p>
-            <w:r>
-              <w:t xml:space="preserve">Main </w:t>
-            </w:r>
-            <w:r>
-              <w:t>table</w:t>
-            </w:r>
-            <w:r>
-              <w:t xml:space="preserve"> for </w:t>
-            </w:r>
-            <w:r>
-              <w:t>Abstracts</w:t>
-            </w:r>
-            <w:r>
-              <w:t xml:space="preserve"> storage</w:t>
-            </w:r>
-            <w:r>
-              <w:t>. Data is loaded into this table by DBA.</w:t>
-            </w:r>
-          </w:p>
-          <w:p/>
-        </w:tc>
-      </w:tr>
-      <w:tr>
-        <w:tc>
-          <w:tcPr>
-            <w:tcW w:w="5508" w:type="dxa"/>
-          </w:tcPr>
-          <w:p>
-            <w:r>
-              <w:t>AbstractStatus</w:t>
-            </w:r>
-            <w:r>
-              <w:t>ChangeHistory</w:t>
-            </w:r>
-          </w:p>
-        </w:tc>
-        <w:tc>
-          <w:tcPr>
-            <w:tcW w:w="5508" w:type="dxa"/>
-          </w:tcPr>
-          <w:p>
-            <w:r>
-              <w:t>The first r</w:t>
-            </w:r>
-            <w:r>
-              <w:t>ecord</w:t>
-            </w:r>
-            <w:r>
-              <w:t xml:space="preserve"> for each</w:t>
-            </w:r>
-            <w:r>
-              <w:t xml:space="preserve"> Abstract </w:t>
-            </w:r>
-            <w:r>
-              <w:t>will be i</w:t>
-            </w:r>
-            <w:r>
-              <w:t xml:space="preserve">nserted </w:t>
-            </w:r>
-            <w:r>
-              <w:t xml:space="preserve">into this table </w:t>
-            </w:r>
-            <w:r>
-              <w:t xml:space="preserve">by DBA when </w:t>
-            </w:r>
-            <w:r>
-              <w:t xml:space="preserve">the </w:t>
-            </w:r>
-            <w:r>
-              <w:t xml:space="preserve">Abstract </w:t>
-            </w:r>
-            <w:r>
-              <w:t>i</w:t>
-            </w:r>
-            <w:r>
-              <w:t>s loaded into the database.</w:t>
-            </w:r>
-            <w:r>
-              <w:t xml:space="preserve"> A</w:t>
-            </w:r>
-            <w:r>
-              <w:t>bstractStatus</w:t>
-            </w:r>
-            <w:r>
-              <w:t>Code</w:t>
-            </w:r>
-            <w:r>
-              <w:t xml:space="preserve"> will be</w:t>
-            </w:r>
-            <w:r>
-              <w:t xml:space="preserve"> set to</w:t>
-            </w:r>
-            <w:r>
-              <w:t xml:space="preserve"> “0”. </w:t>
-            </w:r>
-            <w:r>
-              <w:t xml:space="preserve">In addition, CreatedDate </w:t>
-            </w:r>
-            <w:r>
-              <w:t xml:space="preserve">and CreatedBy </w:t>
-            </w:r>
-            <w:r>
-              <w:t>value</w:t>
-            </w:r>
-            <w:r>
-              <w:t xml:space="preserve"> will be </w:t>
-            </w:r>
-            <w:r>
-              <w:t>filled in</w:t>
-            </w:r>
-            <w:r>
-              <w:t>.</w:t>
-            </w:r>
-            <w:r>
-              <w:t xml:space="preserve"> CreatedBy column will contain </w:t>
-            </w:r>
-            <w:r>
-              <w:rPr>
-                <w:i/>
-              </w:rPr>
-              <w:t xml:space="preserve">System </w:t>
-            </w:r>
-            <w:r>
-              <w:rPr>
-                <w:i/>
-              </w:rPr>
-              <w:t>Admin</w:t>
-            </w:r>
-            <w:r>
-              <w:t xml:space="preserve"> account’s</w:t>
-            </w:r>
-            <w:r>
-              <w:t xml:space="preserve"> UserId</w:t>
-            </w:r>
-            <w:r>
-              <w:t>.</w:t>
-            </w:r>
-          </w:p>
-          <w:p/>
-          <w:p>
-            <w:r>
-              <w:t>Application</w:t>
-            </w:r>
-            <w:r>
-              <w:t xml:space="preserve"> code will insert new records for the same Abstract each time the Abstract’s Status is changed</w:t>
-            </w:r>
-            <w:r>
-              <w:t xml:space="preserve">”. In addition, CreatedDate and CreatedBy value will be </w:t>
-            </w:r>
-            <w:r>
-              <w:t>filled in</w:t>
-            </w:r>
-            <w:r>
-              <w:t>.</w:t>
-            </w:r>
-            <w:r>
-              <w:t xml:space="preserve"> </w:t>
-            </w:r>
-            <w:r>
-              <w:t>CreatedBy</w:t>
-            </w:r>
-            <w:r>
-              <w:t xml:space="preserve"> column will contain user’s identity</w:t>
-            </w:r>
-            <w:r>
-              <w:t xml:space="preserve"> (UserId from dbo. aspnet_Users table)</w:t>
-            </w:r>
-            <w:r>
-              <w:t>.</w:t>
-            </w:r>
-          </w:p>
-          <w:p/>
-          <w:p>
-            <w:r>
-              <w:rPr>
-                <w:b/>
-              </w:rPr>
-              <w:t>No update or delete operations for this table. Inserts only!</w:t>
-            </w:r>
-            <w:r>
-              <w:rPr>
-                <w:b/>
-              </w:rPr>
-              <w:t xml:space="preserve">  Insert</w:t>
-            </w:r>
-            <w:r>
-              <w:rPr>
-                <w:b/>
-              </w:rPr>
-              <w:t xml:space="preserve"> needs to be the last step </w:t>
-            </w:r>
-            <w:r>
-              <w:rPr>
-                <w:b/>
-              </w:rPr>
-              <w:t>in</w:t>
-            </w:r>
-            <w:r>
-              <w:rPr>
-                <w:b/>
-              </w:rPr>
-              <w:t xml:space="preserve"> developer data entry process.</w:t>
-            </w:r>
-          </w:p>
-          <w:p>
-            <w:pPr>
-              <w:rPr>
-                <w:color w:val="7030A0"/>
-              </w:rPr>
-            </w:pPr>
-          </w:p>
-        </w:tc>
-      </w:tr>
-      <w:tr>
-        <w:tc>
-          <w:tcPr>
-            <w:tcW w:w="5508" w:type="dxa"/>
-          </w:tcPr>
-          <w:p>
-            <w:r>
-              <w:t>Evaluation</w:t>
-            </w:r>
-          </w:p>
-        </w:tc>
-        <w:tc>
-          <w:tcPr>
-            <w:tcW w:w="5508" w:type="dxa"/>
-          </w:tcPr>
-          <w:p>
-            <w:r>
-              <w:t xml:space="preserve">Evaluation is an entity used to model the process. </w:t>
-            </w:r>
-            <w:r>
-              <w:t>When evaluation process starts, a row is inserted into this table</w:t>
-            </w:r>
-            <w:r>
-              <w:t xml:space="preserve"> with appropriate EvaluationTypeId</w:t>
-            </w:r>
-            <w:r>
-              <w:t xml:space="preserve">. IsCompete column is set to “true” </w:t>
-            </w:r>
-            <w:r>
-              <w:t>when Consensus</w:t>
-            </w:r>
-            <w:r>
-              <w:t xml:space="preserve"> data is submitted</w:t>
-            </w:r>
-            <w:r>
-              <w:t xml:space="preserve"> by C</w:t>
-            </w:r>
-            <w:r>
-              <w:t>oders</w:t>
-            </w:r>
-            <w:r>
-              <w:t xml:space="preserve"> (1B)</w:t>
-            </w:r>
-            <w:r>
-              <w:t xml:space="preserve"> OR Comparison is done by ODP Staff Members</w:t>
-            </w:r>
-            <w:r>
-              <w:t xml:space="preserve"> (2C)</w:t>
-            </w:r>
-            <w:r>
-              <w:t>.</w:t>
-            </w:r>
-            <w:r>
-              <w:t xml:space="preserve"> </w:t>
-            </w:r>
-            <w:r>
-              <w:t xml:space="preserve">In addition, </w:t>
-            </w:r>
-            <w:r>
-              <w:t>DateT</w:t>
-            </w:r>
-            <w:r>
-              <w:t>imeEnded</w:t>
-            </w:r>
-            <w:r>
-              <w:t xml:space="preserve"> value is inserted when </w:t>
-            </w:r>
-            <w:r>
-              <w:t>Abstract Status is changed to</w:t>
-            </w:r>
-            <w:r>
-              <w:t xml:space="preserve"> 1B </w:t>
-            </w:r>
-            <w:r>
-              <w:t>or</w:t>
-            </w:r>
-            <w:r>
-              <w:t xml:space="preserve"> </w:t>
-            </w:r>
-            <w:r>
-              <w:t>2C)</w:t>
-            </w:r>
-            <w:r>
-              <w:t>.</w:t>
-            </w:r>
-          </w:p>
-        </w:tc>
-      </w:tr>
-      <w:tr>
-        <w:tc>
-          <w:tcPr>
-            <w:tcW w:w="5508" w:type="dxa"/>
-          </w:tcPr>
-          <w:p>
-            <w:r>
-              <w:t>EvaluationType</w:t>
-            </w:r>
-          </w:p>
-        </w:tc>
-        <w:tc>
-          <w:tcPr>
-            <w:tcW w:w="5508" w:type="dxa"/>
-          </w:tcPr>
-          <w:p>
-            <w:r>
-              <w:t>2</w:t>
-            </w:r>
-            <w:r>
-              <w:t xml:space="preserve"> d</w:t>
-            </w:r>
-            <w:r>
-              <w:t xml:space="preserve">ifferent </w:t>
-            </w:r>
-            <w:r>
-              <w:t xml:space="preserve">Evaluation Types exist: </w:t>
-            </w:r>
-            <w:r>
-              <w:rPr>
-                <w:i/>
-              </w:rPr>
-              <w:t>Coder Evaluation</w:t>
-            </w:r>
-            <w:r>
-              <w:rPr>
-                <w:i/>
-              </w:rPr>
-              <w:t xml:space="preserve"> (1 &gt; 1B)</w:t>
-            </w:r>
-            <w:r>
-              <w:rPr>
-                <w:i/>
-              </w:rPr>
-              <w:t>, ODP Staff Members Evaluation</w:t>
-            </w:r>
-            <w:r>
-              <w:rPr>
-                <w:i/>
-              </w:rPr>
-              <w:t xml:space="preserve"> (</w:t>
-            </w:r>
-            <w:r>
-              <w:rPr>
-                <w:i/>
-              </w:rPr>
-              <w:t xml:space="preserve">2 </w:t>
-            </w:r>
-            <w:r>
-              <w:rPr>
-                <w:i/>
-              </w:rPr>
-              <w:t>&gt; 2C).</w:t>
-            </w:r>
-          </w:p>
-        </w:tc>
-      </w:tr>
-      <w:tr>
-        <w:tc>
-          <w:tcPr>
-            <w:tcW w:w="5508" w:type="dxa"/>
-          </w:tcPr>
-          <w:p>
-            <w:r>
-              <w:t>AbstractTopic</w:t>
-            </w:r>
-          </w:p>
-        </w:tc>
-        <w:tc>
-          <w:tcPr>
-            <w:tcW w:w="5508" w:type="dxa"/>
-          </w:tcPr>
-          <w:p>
-            <w:r>
-              <w:t>Show</w:t>
-            </w:r>
-            <w:r>
-              <w:t>s</w:t>
-            </w:r>
-            <w:r>
-              <w:t xml:space="preserve"> what</w:t>
-            </w:r>
-            <w:r>
-              <w:t xml:space="preserve"> topic each abstract belongs to. </w:t>
-            </w:r>
-          </w:p>
-        </w:tc>
-      </w:tr>
-      <w:tr>
-        <w:tc>
-          <w:tcPr>
-            <w:tcW w:w="5508" w:type="dxa"/>
-          </w:tcPr>
-          <w:p>
-            <w:r>
-              <w:t>Submission</w:t>
-            </w:r>
-          </w:p>
-        </w:tc>
-        <w:tc>
-          <w:tcPr>
-            <w:tcW w:w="5508" w:type="dxa"/>
-          </w:tcPr>
-          <w:p>
-            <w:r>
-              <w:t>Main table for submitted evaluation data</w:t>
-            </w:r>
-          </w:p>
-        </w:tc>
-      </w:tr>
-      <w:tr>
-        <w:tc>
-          <w:tcPr>
-            <w:tcW w:w="5508" w:type="dxa"/>
-          </w:tcPr>
-          <w:p>
-            <w:r>
-              <w:t>SubmissionType</w:t>
-            </w:r>
-          </w:p>
-        </w:tc>
-        <w:tc>
-          <w:tcPr>
-            <w:tcW w:w="5508" w:type="dxa"/>
-          </w:tcPr>
-          <w:p>
-            <w:r>
-              <w:t xml:space="preserve">Submission Type is used to differentiate between submissions for </w:t>
-            </w:r>
-            <w:r>
-              <w:t xml:space="preserve">different </w:t>
-            </w:r>
-            <w:r>
-              <w:t>evaluation process</w:t>
-            </w:r>
-            <w:r>
-              <w:t>es stored in the same table</w:t>
-            </w:r>
-            <w:r>
-              <w:t>.</w:t>
-            </w:r>
-            <w:r>
-              <w:t xml:space="preserve"> 5 submission types exist: </w:t>
-            </w:r>
-            <w:r>
-              <w:rPr>
-                <w:i/>
-              </w:rPr>
-              <w:t>Coder Evaluation</w:t>
-            </w:r>
-            <w:r>
-              <w:rPr>
-                <w:i/>
-              </w:rPr>
-              <w:t xml:space="preserve"> (1 &gt; 1A)</w:t>
-            </w:r>
-            <w:r>
-              <w:rPr>
-                <w:i/>
-              </w:rPr>
-              <w:t>, Coder Consensus</w:t>
-            </w:r>
-            <w:r>
-              <w:rPr>
-                <w:i/>
-              </w:rPr>
-              <w:t xml:space="preserve"> (1A &gt; 1B)</w:t>
-            </w:r>
-            <w:r>
-              <w:rPr>
-                <w:i/>
-              </w:rPr>
-              <w:t>, ODP Staff Members Evaluation</w:t>
-            </w:r>
-            <w:r>
-              <w:rPr>
-                <w:i/>
-              </w:rPr>
-              <w:t xml:space="preserve"> (2 &gt; 2A)</w:t>
-            </w:r>
-            <w:r>
-              <w:rPr>
-                <w:i/>
-              </w:rPr>
-              <w:t>, ODP Staff Member Consensus</w:t>
-            </w:r>
-            <w:r>
-              <w:rPr>
-                <w:i/>
-              </w:rPr>
-              <w:t xml:space="preserve"> (2A &gt; 2B)</w:t>
-            </w:r>
-            <w:r>
-              <w:rPr>
-                <w:i/>
-              </w:rPr>
-              <w:t xml:space="preserve">, </w:t>
-            </w:r>
-            <w:r>
-              <w:t>and</w:t>
-            </w:r>
-            <w:r>
-              <w:rPr>
-                <w:i/>
-              </w:rPr>
-              <w:t xml:space="preserve"> </w:t>
-            </w:r>
-            <w:r>
-              <w:rPr>
-                <w:i/>
-              </w:rPr>
-              <w:t>ODP Staff Member Comparison</w:t>
-            </w:r>
-            <w:r>
-              <w:rPr>
-                <w:i/>
-              </w:rPr>
-              <w:t xml:space="preserve"> (2B &gt; 2C)</w:t>
-            </w:r>
-            <w:r>
-              <w:rPr>
-                <w:i/>
-              </w:rPr>
-              <w:t>.</w:t>
-            </w:r>
-            <w:r>
-              <w:rPr>
-                <w:i/>
-              </w:rPr>
-              <w:t xml:space="preserve"> </w:t>
-            </w:r>
-          </w:p>
-        </w:tc>
-      </w:tr>
-      <w:tr>
-        <w:tc>
-          <w:tcPr>
-            <w:tcW w:w="5508" w:type="dxa"/>
-          </w:tcPr>
-          <w:p>
-            <w:r>
-              <w:t>Status</w:t>
-            </w:r>
-          </w:p>
-        </w:tc>
-        <w:tc>
-          <w:tcPr>
-            <w:tcW w:w="5508" w:type="dxa"/>
-          </w:tcPr>
-          <w:p>
-            <w:r>
-              <w:t>StatusID column is u</w:t>
-            </w:r>
-            <w:r>
-              <w:t>sed in multiple tables</w:t>
-            </w:r>
-            <w:r>
-              <w:t xml:space="preserve"> as Foreign Key</w:t>
-            </w:r>
-            <w:r>
-              <w:t xml:space="preserve"> </w:t>
-            </w:r>
-            <w:r>
-              <w:t xml:space="preserve">(FK) </w:t>
-            </w:r>
-            <w:r>
-              <w:t xml:space="preserve">to mark items </w:t>
-            </w:r>
-            <w:r>
-              <w:rPr>
-                <w:i/>
-              </w:rPr>
-              <w:t>active</w:t>
-            </w:r>
-            <w:r>
-              <w:t xml:space="preserve">, </w:t>
-            </w:r>
-            <w:r>
-              <w:rPr>
-                <w:i/>
-              </w:rPr>
-              <w:t>inactive</w:t>
-            </w:r>
-            <w:r>
-              <w:t xml:space="preserve">, or </w:t>
-            </w:r>
-            <w:r>
-              <w:rPr>
-                <w:i/>
-              </w:rPr>
-              <w:t>deleted</w:t>
-            </w:r>
-            <w:r>
-              <w:t xml:space="preserve"> </w:t>
-            </w:r>
-            <w:r>
-              <w:t xml:space="preserve">instead of physical </w:t>
-            </w:r>
-            <w:r>
-              <w:t xml:space="preserve">row </w:t>
-            </w:r>
-            <w:r>
-              <w:t>deletion</w:t>
-            </w:r>
-            <w:r>
-              <w:t>.</w:t>
-            </w:r>
-            <w:r>
-              <w:t xml:space="preserve"> If StatusID exists in any table as a FK</w:t>
-            </w:r>
-            <w:r>
-              <w:t>, developers</w:t>
-            </w:r>
-            <w:r>
-              <w:t xml:space="preserve"> have to check the Status making sure the item is </w:t>
-            </w:r>
-            <w:r>
-              <w:rPr>
-                <w:i/>
-              </w:rPr>
-              <w:t>Active</w:t>
-            </w:r>
-            <w:r>
-              <w:t>.</w:t>
-            </w:r>
-          </w:p>
-        </w:tc>
-      </w:tr>
-      <w:tr>
-        <w:tc>
-          <w:tcPr>
-            <w:tcW w:w="5508" w:type="dxa"/>
-          </w:tcPr>
-          <w:p>
-            <w:r>
-              <w:t>A_StudyFocus</w:t>
-            </w:r>
-          </w:p>
-        </w:tc>
-        <w:tc>
-          <w:tcPr>
-            <w:tcW w:w="5508" w:type="dxa"/>
-          </w:tcPr>
-          <w:p>
-            <w:r>
-              <w:rPr>
-                <w:i/>
-              </w:rPr>
-              <w:t>Sort</w:t>
-            </w:r>
-            <w:r>
-              <w:t xml:space="preserve"> column should be used for display order </w:t>
-            </w:r>
-            <w:r>
-              <w:t>on Evaluation Form.</w:t>
-            </w:r>
-          </w:p>
-          <w:p/>
-          <w:p>
-            <w:r>
-              <w:rPr>
-                <w:i/>
-              </w:rPr>
-              <w:t>AbstractStudyFocusSort</w:t>
-            </w:r>
-            <w:r>
-              <w:t xml:space="preserve"> column </w:t>
-            </w:r>
-            <w:r>
-              <w:t>c</w:t>
-            </w:r>
-            <w:r>
-              <w:t xml:space="preserve">ould be used </w:t>
-            </w:r>
-            <w:r>
-              <w:t>to build a queue of Abstracts available for Coder’s review.</w:t>
-            </w:r>
-          </w:p>
-          <w:p/>
-          <w:p>
-            <w:r>
-              <w:rPr>
-                <w:i/>
-              </w:rPr>
-              <w:t xml:space="preserve">ShowAsAbstractTopic </w:t>
-            </w:r>
-            <w:r>
-              <w:t>column indicates which Study Focus is served as Abstract Topic.</w:t>
-            </w:r>
-            <w:r>
-              <w:t xml:space="preserve"> </w:t>
-            </w:r>
-            <w:r>
-              <w:rPr>
-                <w:i/>
-              </w:rPr>
-              <w:t>ShowAsAbstractTopic</w:t>
-            </w:r>
-            <w:r>
-              <w:rPr>
-                <w:i/>
-              </w:rPr>
-              <w:t xml:space="preserve"> </w:t>
-            </w:r>
-            <w:r>
-              <w:rPr>
-                <w:i/>
-              </w:rPr>
-              <w:t xml:space="preserve">= 1 </w:t>
-            </w:r>
-            <w:r>
-              <w:t>indicates</w:t>
-            </w:r>
-            <w:r>
-              <w:t xml:space="preserve"> that</w:t>
-            </w:r>
-            <w:r>
-              <w:t xml:space="preserve"> </w:t>
-            </w:r>
-            <w:r>
-              <w:t xml:space="preserve">this SdudyFocusID </w:t>
-            </w:r>
-            <w:r>
-              <w:t xml:space="preserve">value </w:t>
-            </w:r>
-            <w:r>
-              <w:t xml:space="preserve">exists in </w:t>
-            </w:r>
-            <w:r>
-              <w:rPr>
-                <w:i/>
-              </w:rPr>
-              <w:t>AbstractTopic</w:t>
-            </w:r>
-            <w:r>
-              <w:t xml:space="preserve"> table</w:t>
-            </w:r>
-            <w:r>
-              <w:t xml:space="preserve"> </w:t>
-            </w:r>
-            <w:r>
-              <w:t>where SdudyFocusID column i</w:t>
-            </w:r>
-            <w:r>
-              <w:t xml:space="preserve">s </w:t>
-            </w:r>
-            <w:r>
-              <w:t xml:space="preserve">a </w:t>
-            </w:r>
-            <w:r>
-              <w:lastRenderedPageBreak/>
-              <w:t>foreign key</w:t>
-            </w:r>
-            <w:r>
-              <w:t>.</w:t>
-            </w:r>
-          </w:p>
-          <w:p/>
-          <w:p>
-            <w:r>
-              <w:t>A1_IsEnabled, A2_IsEnabled, A3_IsEnabled</w:t>
-            </w:r>
-            <w:r>
-              <w:t xml:space="preserve"> are used to mark not available columns </w:t>
-            </w:r>
-            <w:r>
-              <w:t>in Abstract</w:t>
-            </w:r>
-            <w:r>
-              <w:t xml:space="preserve"> Coding form.</w:t>
-            </w:r>
-          </w:p>
-          <w:p/>
-        </w:tc>
-      </w:tr>
-      <w:tr>
-        <w:tc>
-          <w:tcPr>
-            <w:tcW w:w="5508" w:type="dxa"/>
-          </w:tcPr>
-          <w:p>
-            <w:r>
-              <w:lastRenderedPageBreak/>
-              <w:t>Team</w:t>
-            </w:r>
-          </w:p>
-        </w:tc>
-        <w:tc>
-          <w:tcPr>
-            <w:tcW w:w="5508" w:type="dxa"/>
-          </w:tcPr>
-          <w:p>
-            <w:r>
-              <w:t xml:space="preserve">At midnight SQL job will set the status of all teams to </w:t>
-            </w:r>
-            <w:r>
-              <w:rPr>
-                <w:i/>
-              </w:rPr>
-              <w:t>Deleted</w:t>
-            </w:r>
-            <w:r>
-              <w:t xml:space="preserve">. When supervisor </w:t>
-            </w:r>
-            <w:r>
-              <w:t xml:space="preserve">overrides existing Team </w:t>
-            </w:r>
-            <w:r>
-              <w:t xml:space="preserve">he </w:t>
-            </w:r>
-            <w:r>
-              <w:t xml:space="preserve">also </w:t>
-            </w:r>
-            <w:r>
-              <w:t>set</w:t>
-            </w:r>
-            <w:r>
-              <w:t>s</w:t>
-            </w:r>
-            <w:r>
-              <w:t xml:space="preserve"> Team’s Status </w:t>
-            </w:r>
-            <w:r>
-              <w:t xml:space="preserve">to </w:t>
-            </w:r>
-            <w:r>
-              <w:rPr>
-                <w:i/>
-              </w:rPr>
-              <w:t>Deleted</w:t>
-            </w:r>
-            <w:r>
-              <w:rPr>
-                <w:i/>
-              </w:rPr>
-              <w:t xml:space="preserve"> </w:t>
-            </w:r>
-            <w:r>
-              <w:t xml:space="preserve">instead of </w:t>
-            </w:r>
-            <w:r>
-              <w:t xml:space="preserve">physical </w:t>
-            </w:r>
-            <w:r>
-              <w:t>row deletion</w:t>
-            </w:r>
-            <w:r>
-              <w:t xml:space="preserve"> in Team table</w:t>
-            </w:r>
-            <w:r>
-              <w:t>.</w:t>
-            </w:r>
-            <w:r>
-              <w:t xml:space="preserve"> </w:t>
-            </w:r>
-            <w:r>
-              <w:t>In addition, t</w:t>
-            </w:r>
-            <w:r>
-              <w:t xml:space="preserve">he </w:t>
-            </w:r>
-            <w:r>
-              <w:t xml:space="preserve">value </w:t>
-            </w:r>
-            <w:r>
-              <w:t>of “</w:t>
-            </w:r>
-            <w:r>
-              <w:t>UpdatedBy</w:t>
-            </w:r>
-            <w:r>
-              <w:t>” column</w:t>
-            </w:r>
-            <w:r>
-              <w:t xml:space="preserve"> </w:t>
-            </w:r>
-            <w:r>
-              <w:t xml:space="preserve">in Team table is </w:t>
-            </w:r>
-            <w:r>
-              <w:t>updated by</w:t>
-            </w:r>
-            <w:r>
-              <w:t xml:space="preserve"> developers and </w:t>
-            </w:r>
-            <w:r>
-              <w:t xml:space="preserve">by </w:t>
-            </w:r>
-            <w:r>
-              <w:t xml:space="preserve">database </w:t>
-            </w:r>
-            <w:r>
-              <w:t xml:space="preserve">job. </w:t>
-            </w:r>
-          </w:p>
-          <w:p/>
-          <w:p>
-            <w:r>
-              <w:t>When a new Team is created, application code will s</w:t>
-            </w:r>
-            <w:r>
-              <w:t>et</w:t>
-            </w:r>
-            <w:r>
-              <w:t xml:space="preserve"> CreatedBy and CreatedDateTime values.</w:t>
-            </w:r>
-          </w:p>
-          <w:p/>
-          <w:p>
-            <w:r>
-              <w:t xml:space="preserve">Team Type is used to differentiate between </w:t>
-            </w:r>
-            <w:r>
-              <w:rPr>
-                <w:i/>
-              </w:rPr>
-              <w:t>Coders</w:t>
-            </w:r>
-            <w:r>
-              <w:t xml:space="preserve"> and </w:t>
-            </w:r>
-            <w:r>
-              <w:rPr>
-                <w:i/>
-              </w:rPr>
-              <w:t>ODP Staff Members</w:t>
-            </w:r>
-            <w:r>
-              <w:t xml:space="preserve"> </w:t>
-            </w:r>
-            <w:r>
-              <w:t xml:space="preserve">teams </w:t>
-            </w:r>
-            <w:r>
-              <w:t>stored in this table.</w:t>
-            </w:r>
-          </w:p>
-        </w:tc>
-      </w:tr>
-      <w:tr>
-        <w:tc>
-          <w:tcPr>
-            <w:tcW w:w="5508" w:type="dxa"/>
-          </w:tcPr>
-          <w:p>
-            <w:r>
-              <w:t>AbstractReviewList</w:t>
-            </w:r>
-          </w:p>
-        </w:tc>
-        <w:tc>
-          <w:tcPr>
-            <w:tcW w:w="5508" w:type="dxa"/>
-          </w:tcPr>
-          <w:p>
-            <w:r>
-              <w:t>At each moment not more than one Review List can exist. The list could be modified any time</w:t>
-            </w:r>
-            <w:r>
-              <w:t xml:space="preserve"> through the </w:t>
-            </w:r>
-            <w:r>
-              <w:t>user</w:t>
-            </w:r>
-            <w:r>
-              <w:t xml:space="preserve"> interface</w:t>
-            </w:r>
-            <w:r>
-              <w:t>.</w:t>
-            </w:r>
-            <w:r>
-              <w:t xml:space="preserve"> </w:t>
-            </w:r>
-            <w:r>
-              <w:t xml:space="preserve">Review List is </w:t>
-            </w:r>
-            <w:r>
-              <w:t xml:space="preserve">a subset of items from Abstract table </w:t>
-            </w:r>
-            <w:r>
-              <w:t>with Status “1N</w:t>
-            </w:r>
-            <w:r>
-              <w:t>”.</w:t>
-            </w:r>
-            <w:r>
-              <w:t xml:space="preserve"> </w:t>
-            </w:r>
-            <w:r>
-              <w:t xml:space="preserve">It’s used for display purposes. </w:t>
-            </w:r>
-          </w:p>
-        </w:tc>
-      </w:tr>
-      <w:tr>
-        <w:tc>
-          <w:tcPr>
-            <w:tcW w:w="5508" w:type="dxa"/>
-          </w:tcPr>
-          <w:p>
-            <w:r>
-              <w:t>Protocol</w:t>
-            </w:r>
-          </w:p>
-        </w:tc>
-        <w:tc>
-          <w:tcPr>
-            <w:tcW w:w="5508" w:type="dxa"/>
-          </w:tcPr>
-          <w:p>
-            <w:r>
-              <w:t>Contains the most current definition/description for the Taxonomy form</w:t>
-            </w:r>
-          </w:p>
-        </w:tc>
-      </w:tr>
-      <w:tr>
-        <w:tc>
-          <w:tcPr>
-            <w:tcW w:w="5508" w:type="dxa"/>
-          </w:tcPr>
-          <w:p>
-            <w:proofErr w:type="spellStart"/>
-            <w:r>
-              <w:t>ProtocolHistory</w:t>
-            </w:r>
-            <w:proofErr w:type="spellEnd"/>
-          </w:p>
-        </w:tc>
-        <w:tc>
-          <w:tcPr>
-            <w:tcW w:w="5508" w:type="dxa"/>
-          </w:tcPr>
-          <w:p>
-            <w:r>
-              <w:t>History record of protocol when definitions are updated</w:t>
-            </w:r>
-          </w:p>
-        </w:tc>
-      </w:tr>
-      <w:tr>
-        <w:tc>
-          <w:tcPr>
-            <w:tcW w:w="5508" w:type="dxa"/>
-          </w:tcPr>
-          <w:p>
-            <w:proofErr w:type="spellStart"/>
-            <w:r>
-              <w:t>ProtocolVersionControl</w:t>
-            </w:r>
-            <w:proofErr w:type="spellEnd"/>
-          </w:p>
-        </w:tc>
-        <w:tc>
-          <w:tcPr>
-            <w:tcW w:w="5508" w:type="dxa"/>
-          </w:tcPr>
-          <w:p>
-            <w:r>
-              <w:t>Version control for Protocol</w:t>
-            </w:r>
-          </w:p>
-        </w:tc>
-      </w:tr>
-      <w:tr>
-        <w:tc>
-          <w:tcPr>
-            <w:tcW w:w="5508" w:type="dxa"/>
-          </w:tcPr>
-          <w:p>
-            <w:proofErr w:type="spellStart"/>
-            <w:r>
-              <w:t>KappaBaseData</w:t>
-            </w:r>
-            <w:proofErr w:type="spellEnd"/>
-          </w:p>
-        </w:tc>
-        <w:tc>
-          <w:tcPr>
-            <w:tcW w:w="5508" w:type="dxa"/>
-          </w:tcPr>
-          <w:p>
-            <w:r>
-              <w:t>Base data used in Kappa Calculation</w:t>
-            </w:r>
-            <w:bookmarkStart w:id="0" w:name="_GoBack"/>
-            <w:bookmarkEnd w:id="0"/>
-          </w:p>
-        </w:tc>
-      </w:tr>
-      <w:tr>
-        <w:tc>
-          <w:tcPr>
-            <w:tcW w:w="5508" w:type="dxa"/>
-          </w:tcPr>
-          <w:p>
-            <w:proofErr w:type="spellStart"/>
-            <w:r>
-              <w:t>KapppaData</w:t>
-            </w:r>
-            <w:proofErr w:type="spellEnd"/>
-          </w:p>
-        </w:tc>
-        <w:tc>
-          <w:tcPr>
-            <w:tcW w:w="5508" w:type="dxa"/>
-          </w:tcPr>
-          <w:p>
-            <w:r>
-              <w:t>Result of Kappa Calculation.  Shows the K1-K9 scores for each abstract.</w:t>
-            </w:r>
-          </w:p>
-        </w:tc>
-      </w:tr>
-      <w:tr>
-        <w:trPr>
-          <w:trHeight w:val="215"/>
-        </w:trPr>
-        <w:tc>
-          <w:tcPr>
-            <w:tcW w:w="5508" w:type="dxa"/>
-          </w:tcPr>
-          <w:p>
-            <w:proofErr w:type="spellStart"/>
-            <w:r>
-              <w:t>KappaType</w:t>
-            </w:r>
-            <w:proofErr w:type="spellEnd"/>
-          </w:p>
-        </w:tc>
-        <w:tc>
-          <w:tcPr>
-            <w:tcW w:w="5508" w:type="dxa"/>
-          </w:tcPr>
-          <w:p>
-            <w:r>
-              <w:t>Lookup table of the Kappa Type and its description</w:t>
-            </w:r>
-          </w:p>
-        </w:tc>
-      </w:tr>
-      <w:tr>
-        <w:tc>
-          <w:tcPr>
-            <w:tcW w:w="5508" w:type="dxa"/>
-          </w:tcPr>
-          <w:p>
-            <w:proofErr w:type="spellStart"/>
-            <w:r>
-              <w:t>KappaUserIdentify</w:t>
-            </w:r>
-            <w:proofErr w:type="spellEnd"/>
-          </w:p>
-        </w:tc>
-        <w:tc>
-          <w:tcPr>
-            <w:tcW w:w="5508" w:type="dxa"/>
-          </w:tcPr>
-          <w:p>
-            <w:r>
-              <w:t>Identify which user on a team is Coder A, Coder B, Coder C, and ODP Coder A, ODP Coder B, and ODP Coder C</w:t>
-            </w:r>
-            <w:r>
-              <w:t xml:space="preserve">. </w:t>
-            </w:r>
-          </w:p>
-        </w:tc>
-      </w:tr>
-      <w:tr>
-        <w:tc>
-          <w:tcPr>
-            <w:tcW w:w="5508" w:type="dxa"/>
-          </w:tcPr>
-          <w:p/>
-        </w:tc>
-        <w:tc>
-          <w:tcPr>
-            <w:tcW w:w="5508" w:type="dxa"/>
-          </w:tcPr>
-          <w:p/>
-        </w:tc>
-      </w:tr>
-    </w:tbl>
-    <w:p/>
     <w:p>
-      <w:pPr>
-        <w:pStyle w:val="Heading1"/>
-      </w:pPr>
-      <w:r>
-        <w:t>Data</w:t>
-      </w:r>
-      <w:r>
-        <w:t xml:space="preserve"> Cleaning</w:t>
-      </w:r>
-      <w:r>
-        <w:t>/</w:t>
-      </w:r>
-      <w:r>
-        <w:t xml:space="preserve"> </w:t>
-      </w:r>
-      <w:r>
-        <w:t>Canceling Evaluation Process</w:t>
-      </w:r>
-    </w:p>
-    <w:p>
-      <w:r>
-        <w:t xml:space="preserve">Supervisor of each group (Coders or ODP Members) can stop (override) evaluation process. This could be done BEFORE the Abstract under evaluation gets the Status 1B or 2B. </w:t>
-      </w:r>
-      <w:r>
-        <w:t xml:space="preserve">Overriding functionality will </w:t>
-      </w:r>
-      <w:r>
-        <w:t>require doing</w:t>
-      </w:r>
-      <w:r>
-        <w:t xml:space="preserve"> Abstract Cleaning (see detail</w:t>
-      </w:r>
-      <w:r>
-        <w:t>s</w:t>
-      </w:r>
-      <w:r>
-        <w:t xml:space="preserve"> below). </w:t>
-      </w:r>
-      <w:r>
-        <w:t xml:space="preserve">Team </w:t>
-      </w:r>
-      <w:r>
-        <w:t>Cleaning</w:t>
-      </w:r>
-      <w:r>
-        <w:t xml:space="preserve"> could be </w:t>
-      </w:r>
-      <w:r>
-        <w:t>done</w:t>
-      </w:r>
-      <w:r>
-        <w:t xml:space="preserve"> </w:t>
-      </w:r>
-      <w:r>
-        <w:t>separately through the user i</w:t>
-      </w:r>
-      <w:r>
-        <w:t xml:space="preserve">nterface. </w:t>
-      </w:r>
-    </w:p>
-    <w:p>
-      <w:r>
-        <w:t xml:space="preserve"> </w:t>
-      </w:r>
-      <w:r>
-        <w:t>SQL job will run at mi</w:t>
-      </w:r>
-      <w:r>
-        <w:t xml:space="preserve">dnight to perform data cleaning </w:t>
-      </w:r>
-      <w:r>
-        <w:t>–</w:t>
-      </w:r>
-      <w:r>
-        <w:t xml:space="preserve"> </w:t>
-      </w:r>
-      <w:r>
-        <w:t xml:space="preserve">both </w:t>
-      </w:r>
-      <w:r>
-        <w:t>Abstract Cleaning and Team Cleaning.</w:t>
-      </w:r>
-    </w:p>
-    <w:p>
-      <w:pPr>
-        <w:pStyle w:val="Heading2"/>
-      </w:pPr>
-      <w:r>
-        <w:t xml:space="preserve">Abstract </w:t>
-      </w:r>
-      <w:r>
-        <w:t>Cleaning</w:t>
-      </w:r>
-      <w:r>
-        <w:t xml:space="preserve"> Steps</w:t>
-      </w:r>
-    </w:p>
-    <w:p>
-      <w:pPr>
-        <w:pStyle w:val="ListParagraph"/>
-        <w:numPr>
-          <w:ilvl w:val="0"/>
-          <w:numId w:val="4"/>
-        </w:numPr>
-      </w:pPr>
-      <w:r>
-        <w:t>All Abstracts with Abstract</w:t>
-      </w:r>
-      <w:r>
-        <w:t xml:space="preserve"> </w:t>
-      </w:r>
-      <w:r>
-        <w:t>Status</w:t>
-      </w:r>
-      <w:r>
-        <w:t xml:space="preserve"> </w:t>
-      </w:r>
-      <w:r>
-        <w:t xml:space="preserve">Code “1” or “1A” should be </w:t>
-      </w:r>
-      <w:r>
-        <w:t>changed</w:t>
-      </w:r>
-      <w:r>
-        <w:t xml:space="preserve"> to </w:t>
-      </w:r>
-      <w:r>
-        <w:t>Abstract Status Code</w:t>
-      </w:r>
-      <w:r>
-        <w:t xml:space="preserve"> = “0”</w:t>
-      </w:r>
-      <w:r>
-        <w:t xml:space="preserve"> and all Abstracts with Abstract Status Code “2” or “2A” should be </w:t>
-      </w:r>
-      <w:r>
-        <w:t xml:space="preserve">changed </w:t>
-      </w:r>
-      <w:r>
-        <w:t>to Abstract Status Code = “1N”.</w:t>
-      </w:r>
-      <w:r>
-        <w:t xml:space="preserve"> </w:t>
-      </w:r>
-      <w:r>
-        <w:t>N</w:t>
-      </w:r>
-      <w:r>
-        <w:t>ew record</w:t>
-      </w:r>
-      <w:r>
-        <w:t>s</w:t>
-      </w:r>
-      <w:r>
-        <w:t xml:space="preserve"> will be inserted into </w:t>
-      </w:r>
-      <w:r>
-        <w:rPr>
-          <w:i/>
-        </w:rPr>
-        <w:t>AbstractStatusChangeHistory</w:t>
-      </w:r>
-      <w:r>
-        <w:t xml:space="preserve"> table for that.</w:t>
-      </w:r>
-      <w:r>
-        <w:t xml:space="preserve"> </w:t>
-      </w:r>
-      <w:r>
-        <w:t xml:space="preserve"> The following values will be used:</w:t>
-      </w:r>
-    </w:p>
-    <w:p>
-      <w:pPr>
-        <w:pStyle w:val="ListParagraph"/>
-        <w:rPr>
-          <w:u w:val="single"/>
-        </w:rPr>
-      </w:pPr>
-    </w:p>
-    <w:p>
-      <w:pPr>
-        <w:ind w:left="360"/>
-      </w:pPr>
-      <w:r>
-        <w:t>AbstractStatusChangeHistoryID – identity column</w:t>
-      </w:r>
-    </w:p>
-    <w:p>
-      <w:pPr>
-        <w:ind w:left="360"/>
-      </w:pPr>
-      <w:r>
-        <w:t>AbstractID  - FK</w:t>
-      </w:r>
-    </w:p>
-    <w:p>
-      <w:pPr>
-        <w:ind w:left="360"/>
-      </w:pPr>
-      <w:r>
-        <w:lastRenderedPageBreak/>
-        <w:t xml:space="preserve">AbstractStatusID = 1 </w:t>
-      </w:r>
-      <w:r>
-        <w:t>(reset from “1” and “1A”to “0”) OR AbstractStatusID = 6 (reset from “2” and “2A”to “1N”)</w:t>
-      </w:r>
-    </w:p>
-    <w:p>
-      <w:pPr>
-        <w:ind w:left="360"/>
-      </w:pPr>
-      <w:r>
-        <w:t xml:space="preserve">CreatedDate = </w:t>
-      </w:r>
-      <w:r>
-        <w:t xml:space="preserve">current date </w:t>
-      </w:r>
-      <w:r>
-        <w:t>and time</w:t>
-      </w:r>
-    </w:p>
-    <w:p>
-      <w:pPr>
-        <w:ind w:left="360"/>
-      </w:pPr>
-      <w:r>
-        <w:t xml:space="preserve">CreatedBy = </w:t>
-      </w:r>
-      <w:r>
-        <w:t>User’s Id (</w:t>
-      </w:r>
-      <w:r>
-        <w:rPr>
-          <w:b/>
-        </w:rPr>
-        <w:t>application code</w:t>
-      </w:r>
-      <w:r>
-        <w:t xml:space="preserve"> update) OR CreatedBy = System Admin Id (</w:t>
-      </w:r>
-      <w:r>
-        <w:rPr>
-          <w:b/>
-        </w:rPr>
-        <w:t>nightly job</w:t>
-      </w:r>
-      <w:r>
-        <w:t xml:space="preserve"> update),</w:t>
-      </w:r>
-    </w:p>
-    <w:p>
-      <w:pPr>
-        <w:ind w:left="360"/>
-      </w:pPr>
-      <w:r>
-        <w:t>EvaluationId = FK</w:t>
-      </w:r>
-    </w:p>
-    <w:p/>
-    <w:p>
-      <w:pPr>
-        <w:pStyle w:val="ListParagraph"/>
-        <w:numPr>
-          <w:ilvl w:val="0"/>
-          <w:numId w:val="4"/>
-        </w:numPr>
-      </w:pPr>
-      <w:r>
-        <w:t xml:space="preserve">Update row with appropriate EvaluationId in </w:t>
-      </w:r>
-      <w:r>
-        <w:rPr>
-          <w:i/>
-        </w:rPr>
-        <w:t>Evaluation</w:t>
-      </w:r>
-      <w:r>
-        <w:t xml:space="preserve"> table. Set the following value:</w:t>
-      </w:r>
-    </w:p>
-    <w:p>
-      <w:pPr>
-        <w:pStyle w:val="ListParagraph"/>
-        <w:numPr>
-          <w:ilvl w:val="0"/>
-          <w:numId w:val="6"/>
-        </w:numPr>
-      </w:pPr>
-      <w:r>
-        <w:t xml:space="preserve">IsStopped = 1, </w:t>
-      </w:r>
-    </w:p>
-    <w:p>
-      <w:pPr>
-        <w:pStyle w:val="ListParagraph"/>
-        <w:numPr>
-          <w:ilvl w:val="0"/>
-          <w:numId w:val="6"/>
-        </w:numPr>
-      </w:pPr>
-      <w:r>
-        <w:t xml:space="preserve">StoppedBy </w:t>
-      </w:r>
-      <w:r>
-        <w:t>= User’s Id (</w:t>
-      </w:r>
-      <w:r>
-        <w:rPr>
-          <w:b/>
-        </w:rPr>
-        <w:t>application code</w:t>
-      </w:r>
-      <w:r>
-        <w:t xml:space="preserve"> update) OR StoppedBy = System Admin Id (</w:t>
-      </w:r>
-      <w:r>
-        <w:rPr>
-          <w:b/>
-        </w:rPr>
-        <w:t>nightly job</w:t>
-      </w:r>
-      <w:r>
-        <w:t xml:space="preserve"> update</w:t>
-      </w:r>
-      <w:r>
-        <w:t>)</w:t>
-      </w:r>
-      <w:r>
-        <w:t xml:space="preserve">, </w:t>
-      </w:r>
-    </w:p>
-    <w:p>
-      <w:pPr>
-        <w:pStyle w:val="ListParagraph"/>
-        <w:numPr>
-          <w:ilvl w:val="0"/>
-          <w:numId w:val="6"/>
-        </w:numPr>
-      </w:pPr>
-      <w:r>
-        <w:t xml:space="preserve">StoppedDateTime </w:t>
-      </w:r>
-      <w:r>
-        <w:t>= current date and  time</w:t>
-      </w:r>
-    </w:p>
-    <w:p/>
-    <w:p>
-      <w:pPr>
-        <w:pStyle w:val="ListParagraph"/>
-        <w:numPr>
-          <w:ilvl w:val="0"/>
-          <w:numId w:val="4"/>
-        </w:numPr>
-      </w:pPr>
-      <w:r>
-        <w:t xml:space="preserve">Update row for appropriate EvaluationId in </w:t>
-      </w:r>
-      <w:r>
-        <w:rPr>
-          <w:i/>
-        </w:rPr>
-        <w:t>Submission</w:t>
-      </w:r>
-      <w:r>
-        <w:t xml:space="preserve"> table</w:t>
-      </w:r>
-      <w:r>
-        <w:t xml:space="preserve"> and set</w:t>
-      </w:r>
-      <w:r>
-        <w:t xml:space="preserve"> the following value: </w:t>
-      </w:r>
-    </w:p>
-    <w:p>
-      <w:pPr>
-        <w:pStyle w:val="ListParagraph"/>
-        <w:numPr>
-          <w:ilvl w:val="0"/>
-          <w:numId w:val="7"/>
-        </w:numPr>
-      </w:pPr>
-      <w:r>
-        <w:t xml:space="preserve"> StatusID = </w:t>
-      </w:r>
-      <w:r>
-        <w:t>3 (Deleted)</w:t>
-      </w:r>
-      <w:r>
-        <w:t xml:space="preserve">, </w:t>
-      </w:r>
-    </w:p>
-    <w:p>
-      <w:pPr>
-        <w:pStyle w:val="ListParagraph"/>
-        <w:numPr>
-          <w:ilvl w:val="0"/>
-          <w:numId w:val="7"/>
-        </w:numPr>
-      </w:pPr>
-      <w:r>
-        <w:t>UpdatedBy= User’s Id (</w:t>
-      </w:r>
-      <w:r>
-        <w:rPr>
-          <w:b/>
-        </w:rPr>
-        <w:t>application code</w:t>
-      </w:r>
-      <w:r>
-        <w:t xml:space="preserve"> update) OR </w:t>
-      </w:r>
-      <w:r>
-        <w:t xml:space="preserve">UpdatedBy </w:t>
-      </w:r>
-      <w:r>
-        <w:t>= System Admin Id (</w:t>
-      </w:r>
-      <w:r>
-        <w:rPr>
-          <w:b/>
-        </w:rPr>
-        <w:t>nightly job</w:t>
-      </w:r>
-      <w:r>
-        <w:t xml:space="preserve"> update),</w:t>
-      </w:r>
-    </w:p>
-    <w:p>
-      <w:pPr>
-        <w:pStyle w:val="ListParagraph"/>
-        <w:numPr>
-          <w:ilvl w:val="0"/>
-          <w:numId w:val="7"/>
-        </w:numPr>
-      </w:pPr>
-      <w:r>
-        <w:t xml:space="preserve"> UpdateDate</w:t>
-      </w:r>
-      <w:r>
-        <w:t>= current date and  time</w:t>
-      </w:r>
-    </w:p>
-    <w:p>
-      <w:pPr>
-        <w:pStyle w:val="Heading2"/>
-      </w:pPr>
-      <w:r>
-        <w:t xml:space="preserve">Coder Team </w:t>
-      </w:r>
-      <w:r>
-        <w:t>Cleaning</w:t>
-      </w:r>
-    </w:p>
-    <w:p>
-      <w:r>
-        <w:t>All Coder Teams</w:t>
-      </w:r>
-      <w:r>
-        <w:t xml:space="preserve"> with Status </w:t>
-      </w:r>
-      <w:r>
-        <w:rPr>
-          <w:i/>
-        </w:rPr>
-        <w:t>Active</w:t>
-      </w:r>
-      <w:r>
-        <w:t xml:space="preserve"> will get Status</w:t>
-      </w:r>
-      <w:r>
-        <w:t xml:space="preserve"> </w:t>
-      </w:r>
-      <w:r>
-        <w:rPr>
-          <w:i/>
-        </w:rPr>
-        <w:t>Deleted</w:t>
-      </w:r>
-      <w:r>
-        <w:t xml:space="preserve"> – rows will be updated </w:t>
-      </w:r>
-      <w:r>
-        <w:t>in T</w:t>
-      </w:r>
-      <w:r>
-        <w:t>eam table.</w:t>
-      </w:r>
-    </w:p>
-    <w:p>
-      <w:pPr>
-        <w:pStyle w:val="Heading1"/>
-      </w:pPr>
-      <w:r>
-        <w:t xml:space="preserve">Evaluation Process Modelling </w:t>
-      </w:r>
-    </w:p>
-    <w:p>
-      <w:r>
-        <w:t>(Based on Abstract Workflow Diagram)</w:t>
+      <w:r>
+        <w:t>5/20/2014</w:t>
       </w:r>
     </w:p>
     <w:tbl>
@@ -1802,49 +32,37 @@
               <w:rPr>
                 <w:b/>
               </w:rPr>
-              <w:t>Abstract</w:t>
+              <w:t xml:space="preserve">Database </w:t>
             </w:r>
             <w:r>
               <w:rPr>
                 <w:b/>
               </w:rPr>
-              <w:t xml:space="preserve"> </w:t>
-            </w:r>
-            <w:r>
+              <w:t>Table</w:t>
+            </w:r>
+          </w:p>
+        </w:tc>
+        <w:tc>
+          <w:tcPr>
+            <w:tcW w:w="5508" w:type="dxa"/>
+          </w:tcPr>
+          <w:p>
+            <w:pPr>
               <w:rPr>
                 <w:b/>
               </w:rPr>
-              <w:t>Status</w:t>
-            </w:r>
+            </w:pPr>
             <w:r>
               <w:rPr>
                 <w:b/>
               </w:rPr>
-              <w:t xml:space="preserve"> </w:t>
+              <w:t>Description</w:t>
             </w:r>
             <w:r>
               <w:rPr>
                 <w:b/>
               </w:rPr>
-              <w:t>Code</w:t>
-            </w:r>
-          </w:p>
-        </w:tc>
-        <w:tc>
-          <w:tcPr>
-            <w:tcW w:w="5508" w:type="dxa"/>
-          </w:tcPr>
-          <w:p>
-            <w:pPr>
-              <w:rPr>
-                <w:b/>
-              </w:rPr>
-            </w:pPr>
-            <w:r>
-              <w:rPr>
-                <w:b/>
-              </w:rPr>
-              <w:t>Actions</w:t>
+              <w:t>/Usage</w:t>
             </w:r>
           </w:p>
         </w:tc>
@@ -1856,141 +74,35 @@
           </w:tcPr>
           <w:p>
             <w:r>
-              <w:t>0</w:t>
-            </w:r>
-          </w:p>
-        </w:tc>
-        <w:tc>
-          <w:tcPr>
-            <w:tcW w:w="5508" w:type="dxa"/>
-          </w:tcPr>
-          <w:p>
-            <w:r>
-              <w:t xml:space="preserve">DBA loads data into </w:t>
-            </w:r>
-            <w:r>
-              <w:rPr>
-                <w:i/>
-              </w:rPr>
               <w:t>Abstract</w:t>
             </w:r>
-            <w:r>
-              <w:t xml:space="preserve"> table and inserts a row for each Abstract into </w:t>
-            </w:r>
-            <w:r>
-              <w:rPr>
-                <w:i/>
-              </w:rPr>
-              <w:t>AbstractStatusChangeHistory</w:t>
-            </w:r>
-            <w:r>
-              <w:t xml:space="preserve"> table with </w:t>
-            </w:r>
-            <w:r>
-              <w:t>the following column values:</w:t>
-            </w:r>
-          </w:p>
-          <w:p>
-            <w:r>
-              <w:t>AbstractStatusChangeHistoryID</w:t>
-            </w:r>
-            <w:r>
-              <w:t xml:space="preserve"> – identity column</w:t>
-            </w:r>
-          </w:p>
-          <w:p>
-            <w:r>
-              <w:t>AbstractID</w:t>
-            </w:r>
-            <w:r>
-              <w:t xml:space="preserve">  - FK</w:t>
-            </w:r>
-          </w:p>
-          <w:p>
-            <w:r>
-              <w:t>AbstractStatusID</w:t>
-            </w:r>
-            <w:r>
-              <w:t xml:space="preserve"> = 1 </w:t>
-            </w:r>
-          </w:p>
-          <w:p>
-            <w:r>
-              <w:t>CreatedDate</w:t>
-            </w:r>
-            <w:r>
-              <w:t xml:space="preserve"> = set current date</w:t>
-            </w:r>
-          </w:p>
-          <w:p>
-            <w:r>
-              <w:t>CreatedBy</w:t>
-            </w:r>
-            <w:r>
-              <w:t xml:space="preserve"> = </w:t>
-            </w:r>
-            <w:r>
-              <w:t>System Admin Id</w:t>
-            </w:r>
-            <w:r>
-              <w:t xml:space="preserve"> </w:t>
-            </w:r>
-            <w:r>
-              <w:t xml:space="preserve">from </w:t>
-            </w:r>
-            <w:r>
-              <w:rPr>
-                <w:i/>
-              </w:rPr>
-              <w:t>aspnet_Users</w:t>
-            </w:r>
-            <w:r>
-              <w:t xml:space="preserve"> table</w:t>
-            </w:r>
-          </w:p>
-          <w:p>
-            <w:r>
-              <w:t>EvaluationId</w:t>
-            </w:r>
-            <w:r>
-              <w:t xml:space="preserve"> = NULL</w:t>
-            </w:r>
-          </w:p>
-          <w:p>
-            <w:pPr>
-              <w:rPr>
-                <w:color w:val="FF0000"/>
-              </w:rPr>
-            </w:pPr>
-          </w:p>
-          <w:p>
-            <w:r>
-              <w:t xml:space="preserve">Abstract </w:t>
-            </w:r>
-            <w:r>
-              <w:t>Status could be changed from 1 and 1A to 0</w:t>
-            </w:r>
-            <w:r>
-              <w:t xml:space="preserve"> by nightly job or as a result of process overriding</w:t>
-            </w:r>
-            <w:r>
-              <w:t>/cancelling</w:t>
-            </w:r>
-            <w:r>
-              <w:t xml:space="preserve">. See </w:t>
-            </w:r>
-            <w:r>
-              <w:t>Abstract Cleaning Steps</w:t>
-            </w:r>
-            <w:r>
-              <w:t xml:space="preserve"> above for details.</w:t>
-            </w:r>
-          </w:p>
-          <w:p>
-            <w:r>
-              <w:t xml:space="preserve"> </w:t>
-            </w:r>
-          </w:p>
+          </w:p>
+        </w:tc>
+        <w:tc>
+          <w:tcPr>
+            <w:tcW w:w="5508" w:type="dxa"/>
+          </w:tcPr>
+          <w:p>
+            <w:r>
+              <w:t xml:space="preserve">Main </w:t>
+            </w:r>
+            <w:r>
+              <w:t>table</w:t>
+            </w:r>
+            <w:r>
+              <w:t xml:space="preserve"> for </w:t>
+            </w:r>
+            <w:r>
+              <w:t>Abstracts</w:t>
+            </w:r>
+            <w:r>
+              <w:t xml:space="preserve"> storage</w:t>
+            </w:r>
+            <w:r>
+              <w:t>. Data is loaded into this table by DBA.</w:t>
+            </w:r>
+          </w:p>
+          <w:p/>
         </w:tc>
       </w:tr>
       <w:tr>
@@ -2000,6 +112,1914 @@
           </w:tcPr>
           <w:p>
             <w:r>
+              <w:t>AbstractStatus</w:t>
+            </w:r>
+            <w:r>
+              <w:t>ChangeHistory</w:t>
+            </w:r>
+          </w:p>
+        </w:tc>
+        <w:tc>
+          <w:tcPr>
+            <w:tcW w:w="5508" w:type="dxa"/>
+          </w:tcPr>
+          <w:p>
+            <w:r>
+              <w:t>The first r</w:t>
+            </w:r>
+            <w:r>
+              <w:t>ecord</w:t>
+            </w:r>
+            <w:r>
+              <w:t xml:space="preserve"> for each</w:t>
+            </w:r>
+            <w:r>
+              <w:t xml:space="preserve"> Abstract </w:t>
+            </w:r>
+            <w:r>
+              <w:t>will be i</w:t>
+            </w:r>
+            <w:r>
+              <w:t xml:space="preserve">nserted </w:t>
+            </w:r>
+            <w:r>
+              <w:t xml:space="preserve">into this table </w:t>
+            </w:r>
+            <w:r>
+              <w:t xml:space="preserve">by DBA when </w:t>
+            </w:r>
+            <w:r>
+              <w:t xml:space="preserve">the </w:t>
+            </w:r>
+            <w:r>
+              <w:t xml:space="preserve">Abstract </w:t>
+            </w:r>
+            <w:r>
+              <w:t>i</w:t>
+            </w:r>
+            <w:r>
+              <w:t>s loaded into the database.</w:t>
+            </w:r>
+            <w:r>
+              <w:t xml:space="preserve"> A</w:t>
+            </w:r>
+            <w:r>
+              <w:t>bstractStatus</w:t>
+            </w:r>
+            <w:r>
+              <w:t>Code</w:t>
+            </w:r>
+            <w:r>
+              <w:t xml:space="preserve"> will be</w:t>
+            </w:r>
+            <w:r>
+              <w:t xml:space="preserve"> set to</w:t>
+            </w:r>
+            <w:r>
+              <w:t xml:space="preserve"> “0”. </w:t>
+            </w:r>
+            <w:r>
+              <w:t xml:space="preserve">In addition, CreatedDate </w:t>
+            </w:r>
+            <w:r>
+              <w:t xml:space="preserve">and CreatedBy </w:t>
+            </w:r>
+            <w:r>
+              <w:t>value</w:t>
+            </w:r>
+            <w:r>
+              <w:t xml:space="preserve"> will be </w:t>
+            </w:r>
+            <w:r>
+              <w:t>filled in</w:t>
+            </w:r>
+            <w:r>
+              <w:t>.</w:t>
+            </w:r>
+            <w:r>
+              <w:t xml:space="preserve"> CreatedBy column will contain </w:t>
+            </w:r>
+            <w:r>
+              <w:rPr>
+                <w:i/>
+              </w:rPr>
+              <w:t xml:space="preserve">System </w:t>
+            </w:r>
+            <w:r>
+              <w:rPr>
+                <w:i/>
+              </w:rPr>
+              <w:t>Admin</w:t>
+            </w:r>
+            <w:r>
+              <w:t xml:space="preserve"> account’s</w:t>
+            </w:r>
+            <w:r>
+              <w:t xml:space="preserve"> UserId</w:t>
+            </w:r>
+            <w:r>
+              <w:t>.</w:t>
+            </w:r>
+          </w:p>
+          <w:p/>
+          <w:p>
+            <w:r>
+              <w:t>Application</w:t>
+            </w:r>
+            <w:r>
+              <w:t xml:space="preserve"> code will insert new records for the same Abstract each time the Abstract’s Status is changed</w:t>
+            </w:r>
+            <w:r>
+              <w:t xml:space="preserve">”. In addition, CreatedDate and CreatedBy value will be </w:t>
+            </w:r>
+            <w:r>
+              <w:t>filled in</w:t>
+            </w:r>
+            <w:r>
+              <w:t>.</w:t>
+            </w:r>
+            <w:r>
+              <w:t xml:space="preserve"> </w:t>
+            </w:r>
+            <w:r>
+              <w:t>CreatedBy</w:t>
+            </w:r>
+            <w:r>
+              <w:t xml:space="preserve"> column will contain user’s identity</w:t>
+            </w:r>
+            <w:r>
+              <w:t xml:space="preserve"> (UserId from dbo. aspnet_Users table)</w:t>
+            </w:r>
+            <w:r>
+              <w:t>.</w:t>
+            </w:r>
+          </w:p>
+          <w:p/>
+          <w:p>
+            <w:r>
+              <w:rPr>
+                <w:b/>
+              </w:rPr>
+              <w:t>No update or delete operations for this table. Inserts only!</w:t>
+            </w:r>
+            <w:r>
+              <w:rPr>
+                <w:b/>
+              </w:rPr>
+              <w:t xml:space="preserve">  Insert</w:t>
+            </w:r>
+            <w:r>
+              <w:rPr>
+                <w:b/>
+              </w:rPr>
+              <w:t xml:space="preserve"> needs to be the last step </w:t>
+            </w:r>
+            <w:r>
+              <w:rPr>
+                <w:b/>
+              </w:rPr>
+              <w:t>in</w:t>
+            </w:r>
+            <w:r>
+              <w:rPr>
+                <w:b/>
+              </w:rPr>
+              <w:t xml:space="preserve"> developer data entry process.</w:t>
+            </w:r>
+          </w:p>
+          <w:p>
+            <w:pPr>
+              <w:rPr>
+                <w:color w:val="7030A0"/>
+              </w:rPr>
+            </w:pPr>
+          </w:p>
+        </w:tc>
+      </w:tr>
+      <w:tr>
+        <w:tc>
+          <w:tcPr>
+            <w:tcW w:w="5508" w:type="dxa"/>
+          </w:tcPr>
+          <w:p>
+            <w:r>
+              <w:t>Evaluation</w:t>
+            </w:r>
+          </w:p>
+        </w:tc>
+        <w:tc>
+          <w:tcPr>
+            <w:tcW w:w="5508" w:type="dxa"/>
+          </w:tcPr>
+          <w:p>
+            <w:r>
+              <w:t xml:space="preserve">Evaluation is an entity used to model the process. </w:t>
+            </w:r>
+            <w:r>
+              <w:t>When evaluation process starts, a row is inserted into this table</w:t>
+            </w:r>
+            <w:r>
+              <w:t xml:space="preserve"> with appropriate EvaluationTypeId</w:t>
+            </w:r>
+            <w:r>
+              <w:t xml:space="preserve">. IsCompete column is set to “true” </w:t>
+            </w:r>
+            <w:r>
+              <w:t>when Consensus</w:t>
+            </w:r>
+            <w:r>
+              <w:t xml:space="preserve"> data is submitted</w:t>
+            </w:r>
+            <w:r>
+              <w:t xml:space="preserve"> by C</w:t>
+            </w:r>
+            <w:r>
+              <w:t>oders</w:t>
+            </w:r>
+            <w:r>
+              <w:t xml:space="preserve"> (1B)</w:t>
+            </w:r>
+            <w:r>
+              <w:t xml:space="preserve"> OR Comparison is done by ODP Staff Members</w:t>
+            </w:r>
+            <w:r>
+              <w:t xml:space="preserve"> (2C)</w:t>
+            </w:r>
+            <w:r>
+              <w:t>.</w:t>
+            </w:r>
+            <w:r>
+              <w:t xml:space="preserve"> </w:t>
+            </w:r>
+            <w:r>
+              <w:t xml:space="preserve">In addition, </w:t>
+            </w:r>
+            <w:r>
+              <w:t>DateT</w:t>
+            </w:r>
+            <w:r>
+              <w:t>imeEnded</w:t>
+            </w:r>
+            <w:r>
+              <w:t xml:space="preserve"> value is inserted when </w:t>
+            </w:r>
+            <w:r>
+              <w:t>Abstract Status is changed to</w:t>
+            </w:r>
+            <w:r>
+              <w:t xml:space="preserve"> 1B </w:t>
+            </w:r>
+            <w:r>
+              <w:t>or</w:t>
+            </w:r>
+            <w:r>
+              <w:t xml:space="preserve"> </w:t>
+            </w:r>
+            <w:r>
+              <w:t>2C)</w:t>
+            </w:r>
+            <w:r>
+              <w:t>.</w:t>
+            </w:r>
+          </w:p>
+        </w:tc>
+      </w:tr>
+      <w:tr>
+        <w:tc>
+          <w:tcPr>
+            <w:tcW w:w="5508" w:type="dxa"/>
+          </w:tcPr>
+          <w:p>
+            <w:r>
+              <w:t>EvaluationType</w:t>
+            </w:r>
+          </w:p>
+        </w:tc>
+        <w:tc>
+          <w:tcPr>
+            <w:tcW w:w="5508" w:type="dxa"/>
+          </w:tcPr>
+          <w:p>
+            <w:r>
+              <w:t>2</w:t>
+            </w:r>
+            <w:r>
+              <w:t xml:space="preserve"> d</w:t>
+            </w:r>
+            <w:r>
+              <w:t xml:space="preserve">ifferent </w:t>
+            </w:r>
+            <w:r>
+              <w:t xml:space="preserve">Evaluation Types exist: </w:t>
+            </w:r>
+            <w:r>
+              <w:rPr>
+                <w:i/>
+              </w:rPr>
+              <w:t>Coder Evaluation</w:t>
+            </w:r>
+            <w:r>
+              <w:rPr>
+                <w:i/>
+              </w:rPr>
+              <w:t xml:space="preserve"> (1 &gt; 1B)</w:t>
+            </w:r>
+            <w:r>
+              <w:rPr>
+                <w:i/>
+              </w:rPr>
+              <w:t>, ODP Staff Members Evaluation</w:t>
+            </w:r>
+            <w:r>
+              <w:rPr>
+                <w:i/>
+              </w:rPr>
+              <w:t xml:space="preserve"> (</w:t>
+            </w:r>
+            <w:r>
+              <w:rPr>
+                <w:i/>
+              </w:rPr>
+              <w:t xml:space="preserve">2 </w:t>
+            </w:r>
+            <w:r>
+              <w:rPr>
+                <w:i/>
+              </w:rPr>
+              <w:t>&gt; 2C).</w:t>
+            </w:r>
+          </w:p>
+        </w:tc>
+      </w:tr>
+      <w:tr>
+        <w:tc>
+          <w:tcPr>
+            <w:tcW w:w="5508" w:type="dxa"/>
+          </w:tcPr>
+          <w:p>
+            <w:r>
+              <w:t>AbstractTopic</w:t>
+            </w:r>
+          </w:p>
+        </w:tc>
+        <w:tc>
+          <w:tcPr>
+            <w:tcW w:w="5508" w:type="dxa"/>
+          </w:tcPr>
+          <w:p>
+            <w:r>
+              <w:t>Show</w:t>
+            </w:r>
+            <w:r>
+              <w:t>s</w:t>
+            </w:r>
+            <w:r>
+              <w:t xml:space="preserve"> what</w:t>
+            </w:r>
+            <w:r>
+              <w:t xml:space="preserve"> topic each abstract belongs to. </w:t>
+            </w:r>
+          </w:p>
+        </w:tc>
+      </w:tr>
+      <w:tr>
+        <w:tc>
+          <w:tcPr>
+            <w:tcW w:w="5508" w:type="dxa"/>
+          </w:tcPr>
+          <w:p>
+            <w:r>
+              <w:t>Submission</w:t>
+            </w:r>
+          </w:p>
+        </w:tc>
+        <w:tc>
+          <w:tcPr>
+            <w:tcW w:w="5508" w:type="dxa"/>
+          </w:tcPr>
+          <w:p>
+            <w:r>
+              <w:t>Main table for submitted evaluation data</w:t>
+            </w:r>
+          </w:p>
+        </w:tc>
+      </w:tr>
+      <w:tr>
+        <w:tc>
+          <w:tcPr>
+            <w:tcW w:w="5508" w:type="dxa"/>
+          </w:tcPr>
+          <w:p>
+            <w:r>
+              <w:t>SubmissionType</w:t>
+            </w:r>
+          </w:p>
+        </w:tc>
+        <w:tc>
+          <w:tcPr>
+            <w:tcW w:w="5508" w:type="dxa"/>
+          </w:tcPr>
+          <w:p>
+            <w:r>
+              <w:t xml:space="preserve">Submission Type is used to differentiate between submissions for </w:t>
+            </w:r>
+            <w:r>
+              <w:t xml:space="preserve">different </w:t>
+            </w:r>
+            <w:r>
+              <w:t>evaluation process</w:t>
+            </w:r>
+            <w:r>
+              <w:t>es stored in the same table</w:t>
+            </w:r>
+            <w:r>
+              <w:t>.</w:t>
+            </w:r>
+            <w:r>
+              <w:t xml:space="preserve"> 5 submission types exist: </w:t>
+            </w:r>
+            <w:r>
+              <w:rPr>
+                <w:i/>
+              </w:rPr>
+              <w:t>Coder Evaluation</w:t>
+            </w:r>
+            <w:r>
+              <w:rPr>
+                <w:i/>
+              </w:rPr>
+              <w:t xml:space="preserve"> (1 &gt; 1A)</w:t>
+            </w:r>
+            <w:r>
+              <w:rPr>
+                <w:i/>
+              </w:rPr>
+              <w:t>, Coder Consensus</w:t>
+            </w:r>
+            <w:r>
+              <w:rPr>
+                <w:i/>
+              </w:rPr>
+              <w:t xml:space="preserve"> (1A &gt; 1B)</w:t>
+            </w:r>
+            <w:r>
+              <w:rPr>
+                <w:i/>
+              </w:rPr>
+              <w:t>, ODP Staff Members Evaluation</w:t>
+            </w:r>
+            <w:r>
+              <w:rPr>
+                <w:i/>
+              </w:rPr>
+              <w:t xml:space="preserve"> (2 &gt; 2A)</w:t>
+            </w:r>
+            <w:r>
+              <w:rPr>
+                <w:i/>
+              </w:rPr>
+              <w:t>, ODP Staff Member Consensus</w:t>
+            </w:r>
+            <w:r>
+              <w:rPr>
+                <w:i/>
+              </w:rPr>
+              <w:t xml:space="preserve"> (2A &gt; 2B)</w:t>
+            </w:r>
+            <w:r>
+              <w:rPr>
+                <w:i/>
+              </w:rPr>
+              <w:t xml:space="preserve">, </w:t>
+            </w:r>
+            <w:r>
+              <w:t>and</w:t>
+            </w:r>
+            <w:r>
+              <w:rPr>
+                <w:i/>
+              </w:rPr>
+              <w:t xml:space="preserve"> </w:t>
+            </w:r>
+            <w:r>
+              <w:rPr>
+                <w:i/>
+              </w:rPr>
+              <w:t>ODP Staff Member Comparison</w:t>
+            </w:r>
+            <w:r>
+              <w:rPr>
+                <w:i/>
+              </w:rPr>
+              <w:t xml:space="preserve"> (2B &gt; 2C)</w:t>
+            </w:r>
+            <w:r>
+              <w:rPr>
+                <w:i/>
+              </w:rPr>
+              <w:t>.</w:t>
+            </w:r>
+            <w:r>
+              <w:rPr>
+                <w:i/>
+              </w:rPr>
+              <w:t xml:space="preserve"> </w:t>
+            </w:r>
+          </w:p>
+        </w:tc>
+      </w:tr>
+      <w:tr>
+        <w:tc>
+          <w:tcPr>
+            <w:tcW w:w="5508" w:type="dxa"/>
+          </w:tcPr>
+          <w:p>
+            <w:r>
+              <w:t>Status</w:t>
+            </w:r>
+          </w:p>
+        </w:tc>
+        <w:tc>
+          <w:tcPr>
+            <w:tcW w:w="5508" w:type="dxa"/>
+          </w:tcPr>
+          <w:p>
+            <w:r>
+              <w:t>StatusID column is u</w:t>
+            </w:r>
+            <w:r>
+              <w:t>sed in multiple tables</w:t>
+            </w:r>
+            <w:r>
+              <w:t xml:space="preserve"> as Foreign Key</w:t>
+            </w:r>
+            <w:r>
+              <w:t xml:space="preserve"> </w:t>
+            </w:r>
+            <w:r>
+              <w:t xml:space="preserve">(FK) </w:t>
+            </w:r>
+            <w:r>
+              <w:t xml:space="preserve">to mark items </w:t>
+            </w:r>
+            <w:r>
+              <w:rPr>
+                <w:i/>
+              </w:rPr>
+              <w:t>active</w:t>
+            </w:r>
+            <w:r>
+              <w:t xml:space="preserve">, </w:t>
+            </w:r>
+            <w:r>
+              <w:rPr>
+                <w:i/>
+              </w:rPr>
+              <w:t>inactive</w:t>
+            </w:r>
+            <w:r>
+              <w:t xml:space="preserve">, or </w:t>
+            </w:r>
+            <w:r>
+              <w:rPr>
+                <w:i/>
+              </w:rPr>
+              <w:t>deleted</w:t>
+            </w:r>
+            <w:r>
+              <w:t xml:space="preserve"> </w:t>
+            </w:r>
+            <w:r>
+              <w:t xml:space="preserve">instead of physical </w:t>
+            </w:r>
+            <w:r>
+              <w:t xml:space="preserve">row </w:t>
+            </w:r>
+            <w:r>
+              <w:t>deletion</w:t>
+            </w:r>
+            <w:r>
+              <w:t>.</w:t>
+            </w:r>
+            <w:r>
+              <w:t xml:space="preserve"> If StatusID exists in any table as a FK</w:t>
+            </w:r>
+            <w:r>
+              <w:t>, developers</w:t>
+            </w:r>
+            <w:r>
+              <w:t xml:space="preserve"> have to check the Status making sure the item is </w:t>
+            </w:r>
+            <w:r>
+              <w:rPr>
+                <w:i/>
+              </w:rPr>
+              <w:t>Active</w:t>
+            </w:r>
+            <w:r>
+              <w:t>.</w:t>
+            </w:r>
+          </w:p>
+        </w:tc>
+      </w:tr>
+      <w:tr>
+        <w:tc>
+          <w:tcPr>
+            <w:tcW w:w="5508" w:type="dxa"/>
+          </w:tcPr>
+          <w:p>
+            <w:r>
+              <w:t>A_StudyFocus</w:t>
+            </w:r>
+          </w:p>
+        </w:tc>
+        <w:tc>
+          <w:tcPr>
+            <w:tcW w:w="5508" w:type="dxa"/>
+          </w:tcPr>
+          <w:p>
+            <w:r>
+              <w:rPr>
+                <w:i/>
+              </w:rPr>
+              <w:t>Sort</w:t>
+            </w:r>
+            <w:r>
+              <w:t xml:space="preserve"> column should be used for display order </w:t>
+            </w:r>
+            <w:r>
+              <w:t>on Evaluation Form.</w:t>
+            </w:r>
+          </w:p>
+          <w:p/>
+          <w:p>
+            <w:r>
+              <w:rPr>
+                <w:i/>
+              </w:rPr>
+              <w:t>AbstractStudyFocusSort</w:t>
+            </w:r>
+            <w:r>
+              <w:t xml:space="preserve"> column </w:t>
+            </w:r>
+            <w:r>
+              <w:t>c</w:t>
+            </w:r>
+            <w:r>
+              <w:t xml:space="preserve">ould be used </w:t>
+            </w:r>
+            <w:r>
+              <w:t>to build a queue of Abstracts available for Coder’s review.</w:t>
+            </w:r>
+          </w:p>
+          <w:p/>
+          <w:p>
+            <w:r>
+              <w:rPr>
+                <w:i/>
+              </w:rPr>
+              <w:t xml:space="preserve">ShowAsAbstractTopic </w:t>
+            </w:r>
+            <w:r>
+              <w:t>column indicates which Study Focus is served as Abstract Topic.</w:t>
+            </w:r>
+            <w:r>
+              <w:t xml:space="preserve"> </w:t>
+            </w:r>
+            <w:r>
+              <w:rPr>
+                <w:i/>
+              </w:rPr>
+              <w:t>ShowAsAbstractTopic</w:t>
+            </w:r>
+            <w:r>
+              <w:rPr>
+                <w:i/>
+              </w:rPr>
+              <w:t xml:space="preserve"> </w:t>
+            </w:r>
+            <w:r>
+              <w:rPr>
+                <w:i/>
+              </w:rPr>
+              <w:t xml:space="preserve">= 1 </w:t>
+            </w:r>
+            <w:r>
+              <w:lastRenderedPageBreak/>
+              <w:t>indicates</w:t>
+            </w:r>
+            <w:r>
+              <w:t xml:space="preserve"> that</w:t>
+            </w:r>
+            <w:r>
+              <w:t xml:space="preserve"> </w:t>
+            </w:r>
+            <w:r>
+              <w:t xml:space="preserve">this SdudyFocusID </w:t>
+            </w:r>
+            <w:r>
+              <w:t xml:space="preserve">value </w:t>
+            </w:r>
+            <w:r>
+              <w:t xml:space="preserve">exists in </w:t>
+            </w:r>
+            <w:r>
+              <w:rPr>
+                <w:i/>
+              </w:rPr>
+              <w:t>AbstractTopic</w:t>
+            </w:r>
+            <w:r>
+              <w:t xml:space="preserve"> table</w:t>
+            </w:r>
+            <w:r>
+              <w:t xml:space="preserve"> </w:t>
+            </w:r>
+            <w:r>
+              <w:t>where SdudyFocusID column i</w:t>
+            </w:r>
+            <w:r>
+              <w:t xml:space="preserve">s </w:t>
+            </w:r>
+            <w:r>
+              <w:t xml:space="preserve">a </w:t>
+            </w:r>
+            <w:r>
+              <w:t>foreign key</w:t>
+            </w:r>
+            <w:r>
+              <w:t>.</w:t>
+            </w:r>
+          </w:p>
+          <w:p/>
+          <w:p>
+            <w:r>
+              <w:t>A1_IsEnabled, A2_IsEnabled, A3_IsEnabled</w:t>
+            </w:r>
+            <w:r>
+              <w:t xml:space="preserve"> are used to mark not available columns </w:t>
+            </w:r>
+            <w:r>
+              <w:t>in Abstract</w:t>
+            </w:r>
+            <w:r>
+              <w:t xml:space="preserve"> Coding form.</w:t>
+            </w:r>
+          </w:p>
+          <w:p/>
+        </w:tc>
+      </w:tr>
+      <w:tr>
+        <w:tc>
+          <w:tcPr>
+            <w:tcW w:w="5508" w:type="dxa"/>
+          </w:tcPr>
+          <w:p>
+            <w:r>
+              <w:lastRenderedPageBreak/>
+              <w:t>Team</w:t>
+            </w:r>
+          </w:p>
+        </w:tc>
+        <w:tc>
+          <w:tcPr>
+            <w:tcW w:w="5508" w:type="dxa"/>
+          </w:tcPr>
+          <w:p>
+            <w:r>
+              <w:t xml:space="preserve">At midnight SQL job will set the status of all teams to </w:t>
+            </w:r>
+            <w:r>
+              <w:rPr>
+                <w:i/>
+              </w:rPr>
+              <w:t>Deleted</w:t>
+            </w:r>
+            <w:r>
+              <w:t xml:space="preserve">. When supervisor </w:t>
+            </w:r>
+            <w:r>
+              <w:t xml:space="preserve">overrides existing Team </w:t>
+            </w:r>
+            <w:r>
+              <w:t xml:space="preserve">he </w:t>
+            </w:r>
+            <w:r>
+              <w:t xml:space="preserve">also </w:t>
+            </w:r>
+            <w:r>
+              <w:t>set</w:t>
+            </w:r>
+            <w:r>
+              <w:t>s</w:t>
+            </w:r>
+            <w:r>
+              <w:t xml:space="preserve"> Team’s Status </w:t>
+            </w:r>
+            <w:r>
+              <w:t xml:space="preserve">to </w:t>
+            </w:r>
+            <w:r>
+              <w:rPr>
+                <w:i/>
+              </w:rPr>
+              <w:t>Deleted</w:t>
+            </w:r>
+            <w:r>
+              <w:rPr>
+                <w:i/>
+              </w:rPr>
+              <w:t xml:space="preserve"> </w:t>
+            </w:r>
+            <w:r>
+              <w:t xml:space="preserve">instead of </w:t>
+            </w:r>
+            <w:r>
+              <w:t xml:space="preserve">physical </w:t>
+            </w:r>
+            <w:r>
+              <w:t>row deletion</w:t>
+            </w:r>
+            <w:r>
+              <w:t xml:space="preserve"> in Team table</w:t>
+            </w:r>
+            <w:r>
+              <w:t>.</w:t>
+            </w:r>
+            <w:r>
+              <w:t xml:space="preserve"> </w:t>
+            </w:r>
+            <w:r>
+              <w:t>In addition, t</w:t>
+            </w:r>
+            <w:r>
+              <w:t xml:space="preserve">he </w:t>
+            </w:r>
+            <w:r>
+              <w:t xml:space="preserve">value </w:t>
+            </w:r>
+            <w:r>
+              <w:t>of “</w:t>
+            </w:r>
+            <w:r>
+              <w:t>UpdatedBy</w:t>
+            </w:r>
+            <w:r>
+              <w:t>” column</w:t>
+            </w:r>
+            <w:r>
+              <w:t xml:space="preserve"> </w:t>
+            </w:r>
+            <w:r>
+              <w:t xml:space="preserve">in Team table is </w:t>
+            </w:r>
+            <w:r>
+              <w:t>updated by</w:t>
+            </w:r>
+            <w:r>
+              <w:t xml:space="preserve"> developers and </w:t>
+            </w:r>
+            <w:r>
+              <w:t xml:space="preserve">by </w:t>
+            </w:r>
+            <w:r>
+              <w:t xml:space="preserve">database </w:t>
+            </w:r>
+            <w:r>
+              <w:t xml:space="preserve">job. </w:t>
+            </w:r>
+          </w:p>
+          <w:p/>
+          <w:p>
+            <w:r>
+              <w:t>When a new Team is created, application code will s</w:t>
+            </w:r>
+            <w:r>
+              <w:t>et</w:t>
+            </w:r>
+            <w:r>
+              <w:t xml:space="preserve"> CreatedBy and CreatedDateTime values.</w:t>
+            </w:r>
+          </w:p>
+          <w:p/>
+          <w:p>
+            <w:r>
+              <w:t xml:space="preserve">Team Type is used to differentiate between </w:t>
+            </w:r>
+            <w:r>
+              <w:rPr>
+                <w:i/>
+              </w:rPr>
+              <w:t>Coders</w:t>
+            </w:r>
+            <w:r>
+              <w:t xml:space="preserve"> and </w:t>
+            </w:r>
+            <w:r>
+              <w:rPr>
+                <w:i/>
+              </w:rPr>
+              <w:t>ODP Staff Members</w:t>
+            </w:r>
+            <w:r>
+              <w:t xml:space="preserve"> </w:t>
+            </w:r>
+            <w:r>
+              <w:t xml:space="preserve">teams </w:t>
+            </w:r>
+            <w:r>
+              <w:t>stored in this table.</w:t>
+            </w:r>
+          </w:p>
+        </w:tc>
+      </w:tr>
+      <w:tr>
+        <w:tc>
+          <w:tcPr>
+            <w:tcW w:w="5508" w:type="dxa"/>
+          </w:tcPr>
+          <w:p>
+            <w:r>
+              <w:t>AbstractReviewList</w:t>
+            </w:r>
+          </w:p>
+        </w:tc>
+        <w:tc>
+          <w:tcPr>
+            <w:tcW w:w="5508" w:type="dxa"/>
+          </w:tcPr>
+          <w:p>
+            <w:r>
+              <w:t>At each moment not more than one Review List can exist. The list could be modified any time</w:t>
+            </w:r>
+            <w:r>
+              <w:t xml:space="preserve"> through the </w:t>
+            </w:r>
+            <w:r>
+              <w:t>user</w:t>
+            </w:r>
+            <w:r>
+              <w:t xml:space="preserve"> interface</w:t>
+            </w:r>
+            <w:r>
+              <w:t>.</w:t>
+            </w:r>
+            <w:r>
+              <w:t xml:space="preserve"> </w:t>
+            </w:r>
+            <w:r>
+              <w:t xml:space="preserve">Review List is </w:t>
+            </w:r>
+            <w:r>
+              <w:t xml:space="preserve">a subset of items from Abstract table </w:t>
+            </w:r>
+            <w:r>
+              <w:t>with Status “1N</w:t>
+            </w:r>
+            <w:r>
+              <w:t>”.</w:t>
+            </w:r>
+            <w:r>
+              <w:t xml:space="preserve"> </w:t>
+            </w:r>
+            <w:r>
+              <w:t xml:space="preserve">It’s used for display purposes. </w:t>
+            </w:r>
+          </w:p>
+        </w:tc>
+      </w:tr>
+      <w:tr>
+        <w:tc>
+          <w:tcPr>
+            <w:tcW w:w="5508" w:type="dxa"/>
+          </w:tcPr>
+          <w:p>
+            <w:r>
+              <w:t>Protocol</w:t>
+            </w:r>
+          </w:p>
+        </w:tc>
+        <w:tc>
+          <w:tcPr>
+            <w:tcW w:w="5508" w:type="dxa"/>
+          </w:tcPr>
+          <w:p>
+            <w:r>
+              <w:t>Contains the most current definition/description for the Taxonomy form</w:t>
+            </w:r>
+          </w:p>
+        </w:tc>
+      </w:tr>
+      <w:tr>
+        <w:tc>
+          <w:tcPr>
+            <w:tcW w:w="5508" w:type="dxa"/>
+          </w:tcPr>
+          <w:p>
+            <w:r>
+              <w:t>ProtocolHistory</w:t>
+            </w:r>
+          </w:p>
+        </w:tc>
+        <w:tc>
+          <w:tcPr>
+            <w:tcW w:w="5508" w:type="dxa"/>
+          </w:tcPr>
+          <w:p>
+            <w:r>
+              <w:t>History record of protocol when definitions are updated</w:t>
+            </w:r>
+          </w:p>
+        </w:tc>
+      </w:tr>
+      <w:tr>
+        <w:tc>
+          <w:tcPr>
+            <w:tcW w:w="5508" w:type="dxa"/>
+          </w:tcPr>
+          <w:p>
+            <w:r>
+              <w:t>ProtocolVersionControl</w:t>
+            </w:r>
+          </w:p>
+        </w:tc>
+        <w:tc>
+          <w:tcPr>
+            <w:tcW w:w="5508" w:type="dxa"/>
+          </w:tcPr>
+          <w:p>
+            <w:r>
+              <w:t>Version control for Protocol</w:t>
+            </w:r>
+          </w:p>
+        </w:tc>
+      </w:tr>
+      <w:tr>
+        <w:tc>
+          <w:tcPr>
+            <w:tcW w:w="5508" w:type="dxa"/>
+          </w:tcPr>
+          <w:p>
+            <w:r>
+              <w:t>KappaBaseData</w:t>
+            </w:r>
+          </w:p>
+        </w:tc>
+        <w:tc>
+          <w:tcPr>
+            <w:tcW w:w="5508" w:type="dxa"/>
+          </w:tcPr>
+          <w:p>
+            <w:r>
+              <w:t>Base data used in Kappa Calculation</w:t>
+            </w:r>
+          </w:p>
+        </w:tc>
+      </w:tr>
+      <w:tr>
+        <w:tc>
+          <w:tcPr>
+            <w:tcW w:w="5508" w:type="dxa"/>
+          </w:tcPr>
+          <w:p>
+            <w:r>
+              <w:t>KapppaData</w:t>
+            </w:r>
+          </w:p>
+        </w:tc>
+        <w:tc>
+          <w:tcPr>
+            <w:tcW w:w="5508" w:type="dxa"/>
+          </w:tcPr>
+          <w:p>
+            <w:r>
+              <w:t>Result of Kappa Calculation.  Shows the K1-K9 scores for each abstract.</w:t>
+            </w:r>
+          </w:p>
+        </w:tc>
+      </w:tr>
+      <w:tr>
+        <w:trPr>
+          <w:trHeight w:val="215"/>
+        </w:trPr>
+        <w:tc>
+          <w:tcPr>
+            <w:tcW w:w="5508" w:type="dxa"/>
+          </w:tcPr>
+          <w:p>
+            <w:r>
+              <w:t>KappaType</w:t>
+            </w:r>
+          </w:p>
+        </w:tc>
+        <w:tc>
+          <w:tcPr>
+            <w:tcW w:w="5508" w:type="dxa"/>
+          </w:tcPr>
+          <w:p>
+            <w:r>
+              <w:t>Lookup table of the Kappa Type and its description</w:t>
+            </w:r>
+          </w:p>
+        </w:tc>
+      </w:tr>
+      <w:tr>
+        <w:tc>
+          <w:tcPr>
+            <w:tcW w:w="5508" w:type="dxa"/>
+          </w:tcPr>
+          <w:p>
+            <w:r>
+              <w:t>KappaUserIdentify</w:t>
+            </w:r>
+          </w:p>
+        </w:tc>
+        <w:tc>
+          <w:tcPr>
+            <w:tcW w:w="5508" w:type="dxa"/>
+          </w:tcPr>
+          <w:p>
+            <w:r>
+              <w:t>Identify which user on a team is Coder A, Coder B, Coder C, and ODP Coder A, ODP Coder B, and ODP Coder C</w:t>
+            </w:r>
+            <w:r>
+              <w:t xml:space="preserve">. </w:t>
+            </w:r>
+          </w:p>
+        </w:tc>
+      </w:tr>
+      <w:tr>
+        <w:tc>
+          <w:tcPr>
+            <w:tcW w:w="5508" w:type="dxa"/>
+          </w:tcPr>
+          <w:p/>
+        </w:tc>
+        <w:tc>
+          <w:tcPr>
+            <w:tcW w:w="5508" w:type="dxa"/>
+          </w:tcPr>
+          <w:p/>
+        </w:tc>
+      </w:tr>
+    </w:tbl>
+    <w:p/>
+    <w:p>
+      <w:pPr>
+        <w:pStyle w:val="Heading1"/>
+      </w:pPr>
+      <w:r>
+        <w:t>Data</w:t>
+      </w:r>
+      <w:r>
+        <w:t xml:space="preserve"> Cleaning</w:t>
+      </w:r>
+      <w:r>
+        <w:t>/</w:t>
+      </w:r>
+      <w:r>
+        <w:t xml:space="preserve"> </w:t>
+      </w:r>
+      <w:r>
+        <w:t>Canceling Evaluation Process</w:t>
+      </w:r>
+    </w:p>
+    <w:p>
+      <w:r>
+        <w:t xml:space="preserve">Supervisor of each group (Coders or ODP Members) can stop (override) evaluation process. This could be done BEFORE the Abstract under evaluation gets the Status 1B or 2B. </w:t>
+      </w:r>
+      <w:r>
+        <w:t xml:space="preserve">Overriding functionality will </w:t>
+      </w:r>
+      <w:r>
+        <w:t>require doing</w:t>
+      </w:r>
+      <w:r>
+        <w:t xml:space="preserve"> Abstract Cleaning (see detail</w:t>
+      </w:r>
+      <w:r>
+        <w:t>s</w:t>
+      </w:r>
+      <w:r>
+        <w:t xml:space="preserve"> below). </w:t>
+      </w:r>
+      <w:r>
+        <w:t xml:space="preserve">Team </w:t>
+      </w:r>
+      <w:r>
+        <w:t>Cleaning</w:t>
+      </w:r>
+      <w:r>
+        <w:t xml:space="preserve"> could be </w:t>
+      </w:r>
+      <w:r>
+        <w:t>done</w:t>
+      </w:r>
+      <w:r>
+        <w:t xml:space="preserve"> </w:t>
+      </w:r>
+      <w:r>
+        <w:t>separately through the user i</w:t>
+      </w:r>
+      <w:r>
+        <w:t xml:space="preserve">nterface. </w:t>
+      </w:r>
+    </w:p>
+    <w:p>
+      <w:r>
+        <w:t xml:space="preserve"> </w:t>
+      </w:r>
+      <w:r>
+        <w:t>SQL job will run at mi</w:t>
+      </w:r>
+      <w:r>
+        <w:t xml:space="preserve">dnight to perform data cleaning </w:t>
+      </w:r>
+      <w:r>
+        <w:t>–</w:t>
+      </w:r>
+      <w:r>
+        <w:t xml:space="preserve"> </w:t>
+      </w:r>
+      <w:r>
+        <w:t xml:space="preserve">both </w:t>
+      </w:r>
+      <w:r>
+        <w:t>Abstract Cleaning and Team Cleaning.</w:t>
+      </w:r>
+    </w:p>
+    <w:p>
+      <w:pPr>
+        <w:pStyle w:val="Heading2"/>
+      </w:pPr>
+      <w:r>
+        <w:t xml:space="preserve">Abstract </w:t>
+      </w:r>
+      <w:r>
+        <w:t>Cleaning</w:t>
+      </w:r>
+      <w:r>
+        <w:t xml:space="preserve"> Steps</w:t>
+      </w:r>
+    </w:p>
+    <w:p>
+      <w:pPr>
+        <w:pStyle w:val="ListParagraph"/>
+        <w:numPr>
+          <w:ilvl w:val="0"/>
+          <w:numId w:val="4"/>
+        </w:numPr>
+      </w:pPr>
+      <w:r>
+        <w:t>All Abstracts with Abstract</w:t>
+      </w:r>
+      <w:r>
+        <w:t xml:space="preserve"> </w:t>
+      </w:r>
+      <w:r>
+        <w:t>Status</w:t>
+      </w:r>
+      <w:r>
+        <w:t xml:space="preserve"> </w:t>
+      </w:r>
+      <w:r>
+        <w:t xml:space="preserve">Code “1” or “1A” should be </w:t>
+      </w:r>
+      <w:r>
+        <w:t>changed</w:t>
+      </w:r>
+      <w:r>
+        <w:t xml:space="preserve"> to </w:t>
+      </w:r>
+      <w:r>
+        <w:t>Abstract Status Code</w:t>
+      </w:r>
+      <w:r>
+        <w:t xml:space="preserve"> = “0”</w:t>
+      </w:r>
+      <w:r>
+        <w:t xml:space="preserve"> and all Abstracts with Abstract Status Code “2” or “2A” should be </w:t>
+      </w:r>
+      <w:r>
+        <w:t xml:space="preserve">changed </w:t>
+      </w:r>
+      <w:r>
+        <w:t>to Abstract Status Code = “1N”.</w:t>
+      </w:r>
+      <w:r>
+        <w:t xml:space="preserve"> </w:t>
+      </w:r>
+      <w:r>
+        <w:t>N</w:t>
+      </w:r>
+      <w:r>
+        <w:t>ew record</w:t>
+      </w:r>
+      <w:r>
+        <w:t>s</w:t>
+      </w:r>
+      <w:r>
+        <w:t xml:space="preserve"> will be inserted into </w:t>
+      </w:r>
+      <w:r>
+        <w:rPr>
+          <w:i/>
+        </w:rPr>
+        <w:t>AbstractStatusChangeHistory</w:t>
+      </w:r>
+      <w:r>
+        <w:t xml:space="preserve"> table for that.</w:t>
+      </w:r>
+      <w:r>
+        <w:t xml:space="preserve"> </w:t>
+      </w:r>
+      <w:r>
+        <w:t xml:space="preserve"> The following values will be used:</w:t>
+      </w:r>
+    </w:p>
+    <w:p>
+      <w:pPr>
+        <w:pStyle w:val="ListParagraph"/>
+        <w:rPr>
+          <w:u w:val="single"/>
+        </w:rPr>
+      </w:pPr>
+    </w:p>
+    <w:p>
+      <w:pPr>
+        <w:ind w:left="360"/>
+      </w:pPr>
+      <w:r>
+        <w:t>AbstractStatusChangeHistoryID – identity column</w:t>
+      </w:r>
+    </w:p>
+    <w:p>
+      <w:pPr>
+        <w:ind w:left="360"/>
+      </w:pPr>
+      <w:r>
+        <w:lastRenderedPageBreak/>
+        <w:t>AbstractID  - FK</w:t>
+      </w:r>
+    </w:p>
+    <w:p>
+      <w:pPr>
+        <w:ind w:left="360"/>
+      </w:pPr>
+      <w:r>
+        <w:t xml:space="preserve">AbstractStatusID = 1 </w:t>
+      </w:r>
+      <w:r>
+        <w:t>(reset from “1” and “1A”to “0”) OR AbstractStatusID = 6 (reset from “2” and “2A”to “1N”)</w:t>
+      </w:r>
+    </w:p>
+    <w:p>
+      <w:pPr>
+        <w:ind w:left="360"/>
+      </w:pPr>
+      <w:r>
+        <w:t xml:space="preserve">CreatedDate = </w:t>
+      </w:r>
+      <w:r>
+        <w:t xml:space="preserve">current date </w:t>
+      </w:r>
+      <w:r>
+        <w:t>and time</w:t>
+      </w:r>
+    </w:p>
+    <w:p>
+      <w:pPr>
+        <w:ind w:left="360"/>
+      </w:pPr>
+      <w:r>
+        <w:t xml:space="preserve">CreatedBy = </w:t>
+      </w:r>
+      <w:r>
+        <w:t>User’s Id (</w:t>
+      </w:r>
+      <w:r>
+        <w:rPr>
+          <w:b/>
+        </w:rPr>
+        <w:t>application code</w:t>
+      </w:r>
+      <w:r>
+        <w:t xml:space="preserve"> update) OR CreatedBy = System Admin Id (</w:t>
+      </w:r>
+      <w:r>
+        <w:rPr>
+          <w:b/>
+        </w:rPr>
+        <w:t>nightly job</w:t>
+      </w:r>
+      <w:r>
+        <w:t xml:space="preserve"> update),</w:t>
+      </w:r>
+    </w:p>
+    <w:p>
+      <w:pPr>
+        <w:ind w:left="360"/>
+      </w:pPr>
+      <w:r>
+        <w:t>EvaluationId = FK</w:t>
+      </w:r>
+      <w:r>
+        <w:t xml:space="preserve"> (Used original EvaluationID)</w:t>
+      </w:r>
+    </w:p>
+    <w:p>
+      <w:pPr>
+        <w:pStyle w:val="ListParagraph"/>
+        <w:numPr>
+          <w:ilvl w:val="0"/>
+          <w:numId w:val="8"/>
+        </w:numPr>
+      </w:pPr>
+      <w:r>
+        <w:t>For “1” or “1A” to “0”, the Evaluation ID will be null</w:t>
+      </w:r>
+    </w:p>
+    <w:p>
+      <w:pPr>
+        <w:pStyle w:val="ListParagraph"/>
+        <w:numPr>
+          <w:ilvl w:val="0"/>
+          <w:numId w:val="8"/>
+        </w:numPr>
+      </w:pPr>
+      <w:r>
+        <w:t>For “2” and “2A”to “1N”, the Evaluation ID will be the previous Evaluation ID for “1N”</w:t>
+      </w:r>
+      <w:bookmarkStart w:id="0" w:name="_GoBack"/>
+      <w:bookmarkEnd w:id="0"/>
+    </w:p>
+    <w:p/>
+    <w:p>
+      <w:pPr>
+        <w:pStyle w:val="ListParagraph"/>
+        <w:numPr>
+          <w:ilvl w:val="0"/>
+          <w:numId w:val="4"/>
+        </w:numPr>
+      </w:pPr>
+      <w:r>
+        <w:t xml:space="preserve">Update row with appropriate EvaluationId in </w:t>
+      </w:r>
+      <w:r>
+        <w:rPr>
+          <w:i/>
+        </w:rPr>
+        <w:t>Evaluation</w:t>
+      </w:r>
+      <w:r>
+        <w:t xml:space="preserve"> table. Set the following value:</w:t>
+      </w:r>
+    </w:p>
+    <w:p>
+      <w:pPr>
+        <w:pStyle w:val="ListParagraph"/>
+        <w:numPr>
+          <w:ilvl w:val="0"/>
+          <w:numId w:val="6"/>
+        </w:numPr>
+      </w:pPr>
+      <w:r>
+        <w:t xml:space="preserve">IsStopped = 1, </w:t>
+      </w:r>
+    </w:p>
+    <w:p>
+      <w:pPr>
+        <w:pStyle w:val="ListParagraph"/>
+        <w:numPr>
+          <w:ilvl w:val="0"/>
+          <w:numId w:val="6"/>
+        </w:numPr>
+      </w:pPr>
+      <w:r>
+        <w:t xml:space="preserve">StoppedBy </w:t>
+      </w:r>
+      <w:r>
+        <w:t>= User’s Id (</w:t>
+      </w:r>
+      <w:r>
+        <w:rPr>
+          <w:b/>
+        </w:rPr>
+        <w:t>application code</w:t>
+      </w:r>
+      <w:r>
+        <w:t xml:space="preserve"> update) OR StoppedBy = System Admin Id (</w:t>
+      </w:r>
+      <w:r>
+        <w:rPr>
+          <w:b/>
+        </w:rPr>
+        <w:t>nightly job</w:t>
+      </w:r>
+      <w:r>
+        <w:t xml:space="preserve"> update</w:t>
+      </w:r>
+      <w:r>
+        <w:t>)</w:t>
+      </w:r>
+      <w:r>
+        <w:t xml:space="preserve">, </w:t>
+      </w:r>
+    </w:p>
+    <w:p>
+      <w:pPr>
+        <w:pStyle w:val="ListParagraph"/>
+        <w:numPr>
+          <w:ilvl w:val="0"/>
+          <w:numId w:val="6"/>
+        </w:numPr>
+      </w:pPr>
+      <w:r>
+        <w:t xml:space="preserve">StoppedDateTime </w:t>
+      </w:r>
+      <w:r>
+        <w:t>= current date and  time</w:t>
+      </w:r>
+    </w:p>
+    <w:p/>
+    <w:p>
+      <w:pPr>
+        <w:pStyle w:val="ListParagraph"/>
+        <w:numPr>
+          <w:ilvl w:val="0"/>
+          <w:numId w:val="4"/>
+        </w:numPr>
+      </w:pPr>
+      <w:r>
+        <w:t xml:space="preserve">Update row for appropriate EvaluationId in </w:t>
+      </w:r>
+      <w:r>
+        <w:rPr>
+          <w:i/>
+        </w:rPr>
+        <w:t>Submission</w:t>
+      </w:r>
+      <w:r>
+        <w:t xml:space="preserve"> table</w:t>
+      </w:r>
+      <w:r>
+        <w:t xml:space="preserve"> and set</w:t>
+      </w:r>
+      <w:r>
+        <w:t xml:space="preserve"> the following value: </w:t>
+      </w:r>
+    </w:p>
+    <w:p>
+      <w:pPr>
+        <w:pStyle w:val="ListParagraph"/>
+        <w:numPr>
+          <w:ilvl w:val="0"/>
+          <w:numId w:val="7"/>
+        </w:numPr>
+      </w:pPr>
+      <w:r>
+        <w:t xml:space="preserve"> StatusID = </w:t>
+      </w:r>
+      <w:r>
+        <w:t>3 (Deleted)</w:t>
+      </w:r>
+      <w:r>
+        <w:t xml:space="preserve">, </w:t>
+      </w:r>
+    </w:p>
+    <w:p>
+      <w:pPr>
+        <w:pStyle w:val="ListParagraph"/>
+        <w:numPr>
+          <w:ilvl w:val="0"/>
+          <w:numId w:val="7"/>
+        </w:numPr>
+      </w:pPr>
+      <w:r>
+        <w:t>UpdatedBy= User’s Id (</w:t>
+      </w:r>
+      <w:r>
+        <w:rPr>
+          <w:b/>
+        </w:rPr>
+        <w:t>application code</w:t>
+      </w:r>
+      <w:r>
+        <w:t xml:space="preserve"> update) OR </w:t>
+      </w:r>
+      <w:r>
+        <w:t xml:space="preserve">UpdatedBy </w:t>
+      </w:r>
+      <w:r>
+        <w:t>= System Admin Id (</w:t>
+      </w:r>
+      <w:r>
+        <w:rPr>
+          <w:b/>
+        </w:rPr>
+        <w:t>nightly job</w:t>
+      </w:r>
+      <w:r>
+        <w:t xml:space="preserve"> update),</w:t>
+      </w:r>
+    </w:p>
+    <w:p>
+      <w:pPr>
+        <w:pStyle w:val="ListParagraph"/>
+        <w:numPr>
+          <w:ilvl w:val="0"/>
+          <w:numId w:val="7"/>
+        </w:numPr>
+      </w:pPr>
+      <w:r>
+        <w:t xml:space="preserve"> UpdateDate</w:t>
+      </w:r>
+      <w:r>
+        <w:t>= current date and  time</w:t>
+      </w:r>
+    </w:p>
+    <w:p>
+      <w:pPr>
+        <w:pStyle w:val="Heading2"/>
+      </w:pPr>
+      <w:r>
+        <w:t xml:space="preserve">Coder Team </w:t>
+      </w:r>
+      <w:r>
+        <w:t>Cleaning</w:t>
+      </w:r>
+    </w:p>
+    <w:p>
+      <w:r>
+        <w:t>All Coder Teams</w:t>
+      </w:r>
+      <w:r>
+        <w:t xml:space="preserve"> with Status </w:t>
+      </w:r>
+      <w:r>
+        <w:rPr>
+          <w:i/>
+        </w:rPr>
+        <w:t>Active</w:t>
+      </w:r>
+      <w:r>
+        <w:t xml:space="preserve"> will get Status</w:t>
+      </w:r>
+      <w:r>
+        <w:t xml:space="preserve"> </w:t>
+      </w:r>
+      <w:r>
+        <w:rPr>
+          <w:i/>
+        </w:rPr>
+        <w:t>Deleted</w:t>
+      </w:r>
+      <w:r>
+        <w:t xml:space="preserve"> – rows will be updated </w:t>
+      </w:r>
+      <w:r>
+        <w:t>in T</w:t>
+      </w:r>
+      <w:r>
+        <w:t>eam table.</w:t>
+      </w:r>
+    </w:p>
+    <w:p>
+      <w:pPr>
+        <w:pStyle w:val="Heading1"/>
+      </w:pPr>
+      <w:r>
+        <w:t xml:space="preserve">Evaluation Process Modelling </w:t>
+      </w:r>
+    </w:p>
+    <w:p>
+      <w:r>
+        <w:t>(Based on Abstract Workflow Diagram)</w:t>
+      </w:r>
+    </w:p>
+    <w:tbl>
+      <w:tblPr>
+        <w:tblStyle w:val="TableGrid"/>
+        <w:tblW w:w="0" w:type="auto"/>
+        <w:tblLook w:val="04A0" w:firstRow="1" w:lastRow="0" w:firstColumn="1" w:lastColumn="0" w:noHBand="0" w:noVBand="1"/>
+      </w:tblPr>
+      <w:tblGrid>
+        <w:gridCol w:w="5508"/>
+        <w:gridCol w:w="5508"/>
+      </w:tblGrid>
+      <w:tr>
+        <w:tc>
+          <w:tcPr>
+            <w:tcW w:w="5508" w:type="dxa"/>
+          </w:tcPr>
+          <w:p>
+            <w:pPr>
+              <w:rPr>
+                <w:b/>
+              </w:rPr>
+            </w:pPr>
+            <w:r>
+              <w:rPr>
+                <w:b/>
+              </w:rPr>
+              <w:t>Abstract</w:t>
+            </w:r>
+            <w:r>
+              <w:rPr>
+                <w:b/>
+              </w:rPr>
+              <w:t xml:space="preserve"> </w:t>
+            </w:r>
+            <w:r>
+              <w:rPr>
+                <w:b/>
+              </w:rPr>
+              <w:t>Status</w:t>
+            </w:r>
+            <w:r>
+              <w:rPr>
+                <w:b/>
+              </w:rPr>
+              <w:t xml:space="preserve"> </w:t>
+            </w:r>
+            <w:r>
+              <w:rPr>
+                <w:b/>
+              </w:rPr>
+              <w:t>Code</w:t>
+            </w:r>
+          </w:p>
+        </w:tc>
+        <w:tc>
+          <w:tcPr>
+            <w:tcW w:w="5508" w:type="dxa"/>
+          </w:tcPr>
+          <w:p>
+            <w:pPr>
+              <w:rPr>
+                <w:b/>
+              </w:rPr>
+            </w:pPr>
+            <w:r>
+              <w:rPr>
+                <w:b/>
+              </w:rPr>
+              <w:t>Actions</w:t>
+            </w:r>
+          </w:p>
+        </w:tc>
+      </w:tr>
+      <w:tr>
+        <w:tc>
+          <w:tcPr>
+            <w:tcW w:w="5508" w:type="dxa"/>
+          </w:tcPr>
+          <w:p>
+            <w:r>
+              <w:t>0</w:t>
+            </w:r>
+          </w:p>
+        </w:tc>
+        <w:tc>
+          <w:tcPr>
+            <w:tcW w:w="5508" w:type="dxa"/>
+          </w:tcPr>
+          <w:p>
+            <w:r>
+              <w:t xml:space="preserve">DBA loads data into </w:t>
+            </w:r>
+            <w:r>
+              <w:rPr>
+                <w:i/>
+              </w:rPr>
+              <w:t>Abstract</w:t>
+            </w:r>
+            <w:r>
+              <w:t xml:space="preserve"> table and inserts a row for each Abstract into </w:t>
+            </w:r>
+            <w:r>
+              <w:rPr>
+                <w:i/>
+              </w:rPr>
+              <w:t>AbstractStatusChangeHistory</w:t>
+            </w:r>
+            <w:r>
+              <w:t xml:space="preserve"> table with </w:t>
+            </w:r>
+            <w:r>
+              <w:t>the following column values:</w:t>
+            </w:r>
+          </w:p>
+          <w:p>
+            <w:r>
+              <w:t>AbstractStatusChangeHistoryID</w:t>
+            </w:r>
+            <w:r>
+              <w:t xml:space="preserve"> – identity column</w:t>
+            </w:r>
+          </w:p>
+          <w:p>
+            <w:r>
+              <w:t>AbstractID</w:t>
+            </w:r>
+            <w:r>
+              <w:t xml:space="preserve">  - FK</w:t>
+            </w:r>
+          </w:p>
+          <w:p>
+            <w:r>
+              <w:t>AbstractStatusID</w:t>
+            </w:r>
+            <w:r>
+              <w:t xml:space="preserve"> = 1 </w:t>
+            </w:r>
+          </w:p>
+          <w:p>
+            <w:r>
+              <w:t>CreatedDate</w:t>
+            </w:r>
+            <w:r>
+              <w:t xml:space="preserve"> = set current date</w:t>
+            </w:r>
+          </w:p>
+          <w:p>
+            <w:r>
+              <w:t>CreatedBy</w:t>
+            </w:r>
+            <w:r>
+              <w:t xml:space="preserve"> = </w:t>
+            </w:r>
+            <w:r>
+              <w:t>System Admin Id</w:t>
+            </w:r>
+            <w:r>
+              <w:t xml:space="preserve"> </w:t>
+            </w:r>
+            <w:r>
+              <w:t xml:space="preserve">from </w:t>
+            </w:r>
+            <w:r>
+              <w:rPr>
+                <w:i/>
+              </w:rPr>
+              <w:t>aspnet_Users</w:t>
+            </w:r>
+            <w:r>
+              <w:t xml:space="preserve"> table</w:t>
+            </w:r>
+          </w:p>
+          <w:p>
+            <w:r>
+              <w:t>EvaluationId</w:t>
+            </w:r>
+            <w:r>
+              <w:t xml:space="preserve"> = NULL</w:t>
+            </w:r>
+          </w:p>
+          <w:p>
+            <w:pPr>
+              <w:rPr>
+                <w:color w:val="FF0000"/>
+              </w:rPr>
+            </w:pPr>
+          </w:p>
+          <w:p>
+            <w:r>
+              <w:t xml:space="preserve">Abstract </w:t>
+            </w:r>
+            <w:r>
+              <w:t>Status could be changed from 1 and 1A to 0</w:t>
+            </w:r>
+            <w:r>
+              <w:t xml:space="preserve"> by nightly job or as a result of process overriding</w:t>
+            </w:r>
+            <w:r>
+              <w:t>/cancelling</w:t>
+            </w:r>
+            <w:r>
+              <w:t xml:space="preserve">. See </w:t>
+            </w:r>
+            <w:r>
+              <w:t>Abstract Cleaning Steps</w:t>
+            </w:r>
+            <w:r>
+              <w:t xml:space="preserve"> above for details.</w:t>
+            </w:r>
+          </w:p>
+          <w:p>
+            <w:r>
+              <w:t xml:space="preserve"> </w:t>
+            </w:r>
+          </w:p>
+        </w:tc>
+      </w:tr>
+      <w:tr>
+        <w:tc>
+          <w:tcPr>
+            <w:tcW w:w="5508" w:type="dxa"/>
+          </w:tcPr>
+          <w:p>
+            <w:r>
               <w:t>1</w:t>
             </w:r>
           </w:p>
@@ -2031,7 +2051,11 @@
               <w:t xml:space="preserve"> table with the following</w:t>
             </w:r>
             <w:r>
-              <w:t xml:space="preserve"> column</w:t>
+              <w:t xml:space="preserve"> </w:t>
+            </w:r>
+            <w:r>
+              <w:lastRenderedPageBreak/>
+              <w:t>column</w:t>
             </w:r>
             <w:r>
               <w:t xml:space="preserve"> values:</w:t>
@@ -2080,7 +2104,6 @@
           </w:p>
           <w:p>
             <w:r>
-              <w:lastRenderedPageBreak/>
               <w:t>CreatedBy</w:t>
             </w:r>
             <w:r>
@@ -2428,7 +2451,11 @@
               <w:t xml:space="preserve"> table</w:t>
             </w:r>
             <w:r>
-              <w:t xml:space="preserve"> – only the user who started consensus is allowed to submit consensus data</w:t>
+              <w:t xml:space="preserve"> – only the user who started </w:t>
+            </w:r>
+            <w:r>
+              <w:lastRenderedPageBreak/>
+              <w:t>consensus is allowed to submit consensus data</w:t>
             </w:r>
             <w:r>
               <w:t>;</w:t>
@@ -2461,7 +2488,6 @@
           <w:p/>
           <w:p>
             <w:r>
-              <w:lastRenderedPageBreak/>
               <w:t xml:space="preserve">Update row for the same EvaluationId in </w:t>
             </w:r>
             <w:r>
@@ -2848,6 +2874,7 @@
           </w:p>
           <w:p>
             <w:r>
+              <w:lastRenderedPageBreak/>
               <w:t>EvaluationTypeId = 2 (</w:t>
             </w:r>
             <w:r>
@@ -2879,7 +2906,6 @@
           </w:p>
           <w:p>
             <w:r>
-              <w:lastRenderedPageBreak/>
               <w:t>DateTimeStarted – insert current time</w:t>
             </w:r>
           </w:p>
@@ -3242,7 +3268,11 @@
               <w:t xml:space="preserve"> </w:t>
             </w:r>
             <w:r>
-              <w:t>application code will validate that the Abstract Status Code is 2B and that UserId is the same as the value in ConsensusStartedBy column in evaluation table for the current process.</w:t>
+              <w:t xml:space="preserve">application code will validate that the Abstract Status Code is 2B and </w:t>
+            </w:r>
+            <w:r>
+              <w:lastRenderedPageBreak/>
+              <w:t>that UserId is the same as the value in ConsensusStartedBy column in evaluation table for the current process.</w:t>
             </w:r>
           </w:p>
           <w:p/>
@@ -3600,9 +3630,172 @@
 </w:document>
 </file>
 
+<file path=word/endnotes.xml><?xml version="1.0" encoding="utf-8"?>
+<w:endnotes xmlns:wpc="http://schemas.microsoft.com/office/word/2010/wordprocessingCanvas" xmlns:mc="http://schemas.openxmlformats.org/markup-compatibility/2006" xmlns:o="urn:schemas-microsoft-com:office:office" xmlns:r="http://schemas.openxmlformats.org/officeDocument/2006/relationships" xmlns:m="http://schemas.openxmlformats.org/officeDocument/2006/math" xmlns:v="urn:schemas-microsoft-com:vml" xmlns:wp14="http://schemas.microsoft.com/office/word/2010/wordprocessingDrawing" xmlns:wp="http://schemas.openxmlformats.org/drawingml/2006/wordprocessingDrawing" xmlns:w10="urn:schemas-microsoft-com:office:word" xmlns:w="http://schemas.openxmlformats.org/wordprocessingml/2006/main" xmlns:w14="http://schemas.microsoft.com/office/word/2010/wordml" xmlns:w15="http://schemas.microsoft.com/office/word/2012/wordml" xmlns:wpg="http://schemas.microsoft.com/office/word/2010/wordprocessingGroup" xmlns:wpi="http://schemas.microsoft.com/office/word/2010/wordprocessingInk" xmlns:wne="http://schemas.microsoft.com/office/word/2006/wordml" xmlns:wps="http://schemas.microsoft.com/office/word/2010/wordprocessingShape" mc:Ignorable="w14 w15 wp14">
+  <w:endnote w:type="separator" w:id="-1">
+    <w:p>
+      <w:pPr>
+        <w:spacing w:after="0" w:line="240" w:lineRule="auto"/>
+      </w:pPr>
+      <w:r>
+        <w:separator/>
+      </w:r>
+    </w:p>
+  </w:endnote>
+  <w:endnote w:type="continuationSeparator" w:id="0">
+    <w:p>
+      <w:pPr>
+        <w:spacing w:after="0" w:line="240" w:lineRule="auto"/>
+      </w:pPr>
+      <w:r>
+        <w:continuationSeparator/>
+      </w:r>
+    </w:p>
+  </w:endnote>
+</w:endnotes>
+</file>
+
+<file path=word/footnotes.xml><?xml version="1.0" encoding="utf-8"?>
+<w:footnotes xmlns:wpc="http://schemas.microsoft.com/office/word/2010/wordprocessingCanvas" xmlns:mc="http://schemas.openxmlformats.org/markup-compatibility/2006" xmlns:o="urn:schemas-microsoft-com:office:office" xmlns:r="http://schemas.openxmlformats.org/officeDocument/2006/relationships" xmlns:m="http://schemas.openxmlformats.org/officeDocument/2006/math" xmlns:v="urn:schemas-microsoft-com:vml" xmlns:wp14="http://schemas.microsoft.com/office/word/2010/wordprocessingDrawing" xmlns:wp="http://schemas.openxmlformats.org/drawingml/2006/wordprocessingDrawing" xmlns:w10="urn:schemas-microsoft-com:office:word" xmlns:w="http://schemas.openxmlformats.org/wordprocessingml/2006/main" xmlns:w14="http://schemas.microsoft.com/office/word/2010/wordml" xmlns:w15="http://schemas.microsoft.com/office/word/2012/wordml" xmlns:wpg="http://schemas.microsoft.com/office/word/2010/wordprocessingGroup" xmlns:wpi="http://schemas.microsoft.com/office/word/2010/wordprocessingInk" xmlns:wne="http://schemas.microsoft.com/office/word/2006/wordml" xmlns:wps="http://schemas.microsoft.com/office/word/2010/wordprocessingShape" mc:Ignorable="w14 w15 wp14">
+  <w:footnote w:type="separator" w:id="-1">
+    <w:p>
+      <w:pPr>
+        <w:spacing w:after="0" w:line="240" w:lineRule="auto"/>
+      </w:pPr>
+      <w:r>
+        <w:separator/>
+      </w:r>
+    </w:p>
+  </w:footnote>
+  <w:footnote w:type="continuationSeparator" w:id="0">
+    <w:p>
+      <w:pPr>
+        <w:spacing w:after="0" w:line="240" w:lineRule="auto"/>
+      </w:pPr>
+      <w:r>
+        <w:continuationSeparator/>
+      </w:r>
+    </w:p>
+  </w:footnote>
+</w:footnotes>
+</file>
+
 <file path=word/numbering.xml><?xml version="1.0" encoding="utf-8"?>
 <w:numbering xmlns:wpc="http://schemas.microsoft.com/office/word/2010/wordprocessingCanvas" xmlns:mc="http://schemas.openxmlformats.org/markup-compatibility/2006" xmlns:o="urn:schemas-microsoft-com:office:office" xmlns:r="http://schemas.openxmlformats.org/officeDocument/2006/relationships" xmlns:m="http://schemas.openxmlformats.org/officeDocument/2006/math" xmlns:v="urn:schemas-microsoft-com:vml" xmlns:wp14="http://schemas.microsoft.com/office/word/2010/wordprocessingDrawing" xmlns:wp="http://schemas.openxmlformats.org/drawingml/2006/wordprocessingDrawing" xmlns:w10="urn:schemas-microsoft-com:office:word" xmlns:w="http://schemas.openxmlformats.org/wordprocessingml/2006/main" xmlns:w14="http://schemas.microsoft.com/office/word/2010/wordml" xmlns:w15="http://schemas.microsoft.com/office/word/2012/wordml" xmlns:wpg="http://schemas.microsoft.com/office/word/2010/wordprocessingGroup" xmlns:wpi="http://schemas.microsoft.com/office/word/2010/wordprocessingInk" xmlns:wne="http://schemas.microsoft.com/office/word/2006/wordml" xmlns:wps="http://schemas.microsoft.com/office/word/2010/wordprocessingShape" mc:Ignorable="w14 w15 wp14">
   <w:abstractNum w:abstractNumId="0">
+    <w:nsid w:val="01ED1FC5"/>
+    <w:multiLevelType w:val="hybridMultilevel"/>
+    <w:tmpl w:val="E1E233F0"/>
+    <w:lvl w:ilvl="0" w:tplc="04090001">
+      <w:start w:val="1"/>
+      <w:numFmt w:val="bullet"/>
+      <w:lvlText w:val=""/>
+      <w:lvlJc w:val="left"/>
+      <w:pPr>
+        <w:ind w:left="1440" w:hanging="360"/>
+      </w:pPr>
+      <w:rPr>
+        <w:rFonts w:ascii="Symbol" w:hAnsi="Symbol" w:hint="default"/>
+      </w:rPr>
+    </w:lvl>
+    <w:lvl w:ilvl="1" w:tplc="04090003" w:tentative="1">
+      <w:start w:val="1"/>
+      <w:numFmt w:val="bullet"/>
+      <w:lvlText w:val="o"/>
+      <w:lvlJc w:val="left"/>
+      <w:pPr>
+        <w:ind w:left="2160" w:hanging="360"/>
+      </w:pPr>
+      <w:rPr>
+        <w:rFonts w:ascii="Courier New" w:hAnsi="Courier New" w:cs="Courier New" w:hint="default"/>
+      </w:rPr>
+    </w:lvl>
+    <w:lvl w:ilvl="2" w:tplc="04090005" w:tentative="1">
+      <w:start w:val="1"/>
+      <w:numFmt w:val="bullet"/>
+      <w:lvlText w:val=""/>
+      <w:lvlJc w:val="left"/>
+      <w:pPr>
+        <w:ind w:left="2880" w:hanging="360"/>
+      </w:pPr>
+      <w:rPr>
+        <w:rFonts w:ascii="Wingdings" w:hAnsi="Wingdings" w:hint="default"/>
+      </w:rPr>
+    </w:lvl>
+    <w:lvl w:ilvl="3" w:tplc="04090001" w:tentative="1">
+      <w:start w:val="1"/>
+      <w:numFmt w:val="bullet"/>
+      <w:lvlText w:val=""/>
+      <w:lvlJc w:val="left"/>
+      <w:pPr>
+        <w:ind w:left="3600" w:hanging="360"/>
+      </w:pPr>
+      <w:rPr>
+        <w:rFonts w:ascii="Symbol" w:hAnsi="Symbol" w:hint="default"/>
+      </w:rPr>
+    </w:lvl>
+    <w:lvl w:ilvl="4" w:tplc="04090003" w:tentative="1">
+      <w:start w:val="1"/>
+      <w:numFmt w:val="bullet"/>
+      <w:lvlText w:val="o"/>
+      <w:lvlJc w:val="left"/>
+      <w:pPr>
+        <w:ind w:left="4320" w:hanging="360"/>
+      </w:pPr>
+      <w:rPr>
+        <w:rFonts w:ascii="Courier New" w:hAnsi="Courier New" w:cs="Courier New" w:hint="default"/>
+      </w:rPr>
+    </w:lvl>
+    <w:lvl w:ilvl="5" w:tplc="04090005" w:tentative="1">
+      <w:start w:val="1"/>
+      <w:numFmt w:val="bullet"/>
+      <w:lvlText w:val=""/>
+      <w:lvlJc w:val="left"/>
+      <w:pPr>
+        <w:ind w:left="5040" w:hanging="360"/>
+      </w:pPr>
+      <w:rPr>
+        <w:rFonts w:ascii="Wingdings" w:hAnsi="Wingdings" w:hint="default"/>
+      </w:rPr>
+    </w:lvl>
+    <w:lvl w:ilvl="6" w:tplc="04090001" w:tentative="1">
+      <w:start w:val="1"/>
+      <w:numFmt w:val="bullet"/>
+      <w:lvlText w:val=""/>
+      <w:lvlJc w:val="left"/>
+      <w:pPr>
+        <w:ind w:left="5760" w:hanging="360"/>
+      </w:pPr>
+      <w:rPr>
+        <w:rFonts w:ascii="Symbol" w:hAnsi="Symbol" w:hint="default"/>
+      </w:rPr>
+    </w:lvl>
+    <w:lvl w:ilvl="7" w:tplc="04090003" w:tentative="1">
+      <w:start w:val="1"/>
+      <w:numFmt w:val="bullet"/>
+      <w:lvlText w:val="o"/>
+      <w:lvlJc w:val="left"/>
+      <w:pPr>
+        <w:ind w:left="6480" w:hanging="360"/>
+      </w:pPr>
+      <w:rPr>
+        <w:rFonts w:ascii="Courier New" w:hAnsi="Courier New" w:cs="Courier New" w:hint="default"/>
+      </w:rPr>
+    </w:lvl>
+    <w:lvl w:ilvl="8" w:tplc="04090005" w:tentative="1">
+      <w:start w:val="1"/>
+      <w:numFmt w:val="bullet"/>
+      <w:lvlText w:val=""/>
+      <w:lvlJc w:val="left"/>
+      <w:pPr>
+        <w:ind w:left="7200" w:hanging="360"/>
+      </w:pPr>
+      <w:rPr>
+        <w:rFonts w:ascii="Wingdings" w:hAnsi="Wingdings" w:hint="default"/>
+      </w:rPr>
+    </w:lvl>
+  </w:abstractNum>
+  <w:abstractNum w:abstractNumId="1">
     <w:nsid w:val="08375BF2"/>
     <w:multiLevelType w:val="hybridMultilevel"/>
     <w:tmpl w:val="425635FA"/>
@@ -3691,7 +3884,7 @@
       </w:pPr>
     </w:lvl>
   </w:abstractNum>
-  <w:abstractNum w:abstractNumId="1">
+  <w:abstractNum w:abstractNumId="2">
     <w:nsid w:val="25D0537B"/>
     <w:multiLevelType w:val="hybridMultilevel"/>
     <w:tmpl w:val="C1B4BB86"/>
@@ -3780,7 +3973,7 @@
       </w:pPr>
     </w:lvl>
   </w:abstractNum>
-  <w:abstractNum w:abstractNumId="2">
+  <w:abstractNum w:abstractNumId="3">
     <w:nsid w:val="35745248"/>
     <w:multiLevelType w:val="hybridMultilevel"/>
     <w:tmpl w:val="344256FE"/>
@@ -3869,7 +4062,7 @@
       </w:pPr>
     </w:lvl>
   </w:abstractNum>
-  <w:abstractNum w:abstractNumId="3">
+  <w:abstractNum w:abstractNumId="4">
     <w:nsid w:val="370B4F34"/>
     <w:multiLevelType w:val="hybridMultilevel"/>
     <w:tmpl w:val="B5ECC486"/>
@@ -3958,7 +4151,7 @@
       </w:pPr>
     </w:lvl>
   </w:abstractNum>
-  <w:abstractNum w:abstractNumId="4">
+  <w:abstractNum w:abstractNumId="5">
     <w:nsid w:val="45756009"/>
     <w:multiLevelType w:val="hybridMultilevel"/>
     <w:tmpl w:val="EE68BDBC"/>
@@ -4047,7 +4240,7 @@
       </w:pPr>
     </w:lvl>
   </w:abstractNum>
-  <w:abstractNum w:abstractNumId="5">
+  <w:abstractNum w:abstractNumId="6">
     <w:nsid w:val="6F961B67"/>
     <w:multiLevelType w:val="hybridMultilevel"/>
     <w:tmpl w:val="0D9A20E0"/>
@@ -4136,7 +4329,7 @@
       </w:pPr>
     </w:lvl>
   </w:abstractNum>
-  <w:abstractNum w:abstractNumId="6">
+  <w:abstractNum w:abstractNumId="7">
     <w:nsid w:val="74ED6F39"/>
     <w:multiLevelType w:val="hybridMultilevel"/>
     <w:tmpl w:val="217C0CA2"/>
@@ -4226,25 +4419,28 @@
     </w:lvl>
   </w:abstractNum>
   <w:num w:numId="1">
+    <w:abstractNumId w:val="6"/>
+  </w:num>
+  <w:num w:numId="2">
+    <w:abstractNumId w:val="7"/>
+  </w:num>
+  <w:num w:numId="3">
+    <w:abstractNumId w:val="3"/>
+  </w:num>
+  <w:num w:numId="4">
+    <w:abstractNumId w:val="4"/>
+  </w:num>
+  <w:num w:numId="5">
+    <w:abstractNumId w:val="2"/>
+  </w:num>
+  <w:num w:numId="6">
+    <w:abstractNumId w:val="1"/>
+  </w:num>
+  <w:num w:numId="7">
     <w:abstractNumId w:val="5"/>
   </w:num>
-  <w:num w:numId="2">
-    <w:abstractNumId w:val="6"/>
-  </w:num>
-  <w:num w:numId="3">
-    <w:abstractNumId w:val="2"/>
-  </w:num>
-  <w:num w:numId="4">
-    <w:abstractNumId w:val="3"/>
-  </w:num>
-  <w:num w:numId="5">
-    <w:abstractNumId w:val="1"/>
-  </w:num>
-  <w:num w:numId="6">
+  <w:num w:numId="8">
     <w:abstractNumId w:val="0"/>
-  </w:num>
-  <w:num w:numId="7">
-    <w:abstractNumId w:val="4"/>
   </w:num>
 </w:numbering>
 </file>
@@ -4784,6 +4980,80 @@
       <w:contextualSpacing/>
     </w:pPr>
   </w:style>
+  <w:style w:type="paragraph" w:styleId="Header">
+    <w:name w:val="header"/>
+    <w:basedOn w:val="Normal"/>
+    <w:link w:val="HeaderChar"/>
+    <w:uiPriority w:val="99"/>
+    <w:unhideWhenUsed/>
+    <w:rsid w:val="00A96173"/>
+    <w:pPr>
+      <w:tabs>
+        <w:tab w:val="center" w:pos="4680"/>
+        <w:tab w:val="right" w:pos="9360"/>
+      </w:tabs>
+      <w:spacing w:after="0" w:line="240" w:lineRule="auto"/>
+    </w:pPr>
+  </w:style>
+  <w:style w:type="character" w:customStyle="1" w:styleId="HeaderChar">
+    <w:name w:val="Header Char"/>
+    <w:basedOn w:val="DefaultParagraphFont"/>
+    <w:link w:val="Header"/>
+    <w:uiPriority w:val="99"/>
+    <w:rsid w:val="00A96173"/>
+  </w:style>
+  <w:style w:type="paragraph" w:styleId="Footer">
+    <w:name w:val="footer"/>
+    <w:basedOn w:val="Normal"/>
+    <w:link w:val="FooterChar"/>
+    <w:uiPriority w:val="99"/>
+    <w:unhideWhenUsed/>
+    <w:rsid w:val="00A96173"/>
+    <w:pPr>
+      <w:tabs>
+        <w:tab w:val="center" w:pos="4680"/>
+        <w:tab w:val="right" w:pos="9360"/>
+      </w:tabs>
+      <w:spacing w:after="0" w:line="240" w:lineRule="auto"/>
+    </w:pPr>
+  </w:style>
+  <w:style w:type="character" w:customStyle="1" w:styleId="FooterChar">
+    <w:name w:val="Footer Char"/>
+    <w:basedOn w:val="DefaultParagraphFont"/>
+    <w:link w:val="Footer"/>
+    <w:uiPriority w:val="99"/>
+    <w:rsid w:val="00A96173"/>
+  </w:style>
+  <w:style w:type="paragraph" w:styleId="BalloonText">
+    <w:name w:val="Balloon Text"/>
+    <w:basedOn w:val="Normal"/>
+    <w:link w:val="BalloonTextChar"/>
+    <w:uiPriority w:val="99"/>
+    <w:semiHidden/>
+    <w:unhideWhenUsed/>
+    <w:rsid w:val="00A96173"/>
+    <w:pPr>
+      <w:spacing w:after="0" w:line="240" w:lineRule="auto"/>
+    </w:pPr>
+    <w:rPr>
+      <w:rFonts w:ascii="Segoe UI" w:hAnsi="Segoe UI" w:cs="Segoe UI"/>
+      <w:sz w:val="18"/>
+      <w:szCs w:val="18"/>
+    </w:rPr>
+  </w:style>
+  <w:style w:type="character" w:customStyle="1" w:styleId="BalloonTextChar">
+    <w:name w:val="Balloon Text Char"/>
+    <w:basedOn w:val="DefaultParagraphFont"/>
+    <w:link w:val="BalloonText"/>
+    <w:uiPriority w:val="99"/>
+    <w:semiHidden/>
+    <w:rsid w:val="00A96173"/>
+    <w:rPr>
+      <w:rFonts w:ascii="Segoe UI" w:hAnsi="Segoe UI" w:cs="Segoe UI"/>
+      <w:sz w:val="18"/>
+      <w:szCs w:val="18"/>
+    </w:rPr>
+  </w:style>
 </w:styles>
 </file>
 
@@ -5070,4 +5340,16 @@
   <a:objectDefaults/>
   <a:extraClrSchemeLst/>
 </a:theme>
+</file>
+
+<file path=customXml/item1.xml><?xml version="1.0" encoding="utf-8"?>
+<b:Sources xmlns:b="http://schemas.openxmlformats.org/officeDocument/2006/bibliography" xmlns="http://schemas.openxmlformats.org/officeDocument/2006/bibliography" SelectedStyle="\APASixthEditionOfficeOnline.xsl" StyleName="APA" Version="6"/>
+</file>
+
+<file path=customXml/itemProps1.xml><?xml version="1.0" encoding="utf-8"?>
+<ds:datastoreItem xmlns:ds="http://schemas.openxmlformats.org/officeDocument/2006/customXml" ds:itemID="{A0037D0D-394E-456A-83EE-B34BB461F4B9}">
+  <ds:schemaRefs>
+    <ds:schemaRef ds:uri="http://schemas.openxmlformats.org/officeDocument/2006/bibliography"/>
+  </ds:schemaRefs>
+</ds:datastoreItem>
 </file>
</xml_diff>

<commit_message>
update database_usage doc for call to stored procedure upon 1B and 2B
</commit_message>
<xml_diff>
--- a/Documentation/Database_Usage.docx
+++ b/Documentation/Database_Usage.docx
@@ -1550,8 +1550,6 @@
       <w:r>
         <w:t>For “2” and “2A”to “1N”, the Evaluation ID will be the previous Evaluation ID for “1N”</w:t>
       </w:r>
-      <w:bookmarkStart w:id="0" w:name="_GoBack"/>
-      <w:bookmarkEnd w:id="0"/>
     </w:p>
     <w:p/>
     <w:p>
@@ -2525,6 +2523,47 @@
             </w:r>
           </w:p>
           <w:p/>
+          <w:p>
+            <w:pPr>
+              <w:rPr>
+                <w:rFonts w:cs="Courier New"/>
+                <w:noProof/>
+                <w:sz w:val="20"/>
+                <w:szCs w:val="20"/>
+              </w:rPr>
+            </w:pPr>
+            <w:r>
+              <w:t xml:space="preserve">Call store procedure:  </w:t>
+            </w:r>
+            <w:r>
+              <w:rPr>
+                <w:rFonts w:cs="Courier New"/>
+                <w:noProof/>
+                <w:sz w:val="20"/>
+                <w:szCs w:val="20"/>
+              </w:rPr>
+              <w:t>KappaBaseData_Insert_ByAbs_EvlID</w:t>
+            </w:r>
+            <w:r>
+              <w:rPr>
+                <w:rFonts w:cs="Courier New"/>
+                <w:noProof/>
+                <w:sz w:val="20"/>
+                <w:szCs w:val="20"/>
+              </w:rPr>
+              <w:t xml:space="preserve"> with the following parameters:  </w:t>
+            </w:r>
+            <w:r>
+              <w:rPr>
+                <w:rFonts w:cs="Courier New"/>
+                <w:noProof/>
+                <w:sz w:val="20"/>
+                <w:szCs w:val="20"/>
+              </w:rPr>
+              <w:t>@AbstractID int, @EvaluationId int, @AbstractStatusID int</w:t>
+            </w:r>
+          </w:p>
+          <w:p/>
         </w:tc>
       </w:tr>
       <w:tr>
@@ -2854,6 +2893,7 @@
           </w:p>
           <w:p>
             <w:r>
+              <w:lastRenderedPageBreak/>
               <w:t>EvaluationId  - FK</w:t>
             </w:r>
           </w:p>
@@ -2874,7 +2914,6 @@
           </w:p>
           <w:p>
             <w:r>
-              <w:lastRenderedPageBreak/>
               <w:t>EvaluationTypeId = 2 (</w:t>
             </w:r>
             <w:r>
@@ -3221,7 +3260,11 @@
               <w:t>AbstractStatusChangeHistory</w:t>
             </w:r>
             <w:r>
-              <w:t xml:space="preserve"> table with </w:t>
+              <w:t xml:space="preserve"> table </w:t>
+            </w:r>
+            <w:r>
+              <w:lastRenderedPageBreak/>
+              <w:t xml:space="preserve">with </w:t>
             </w:r>
             <w:r>
               <w:t>AbstractStatusID</w:t>
@@ -3234,6 +3277,32 @@
             </w:r>
           </w:p>
           <w:p/>
+          <w:p>
+            <w:pPr>
+              <w:rPr>
+                <w:rFonts w:cs="Courier New"/>
+                <w:noProof/>
+                <w:sz w:val="20"/>
+                <w:szCs w:val="20"/>
+              </w:rPr>
+            </w:pPr>
+            <w:r>
+              <w:t xml:space="preserve">Call store procedure:  </w:t>
+            </w:r>
+            <w:r>
+              <w:rPr>
+                <w:rFonts w:cs="Courier New"/>
+                <w:noProof/>
+                <w:sz w:val="20"/>
+                <w:szCs w:val="20"/>
+              </w:rPr>
+              <w:t>KappaBaseData_Insert_ByAbs_EvlID with the following parameters:  @AbstractID int, @EvaluationId int, @AbstractStatusID int</w:t>
+            </w:r>
+          </w:p>
+          <w:p>
+            <w:bookmarkStart w:id="0" w:name="_GoBack"/>
+            <w:bookmarkEnd w:id="0"/>
+          </w:p>
         </w:tc>
       </w:tr>
       <w:tr>
@@ -3243,6 +3312,7 @@
           </w:tcPr>
           <w:p>
             <w:r>
+              <w:lastRenderedPageBreak/>
               <w:t>2C</w:t>
             </w:r>
           </w:p>
@@ -3268,11 +3338,7 @@
               <w:t xml:space="preserve"> </w:t>
             </w:r>
             <w:r>
-              <w:t xml:space="preserve">application code will validate that the Abstract Status Code is 2B and </w:t>
-            </w:r>
-            <w:r>
-              <w:lastRenderedPageBreak/>
-              <w:t>that UserId is the same as the value in ConsensusStartedBy column in evaluation table for the current process.</w:t>
+              <w:t>application code will validate that the Abstract Status Code is 2B and that UserId is the same as the value in ConsensusStartedBy column in evaluation table for the current process.</w:t>
             </w:r>
           </w:p>
           <w:p/>
@@ -3381,7 +3447,6 @@
           </w:tcPr>
           <w:p>
             <w:r>
-              <w:lastRenderedPageBreak/>
               <w:t>2N</w:t>
             </w:r>
           </w:p>
@@ -3563,6 +3628,7 @@
           </w:tcPr>
           <w:p>
             <w:r>
+              <w:lastRenderedPageBreak/>
               <w:t>4</w:t>
             </w:r>
             <w:r>
@@ -5347,7 +5413,7 @@
 </file>
 
 <file path=customXml/itemProps1.xml><?xml version="1.0" encoding="utf-8"?>
-<ds:datastoreItem xmlns:ds="http://schemas.openxmlformats.org/officeDocument/2006/customXml" ds:itemID="{A0037D0D-394E-456A-83EE-B34BB461F4B9}">
+<ds:datastoreItem xmlns:ds="http://schemas.openxmlformats.org/officeDocument/2006/customXml" ds:itemID="{501C2E1A-A6D2-4614-9E0C-68FC28F9C528}">
   <ds:schemaRefs>
     <ds:schemaRef ds:uri="http://schemas.openxmlformats.org/officeDocument/2006/bibliography"/>
   </ds:schemaRefs>

</xml_diff>

<commit_message>
Database_Usage tables description update
</commit_message>
<xml_diff>
--- a/Documentation/Database_Usage.docx
+++ b/Documentation/Database_Usage.docx
@@ -1,6 +1,6 @@
 
 <file path=word/document.xml><?xml version="1.0" encoding="utf-8"?>
-<w:document xmlns:wpc="http://schemas.microsoft.com/office/word/2010/wordprocessingCanvas" xmlns:mc="http://schemas.openxmlformats.org/markup-compatibility/2006" xmlns:o="urn:schemas-microsoft-com:office:office" xmlns:r="http://schemas.openxmlformats.org/officeDocument/2006/relationships" xmlns:m="http://schemas.openxmlformats.org/officeDocument/2006/math" xmlns:v="urn:schemas-microsoft-com:vml" xmlns:wp14="http://schemas.microsoft.com/office/word/2010/wordprocessingDrawing" xmlns:wp="http://schemas.openxmlformats.org/drawingml/2006/wordprocessingDrawing" xmlns:w10="urn:schemas-microsoft-com:office:word" xmlns:w="http://schemas.openxmlformats.org/wordprocessingml/2006/main" xmlns:w14="http://schemas.microsoft.com/office/word/2010/wordml" xmlns:w15="http://schemas.microsoft.com/office/word/2012/wordml" xmlns:wpg="http://schemas.microsoft.com/office/word/2010/wordprocessingGroup" xmlns:wpi="http://schemas.microsoft.com/office/word/2010/wordprocessingInk" xmlns:wne="http://schemas.microsoft.com/office/word/2006/wordml" xmlns:wps="http://schemas.microsoft.com/office/word/2010/wordprocessingShape" mc:Ignorable="w14 w15 wp14">
+<w:document xmlns:wpc="http://schemas.microsoft.com/office/word/2010/wordprocessingCanvas" xmlns:mc="http://schemas.openxmlformats.org/markup-compatibility/2006" xmlns:o="urn:schemas-microsoft-com:office:office" xmlns:r="http://schemas.openxmlformats.org/officeDocument/2006/relationships" xmlns:m="http://schemas.openxmlformats.org/officeDocument/2006/math" xmlns:v="urn:schemas-microsoft-com:vml" xmlns:wp14="http://schemas.microsoft.com/office/word/2010/wordprocessingDrawing" xmlns:wp="http://schemas.openxmlformats.org/drawingml/2006/wordprocessingDrawing" xmlns:w10="urn:schemas-microsoft-com:office:word" xmlns:w="http://schemas.openxmlformats.org/wordprocessingml/2006/main" xmlns:w14="http://schemas.microsoft.com/office/word/2010/wordml" xmlns:wpg="http://schemas.microsoft.com/office/word/2010/wordprocessingGroup" xmlns:wpi="http://schemas.microsoft.com/office/word/2010/wordprocessingInk" xmlns:wne="http://schemas.microsoft.com/office/word/2006/wordml" xmlns:wps="http://schemas.microsoft.com/office/word/2010/wordprocessingShape" mc:Ignorable="w14 wp14">
   <w:body>
     <w:p>
       <w:r>
@@ -114,12 +114,14 @@
             <w:tcW w:w="5508" w:type="dxa"/>
           </w:tcPr>
           <w:p>
+            <w:proofErr w:type="spellStart"/>
             <w:r>
               <w:t>AbstractStatus</w:t>
             </w:r>
             <w:r>
               <w:t>ChangeHistory</w:t>
             </w:r>
+            <w:proofErr w:type="spellEnd"/>
           </w:p>
         </w:tc>
         <w:tc>
@@ -164,7 +166,11 @@
               <w:t>s loaded into the database.</w:t>
             </w:r>
             <w:r>
-              <w:t xml:space="preserve"> A</w:t>
+              <w:t xml:space="preserve"> </w:t>
+            </w:r>
+            <w:proofErr w:type="spellStart"/>
+            <w:r>
+              <w:t>A</w:t>
             </w:r>
             <w:r>
               <w:t>bstractStatus</w:t>
@@ -172,6 +178,7 @@
             <w:r>
               <w:t>Code</w:t>
             </w:r>
+            <w:proofErr w:type="spellEnd"/>
             <w:r>
               <w:t xml:space="preserve"> will be</w:t>
             </w:r>
@@ -182,10 +189,26 @@
               <w:t xml:space="preserve"> “0”. </w:t>
             </w:r>
             <w:r>
-              <w:t xml:space="preserve">In addition, CreatedDate </w:t>
-            </w:r>
-            <w:r>
-              <w:t xml:space="preserve">and CreatedBy </w:t>
+              <w:t xml:space="preserve">In addition, </w:t>
+            </w:r>
+            <w:proofErr w:type="spellStart"/>
+            <w:r>
+              <w:t>CreatedDate</w:t>
+            </w:r>
+            <w:proofErr w:type="spellEnd"/>
+            <w:r>
+              <w:t xml:space="preserve"> </w:t>
+            </w:r>
+            <w:r>
+              <w:t xml:space="preserve">and </w:t>
+            </w:r>
+            <w:proofErr w:type="spellStart"/>
+            <w:r>
+              <w:t>CreatedBy</w:t>
+            </w:r>
+            <w:proofErr w:type="spellEnd"/>
+            <w:r>
+              <w:t xml:space="preserve"> </w:t>
             </w:r>
             <w:r>
               <w:t>value</w:t>
@@ -200,7 +223,15 @@
               <w:t>.</w:t>
             </w:r>
             <w:r>
-              <w:t xml:space="preserve"> CreatedBy column will contain </w:t>
+              <w:t xml:space="preserve"> </w:t>
+            </w:r>
+            <w:proofErr w:type="spellStart"/>
+            <w:r>
+              <w:t>CreatedBy</w:t>
+            </w:r>
+            <w:proofErr w:type="spellEnd"/>
+            <w:r>
+              <w:t xml:space="preserve"> column will contain </w:t>
             </w:r>
             <w:r>
               <w:rPr>
@@ -218,8 +249,13 @@
               <w:t xml:space="preserve"> account’s</w:t>
             </w:r>
             <w:r>
-              <w:t xml:space="preserve"> UserId</w:t>
-            </w:r>
+              <w:t xml:space="preserve"> </w:t>
+            </w:r>
+            <w:proofErr w:type="spellStart"/>
+            <w:r>
+              <w:t>UserId</w:t>
+            </w:r>
+            <w:proofErr w:type="spellEnd"/>
             <w:r>
               <w:t>.</w:t>
             </w:r>
@@ -233,7 +269,23 @@
               <w:t xml:space="preserve"> code will insert new records for the same Abstract each time the Abstract’s Status is changed</w:t>
             </w:r>
             <w:r>
-              <w:t xml:space="preserve">”. In addition, CreatedDate and CreatedBy value will be </w:t>
+              <w:t xml:space="preserve">”. In addition, </w:t>
+            </w:r>
+            <w:proofErr w:type="spellStart"/>
+            <w:r>
+              <w:t>CreatedDate</w:t>
+            </w:r>
+            <w:proofErr w:type="spellEnd"/>
+            <w:r>
+              <w:t xml:space="preserve"> and </w:t>
+            </w:r>
+            <w:proofErr w:type="spellStart"/>
+            <w:r>
+              <w:t>CreatedBy</w:t>
+            </w:r>
+            <w:proofErr w:type="spellEnd"/>
+            <w:r>
+              <w:t xml:space="preserve"> value will be </w:t>
             </w:r>
             <w:r>
               <w:t>filled in</w:t>
@@ -244,14 +296,40 @@
             <w:r>
               <w:t xml:space="preserve"> </w:t>
             </w:r>
+            <w:proofErr w:type="spellStart"/>
             <w:r>
               <w:t>CreatedBy</w:t>
             </w:r>
+            <w:proofErr w:type="spellEnd"/>
             <w:r>
               <w:t xml:space="preserve"> column will contain user’s identity</w:t>
             </w:r>
             <w:r>
-              <w:t xml:space="preserve"> (UserId from dbo. aspnet_Users table)</w:t>
+              <w:t xml:space="preserve"> (</w:t>
+            </w:r>
+            <w:proofErr w:type="spellStart"/>
+            <w:r>
+              <w:t>UserId</w:t>
+            </w:r>
+            <w:proofErr w:type="spellEnd"/>
+            <w:r>
+              <w:t xml:space="preserve"> from </w:t>
+            </w:r>
+            <w:proofErr w:type="spellStart"/>
+            <w:r>
+              <w:t>dbo</w:t>
+            </w:r>
+            <w:proofErr w:type="spellEnd"/>
+            <w:r>
+              <w:t xml:space="preserve">. </w:t>
+            </w:r>
+            <w:proofErr w:type="spellStart"/>
+            <w:r>
+              <w:t>aspnet_Users</w:t>
+            </w:r>
+            <w:proofErr w:type="spellEnd"/>
+            <w:r>
+              <w:t xml:space="preserve"> table)</w:t>
             </w:r>
             <w:r>
               <w:t>.</w:t>
@@ -322,10 +400,23 @@
               <w:t>When evaluation process starts, a row is inserted into this table</w:t>
             </w:r>
             <w:r>
-              <w:t xml:space="preserve"> with appropriate EvaluationTypeId</w:t>
-            </w:r>
-            <w:r>
-              <w:t xml:space="preserve">. IsCompete column is set to “true” </w:t>
+              <w:t xml:space="preserve"> with appropriate </w:t>
+            </w:r>
+            <w:proofErr w:type="spellStart"/>
+            <w:r>
+              <w:t>EvaluationTypeId</w:t>
+            </w:r>
+            <w:proofErr w:type="spellEnd"/>
+            <w:r>
+              <w:t xml:space="preserve">. </w:t>
+            </w:r>
+            <w:proofErr w:type="spellStart"/>
+            <w:r>
+              <w:t>IsCompete</w:t>
+            </w:r>
+            <w:proofErr w:type="spellEnd"/>
+            <w:r>
+              <w:t xml:space="preserve"> column is set to “true” </w:t>
             </w:r>
             <w:r>
               <w:t>when Consensus</w:t>
@@ -357,12 +448,14 @@
             <w:r>
               <w:t xml:space="preserve">In addition, </w:t>
             </w:r>
+            <w:proofErr w:type="spellStart"/>
             <w:r>
               <w:t>DateT</w:t>
             </w:r>
             <w:r>
               <w:t>imeEnded</w:t>
             </w:r>
+            <w:proofErr w:type="spellEnd"/>
             <w:r>
               <w:t xml:space="preserve"> value is inserted when </w:t>
             </w:r>
@@ -393,9 +486,11 @@
             <w:tcW w:w="5508" w:type="dxa"/>
           </w:tcPr>
           <w:p>
+            <w:proofErr w:type="spellStart"/>
             <w:r>
               <w:t>EvaluationType</w:t>
             </w:r>
+            <w:proofErr w:type="spellEnd"/>
           </w:p>
         </w:tc>
         <w:tc>
@@ -460,9 +555,11 @@
             <w:tcW w:w="5508" w:type="dxa"/>
           </w:tcPr>
           <w:p>
-            <w:r>
-              <w:t>AbstractTopic</w:t>
-            </w:r>
+            <w:proofErr w:type="spellStart"/>
+            <w:r>
+              <w:t>AbstractCategory</w:t>
+            </w:r>
+            <w:proofErr w:type="spellEnd"/>
           </w:p>
         </w:tc>
         <w:tc>
@@ -480,8 +577,70 @@
               <w:t xml:space="preserve"> what</w:t>
             </w:r>
             <w:r>
-              <w:t xml:space="preserve"> topic each abstract belongs to. </w:t>
-            </w:r>
+              <w:t xml:space="preserve"> </w:t>
+            </w:r>
+            <w:r>
+              <w:t>category</w:t>
+            </w:r>
+            <w:r>
+              <w:t xml:space="preserve"> each </w:t>
+            </w:r>
+            <w:r>
+              <w:t>A</w:t>
+            </w:r>
+            <w:r>
+              <w:t xml:space="preserve">bstract belongs to. </w:t>
+            </w:r>
+            <w:r>
+              <w:t xml:space="preserve">Combination of </w:t>
+            </w:r>
+            <w:r>
+              <w:rPr>
+                <w:i/>
+              </w:rPr>
+              <w:t>CategoryID</w:t>
+            </w:r>
+            <w:r>
+              <w:t xml:space="preserve"> and </w:t>
+            </w:r>
+            <w:r>
+              <w:rPr>
+                <w:i/>
+              </w:rPr>
+              <w:t>Sorting</w:t>
+            </w:r>
+            <w:r>
+              <w:t xml:space="preserve"> columns has to be unique.</w:t>
+            </w:r>
+            <w:r>
+              <w:t xml:space="preserve"> This combination identifies a group the next Abstract is picked from.</w:t>
+            </w:r>
+            <w:r>
+              <w:t xml:space="preserve">  This design allows DB administrator to rearrange groups by modifying </w:t>
+            </w:r>
+            <w:r>
+              <w:rPr>
+                <w:i/>
+              </w:rPr>
+              <w:t>Sorting</w:t>
+            </w:r>
+            <w:r>
+              <w:t xml:space="preserve"> column values for Abstracts with the same </w:t>
+            </w:r>
+            <w:r>
+              <w:rPr>
+                <w:i/>
+              </w:rPr>
+              <w:t>CategoryID</w:t>
+            </w:r>
+            <w:r>
+              <w:rPr>
+                <w:i/>
+              </w:rPr>
+              <w:t>.</w:t>
+            </w:r>
+            <w:bookmarkStart w:id="0" w:name="_GoBack"/>
+            <w:bookmarkEnd w:id="0"/>
           </w:p>
         </w:tc>
       </w:tr>
@@ -513,9 +672,11 @@
             <w:tcW w:w="5508" w:type="dxa"/>
           </w:tcPr>
           <w:p>
+            <w:proofErr w:type="spellStart"/>
             <w:r>
               <w:t>SubmissionType</w:t>
             </w:r>
+            <w:proofErr w:type="spellEnd"/>
           </w:p>
         </w:tc>
         <w:tc>
@@ -647,8 +808,13 @@
             <w:tcW w:w="5508" w:type="dxa"/>
           </w:tcPr>
           <w:p>
-            <w:r>
-              <w:t>StatusID column is u</w:t>
+            <w:proofErr w:type="spellStart"/>
+            <w:r>
+              <w:t>StatusID</w:t>
+            </w:r>
+            <w:proofErr w:type="spellEnd"/>
+            <w:r>
+              <w:t xml:space="preserve"> column is u</w:t>
             </w:r>
             <w:r>
               <w:t>sed in multiple tables</w:t>
@@ -705,7 +871,15 @@
               <w:t>.</w:t>
             </w:r>
             <w:r>
-              <w:t xml:space="preserve"> If StatusID exists in any table as a FK</w:t>
+              <w:t xml:space="preserve"> If </w:t>
+            </w:r>
+            <w:proofErr w:type="spellStart"/>
+            <w:r>
+              <w:t>StatusID</w:t>
+            </w:r>
+            <w:proofErr w:type="spellEnd"/>
+            <w:r>
+              <w:t xml:space="preserve"> exists in any table as a FK</w:t>
             </w:r>
             <w:r>
               <w:t>, developers</w:t>
@@ -731,9 +905,11 @@
             <w:tcW w:w="5508" w:type="dxa"/>
           </w:tcPr>
           <w:p>
+            <w:proofErr w:type="spellStart"/>
             <w:r>
               <w:t>A_StudyFocus</w:t>
             </w:r>
+            <w:proofErr w:type="spellEnd"/>
           </w:p>
         </w:tc>
         <w:tc>
@@ -757,106 +933,7 @@
           <w:p/>
           <w:p>
             <w:r>
-              <w:rPr>
-                <w:i/>
-              </w:rPr>
-              <w:t>AbstractStudyFocusSort</w:t>
-            </w:r>
-            <w:r>
-              <w:t xml:space="preserve"> column </w:t>
-            </w:r>
-            <w:r>
-              <w:t>c</w:t>
-            </w:r>
-            <w:r>
-              <w:t xml:space="preserve">ould be used </w:t>
-            </w:r>
-            <w:r>
-              <w:t>to build a queue of Abstracts available for Coder’s review.</w:t>
-            </w:r>
-          </w:p>
-          <w:p/>
-          <w:p>
-            <w:r>
-              <w:rPr>
-                <w:i/>
-              </w:rPr>
-              <w:t xml:space="preserve">ShowAsAbstractTopic </w:t>
-            </w:r>
-            <w:r>
-              <w:t>column indicates which Study Focus is served as Abstract Topic.</w:t>
-            </w:r>
-            <w:r>
-              <w:t xml:space="preserve"> </w:t>
-            </w:r>
-            <w:r>
-              <w:rPr>
-                <w:i/>
-              </w:rPr>
-              <w:t>ShowAsAbstractTopic</w:t>
-            </w:r>
-            <w:r>
-              <w:rPr>
-                <w:i/>
-              </w:rPr>
-              <w:t xml:space="preserve"> </w:t>
-            </w:r>
-            <w:r>
-              <w:rPr>
-                <w:i/>
-              </w:rPr>
-              <w:t xml:space="preserve">= 1 </w:t>
-            </w:r>
-            <w:r>
               <w:lastRenderedPageBreak/>
-              <w:t>indicates</w:t>
-            </w:r>
-            <w:r>
-              <w:t xml:space="preserve"> that</w:t>
-            </w:r>
-            <w:r>
-              <w:t xml:space="preserve"> </w:t>
-            </w:r>
-            <w:r>
-              <w:t xml:space="preserve">this SdudyFocusID </w:t>
-            </w:r>
-            <w:r>
-              <w:t xml:space="preserve">value </w:t>
-            </w:r>
-            <w:r>
-              <w:t xml:space="preserve">exists in </w:t>
-            </w:r>
-            <w:r>
-              <w:rPr>
-                <w:i/>
-              </w:rPr>
-              <w:t>AbstractTopic</w:t>
-            </w:r>
-            <w:r>
-              <w:t xml:space="preserve"> table</w:t>
-            </w:r>
-            <w:r>
-              <w:t xml:space="preserve"> </w:t>
-            </w:r>
-            <w:r>
-              <w:t>where SdudyFocusID column i</w:t>
-            </w:r>
-            <w:r>
-              <w:t xml:space="preserve">s </w:t>
-            </w:r>
-            <w:r>
-              <w:t xml:space="preserve">a </w:t>
-            </w:r>
-            <w:r>
-              <w:t>foreign key</w:t>
-            </w:r>
-            <w:r>
-              <w:t>.</w:t>
-            </w:r>
-          </w:p>
-          <w:p/>
-          <w:p>
-            <w:r>
               <w:t>A1_IsEnabled, A2_IsEnabled, A3_IsEnabled</w:t>
             </w:r>
             <w:r>
@@ -964,9 +1041,11 @@
             <w:r>
               <w:t>of “</w:t>
             </w:r>
+            <w:proofErr w:type="spellStart"/>
             <w:r>
               <w:t>UpdatedBy</w:t>
             </w:r>
+            <w:proofErr w:type="spellEnd"/>
             <w:r>
               <w:t>” column</w:t>
             </w:r>
@@ -1001,7 +1080,23 @@
               <w:t>et</w:t>
             </w:r>
             <w:r>
-              <w:t xml:space="preserve"> CreatedBy and CreatedDateTime values.</w:t>
+              <w:t xml:space="preserve"> </w:t>
+            </w:r>
+            <w:proofErr w:type="spellStart"/>
+            <w:r>
+              <w:t>CreatedBy</w:t>
+            </w:r>
+            <w:proofErr w:type="spellEnd"/>
+            <w:r>
+              <w:t xml:space="preserve"> and </w:t>
+            </w:r>
+            <w:proofErr w:type="spellStart"/>
+            <w:r>
+              <w:t>CreatedDateTime</w:t>
+            </w:r>
+            <w:proofErr w:type="spellEnd"/>
+            <w:r>
+              <w:t xml:space="preserve"> values.</w:t>
             </w:r>
           </w:p>
           <w:p/>
@@ -1042,9 +1137,11 @@
             <w:tcW w:w="5508" w:type="dxa"/>
           </w:tcPr>
           <w:p>
+            <w:proofErr w:type="spellStart"/>
             <w:r>
               <w:t>AbstractReviewList</w:t>
             </w:r>
+            <w:proofErr w:type="spellEnd"/>
           </w:p>
         </w:tc>
         <w:tc>
@@ -1119,9 +1216,11 @@
             <w:tcW w:w="5508" w:type="dxa"/>
           </w:tcPr>
           <w:p>
+            <w:proofErr w:type="spellStart"/>
             <w:r>
               <w:t>ProtocolHistory</w:t>
             </w:r>
+            <w:proofErr w:type="spellEnd"/>
           </w:p>
         </w:tc>
         <w:tc>
@@ -1141,9 +1240,11 @@
             <w:tcW w:w="5508" w:type="dxa"/>
           </w:tcPr>
           <w:p>
+            <w:proofErr w:type="spellStart"/>
             <w:r>
               <w:t>ProtocolVersionControl</w:t>
             </w:r>
+            <w:proofErr w:type="spellEnd"/>
           </w:p>
         </w:tc>
         <w:tc>
@@ -1163,9 +1264,11 @@
             <w:tcW w:w="5508" w:type="dxa"/>
           </w:tcPr>
           <w:p>
+            <w:proofErr w:type="spellStart"/>
             <w:r>
               <w:t>KappaBaseData</w:t>
             </w:r>
+            <w:proofErr w:type="spellEnd"/>
           </w:p>
         </w:tc>
         <w:tc>
@@ -1185,9 +1288,11 @@
             <w:tcW w:w="5508" w:type="dxa"/>
           </w:tcPr>
           <w:p>
+            <w:proofErr w:type="spellStart"/>
             <w:r>
               <w:t>KapppaData</w:t>
             </w:r>
+            <w:proofErr w:type="spellEnd"/>
           </w:p>
         </w:tc>
         <w:tc>
@@ -1210,9 +1315,11 @@
             <w:tcW w:w="5508" w:type="dxa"/>
           </w:tcPr>
           <w:p>
+            <w:proofErr w:type="spellStart"/>
             <w:r>
               <w:t>KappaType</w:t>
             </w:r>
+            <w:proofErr w:type="spellEnd"/>
           </w:p>
         </w:tc>
         <w:tc>
@@ -1232,9 +1339,11 @@
             <w:tcW w:w="5508" w:type="dxa"/>
           </w:tcPr>
           <w:p>
+            <w:proofErr w:type="spellStart"/>
             <w:r>
               <w:t>KappaUserIdentify</w:t>
             </w:r>
+            <w:proofErr w:type="spellEnd"/>
           </w:p>
         </w:tc>
         <w:tc>
@@ -1424,12 +1533,14 @@
       <w:r>
         <w:t xml:space="preserve"> will be inserted into </w:t>
       </w:r>
+      <w:proofErr w:type="spellStart"/>
       <w:r>
         <w:rPr>
           <w:i/>
         </w:rPr>
         <w:t>AbstractStatusChangeHistory</w:t>
       </w:r>
+      <w:proofErr w:type="spellEnd"/>
       <w:r>
         <w:t xml:space="preserve"> table for that.</w:t>
       </w:r>
@@ -1452,36 +1563,69 @@
       <w:pPr>
         <w:ind w:left="360"/>
       </w:pPr>
-      <w:r>
-        <w:t>AbstractStatusChangeHistoryID – identity column</w:t>
+      <w:proofErr w:type="spellStart"/>
+      <w:r>
+        <w:t>AbstractStatusChangeHistoryID</w:t>
+      </w:r>
+      <w:proofErr w:type="spellEnd"/>
+      <w:r>
+        <w:t xml:space="preserve"> – identity column</w:t>
       </w:r>
     </w:p>
     <w:p>
       <w:pPr>
         <w:ind w:left="360"/>
       </w:pPr>
-      <w:r>
-        <w:lastRenderedPageBreak/>
-        <w:t>AbstractID  - FK</w:t>
+      <w:proofErr w:type="spellStart"/>
+      <w:proofErr w:type="gramStart"/>
+      <w:r>
+        <w:t>AbstractID</w:t>
+      </w:r>
+      <w:proofErr w:type="spellEnd"/>
+      <w:r>
+        <w:t xml:space="preserve">  -</w:t>
+      </w:r>
+      <w:proofErr w:type="gramEnd"/>
+      <w:r>
+        <w:t xml:space="preserve"> FK</w:t>
       </w:r>
     </w:p>
     <w:p>
       <w:pPr>
         <w:ind w:left="360"/>
       </w:pPr>
-      <w:r>
-        <w:t xml:space="preserve">AbstractStatusID = 1 </w:t>
-      </w:r>
-      <w:r>
-        <w:t>(reset from “1” and “1A”to “0”) OR AbstractStatusID = 6 (reset from “2” and “2A”to “1N”)</w:t>
+      <w:proofErr w:type="spellStart"/>
+      <w:r>
+        <w:t>AbstractStatusID</w:t>
+      </w:r>
+      <w:proofErr w:type="spellEnd"/>
+      <w:r>
+        <w:t xml:space="preserve"> = 1 </w:t>
+      </w:r>
+      <w:r>
+        <w:t xml:space="preserve">(reset from “1” and “1A”to “0”) OR </w:t>
+      </w:r>
+      <w:proofErr w:type="spellStart"/>
+      <w:r>
+        <w:t>AbstractStatusID</w:t>
+      </w:r>
+      <w:proofErr w:type="spellEnd"/>
+      <w:r>
+        <w:t xml:space="preserve"> = 6 (reset from “2” and “2A”to “1N”)</w:t>
       </w:r>
     </w:p>
     <w:p>
       <w:pPr>
         <w:ind w:left="360"/>
       </w:pPr>
-      <w:r>
-        <w:t xml:space="preserve">CreatedDate = </w:t>
+      <w:proofErr w:type="spellStart"/>
+      <w:r>
+        <w:lastRenderedPageBreak/>
+        <w:t>CreatedDate</w:t>
+      </w:r>
+      <w:proofErr w:type="spellEnd"/>
+      <w:r>
+        <w:t xml:space="preserve"> = </w:t>
       </w:r>
       <w:r>
         <w:t xml:space="preserve">current date </w:t>
@@ -1494,8 +1638,13 @@
       <w:pPr>
         <w:ind w:left="360"/>
       </w:pPr>
-      <w:r>
-        <w:t xml:space="preserve">CreatedBy = </w:t>
+      <w:proofErr w:type="spellStart"/>
+      <w:r>
+        <w:t>CreatedBy</w:t>
+      </w:r>
+      <w:proofErr w:type="spellEnd"/>
+      <w:r>
+        <w:t xml:space="preserve"> = </w:t>
       </w:r>
       <w:r>
         <w:t>User’s Id (</w:t>
@@ -1507,7 +1656,15 @@
         <w:t>application code</w:t>
       </w:r>
       <w:r>
-        <w:t xml:space="preserve"> update) OR CreatedBy = System Admin Id (</w:t>
+        <w:t xml:space="preserve"> update) OR </w:t>
+      </w:r>
+      <w:proofErr w:type="spellStart"/>
+      <w:r>
+        <w:t>CreatedBy</w:t>
+      </w:r>
+      <w:proofErr w:type="spellEnd"/>
+      <w:r>
+        <w:t xml:space="preserve"> = System Admin Id (</w:t>
       </w:r>
       <w:r>
         <w:rPr>
@@ -1523,11 +1680,24 @@
       <w:pPr>
         <w:ind w:left="360"/>
       </w:pPr>
-      <w:r>
-        <w:t>EvaluationId = FK</w:t>
-      </w:r>
-      <w:r>
-        <w:t xml:space="preserve"> (Used original EvaluationID)</w:t>
+      <w:proofErr w:type="spellStart"/>
+      <w:r>
+        <w:t>EvaluationId</w:t>
+      </w:r>
+      <w:proofErr w:type="spellEnd"/>
+      <w:r>
+        <w:t xml:space="preserve"> = FK</w:t>
+      </w:r>
+      <w:r>
+        <w:t xml:space="preserve"> (Used original </w:t>
+      </w:r>
+      <w:proofErr w:type="spellStart"/>
+      <w:r>
+        <w:t>EvaluationID</w:t>
+      </w:r>
+      <w:proofErr w:type="spellEnd"/>
+      <w:r>
+        <w:t>)</w:t>
       </w:r>
     </w:p>
     <w:p>
@@ -1564,7 +1734,15 @@
         </w:numPr>
       </w:pPr>
       <w:r>
-        <w:t xml:space="preserve">Update row with appropriate EvaluationId in </w:t>
+        <w:t xml:space="preserve">Update row with appropriate </w:t>
+      </w:r>
+      <w:proofErr w:type="spellStart"/>
+      <w:r>
+        <w:t>EvaluationId</w:t>
+      </w:r>
+      <w:proofErr w:type="spellEnd"/>
+      <w:r>
+        <w:t xml:space="preserve"> in </w:t>
       </w:r>
       <w:r>
         <w:rPr>
@@ -1584,8 +1762,13 @@
           <w:numId w:val="6"/>
         </w:numPr>
       </w:pPr>
-      <w:r>
-        <w:t xml:space="preserve">IsStopped = 1, </w:t>
+      <w:proofErr w:type="spellStart"/>
+      <w:r>
+        <w:t>IsStopped</w:t>
+      </w:r>
+      <w:proofErr w:type="spellEnd"/>
+      <w:r>
+        <w:t xml:space="preserve"> = 1, </w:t>
       </w:r>
     </w:p>
     <w:p>
@@ -1596,8 +1779,13 @@
           <w:numId w:val="6"/>
         </w:numPr>
       </w:pPr>
-      <w:r>
-        <w:t xml:space="preserve">StoppedBy </w:t>
+      <w:proofErr w:type="spellStart"/>
+      <w:r>
+        <w:t>StoppedBy</w:t>
+      </w:r>
+      <w:proofErr w:type="spellEnd"/>
+      <w:r>
+        <w:t xml:space="preserve"> </w:t>
       </w:r>
       <w:r>
         <w:t>= User’s Id (</w:t>
@@ -1609,7 +1797,15 @@
         <w:t>application code</w:t>
       </w:r>
       <w:r>
-        <w:t xml:space="preserve"> update) OR StoppedBy = System Admin Id (</w:t>
+        <w:t xml:space="preserve"> update) OR </w:t>
+      </w:r>
+      <w:proofErr w:type="spellStart"/>
+      <w:r>
+        <w:t>StoppedBy</w:t>
+      </w:r>
+      <w:proofErr w:type="spellEnd"/>
+      <w:r>
+        <w:t xml:space="preserve"> = System Admin Id (</w:t>
       </w:r>
       <w:r>
         <w:rPr>
@@ -1635,8 +1831,13 @@
           <w:numId w:val="6"/>
         </w:numPr>
       </w:pPr>
-      <w:r>
-        <w:t xml:space="preserve">StoppedDateTime </w:t>
+      <w:proofErr w:type="spellStart"/>
+      <w:r>
+        <w:t>StoppedDateTime</w:t>
+      </w:r>
+      <w:proofErr w:type="spellEnd"/>
+      <w:r>
+        <w:t xml:space="preserve"> </w:t>
       </w:r>
       <w:r>
         <w:t>= current date and  time</w:t>
@@ -1652,7 +1853,15 @@
         </w:numPr>
       </w:pPr>
       <w:r>
-        <w:t xml:space="preserve">Update row for appropriate EvaluationId in </w:t>
+        <w:t xml:space="preserve">Update row for appropriate </w:t>
+      </w:r>
+      <w:proofErr w:type="spellStart"/>
+      <w:r>
+        <w:t>EvaluationId</w:t>
+      </w:r>
+      <w:proofErr w:type="spellEnd"/>
+      <w:r>
+        <w:t xml:space="preserve"> in </w:t>
       </w:r>
       <w:r>
         <w:rPr>
@@ -1679,7 +1888,15 @@
         </w:numPr>
       </w:pPr>
       <w:r>
-        <w:t xml:space="preserve"> StatusID = </w:t>
+        <w:t xml:space="preserve"> </w:t>
+      </w:r>
+      <w:proofErr w:type="spellStart"/>
+      <w:r>
+        <w:t>StatusID</w:t>
+      </w:r>
+      <w:proofErr w:type="spellEnd"/>
+      <w:r>
+        <w:t xml:space="preserve"> = </w:t>
       </w:r>
       <w:r>
         <w:t>3 (Deleted)</w:t>
@@ -1696,8 +1913,13 @@
           <w:numId w:val="7"/>
         </w:numPr>
       </w:pPr>
-      <w:r>
-        <w:t>UpdatedBy= User’s Id (</w:t>
+      <w:proofErr w:type="spellStart"/>
+      <w:r>
+        <w:t>UpdatedBy</w:t>
+      </w:r>
+      <w:proofErr w:type="spellEnd"/>
+      <w:r>
+        <w:t>= User’s Id (</w:t>
       </w:r>
       <w:r>
         <w:rPr>
@@ -1708,8 +1930,13 @@
       <w:r>
         <w:t xml:space="preserve"> update) OR </w:t>
       </w:r>
-      <w:r>
-        <w:t xml:space="preserve">UpdatedBy </w:t>
+      <w:proofErr w:type="spellStart"/>
+      <w:r>
+        <w:t>UpdatedBy</w:t>
+      </w:r>
+      <w:proofErr w:type="spellEnd"/>
+      <w:r>
+        <w:t xml:space="preserve"> </w:t>
       </w:r>
       <w:r>
         <w:t>= System Admin Id (</w:t>
@@ -1733,8 +1960,13 @@
         </w:numPr>
       </w:pPr>
       <w:r>
-        <w:t xml:space="preserve"> UpdateDate</w:t>
-      </w:r>
+        <w:t xml:space="preserve"> </w:t>
+      </w:r>
+      <w:proofErr w:type="spellStart"/>
+      <w:r>
+        <w:t>UpdateDate</w:t>
+      </w:r>
+      <w:proofErr w:type="spellEnd"/>
       <w:r>
         <w:t>= current date and  time</w:t>
       </w:r>
@@ -1898,12 +2130,14 @@
             <w:r>
               <w:t xml:space="preserve"> table and inserts a row for each Abstract into </w:t>
             </w:r>
+            <w:proofErr w:type="spellStart"/>
             <w:r>
               <w:rPr>
                 <w:i/>
               </w:rPr>
               <w:t>AbstractStatusChangeHistory</w:t>
             </w:r>
+            <w:proofErr w:type="spellEnd"/>
             <w:r>
               <w:t xml:space="preserve"> table with </w:t>
             </w:r>
@@ -1912,41 +2146,51 @@
             </w:r>
           </w:p>
           <w:p>
+            <w:proofErr w:type="spellStart"/>
             <w:r>
               <w:t>AbstractStatusChangeHistoryID</w:t>
             </w:r>
+            <w:proofErr w:type="spellEnd"/>
             <w:r>
               <w:t xml:space="preserve"> – identity column</w:t>
             </w:r>
           </w:p>
           <w:p>
+            <w:proofErr w:type="spellStart"/>
             <w:r>
               <w:t>AbstractID</w:t>
             </w:r>
+            <w:proofErr w:type="spellEnd"/>
             <w:r>
               <w:t xml:space="preserve">  - FK</w:t>
             </w:r>
           </w:p>
           <w:p>
+            <w:proofErr w:type="spellStart"/>
             <w:r>
               <w:t>AbstractStatusID</w:t>
             </w:r>
+            <w:proofErr w:type="spellEnd"/>
             <w:r>
               <w:t xml:space="preserve"> = 1 </w:t>
             </w:r>
           </w:p>
           <w:p>
+            <w:proofErr w:type="spellStart"/>
             <w:r>
               <w:t>CreatedDate</w:t>
             </w:r>
+            <w:proofErr w:type="spellEnd"/>
             <w:r>
               <w:t xml:space="preserve"> = set current date</w:t>
             </w:r>
           </w:p>
           <w:p>
+            <w:proofErr w:type="spellStart"/>
             <w:r>
               <w:t>CreatedBy</w:t>
             </w:r>
+            <w:proofErr w:type="spellEnd"/>
             <w:r>
               <w:t xml:space="preserve"> = </w:t>
             </w:r>
@@ -1959,20 +2203,24 @@
             <w:r>
               <w:t xml:space="preserve">from </w:t>
             </w:r>
+            <w:proofErr w:type="spellStart"/>
             <w:r>
               <w:rPr>
                 <w:i/>
               </w:rPr>
               <w:t>aspnet_Users</w:t>
             </w:r>
+            <w:proofErr w:type="spellEnd"/>
             <w:r>
               <w:t xml:space="preserve"> table</w:t>
             </w:r>
           </w:p>
           <w:p>
+            <w:proofErr w:type="spellStart"/>
             <w:r>
               <w:t>EvaluationId</w:t>
             </w:r>
+            <w:proofErr w:type="spellEnd"/>
             <w:r>
               <w:t xml:space="preserve"> = NULL</w:t>
             </w:r>
@@ -2042,285 +2290,421 @@
             <w:r>
               <w:t xml:space="preserve"> is changed from 0 to 1. A new row is inserted into </w:t>
             </w:r>
+            <w:proofErr w:type="spellStart"/>
             <w:r>
               <w:rPr>
                 <w:i/>
               </w:rPr>
               <w:t>AbstractStatusChangeHistory</w:t>
             </w:r>
+            <w:proofErr w:type="spellEnd"/>
             <w:r>
               <w:t xml:space="preserve"> table with the following</w:t>
             </w:r>
             <w:r>
+              <w:t xml:space="preserve"> column</w:t>
+            </w:r>
+            <w:r>
+              <w:t xml:space="preserve"> values:</w:t>
+            </w:r>
+          </w:p>
+          <w:p>
+            <w:proofErr w:type="spellStart"/>
+            <w:r>
+              <w:t>AbstractStatusChangeHistoryID</w:t>
+            </w:r>
+            <w:proofErr w:type="spellEnd"/>
+            <w:r>
+              <w:t xml:space="preserve"> – identity column</w:t>
+            </w:r>
+          </w:p>
+          <w:p>
+            <w:proofErr w:type="spellStart"/>
+            <w:r>
+              <w:t>AbstractID</w:t>
+            </w:r>
+            <w:proofErr w:type="spellEnd"/>
+            <w:r>
+              <w:t xml:space="preserve">  - FK</w:t>
+            </w:r>
+          </w:p>
+          <w:p>
+            <w:proofErr w:type="spellStart"/>
+            <w:r>
+              <w:t>AbstractStatusID</w:t>
+            </w:r>
+            <w:proofErr w:type="spellEnd"/>
+            <w:r>
+              <w:t xml:space="preserve"> = </w:t>
+            </w:r>
+            <w:r>
+              <w:t>2</w:t>
+            </w:r>
+            <w:r>
               <w:t xml:space="preserve"> </w:t>
             </w:r>
+          </w:p>
+          <w:p>
+            <w:proofErr w:type="spellStart"/>
             <w:r>
               <w:lastRenderedPageBreak/>
-              <w:t>column</w:t>
-            </w:r>
-            <w:r>
-              <w:t xml:space="preserve"> values:</w:t>
-            </w:r>
-          </w:p>
-          <w:p>
-            <w:r>
-              <w:t>AbstractStatusChangeHistoryID</w:t>
-            </w:r>
-            <w:r>
-              <w:t xml:space="preserve"> – identity column</w:t>
-            </w:r>
-          </w:p>
-          <w:p>
+              <w:t>CreatedDate</w:t>
+            </w:r>
+            <w:proofErr w:type="spellEnd"/>
+            <w:r>
+              <w:t xml:space="preserve"> = </w:t>
+            </w:r>
+            <w:r>
+              <w:t>current time</w:t>
+            </w:r>
+          </w:p>
+          <w:p>
+            <w:proofErr w:type="spellStart"/>
+            <w:r>
+              <w:t>CreatedBy</w:t>
+            </w:r>
+            <w:proofErr w:type="spellEnd"/>
+            <w:r>
+              <w:t xml:space="preserve"> = </w:t>
+            </w:r>
+            <w:proofErr w:type="spellStart"/>
+            <w:r>
+              <w:t>UserId</w:t>
+            </w:r>
+            <w:proofErr w:type="spellEnd"/>
+            <w:r>
+              <w:t xml:space="preserve"> from</w:t>
+            </w:r>
+            <w:r>
+              <w:t xml:space="preserve"> </w:t>
+            </w:r>
+            <w:proofErr w:type="spellStart"/>
+            <w:r>
+              <w:rPr>
+                <w:i/>
+              </w:rPr>
+              <w:t>aspnet_Users</w:t>
+            </w:r>
+            <w:proofErr w:type="spellEnd"/>
+            <w:r>
+              <w:t xml:space="preserve"> table</w:t>
+            </w:r>
+            <w:r>
+              <w:t xml:space="preserve"> </w:t>
+            </w:r>
+          </w:p>
+          <w:p>
+            <w:proofErr w:type="spellStart"/>
+            <w:r>
+              <w:t>EvaluationId</w:t>
+            </w:r>
+            <w:proofErr w:type="spellEnd"/>
+            <w:r>
+              <w:t xml:space="preserve">  - FK</w:t>
+            </w:r>
+          </w:p>
+          <w:p/>
+          <w:p>
+            <w:r>
+              <w:t xml:space="preserve">Also, </w:t>
+            </w:r>
+            <w:r>
+              <w:t xml:space="preserve">a new row is inserted into </w:t>
+            </w:r>
+            <w:r>
+              <w:rPr>
+                <w:i/>
+              </w:rPr>
+              <w:t>Evaluation</w:t>
+            </w:r>
+            <w:r>
+              <w:t xml:space="preserve"> table (new </w:t>
+            </w:r>
+            <w:proofErr w:type="spellStart"/>
+            <w:r>
+              <w:t>EvaluationId</w:t>
+            </w:r>
+            <w:proofErr w:type="spellEnd"/>
+            <w:r>
+              <w:t>)</w:t>
+            </w:r>
+            <w:r>
+              <w:t xml:space="preserve"> with the following values:</w:t>
+            </w:r>
+          </w:p>
+          <w:p>
+            <w:proofErr w:type="spellStart"/>
+            <w:r>
+              <w:t>EvaluationTypeId</w:t>
+            </w:r>
+            <w:proofErr w:type="spellEnd"/>
+            <w:r>
+              <w:t xml:space="preserve"> = 1 (</w:t>
+            </w:r>
+            <w:r>
+              <w:t>Coder Evaluation</w:t>
+            </w:r>
+            <w:r>
+              <w:t>)</w:t>
+            </w:r>
+          </w:p>
+          <w:p>
+            <w:proofErr w:type="spellStart"/>
+            <w:r>
+              <w:t>ConsensusStartedBy</w:t>
+            </w:r>
+            <w:proofErr w:type="spellEnd"/>
+            <w:r>
+              <w:t xml:space="preserve"> = NULL</w:t>
+            </w:r>
+          </w:p>
+          <w:p>
+            <w:proofErr w:type="spellStart"/>
+            <w:r>
+              <w:t>TeamID</w:t>
+            </w:r>
+            <w:proofErr w:type="spellEnd"/>
+            <w:r>
+              <w:t xml:space="preserve"> – insert current team ID</w:t>
+            </w:r>
+          </w:p>
+          <w:p>
+            <w:proofErr w:type="spellStart"/>
             <w:r>
               <w:t>AbstractID</w:t>
             </w:r>
-            <w:r>
-              <w:t xml:space="preserve">  - FK</w:t>
-            </w:r>
-          </w:p>
-          <w:p>
-            <w:r>
-              <w:t>AbstractStatusID</w:t>
-            </w:r>
+            <w:proofErr w:type="spellEnd"/>
+            <w:r>
+              <w:t xml:space="preserve"> -  insert current abstract ID</w:t>
+            </w:r>
+          </w:p>
+          <w:p>
+            <w:proofErr w:type="spellStart"/>
+            <w:r>
+              <w:t>IsComplete</w:t>
+            </w:r>
+            <w:proofErr w:type="spellEnd"/>
             <w:r>
               <w:t xml:space="preserve"> = </w:t>
             </w:r>
             <w:r>
-              <w:t>2</w:t>
-            </w:r>
-            <w:r>
-              <w:t xml:space="preserve"> </w:t>
-            </w:r>
-          </w:p>
-          <w:p>
-            <w:r>
-              <w:t>CreatedDate</w:t>
-            </w:r>
+              <w:t>0</w:t>
+            </w:r>
+          </w:p>
+          <w:p>
+            <w:proofErr w:type="spellStart"/>
+            <w:r>
+              <w:t>DateTimeStarted</w:t>
+            </w:r>
+            <w:proofErr w:type="spellEnd"/>
+            <w:r>
+              <w:t xml:space="preserve"> – insert current time</w:t>
+            </w:r>
+          </w:p>
+          <w:p>
+            <w:proofErr w:type="spellStart"/>
+            <w:r>
+              <w:t>DateTimeEnded</w:t>
+            </w:r>
+            <w:proofErr w:type="spellEnd"/>
+            <w:r>
+              <w:t xml:space="preserve"> = NULL</w:t>
+            </w:r>
+          </w:p>
+          <w:p>
+            <w:proofErr w:type="spellStart"/>
+            <w:r>
+              <w:t>IsStopped</w:t>
+            </w:r>
+            <w:proofErr w:type="spellEnd"/>
             <w:r>
               <w:t xml:space="preserve"> = </w:t>
             </w:r>
             <w:r>
-              <w:t>current time</w:t>
-            </w:r>
-          </w:p>
-          <w:p>
-            <w:r>
-              <w:t>CreatedBy</w:t>
-            </w:r>
+              <w:t>0</w:t>
+            </w:r>
+          </w:p>
+          <w:p>
+            <w:proofErr w:type="spellStart"/>
+            <w:r>
+              <w:t>StoppedBy</w:t>
+            </w:r>
+            <w:proofErr w:type="spellEnd"/>
+            <w:r>
+              <w:t xml:space="preserve"> = NULL</w:t>
+            </w:r>
+          </w:p>
+          <w:p>
+            <w:proofErr w:type="spellStart"/>
+            <w:r>
+              <w:t>StoppedDateTime</w:t>
+            </w:r>
+            <w:proofErr w:type="spellEnd"/>
+            <w:r>
+              <w:t xml:space="preserve"> = NULL</w:t>
+            </w:r>
+          </w:p>
+          <w:p/>
+          <w:p>
+            <w:r>
+              <w:t xml:space="preserve">Individual Coder’s evaluation data will be saved to </w:t>
+            </w:r>
+            <w:r>
+              <w:rPr>
+                <w:i/>
+              </w:rPr>
+              <w:t>Submission</w:t>
+            </w:r>
+            <w:r>
+              <w:t xml:space="preserve"> table with </w:t>
+            </w:r>
+            <w:r>
+              <w:t>the following value:</w:t>
+            </w:r>
+          </w:p>
+          <w:p/>
+          <w:p>
+            <w:proofErr w:type="spellStart"/>
+            <w:r>
+              <w:t>SubmissionID</w:t>
+            </w:r>
+            <w:proofErr w:type="spellEnd"/>
+            <w:r>
+              <w:t xml:space="preserve"> - identity column</w:t>
+            </w:r>
+          </w:p>
+          <w:p>
+            <w:proofErr w:type="spellStart"/>
+            <w:r>
+              <w:t>SubmissionTypeId</w:t>
+            </w:r>
+            <w:proofErr w:type="spellEnd"/>
+            <w:r>
+              <w:t xml:space="preserve"> = 1 (</w:t>
+            </w:r>
+            <w:r>
+              <w:t>Coder Evaluation</w:t>
+            </w:r>
+            <w:r>
+              <w:t>)</w:t>
+            </w:r>
+          </w:p>
+          <w:p>
+            <w:proofErr w:type="spellStart"/>
+            <w:r>
+              <w:t>EvaluationId</w:t>
+            </w:r>
+            <w:proofErr w:type="spellEnd"/>
+            <w:r>
+              <w:t xml:space="preserve"> = FK</w:t>
+            </w:r>
+          </w:p>
+          <w:p>
+            <w:proofErr w:type="spellStart"/>
+            <w:r>
+              <w:t>UserId</w:t>
+            </w:r>
+            <w:proofErr w:type="spellEnd"/>
             <w:r>
               <w:t xml:space="preserve"> = </w:t>
             </w:r>
-            <w:r>
-              <w:t>UserId from</w:t>
-            </w:r>
-            <w:r>
-              <w:t xml:space="preserve"> </w:t>
-            </w:r>
+            <w:proofErr w:type="spellStart"/>
+            <w:r>
+              <w:t>UserId</w:t>
+            </w:r>
+            <w:proofErr w:type="spellEnd"/>
+            <w:r>
+              <w:t xml:space="preserve"> from </w:t>
+            </w:r>
+            <w:proofErr w:type="spellStart"/>
             <w:r>
               <w:rPr>
                 <w:i/>
               </w:rPr>
               <w:t>aspnet_Users</w:t>
             </w:r>
+            <w:proofErr w:type="spellEnd"/>
             <w:r>
               <w:t xml:space="preserve"> table</w:t>
             </w:r>
-            <w:r>
-              <w:t xml:space="preserve"> </w:t>
-            </w:r>
-          </w:p>
-          <w:p>
-            <w:r>
-              <w:t>EvaluationId  - FK</w:t>
+          </w:p>
+          <w:p>
+            <w:proofErr w:type="spellStart"/>
+            <w:r>
+              <w:t>StatusID</w:t>
+            </w:r>
+            <w:proofErr w:type="spellEnd"/>
+            <w:r>
+              <w:t xml:space="preserve"> = 1 (</w:t>
+            </w:r>
+            <w:r>
+              <w:rPr>
+                <w:i/>
+              </w:rPr>
+              <w:t>Active</w:t>
+            </w:r>
+            <w:r>
+              <w:t>)</w:t>
+            </w:r>
+          </w:p>
+          <w:p>
+            <w:proofErr w:type="spellStart"/>
+            <w:r>
+              <w:t>UpdatedBy</w:t>
+            </w:r>
+            <w:proofErr w:type="spellEnd"/>
+            <w:r>
+              <w:t xml:space="preserve"> = NULL</w:t>
+            </w:r>
+          </w:p>
+          <w:p>
+            <w:proofErr w:type="spellStart"/>
+            <w:r>
+              <w:t>UpdatedDate</w:t>
+            </w:r>
+            <w:proofErr w:type="spellEnd"/>
+            <w:r>
+              <w:t xml:space="preserve"> = NULL</w:t>
+            </w:r>
+          </w:p>
+          <w:p>
+            <w:proofErr w:type="spellStart"/>
+            <w:r>
+              <w:t>SubmissionDateTime</w:t>
+            </w:r>
+            <w:proofErr w:type="spellEnd"/>
+            <w:r>
+              <w:t xml:space="preserve"> = current time</w:t>
+            </w:r>
+          </w:p>
+          <w:p>
+            <w:r>
+              <w:t>Notes – user’s data from application Form</w:t>
+            </w:r>
+          </w:p>
+          <w:p>
+            <w:proofErr w:type="spellStart"/>
+            <w:r>
+              <w:t>UnableToCode</w:t>
+            </w:r>
+            <w:proofErr w:type="spellEnd"/>
+            <w:r>
+              <w:t xml:space="preserve"> – user’s data from application Form</w:t>
             </w:r>
           </w:p>
           <w:p/>
           <w:p>
             <w:r>
-              <w:t xml:space="preserve">Also, </w:t>
-            </w:r>
-            <w:r>
-              <w:t xml:space="preserve">a new row is inserted into </w:t>
-            </w:r>
-            <w:r>
-              <w:rPr>
-                <w:i/>
-              </w:rPr>
-              <w:t>Evaluation</w:t>
-            </w:r>
-            <w:r>
-              <w:t xml:space="preserve"> table (new EvaluationId)</w:t>
-            </w:r>
-            <w:r>
-              <w:t xml:space="preserve"> with the following values:</w:t>
-            </w:r>
-          </w:p>
-          <w:p>
-            <w:r>
-              <w:t>EvaluationTypeId = 1 (</w:t>
-            </w:r>
-            <w:r>
-              <w:t>Coder Evaluation</w:t>
-            </w:r>
-            <w:r>
-              <w:t>)</w:t>
-            </w:r>
-          </w:p>
-          <w:p>
-            <w:r>
-              <w:t>ConsensusStartedBy = NULL</w:t>
-            </w:r>
-          </w:p>
-          <w:p>
-            <w:r>
-              <w:t>TeamID – insert current team ID</w:t>
-            </w:r>
-          </w:p>
-          <w:p>
-            <w:r>
-              <w:t>AbstractID -  insert current abstract ID</w:t>
-            </w:r>
-          </w:p>
-          <w:p>
-            <w:r>
-              <w:t xml:space="preserve">IsComplete = </w:t>
-            </w:r>
-            <w:r>
-              <w:t>0</w:t>
-            </w:r>
-          </w:p>
-          <w:p>
-            <w:r>
-              <w:t>DateTimeStarted – insert current time</w:t>
-            </w:r>
-          </w:p>
-          <w:p>
-            <w:r>
-              <w:t>DateTimeEnded = NULL</w:t>
-            </w:r>
-          </w:p>
-          <w:p>
-            <w:r>
-              <w:t xml:space="preserve">IsStopped = </w:t>
-            </w:r>
-            <w:r>
-              <w:t>0</w:t>
-            </w:r>
-          </w:p>
-          <w:p>
-            <w:r>
-              <w:t>StoppedBy = NULL</w:t>
-            </w:r>
-          </w:p>
-          <w:p>
-            <w:r>
-              <w:t>StoppedDateTime = NULL</w:t>
-            </w:r>
-          </w:p>
-          <w:p/>
-          <w:p>
-            <w:r>
-              <w:t xml:space="preserve">Individual Coder’s evaluation data will be saved to </w:t>
-            </w:r>
-            <w:r>
-              <w:rPr>
-                <w:i/>
-              </w:rPr>
-              <w:t>Submission</w:t>
-            </w:r>
-            <w:r>
-              <w:t xml:space="preserve"> table with </w:t>
-            </w:r>
-            <w:r>
-              <w:t>the following value:</w:t>
-            </w:r>
-          </w:p>
-          <w:p/>
-          <w:p>
-            <w:r>
-              <w:t>SubmissionID - identity column</w:t>
-            </w:r>
-          </w:p>
-          <w:p>
-            <w:r>
-              <w:t>SubmissionTypeId = 1 (</w:t>
-            </w:r>
-            <w:r>
-              <w:t>Coder Evaluation</w:t>
-            </w:r>
-            <w:r>
-              <w:t>)</w:t>
-            </w:r>
-          </w:p>
-          <w:p>
-            <w:r>
-              <w:t>EvaluationId = FK</w:t>
-            </w:r>
-          </w:p>
-          <w:p>
-            <w:r>
-              <w:t xml:space="preserve">UserId = UserId from </w:t>
-            </w:r>
-            <w:r>
-              <w:rPr>
-                <w:i/>
-              </w:rPr>
-              <w:t>aspnet_Users</w:t>
-            </w:r>
-            <w:r>
-              <w:t xml:space="preserve"> table</w:t>
-            </w:r>
-          </w:p>
-          <w:p>
-            <w:r>
-              <w:t>StatusID = 1 (</w:t>
-            </w:r>
-            <w:r>
-              <w:rPr>
-                <w:i/>
-              </w:rPr>
-              <w:t>Active</w:t>
-            </w:r>
-            <w:r>
-              <w:t>)</w:t>
-            </w:r>
-          </w:p>
-          <w:p>
-            <w:r>
-              <w:t>UpdatedBy = NULL</w:t>
-            </w:r>
-          </w:p>
-          <w:p>
-            <w:r>
-              <w:t>UpdatedDate = NULL</w:t>
-            </w:r>
-          </w:p>
-          <w:p>
-            <w:r>
-              <w:t>SubmissionDateTime = current time</w:t>
-            </w:r>
-          </w:p>
-          <w:p>
-            <w:r>
-              <w:t>Notes – user’s data from application Form</w:t>
-            </w:r>
-          </w:p>
-          <w:p>
-            <w:r>
-              <w:t>UnableToCode – user’s data from application Form</w:t>
-            </w:r>
-          </w:p>
-          <w:p/>
-          <w:p>
-            <w:r>
               <w:t xml:space="preserve">Additional tables exist in the database for storing answers with </w:t>
             </w:r>
+            <w:proofErr w:type="spellStart"/>
             <w:r>
               <w:rPr>
                 <w:i/>
               </w:rPr>
               <w:t>SubmissionID</w:t>
             </w:r>
+            <w:proofErr w:type="spellEnd"/>
             <w:r>
               <w:t xml:space="preserve"> as a Foreign Key.</w:t>
             </w:r>
@@ -2358,8 +2742,13 @@
             <w:r>
               <w:t xml:space="preserve"> table for the same </w:t>
             </w:r>
-            <w:r>
-              <w:t>EvaluationId;</w:t>
+            <w:proofErr w:type="spellStart"/>
+            <w:r>
+              <w:t>EvaluationId</w:t>
+            </w:r>
+            <w:proofErr w:type="spellEnd"/>
+            <w:r>
+              <w:t>;</w:t>
             </w:r>
             <w:r>
               <w:t xml:space="preserve"> Abstract’s Status</w:t>
@@ -2376,19 +2765,26 @@
             <w:r>
               <w:t xml:space="preserve">insert a new row into </w:t>
             </w:r>
+            <w:proofErr w:type="spellStart"/>
             <w:r>
               <w:rPr>
                 <w:i/>
               </w:rPr>
               <w:t>AbstractStatusChangeHistory</w:t>
             </w:r>
+            <w:proofErr w:type="spellEnd"/>
             <w:r>
               <w:t xml:space="preserve"> table with </w:t>
             </w:r>
           </w:p>
           <w:p>
-            <w:r>
-              <w:t xml:space="preserve">AbstractStatusID = 3 </w:t>
+            <w:proofErr w:type="spellStart"/>
+            <w:r>
+              <w:t>AbstractStatusID</w:t>
+            </w:r>
+            <w:proofErr w:type="spellEnd"/>
+            <w:r>
+              <w:t xml:space="preserve"> = 3 </w:t>
             </w:r>
           </w:p>
         </w:tc>
@@ -2419,7 +2815,31 @@
               <w:t>Coders’ Consensus starting</w:t>
             </w:r>
             <w:r>
-              <w:t xml:space="preserve"> application code will update row for the current EvaluationId and set ConsensusStartedBy = UserId.</w:t>
+              <w:t xml:space="preserve"> application code will update row for the current </w:t>
+            </w:r>
+            <w:proofErr w:type="spellStart"/>
+            <w:r>
+              <w:t>EvaluationId</w:t>
+            </w:r>
+            <w:proofErr w:type="spellEnd"/>
+            <w:r>
+              <w:t xml:space="preserve"> and set </w:t>
+            </w:r>
+            <w:proofErr w:type="spellStart"/>
+            <w:r>
+              <w:t>ConsensusStartedBy</w:t>
+            </w:r>
+            <w:proofErr w:type="spellEnd"/>
+            <w:r>
+              <w:t xml:space="preserve"> = </w:t>
+            </w:r>
+            <w:proofErr w:type="spellStart"/>
+            <w:r>
+              <w:t>UserId</w:t>
+            </w:r>
+            <w:proofErr w:type="spellEnd"/>
+            <w:r>
+              <w:t>.</w:t>
             </w:r>
           </w:p>
           <w:p/>
@@ -2440,7 +2860,23 @@
           <w:p/>
           <w:p>
             <w:r>
-              <w:t xml:space="preserve">Validate that UserId is the same as ConsensusStartedBy value in </w:t>
+              <w:t xml:space="preserve">Validate that </w:t>
+            </w:r>
+            <w:proofErr w:type="spellStart"/>
+            <w:r>
+              <w:t>UserId</w:t>
+            </w:r>
+            <w:proofErr w:type="spellEnd"/>
+            <w:r>
+              <w:t xml:space="preserve"> is the same as </w:t>
+            </w:r>
+            <w:proofErr w:type="spellStart"/>
+            <w:r>
+              <w:t>ConsensusStartedBy</w:t>
+            </w:r>
+            <w:proofErr w:type="spellEnd"/>
+            <w:r>
+              <w:t xml:space="preserve"> value in </w:t>
             </w:r>
             <w:r>
               <w:rPr>
@@ -2452,11 +2888,7 @@
               <w:t xml:space="preserve"> table</w:t>
             </w:r>
             <w:r>
-              <w:t xml:space="preserve"> – only the user who started </w:t>
-            </w:r>
-            <w:r>
-              <w:lastRenderedPageBreak/>
-              <w:t>consensus is allowed to submit consensus data</w:t>
+              <w:t xml:space="preserve"> – only the user who started consensus is allowed to submit consensus data</w:t>
             </w:r>
             <w:r>
               <w:t>;</w:t>
@@ -2474,7 +2906,23 @@
               <w:t>Submission</w:t>
             </w:r>
             <w:r>
-              <w:t xml:space="preserve"> table for the same EvaluationId and SubmissionTypeId = </w:t>
+              <w:t xml:space="preserve"> table for the same </w:t>
+            </w:r>
+            <w:proofErr w:type="spellStart"/>
+            <w:r>
+              <w:t>EvaluationId</w:t>
+            </w:r>
+            <w:proofErr w:type="spellEnd"/>
+            <w:r>
+              <w:t xml:space="preserve"> and </w:t>
+            </w:r>
+            <w:proofErr w:type="spellStart"/>
+            <w:r>
+              <w:t>SubmissionTypeId</w:t>
+            </w:r>
+            <w:proofErr w:type="spellEnd"/>
+            <w:r>
+              <w:t xml:space="preserve"> = </w:t>
             </w:r>
             <w:r>
               <w:t>2 (</w:t>
@@ -2489,7 +2937,15 @@
           <w:p/>
           <w:p>
             <w:r>
-              <w:t xml:space="preserve">Update row for the same EvaluationId in </w:t>
+              <w:t xml:space="preserve">Update row for the same </w:t>
+            </w:r>
+            <w:proofErr w:type="spellStart"/>
+            <w:r>
+              <w:t>EvaluationId</w:t>
+            </w:r>
+            <w:proofErr w:type="spellEnd"/>
+            <w:r>
+              <w:t xml:space="preserve"> in </w:t>
             </w:r>
             <w:r>
               <w:rPr>
@@ -2498,7 +2954,23 @@
               <w:t>Evaluation</w:t>
             </w:r>
             <w:r>
-              <w:t xml:space="preserve"> table, set IsComplete = 1, DateTimeEnded = current time</w:t>
+              <w:t xml:space="preserve"> table, set </w:t>
+            </w:r>
+            <w:proofErr w:type="spellStart"/>
+            <w:r>
+              <w:t>IsComplete</w:t>
+            </w:r>
+            <w:proofErr w:type="spellEnd"/>
+            <w:r>
+              <w:t xml:space="preserve"> = 1, </w:t>
+            </w:r>
+            <w:proofErr w:type="spellStart"/>
+            <w:r>
+              <w:t>DateTimeEnded</w:t>
+            </w:r>
+            <w:proofErr w:type="spellEnd"/>
+            <w:r>
+              <w:t xml:space="preserve"> = current time</w:t>
             </w:r>
             <w:r>
               <w:t>;</w:t>
@@ -2509,18 +2981,22 @@
             <w:r>
               <w:t xml:space="preserve">Insert a new row into </w:t>
             </w:r>
+            <w:proofErr w:type="spellStart"/>
             <w:r>
               <w:rPr>
                 <w:i/>
               </w:rPr>
               <w:t>AbstractStatusChangeHistory</w:t>
             </w:r>
+            <w:proofErr w:type="spellEnd"/>
             <w:r>
               <w:t xml:space="preserve"> table with </w:t>
             </w:r>
+            <w:proofErr w:type="spellStart"/>
             <w:r>
               <w:t>AbstractStatusID</w:t>
             </w:r>
+            <w:proofErr w:type="spellEnd"/>
             <w:r>
               <w:t xml:space="preserve"> = 4</w:t>
             </w:r>
@@ -2715,54 +3191,85 @@
             <w:r>
               <w:t xml:space="preserve">Insert row into </w:t>
             </w:r>
+            <w:proofErr w:type="spellStart"/>
             <w:r>
               <w:rPr>
                 <w:i/>
               </w:rPr>
               <w:t>AbstractScan</w:t>
             </w:r>
+            <w:proofErr w:type="spellEnd"/>
             <w:r>
               <w:t xml:space="preserve"> table</w:t>
             </w:r>
           </w:p>
           <w:p>
+            <w:proofErr w:type="spellStart"/>
             <w:r>
               <w:t>AbstractScanID</w:t>
             </w:r>
+            <w:proofErr w:type="spellEnd"/>
             <w:r>
               <w:t xml:space="preserve"> – identity column</w:t>
             </w:r>
           </w:p>
           <w:p>
+            <w:proofErr w:type="spellStart"/>
             <w:r>
               <w:t>EvaluationId</w:t>
             </w:r>
+            <w:proofErr w:type="spellEnd"/>
             <w:r>
               <w:t xml:space="preserve"> – FK</w:t>
             </w:r>
           </w:p>
           <w:p>
+            <w:proofErr w:type="spellStart"/>
             <w:r>
               <w:t>FileName</w:t>
             </w:r>
+            <w:proofErr w:type="spellEnd"/>
             <w:r>
               <w:t xml:space="preserve"> – </w:t>
             </w:r>
             <w:r>
-              <w:t>Naming convention: concatenate AbstractID, current date, and a</w:t>
+              <w:t xml:space="preserve">Naming convention: concatenate </w:t>
+            </w:r>
+            <w:proofErr w:type="spellStart"/>
+            <w:r>
+              <w:t>AbstractID</w:t>
+            </w:r>
+            <w:proofErr w:type="spellEnd"/>
+            <w:r>
+              <w:t>, current date, and a</w:t>
             </w:r>
             <w:r>
               <w:t xml:space="preserve">dd suffix “_coder” </w:t>
             </w:r>
           </w:p>
           <w:p>
-            <w:r>
-              <w:t>UpdatedBy = UserId</w:t>
-            </w:r>
-          </w:p>
-          <w:p>
-            <w:r>
-              <w:t>UpdatedDateTime = current time</w:t>
+            <w:proofErr w:type="spellStart"/>
+            <w:r>
+              <w:t>UpdatedBy</w:t>
+            </w:r>
+            <w:proofErr w:type="spellEnd"/>
+            <w:r>
+              <w:t xml:space="preserve"> = </w:t>
+            </w:r>
+            <w:proofErr w:type="spellStart"/>
+            <w:r>
+              <w:t>UserId</w:t>
+            </w:r>
+            <w:proofErr w:type="spellEnd"/>
+          </w:p>
+          <w:p>
+            <w:proofErr w:type="spellStart"/>
+            <w:r>
+              <w:t>UpdatedDateTime</w:t>
+            </w:r>
+            <w:proofErr w:type="spellEnd"/>
+            <w:r>
+              <w:t xml:space="preserve"> = current time</w:t>
             </w:r>
           </w:p>
           <w:p/>
@@ -2785,84 +3292,164 @@
                 <w:b/>
                 <w:color w:val="000000" w:themeColor="text1"/>
               </w:rPr>
-              <w:t xml:space="preserve"> AbstractScan is related to Evaluation. On </w:t>
-            </w:r>
+              <w:t xml:space="preserve"> </w:t>
+            </w:r>
+            <w:proofErr w:type="spellStart"/>
             <w:r>
               <w:rPr>
                 <w:b/>
                 <w:color w:val="000000" w:themeColor="text1"/>
               </w:rPr>
-              <w:t>PDF file</w:t>
-            </w:r>
+              <w:t>AbstractScan</w:t>
+            </w:r>
+            <w:proofErr w:type="spellEnd"/>
             <w:r>
               <w:rPr>
                 <w:b/>
                 <w:color w:val="000000" w:themeColor="text1"/>
               </w:rPr>
-              <w:t xml:space="preserve"> uploading application code will check if there is a row in AbstractScan table for EvaluationId. If NOT, a new row will be inserted </w:t>
+              <w:t xml:space="preserve"> is related to Evaluation. On </w:t>
             </w:r>
             <w:r>
               <w:rPr>
                 <w:b/>
                 <w:color w:val="000000" w:themeColor="text1"/>
               </w:rPr>
-              <w:t xml:space="preserve">into AbstractScan table </w:t>
+              <w:t>PDF file</w:t>
             </w:r>
             <w:r>
               <w:rPr>
                 <w:b/>
                 <w:color w:val="000000" w:themeColor="text1"/>
               </w:rPr>
-              <w:t>and PDF</w:t>
-            </w:r>
+              <w:t xml:space="preserve"> uploading application code will check if there is a row in </w:t>
+            </w:r>
+            <w:proofErr w:type="spellStart"/>
             <w:r>
               <w:rPr>
                 <w:b/>
                 <w:color w:val="000000" w:themeColor="text1"/>
               </w:rPr>
-              <w:t xml:space="preserve"> </w:t>
-            </w:r>
+              <w:t>AbstractScan</w:t>
+            </w:r>
+            <w:proofErr w:type="spellEnd"/>
             <w:r>
               <w:rPr>
                 <w:b/>
                 <w:color w:val="000000" w:themeColor="text1"/>
               </w:rPr>
-              <w:t xml:space="preserve">file will be saved </w:t>
-            </w:r>
+              <w:t xml:space="preserve"> table for </w:t>
+            </w:r>
+            <w:proofErr w:type="spellStart"/>
             <w:r>
               <w:rPr>
                 <w:b/>
                 <w:color w:val="000000" w:themeColor="text1"/>
               </w:rPr>
-              <w:t>on the</w:t>
-            </w:r>
+              <w:t>EvaluationId</w:t>
+            </w:r>
+            <w:proofErr w:type="spellEnd"/>
             <w:r>
               <w:rPr>
                 <w:b/>
                 <w:color w:val="000000" w:themeColor="text1"/>
               </w:rPr>
-              <w:t xml:space="preserve"> hard drive. If the record exists</w:t>
+              <w:t xml:space="preserve">. If NOT, a new row will be inserted </w:t>
             </w:r>
             <w:r>
               <w:rPr>
                 <w:b/>
                 <w:color w:val="000000" w:themeColor="text1"/>
               </w:rPr>
-              <w:t>, the</w:t>
-            </w:r>
+              <w:t xml:space="preserve">into </w:t>
+            </w:r>
+            <w:proofErr w:type="spellStart"/>
             <w:r>
               <w:rPr>
                 <w:b/>
                 <w:color w:val="000000" w:themeColor="text1"/>
               </w:rPr>
-              <w:t xml:space="preserve"> file name will be retrieved from it</w:t>
-            </w:r>
+              <w:t>AbstractScan</w:t>
+            </w:r>
+            <w:proofErr w:type="spellEnd"/>
             <w:r>
               <w:rPr>
                 <w:b/>
                 <w:color w:val="000000" w:themeColor="text1"/>
               </w:rPr>
-              <w:t xml:space="preserve"> (FileName column)</w:t>
+              <w:t xml:space="preserve"> table </w:t>
+            </w:r>
+            <w:r>
+              <w:rPr>
+                <w:b/>
+                <w:color w:val="000000" w:themeColor="text1"/>
+              </w:rPr>
+              <w:t>and PDF</w:t>
+            </w:r>
+            <w:r>
+              <w:rPr>
+                <w:b/>
+                <w:color w:val="000000" w:themeColor="text1"/>
+              </w:rPr>
+              <w:t xml:space="preserve"> </w:t>
+            </w:r>
+            <w:r>
+              <w:rPr>
+                <w:b/>
+                <w:color w:val="000000" w:themeColor="text1"/>
+              </w:rPr>
+              <w:t xml:space="preserve">file will be saved </w:t>
+            </w:r>
+            <w:r>
+              <w:rPr>
+                <w:b/>
+                <w:color w:val="000000" w:themeColor="text1"/>
+              </w:rPr>
+              <w:t>on the</w:t>
+            </w:r>
+            <w:r>
+              <w:rPr>
+                <w:b/>
+                <w:color w:val="000000" w:themeColor="text1"/>
+              </w:rPr>
+              <w:t xml:space="preserve"> hard drive. If the record exists</w:t>
+            </w:r>
+            <w:r>
+              <w:rPr>
+                <w:b/>
+                <w:color w:val="000000" w:themeColor="text1"/>
+              </w:rPr>
+              <w:t>, the</w:t>
+            </w:r>
+            <w:r>
+              <w:rPr>
+                <w:b/>
+                <w:color w:val="000000" w:themeColor="text1"/>
+              </w:rPr>
+              <w:t xml:space="preserve"> file name will be retrieved from it</w:t>
+            </w:r>
+            <w:r>
+              <w:rPr>
+                <w:b/>
+                <w:color w:val="000000" w:themeColor="text1"/>
+              </w:rPr>
+              <w:t xml:space="preserve"> (</w:t>
+            </w:r>
+            <w:proofErr w:type="spellStart"/>
+            <w:r>
+              <w:rPr>
+                <w:b/>
+                <w:color w:val="000000" w:themeColor="text1"/>
+              </w:rPr>
+              <w:t>FileName</w:t>
+            </w:r>
+            <w:proofErr w:type="spellEnd"/>
+            <w:r>
+              <w:rPr>
+                <w:b/>
+                <w:color w:val="000000" w:themeColor="text1"/>
+              </w:rPr>
+              <w:t xml:space="preserve"> column)</w:t>
             </w:r>
             <w:r>
               <w:rPr>
@@ -2893,18 +3480,22 @@
             <w:r>
               <w:t xml:space="preserve">Insert a new row into </w:t>
             </w:r>
+            <w:proofErr w:type="spellStart"/>
             <w:r>
               <w:rPr>
                 <w:i/>
               </w:rPr>
               <w:t>AbstractStatusChangeHistory</w:t>
             </w:r>
+            <w:proofErr w:type="spellEnd"/>
             <w:r>
               <w:t xml:space="preserve"> table with </w:t>
             </w:r>
+            <w:proofErr w:type="spellStart"/>
             <w:r>
               <w:t>AbstractStatusID</w:t>
             </w:r>
+            <w:proofErr w:type="spellEnd"/>
             <w:r>
               <w:t xml:space="preserve"> = </w:t>
             </w:r>
@@ -2946,259 +3537,401 @@
             <w:r>
               <w:t xml:space="preserve">When ODP Staff Process starts, Abstract’s Status Code is changed from 1N to 2. A new row is inserted into </w:t>
             </w:r>
+            <w:proofErr w:type="spellStart"/>
             <w:r>
               <w:rPr>
                 <w:i/>
               </w:rPr>
               <w:t>AbstractStatusChangeHistory</w:t>
             </w:r>
+            <w:proofErr w:type="spellEnd"/>
             <w:r>
               <w:t xml:space="preserve"> table with the following column values:</w:t>
             </w:r>
           </w:p>
           <w:p>
+            <w:proofErr w:type="spellStart"/>
             <w:r>
               <w:t>AbstractStatusChangeHistoryID</w:t>
             </w:r>
+            <w:proofErr w:type="spellEnd"/>
             <w:r>
               <w:t xml:space="preserve"> – identity column</w:t>
             </w:r>
           </w:p>
           <w:p>
+            <w:proofErr w:type="spellStart"/>
+            <w:r>
+              <w:t>AbstractID</w:t>
+            </w:r>
+            <w:proofErr w:type="spellEnd"/>
+            <w:r>
+              <w:t xml:space="preserve">  - FK</w:t>
+            </w:r>
+          </w:p>
+          <w:p>
+            <w:proofErr w:type="spellStart"/>
+            <w:r>
+              <w:t>AbstractStatusID</w:t>
+            </w:r>
+            <w:proofErr w:type="spellEnd"/>
+            <w:r>
+              <w:t xml:space="preserve"> = 7 </w:t>
+            </w:r>
+          </w:p>
+          <w:p>
+            <w:proofErr w:type="spellStart"/>
+            <w:r>
+              <w:t>CreatedDate</w:t>
+            </w:r>
+            <w:proofErr w:type="spellEnd"/>
+            <w:r>
+              <w:t xml:space="preserve"> = current time</w:t>
+            </w:r>
+          </w:p>
+          <w:p>
+            <w:proofErr w:type="spellStart"/>
+            <w:r>
+              <w:t>CreatedBy</w:t>
+            </w:r>
+            <w:proofErr w:type="spellEnd"/>
+            <w:r>
+              <w:t xml:space="preserve"> = </w:t>
+            </w:r>
+            <w:proofErr w:type="spellStart"/>
+            <w:r>
+              <w:t>UserId</w:t>
+            </w:r>
+            <w:proofErr w:type="spellEnd"/>
+            <w:r>
+              <w:t xml:space="preserve"> from </w:t>
+            </w:r>
+            <w:proofErr w:type="spellStart"/>
+            <w:r>
+              <w:rPr>
+                <w:i/>
+              </w:rPr>
+              <w:t>aspnet_Users</w:t>
+            </w:r>
+            <w:proofErr w:type="spellEnd"/>
+            <w:r>
+              <w:t xml:space="preserve"> table</w:t>
+            </w:r>
+            <w:r>
+              <w:t xml:space="preserve"> </w:t>
+            </w:r>
+          </w:p>
+          <w:p>
+            <w:proofErr w:type="spellStart"/>
             <w:r>
               <w:lastRenderedPageBreak/>
+              <w:t>EvaluationId</w:t>
+            </w:r>
+            <w:proofErr w:type="spellEnd"/>
+            <w:r>
+              <w:t xml:space="preserve">  - FK</w:t>
+            </w:r>
+          </w:p>
+          <w:p/>
+          <w:p>
+            <w:r>
+              <w:t xml:space="preserve">Also, a new row is inserted into </w:t>
+            </w:r>
+            <w:r>
+              <w:rPr>
+                <w:i/>
+              </w:rPr>
+              <w:t>Evaluation</w:t>
+            </w:r>
+            <w:r>
+              <w:t xml:space="preserve"> table (new </w:t>
+            </w:r>
+            <w:proofErr w:type="spellStart"/>
+            <w:r>
+              <w:t>EvaluationId</w:t>
+            </w:r>
+            <w:proofErr w:type="spellEnd"/>
+            <w:r>
+              <w:t>) with the following values:</w:t>
+            </w:r>
+          </w:p>
+          <w:p>
+            <w:proofErr w:type="spellStart"/>
+            <w:r>
+              <w:t>EvaluationTypeId</w:t>
+            </w:r>
+            <w:proofErr w:type="spellEnd"/>
+            <w:r>
+              <w:t xml:space="preserve"> = 2 (</w:t>
+            </w:r>
+            <w:r>
+              <w:t>ODP Staff Members Evaluation</w:t>
+            </w:r>
+            <w:r>
+              <w:t>)</w:t>
+            </w:r>
+          </w:p>
+          <w:p>
+            <w:proofErr w:type="spellStart"/>
+            <w:r>
+              <w:t>ConsensusStartedBy</w:t>
+            </w:r>
+            <w:proofErr w:type="spellEnd"/>
+            <w:r>
+              <w:t xml:space="preserve"> = NULL</w:t>
+            </w:r>
+          </w:p>
+          <w:p>
+            <w:proofErr w:type="spellStart"/>
+            <w:r>
+              <w:t>TeamID</w:t>
+            </w:r>
+            <w:proofErr w:type="spellEnd"/>
+            <w:r>
+              <w:t xml:space="preserve"> – insert current team ID</w:t>
+            </w:r>
+          </w:p>
+          <w:p>
+            <w:proofErr w:type="spellStart"/>
+            <w:r>
               <w:t>AbstractID</w:t>
             </w:r>
-            <w:r>
-              <w:t xml:space="preserve">  - FK</w:t>
-            </w:r>
-          </w:p>
-          <w:p>
-            <w:r>
-              <w:t>AbstractStatusID</w:t>
-            </w:r>
-            <w:r>
-              <w:t xml:space="preserve"> = 7 </w:t>
-            </w:r>
-          </w:p>
-          <w:p>
-            <w:r>
-              <w:t>CreatedDate</w:t>
-            </w:r>
+            <w:proofErr w:type="spellEnd"/>
+            <w:r>
+              <w:t xml:space="preserve"> -  insert current abstract ID</w:t>
+            </w:r>
+          </w:p>
+          <w:p>
+            <w:proofErr w:type="spellStart"/>
+            <w:r>
+              <w:t>IsComplete</w:t>
+            </w:r>
+            <w:proofErr w:type="spellEnd"/>
+            <w:r>
+              <w:t xml:space="preserve"> = 0</w:t>
+            </w:r>
+          </w:p>
+          <w:p>
+            <w:proofErr w:type="spellStart"/>
+            <w:r>
+              <w:t>DateTimeStarted</w:t>
+            </w:r>
+            <w:proofErr w:type="spellEnd"/>
+            <w:r>
+              <w:t xml:space="preserve"> – insert current time</w:t>
+            </w:r>
+          </w:p>
+          <w:p>
+            <w:proofErr w:type="spellStart"/>
+            <w:r>
+              <w:t>DateTimeEnded</w:t>
+            </w:r>
+            <w:proofErr w:type="spellEnd"/>
+            <w:r>
+              <w:t xml:space="preserve"> = NULL</w:t>
+            </w:r>
+          </w:p>
+          <w:p>
+            <w:proofErr w:type="spellStart"/>
+            <w:r>
+              <w:t>IsStopped</w:t>
+            </w:r>
+            <w:proofErr w:type="spellEnd"/>
+            <w:r>
+              <w:t xml:space="preserve"> = 0</w:t>
+            </w:r>
+          </w:p>
+          <w:p>
+            <w:proofErr w:type="spellStart"/>
+            <w:r>
+              <w:t>StoppedBy</w:t>
+            </w:r>
+            <w:proofErr w:type="spellEnd"/>
+            <w:r>
+              <w:t xml:space="preserve"> = NULL</w:t>
+            </w:r>
+          </w:p>
+          <w:p>
+            <w:proofErr w:type="spellStart"/>
+            <w:r>
+              <w:t>StoppedDateTime</w:t>
+            </w:r>
+            <w:proofErr w:type="spellEnd"/>
+            <w:r>
+              <w:t xml:space="preserve"> = NULL</w:t>
+            </w:r>
+          </w:p>
+          <w:p/>
+          <w:p>
+            <w:r>
+              <w:t xml:space="preserve">Individual </w:t>
+            </w:r>
+            <w:r>
+              <w:t>ODP Staff Member’s</w:t>
+            </w:r>
+            <w:r>
+              <w:t xml:space="preserve"> evaluation data will be saved to </w:t>
+            </w:r>
+            <w:r>
+              <w:rPr>
+                <w:i/>
+              </w:rPr>
+              <w:t>Submission</w:t>
+            </w:r>
+            <w:r>
+              <w:t xml:space="preserve"> table with</w:t>
+            </w:r>
+            <w:r>
+              <w:t xml:space="preserve"> the following values:</w:t>
+            </w:r>
+          </w:p>
+          <w:p>
+            <w:r>
+              <w:t xml:space="preserve"> </w:t>
+            </w:r>
+          </w:p>
+          <w:p>
+            <w:proofErr w:type="spellStart"/>
+            <w:r>
+              <w:t>SubmissionID</w:t>
+            </w:r>
+            <w:proofErr w:type="spellEnd"/>
+            <w:r>
+              <w:t xml:space="preserve"> - identity column</w:t>
+            </w:r>
+          </w:p>
+          <w:p>
+            <w:proofErr w:type="spellStart"/>
+            <w:r>
+              <w:t>SubmissionTypeId</w:t>
+            </w:r>
+            <w:proofErr w:type="spellEnd"/>
+            <w:r>
+              <w:t xml:space="preserve"> = 3 (</w:t>
+            </w:r>
+            <w:r>
+              <w:t>ODP Staff Members Evaluation</w:t>
+            </w:r>
+            <w:r>
+              <w:t>)</w:t>
+            </w:r>
+          </w:p>
+          <w:p>
+            <w:proofErr w:type="spellStart"/>
+            <w:r>
+              <w:t>EvaluationId</w:t>
+            </w:r>
+            <w:proofErr w:type="spellEnd"/>
+            <w:r>
+              <w:t xml:space="preserve"> = FK</w:t>
+            </w:r>
+          </w:p>
+          <w:p>
+            <w:proofErr w:type="spellStart"/>
+            <w:r>
+              <w:t>UserId</w:t>
+            </w:r>
+            <w:proofErr w:type="spellEnd"/>
+            <w:r>
+              <w:t xml:space="preserve"> = </w:t>
+            </w:r>
+            <w:proofErr w:type="spellStart"/>
+            <w:r>
+              <w:t>UserId</w:t>
+            </w:r>
+            <w:proofErr w:type="spellEnd"/>
+            <w:r>
+              <w:t xml:space="preserve"> from </w:t>
+            </w:r>
+            <w:proofErr w:type="spellStart"/>
+            <w:r>
+              <w:rPr>
+                <w:i/>
+              </w:rPr>
+              <w:t>aspnet_Users</w:t>
+            </w:r>
+            <w:proofErr w:type="spellEnd"/>
+            <w:r>
+              <w:t xml:space="preserve"> table</w:t>
+            </w:r>
+          </w:p>
+          <w:p>
+            <w:proofErr w:type="spellStart"/>
+            <w:r>
+              <w:t>StatusID</w:t>
+            </w:r>
+            <w:proofErr w:type="spellEnd"/>
+            <w:r>
+              <w:t xml:space="preserve"> = 1 (</w:t>
+            </w:r>
+            <w:r>
+              <w:rPr>
+                <w:i/>
+              </w:rPr>
+              <w:t>Active</w:t>
+            </w:r>
+            <w:r>
+              <w:t>)</w:t>
+            </w:r>
+          </w:p>
+          <w:p>
+            <w:proofErr w:type="spellStart"/>
+            <w:r>
+              <w:t>UpdatedBy</w:t>
+            </w:r>
+            <w:proofErr w:type="spellEnd"/>
+            <w:r>
+              <w:t xml:space="preserve"> = NULL</w:t>
+            </w:r>
+          </w:p>
+          <w:p>
+            <w:proofErr w:type="spellStart"/>
+            <w:r>
+              <w:t>UpdatedDate</w:t>
+            </w:r>
+            <w:proofErr w:type="spellEnd"/>
+            <w:r>
+              <w:t xml:space="preserve"> = NULL</w:t>
+            </w:r>
+          </w:p>
+          <w:p>
+            <w:proofErr w:type="spellStart"/>
+            <w:r>
+              <w:t>SubmissionDateTime</w:t>
+            </w:r>
+            <w:proofErr w:type="spellEnd"/>
             <w:r>
               <w:t xml:space="preserve"> = current time</w:t>
             </w:r>
           </w:p>
           <w:p>
             <w:r>
-              <w:t>CreatedBy</w:t>
-            </w:r>
-            <w:r>
-              <w:t xml:space="preserve"> = UserId from </w:t>
-            </w:r>
-            <w:r>
-              <w:rPr>
-                <w:i/>
-              </w:rPr>
-              <w:t>aspnet_Users</w:t>
-            </w:r>
-            <w:r>
-              <w:t xml:space="preserve"> table</w:t>
-            </w:r>
-            <w:r>
-              <w:t xml:space="preserve"> </w:t>
-            </w:r>
-          </w:p>
-          <w:p>
-            <w:r>
-              <w:t>EvaluationId  - FK</w:t>
+              <w:t>Notes – user’s data from application Form</w:t>
+            </w:r>
+          </w:p>
+          <w:p>
+            <w:proofErr w:type="spellStart"/>
+            <w:r>
+              <w:t>UnableToCode</w:t>
+            </w:r>
+            <w:proofErr w:type="spellEnd"/>
+            <w:r>
+              <w:t xml:space="preserve"> – user’s data from application Form</w:t>
             </w:r>
           </w:p>
           <w:p/>
           <w:p>
             <w:r>
-              <w:t xml:space="preserve">Also, a new row is inserted into </w:t>
-            </w:r>
-            <w:r>
-              <w:rPr>
-                <w:i/>
-              </w:rPr>
-              <w:t>Evaluation</w:t>
-            </w:r>
-            <w:r>
-              <w:t xml:space="preserve"> table (new EvaluationId) with the following values:</w:t>
-            </w:r>
-          </w:p>
-          <w:p>
-            <w:r>
-              <w:t>EvaluationTypeId = 2 (</w:t>
-            </w:r>
-            <w:r>
-              <w:t>ODP Staff Members Evaluation</w:t>
-            </w:r>
-            <w:r>
-              <w:t>)</w:t>
-            </w:r>
-          </w:p>
-          <w:p>
-            <w:r>
-              <w:t>ConsensusStartedBy = NULL</w:t>
-            </w:r>
-          </w:p>
-          <w:p>
-            <w:r>
-              <w:t>TeamID – insert current team ID</w:t>
-            </w:r>
-          </w:p>
-          <w:p>
-            <w:r>
-              <w:t>AbstractID -  insert current abstract ID</w:t>
-            </w:r>
-          </w:p>
-          <w:p>
-            <w:r>
-              <w:t>IsComplete = 0</w:t>
-            </w:r>
-          </w:p>
-          <w:p>
-            <w:r>
-              <w:t>DateTimeStarted – insert current time</w:t>
-            </w:r>
-          </w:p>
-          <w:p>
-            <w:r>
-              <w:t>DateTimeEnded = NULL</w:t>
-            </w:r>
-          </w:p>
-          <w:p>
-            <w:r>
-              <w:t>IsStopped = 0</w:t>
-            </w:r>
-          </w:p>
-          <w:p>
-            <w:r>
-              <w:t>StoppedBy = NULL</w:t>
-            </w:r>
-          </w:p>
-          <w:p>
-            <w:r>
-              <w:t>StoppedDateTime = NULL</w:t>
-            </w:r>
-          </w:p>
-          <w:p/>
-          <w:p>
-            <w:r>
-              <w:t xml:space="preserve">Individual </w:t>
-            </w:r>
-            <w:r>
-              <w:t>ODP Staff Member’s</w:t>
-            </w:r>
-            <w:r>
-              <w:t xml:space="preserve"> evaluation data will be saved to </w:t>
-            </w:r>
-            <w:r>
-              <w:rPr>
-                <w:i/>
-              </w:rPr>
-              <w:t>Submission</w:t>
-            </w:r>
-            <w:r>
-              <w:t xml:space="preserve"> table with</w:t>
-            </w:r>
-            <w:r>
-              <w:t xml:space="preserve"> the following values:</w:t>
-            </w:r>
-          </w:p>
-          <w:p>
-            <w:r>
-              <w:t xml:space="preserve"> </w:t>
-            </w:r>
-          </w:p>
-          <w:p>
-            <w:r>
-              <w:t>SubmissionID - identity column</w:t>
-            </w:r>
-          </w:p>
-          <w:p>
-            <w:r>
-              <w:t>SubmissionTypeId = 3 (</w:t>
-            </w:r>
-            <w:r>
-              <w:t>ODP Staff Members Evaluation</w:t>
-            </w:r>
-            <w:r>
-              <w:t>)</w:t>
-            </w:r>
-          </w:p>
-          <w:p>
-            <w:r>
-              <w:t>EvaluationId = FK</w:t>
-            </w:r>
-          </w:p>
-          <w:p>
-            <w:r>
-              <w:t xml:space="preserve">UserId = UserId from </w:t>
-            </w:r>
-            <w:r>
-              <w:rPr>
-                <w:i/>
-              </w:rPr>
-              <w:t>aspnet_Users</w:t>
-            </w:r>
-            <w:r>
-              <w:t xml:space="preserve"> table</w:t>
-            </w:r>
-          </w:p>
-          <w:p>
-            <w:r>
-              <w:t>StatusID = 1 (</w:t>
-            </w:r>
-            <w:r>
-              <w:rPr>
-                <w:i/>
-              </w:rPr>
-              <w:t>Active</w:t>
-            </w:r>
-            <w:r>
-              <w:t>)</w:t>
-            </w:r>
-          </w:p>
-          <w:p>
-            <w:r>
-              <w:t>UpdatedBy = NULL</w:t>
-            </w:r>
-          </w:p>
-          <w:p>
-            <w:r>
-              <w:t>UpdatedDate = NULL</w:t>
-            </w:r>
-          </w:p>
-          <w:p>
-            <w:r>
-              <w:t>SubmissionDateTime = current time</w:t>
-            </w:r>
-          </w:p>
-          <w:p>
-            <w:r>
-              <w:t>Notes – user’s data from application Form</w:t>
-            </w:r>
-          </w:p>
-          <w:p>
-            <w:r>
-              <w:t>UnableToCode – user’s data from application Form</w:t>
-            </w:r>
-          </w:p>
-          <w:p/>
-          <w:p>
-            <w:r>
               <w:t xml:space="preserve">Additional tables exist in the database for storing answers with </w:t>
             </w:r>
+            <w:proofErr w:type="spellStart"/>
             <w:r>
               <w:rPr>
                 <w:i/>
               </w:rPr>
               <w:t>SubmissionID</w:t>
             </w:r>
+            <w:proofErr w:type="spellEnd"/>
             <w:r>
               <w:t xml:space="preserve"> as a Foreign Key.</w:t>
             </w:r>
@@ -3233,7 +3966,15 @@
               <w:t>Submission</w:t>
             </w:r>
             <w:r>
-              <w:t xml:space="preserve"> table for the same EvaluationId; Abstract’s Status</w:t>
+              <w:t xml:space="preserve"> table for the same </w:t>
+            </w:r>
+            <w:proofErr w:type="spellStart"/>
+            <w:r>
+              <w:t>EvaluationId</w:t>
+            </w:r>
+            <w:proofErr w:type="spellEnd"/>
+            <w:r>
+              <w:t>; Abstract’s Status</w:t>
             </w:r>
             <w:r>
               <w:t xml:space="preserve"> Code</w:t>
@@ -3247,20 +3988,24 @@
             <w:r>
               <w:t xml:space="preserve">A. Application code will insert a new row into </w:t>
             </w:r>
+            <w:proofErr w:type="spellStart"/>
             <w:r>
               <w:rPr>
                 <w:i/>
               </w:rPr>
               <w:t>AbstractStatusChangeHistory</w:t>
             </w:r>
+            <w:proofErr w:type="spellEnd"/>
             <w:r>
               <w:t xml:space="preserve"> table with </w:t>
             </w:r>
           </w:p>
           <w:p>
+            <w:proofErr w:type="spellStart"/>
             <w:r>
               <w:t>AbstractStatusID</w:t>
             </w:r>
+            <w:proofErr w:type="spellEnd"/>
             <w:r>
               <w:t xml:space="preserve"> = 8</w:t>
             </w:r>
@@ -3299,7 +4044,31 @@
               <w:t xml:space="preserve"> Consensus starting</w:t>
             </w:r>
             <w:r>
-              <w:t xml:space="preserve"> application code will update row for the current EvaluationId and set ConsensusStartedBy = UserId.</w:t>
+              <w:t xml:space="preserve"> application code will update row for the current </w:t>
+            </w:r>
+            <w:proofErr w:type="spellStart"/>
+            <w:r>
+              <w:t>EvaluationId</w:t>
+            </w:r>
+            <w:proofErr w:type="spellEnd"/>
+            <w:r>
+              <w:t xml:space="preserve"> and set </w:t>
+            </w:r>
+            <w:proofErr w:type="spellStart"/>
+            <w:r>
+              <w:t>ConsensusStartedBy</w:t>
+            </w:r>
+            <w:proofErr w:type="spellEnd"/>
+            <w:r>
+              <w:t xml:space="preserve"> = </w:t>
+            </w:r>
+            <w:proofErr w:type="spellStart"/>
+            <w:r>
+              <w:t>UserId</w:t>
+            </w:r>
+            <w:proofErr w:type="spellEnd"/>
+            <w:r>
+              <w:t>.</w:t>
             </w:r>
           </w:p>
           <w:p/>
@@ -3326,7 +4095,23 @@
           <w:p/>
           <w:p>
             <w:r>
-              <w:t xml:space="preserve">Validate that UserId is the same as ConsensusStartedBy value in </w:t>
+              <w:t xml:space="preserve">Validate that </w:t>
+            </w:r>
+            <w:proofErr w:type="spellStart"/>
+            <w:r>
+              <w:t>UserId</w:t>
+            </w:r>
+            <w:proofErr w:type="spellEnd"/>
+            <w:r>
+              <w:t xml:space="preserve"> is the same as </w:t>
+            </w:r>
+            <w:proofErr w:type="spellStart"/>
+            <w:r>
+              <w:t>ConsensusStartedBy</w:t>
+            </w:r>
+            <w:proofErr w:type="spellEnd"/>
+            <w:r>
+              <w:t xml:space="preserve"> value in </w:t>
             </w:r>
             <w:r>
               <w:rPr>
@@ -3352,51 +4137,68 @@
             <w:r>
               <w:t xml:space="preserve"> table for the same </w:t>
             </w:r>
+            <w:proofErr w:type="spellStart"/>
+            <w:r>
+              <w:t>EvaluationId</w:t>
+            </w:r>
+            <w:proofErr w:type="spellEnd"/>
+            <w:r>
+              <w:t xml:space="preserve"> and </w:t>
+            </w:r>
+            <w:proofErr w:type="spellStart"/>
+            <w:r>
+              <w:t>SubmissionTypeId</w:t>
+            </w:r>
+            <w:proofErr w:type="spellEnd"/>
+            <w:r>
+              <w:t xml:space="preserve"> = </w:t>
+            </w:r>
+            <w:r>
+              <w:t>4</w:t>
+            </w:r>
+            <w:r>
+              <w:t xml:space="preserve"> (</w:t>
+            </w:r>
+            <w:r>
+              <w:t>ODP Staff Member Consensus</w:t>
+            </w:r>
+            <w:r>
+              <w:t>);</w:t>
+            </w:r>
+          </w:p>
+          <w:p/>
+          <w:p>
+            <w:r>
+              <w:t xml:space="preserve">Insert a new row into </w:t>
+            </w:r>
+            <w:proofErr w:type="spellStart"/>
+            <w:r>
+              <w:rPr>
+                <w:i/>
+              </w:rPr>
+              <w:t>AbstractStatusChangeHistory</w:t>
+            </w:r>
+            <w:proofErr w:type="spellEnd"/>
+            <w:r>
+              <w:t xml:space="preserve"> table </w:t>
+            </w:r>
             <w:r>
               <w:lastRenderedPageBreak/>
-              <w:t xml:space="preserve">EvaluationId and SubmissionTypeId = </w:t>
-            </w:r>
-            <w:r>
-              <w:t>4</w:t>
-            </w:r>
-            <w:r>
-              <w:t xml:space="preserve"> (</w:t>
-            </w:r>
-            <w:r>
-              <w:t>ODP Staff Member Consensus</w:t>
-            </w:r>
-            <w:r>
-              <w:t>);</w:t>
+              <w:t xml:space="preserve">with </w:t>
+            </w:r>
+            <w:proofErr w:type="spellStart"/>
+            <w:r>
+              <w:t>AbstractStatusID</w:t>
+            </w:r>
+            <w:proofErr w:type="spellEnd"/>
+            <w:r>
+              <w:t xml:space="preserve"> = </w:t>
+            </w:r>
+            <w:r>
+              <w:t>9</w:t>
             </w:r>
           </w:p>
           <w:p/>
-          <w:p>
-            <w:r>
-              <w:t xml:space="preserve">Insert a new row into </w:t>
-            </w:r>
-            <w:r>
-              <w:rPr>
-                <w:i/>
-              </w:rPr>
-              <w:t>AbstractStatusChangeHistory</w:t>
-            </w:r>
-            <w:r>
-              <w:t xml:space="preserve"> table with </w:t>
-            </w:r>
-            <w:r>
-              <w:t>AbstractStatusID</w:t>
-            </w:r>
-            <w:r>
-              <w:t xml:space="preserve"> = </w:t>
-            </w:r>
-            <w:r>
-              <w:t>9</w:t>
-            </w:r>
-          </w:p>
-          <w:p>
-            <w:bookmarkStart w:id="0" w:name="_GoBack"/>
-            <w:bookmarkEnd w:id="0"/>
-          </w:p>
           <w:p>
             <w:pPr>
               <w:rPr>
@@ -3445,25 +4247,7 @@
                 <w:sz w:val="20"/>
                 <w:szCs w:val="20"/>
               </w:rPr>
-              <w:t>it has different EvaluationID value</w:t>
-            </w:r>
-            <w:r>
-              <w:rPr>
-                <w:rFonts w:cs="Courier New"/>
-                <w:noProof/>
-                <w:sz w:val="20"/>
-                <w:szCs w:val="20"/>
-              </w:rPr>
-              <w:t xml:space="preserve">.  </w:t>
-            </w:r>
-            <w:r>
-              <w:rPr>
-                <w:rFonts w:cs="Courier New"/>
-                <w:noProof/>
-                <w:sz w:val="20"/>
-                <w:szCs w:val="20"/>
-              </w:rPr>
-              <w:t>W</w:t>
+              <w:t>it has different EvaluationID value.  W</w:t>
             </w:r>
             <w:r>
               <w:rPr>
@@ -3617,7 +4401,23 @@
               <w:t xml:space="preserve"> </w:t>
             </w:r>
             <w:r>
-              <w:t>application code will validate that the Abstract Status Code is 2B and that UserId is the same as the value in ConsensusStartedBy column in evaluation table for the current process.</w:t>
+              <w:t xml:space="preserve">application code will validate that the Abstract Status Code is 2B and that </w:t>
+            </w:r>
+            <w:proofErr w:type="spellStart"/>
+            <w:r>
+              <w:t>UserId</w:t>
+            </w:r>
+            <w:proofErr w:type="spellEnd"/>
+            <w:r>
+              <w:t xml:space="preserve"> is the same as the value in </w:t>
+            </w:r>
+            <w:proofErr w:type="spellStart"/>
+            <w:r>
+              <w:t>ConsensusStartedBy</w:t>
+            </w:r>
+            <w:proofErr w:type="spellEnd"/>
+            <w:r>
+              <w:t xml:space="preserve"> column in evaluation table for the current process.</w:t>
             </w:r>
           </w:p>
           <w:p/>
@@ -3644,7 +4444,23 @@
           <w:p/>
           <w:p>
             <w:r>
-              <w:t xml:space="preserve">Validate that UserId is the same as ConsensusStartedBy value in </w:t>
+              <w:t xml:space="preserve">Validate that </w:t>
+            </w:r>
+            <w:proofErr w:type="spellStart"/>
+            <w:r>
+              <w:t>UserId</w:t>
+            </w:r>
+            <w:proofErr w:type="spellEnd"/>
+            <w:r>
+              <w:t xml:space="preserve"> is the same as </w:t>
+            </w:r>
+            <w:proofErr w:type="spellStart"/>
+            <w:r>
+              <w:t>ConsensusStartedBy</w:t>
+            </w:r>
+            <w:proofErr w:type="spellEnd"/>
+            <w:r>
+              <w:t xml:space="preserve"> value in </w:t>
             </w:r>
             <w:r>
               <w:rPr>
@@ -3668,7 +4484,23 @@
               <w:t>Submission</w:t>
             </w:r>
             <w:r>
-              <w:t xml:space="preserve"> table for the same EvaluationId and SubmissionTypeId = 5 (</w:t>
+              <w:t xml:space="preserve"> table for the same </w:t>
+            </w:r>
+            <w:proofErr w:type="spellStart"/>
+            <w:r>
+              <w:t>EvaluationId</w:t>
+            </w:r>
+            <w:proofErr w:type="spellEnd"/>
+            <w:r>
+              <w:t xml:space="preserve"> and </w:t>
+            </w:r>
+            <w:proofErr w:type="spellStart"/>
+            <w:r>
+              <w:t>SubmissionTypeId</w:t>
+            </w:r>
+            <w:proofErr w:type="spellEnd"/>
+            <w:r>
+              <w:t xml:space="preserve"> = 5 (</w:t>
             </w:r>
             <w:r>
               <w:t>ODP Staff Member Comparison</w:t>
@@ -3680,7 +4512,15 @@
           <w:p/>
           <w:p>
             <w:r>
-              <w:t xml:space="preserve">Update row for the same EvaluationId in </w:t>
+              <w:t xml:space="preserve">Update row for the same </w:t>
+            </w:r>
+            <w:proofErr w:type="spellStart"/>
+            <w:r>
+              <w:t>EvaluationId</w:t>
+            </w:r>
+            <w:proofErr w:type="spellEnd"/>
+            <w:r>
+              <w:t xml:space="preserve"> in </w:t>
             </w:r>
             <w:r>
               <w:rPr>
@@ -3689,7 +4529,23 @@
               <w:t>Evaluation</w:t>
             </w:r>
             <w:r>
-              <w:t xml:space="preserve"> table, set IsComplete = 1, DateTimeEnded = current time;</w:t>
+              <w:t xml:space="preserve"> table, set </w:t>
+            </w:r>
+            <w:proofErr w:type="spellStart"/>
+            <w:r>
+              <w:t>IsComplete</w:t>
+            </w:r>
+            <w:proofErr w:type="spellEnd"/>
+            <w:r>
+              <w:t xml:space="preserve"> = 1, </w:t>
+            </w:r>
+            <w:proofErr w:type="spellStart"/>
+            <w:r>
+              <w:t>DateTimeEnded</w:t>
+            </w:r>
+            <w:proofErr w:type="spellEnd"/>
+            <w:r>
+              <w:t xml:space="preserve"> = current time;</w:t>
             </w:r>
           </w:p>
           <w:p/>
@@ -3697,18 +4553,22 @@
             <w:r>
               <w:t xml:space="preserve">Insert a new row into </w:t>
             </w:r>
+            <w:proofErr w:type="spellStart"/>
             <w:r>
               <w:rPr>
                 <w:i/>
               </w:rPr>
               <w:t>AbstractStatusChangeHistory</w:t>
             </w:r>
+            <w:proofErr w:type="spellEnd"/>
             <w:r>
               <w:t xml:space="preserve"> table with </w:t>
             </w:r>
+            <w:proofErr w:type="spellStart"/>
             <w:r>
               <w:t>AbstractStatusID</w:t>
             </w:r>
+            <w:proofErr w:type="spellEnd"/>
             <w:r>
               <w:t xml:space="preserve"> = </w:t>
             </w:r>
@@ -3756,48 +4616,87 @@
             <w:r>
               <w:t xml:space="preserve">Insert row into </w:t>
             </w:r>
+            <w:proofErr w:type="spellStart"/>
             <w:r>
               <w:rPr>
                 <w:i/>
               </w:rPr>
               <w:t>AbstractScan</w:t>
             </w:r>
+            <w:proofErr w:type="spellEnd"/>
             <w:r>
               <w:t xml:space="preserve"> table</w:t>
             </w:r>
           </w:p>
           <w:p>
+            <w:proofErr w:type="spellStart"/>
             <w:r>
               <w:t>AbstractScanID</w:t>
             </w:r>
+            <w:proofErr w:type="spellEnd"/>
             <w:r>
               <w:t xml:space="preserve"> – identity column</w:t>
             </w:r>
           </w:p>
           <w:p>
+            <w:proofErr w:type="spellStart"/>
             <w:r>
               <w:t>EvaluationId</w:t>
             </w:r>
+            <w:proofErr w:type="spellEnd"/>
             <w:r>
               <w:t xml:space="preserve"> – FK</w:t>
             </w:r>
           </w:p>
           <w:p>
+            <w:proofErr w:type="spellStart"/>
             <w:r>
               <w:t>FileName</w:t>
             </w:r>
-            <w:r>
-              <w:t xml:space="preserve"> – Naming convention: concatenate AbstractID, current date, and add suffix “_odp” </w:t>
-            </w:r>
-          </w:p>
-          <w:p>
-            <w:r>
-              <w:t>UpdatedBy = UserId</w:t>
-            </w:r>
-          </w:p>
-          <w:p>
-            <w:r>
-              <w:t>UpdatedDateTime = current time</w:t>
+            <w:proofErr w:type="spellEnd"/>
+            <w:r>
+              <w:t xml:space="preserve"> – Naming convention: concatenate </w:t>
+            </w:r>
+            <w:proofErr w:type="spellStart"/>
+            <w:r>
+              <w:t>AbstractID</w:t>
+            </w:r>
+            <w:proofErr w:type="spellEnd"/>
+            <w:r>
+              <w:t>, current date, and add suffix “_</w:t>
+            </w:r>
+            <w:proofErr w:type="spellStart"/>
+            <w:r>
+              <w:t>odp</w:t>
+            </w:r>
+            <w:proofErr w:type="spellEnd"/>
+            <w:r>
+              <w:t xml:space="preserve">” </w:t>
+            </w:r>
+          </w:p>
+          <w:p>
+            <w:proofErr w:type="spellStart"/>
+            <w:r>
+              <w:t>UpdatedBy</w:t>
+            </w:r>
+            <w:proofErr w:type="spellEnd"/>
+            <w:r>
+              <w:t xml:space="preserve"> = </w:t>
+            </w:r>
+            <w:proofErr w:type="spellStart"/>
+            <w:r>
+              <w:t>UserId</w:t>
+            </w:r>
+            <w:proofErr w:type="spellEnd"/>
+          </w:p>
+          <w:p>
+            <w:proofErr w:type="spellStart"/>
+            <w:r>
+              <w:t>UpdatedDateTime</w:t>
+            </w:r>
+            <w:proofErr w:type="spellEnd"/>
+            <w:r>
+              <w:t xml:space="preserve"> = current time</w:t>
             </w:r>
           </w:p>
           <w:p/>
@@ -3832,21 +4731,24 @@
               </w:numPr>
             </w:pPr>
             <w:r>
-              <w:lastRenderedPageBreak/>
               <w:t xml:space="preserve">Insert a new row into </w:t>
             </w:r>
+            <w:proofErr w:type="spellStart"/>
             <w:r>
               <w:rPr>
                 <w:i/>
               </w:rPr>
               <w:t>AbstractStatusChangeHistory</w:t>
             </w:r>
+            <w:proofErr w:type="spellEnd"/>
             <w:r>
               <w:t xml:space="preserve"> table with </w:t>
             </w:r>
+            <w:proofErr w:type="spellStart"/>
             <w:r>
               <w:t>AbstractStatusID</w:t>
             </w:r>
+            <w:proofErr w:type="spellEnd"/>
             <w:r>
               <w:t xml:space="preserve"> = </w:t>
             </w:r>
@@ -3883,12 +4785,14 @@
             <w:r>
               <w:t xml:space="preserve">record is inserted into the </w:t>
             </w:r>
+            <w:proofErr w:type="spellStart"/>
             <w:r>
               <w:rPr>
                 <w:i/>
               </w:rPr>
               <w:t>AbstractStatusChangeHistory</w:t>
             </w:r>
+            <w:proofErr w:type="spellEnd"/>
             <w:r>
               <w:t xml:space="preserve"> </w:t>
             </w:r>
@@ -3896,7 +4800,15 @@
               <w:t xml:space="preserve"> table </w:t>
             </w:r>
             <w:r>
-              <w:t>with AbstractStatusID=13</w:t>
+              <w:t xml:space="preserve">with </w:t>
+            </w:r>
+            <w:proofErr w:type="spellStart"/>
+            <w:r>
+              <w:t>AbstractStatusID</w:t>
+            </w:r>
+            <w:proofErr w:type="spellEnd"/>
+            <w:r>
+              <w:t>=13</w:t>
             </w:r>
           </w:p>
           <w:p/>
@@ -3927,17 +4839,27 @@
             <w:r>
               <w:t xml:space="preserve">record is inserted into the </w:t>
             </w:r>
+            <w:proofErr w:type="spellStart"/>
             <w:r>
               <w:rPr>
                 <w:i/>
               </w:rPr>
               <w:t>AbstractStatusChangeHistory</w:t>
             </w:r>
+            <w:proofErr w:type="spellEnd"/>
             <w:r>
               <w:t xml:space="preserve"> </w:t>
             </w:r>
             <w:r>
-              <w:t xml:space="preserve"> table with AbstractStatusID=14</w:t>
+              <w:t xml:space="preserve"> table with </w:t>
+            </w:r>
+            <w:proofErr w:type="spellStart"/>
+            <w:r>
+              <w:t>AbstractStatusID</w:t>
+            </w:r>
+            <w:proofErr w:type="spellEnd"/>
+            <w:r>
+              <w:t>=14</w:t>
             </w:r>
           </w:p>
           <w:p/>
@@ -3977,7 +4899,7 @@
 </file>
 
 <file path=word/endnotes.xml><?xml version="1.0" encoding="utf-8"?>
-<w:endnotes xmlns:wpc="http://schemas.microsoft.com/office/word/2010/wordprocessingCanvas" xmlns:mc="http://schemas.openxmlformats.org/markup-compatibility/2006" xmlns:o="urn:schemas-microsoft-com:office:office" xmlns:r="http://schemas.openxmlformats.org/officeDocument/2006/relationships" xmlns:m="http://schemas.openxmlformats.org/officeDocument/2006/math" xmlns:v="urn:schemas-microsoft-com:vml" xmlns:wp14="http://schemas.microsoft.com/office/word/2010/wordprocessingDrawing" xmlns:wp="http://schemas.openxmlformats.org/drawingml/2006/wordprocessingDrawing" xmlns:w10="urn:schemas-microsoft-com:office:word" xmlns:w="http://schemas.openxmlformats.org/wordprocessingml/2006/main" xmlns:w14="http://schemas.microsoft.com/office/word/2010/wordml" xmlns:w15="http://schemas.microsoft.com/office/word/2012/wordml" xmlns:wpg="http://schemas.microsoft.com/office/word/2010/wordprocessingGroup" xmlns:wpi="http://schemas.microsoft.com/office/word/2010/wordprocessingInk" xmlns:wne="http://schemas.microsoft.com/office/word/2006/wordml" xmlns:wps="http://schemas.microsoft.com/office/word/2010/wordprocessingShape" mc:Ignorable="w14 w15 wp14">
+<w:endnotes xmlns:wpc="http://schemas.microsoft.com/office/word/2010/wordprocessingCanvas" xmlns:mc="http://schemas.openxmlformats.org/markup-compatibility/2006" xmlns:o="urn:schemas-microsoft-com:office:office" xmlns:r="http://schemas.openxmlformats.org/officeDocument/2006/relationships" xmlns:m="http://schemas.openxmlformats.org/officeDocument/2006/math" xmlns:v="urn:schemas-microsoft-com:vml" xmlns:wp14="http://schemas.microsoft.com/office/word/2010/wordprocessingDrawing" xmlns:wp="http://schemas.openxmlformats.org/drawingml/2006/wordprocessingDrawing" xmlns:w10="urn:schemas-microsoft-com:office:word" xmlns:w="http://schemas.openxmlformats.org/wordprocessingml/2006/main" xmlns:w14="http://schemas.microsoft.com/office/word/2010/wordml" xmlns:wpg="http://schemas.microsoft.com/office/word/2010/wordprocessingGroup" xmlns:wpi="http://schemas.microsoft.com/office/word/2010/wordprocessingInk" xmlns:wne="http://schemas.microsoft.com/office/word/2006/wordml" xmlns:wps="http://schemas.microsoft.com/office/word/2010/wordprocessingShape" mc:Ignorable="w14 wp14">
   <w:endnote w:type="separator" w:id="-1">
     <w:p>
       <w:pPr>
@@ -4002,7 +4924,7 @@
 </file>
 
 <file path=word/footnotes.xml><?xml version="1.0" encoding="utf-8"?>
-<w:footnotes xmlns:wpc="http://schemas.microsoft.com/office/word/2010/wordprocessingCanvas" xmlns:mc="http://schemas.openxmlformats.org/markup-compatibility/2006" xmlns:o="urn:schemas-microsoft-com:office:office" xmlns:r="http://schemas.openxmlformats.org/officeDocument/2006/relationships" xmlns:m="http://schemas.openxmlformats.org/officeDocument/2006/math" xmlns:v="urn:schemas-microsoft-com:vml" xmlns:wp14="http://schemas.microsoft.com/office/word/2010/wordprocessingDrawing" xmlns:wp="http://schemas.openxmlformats.org/drawingml/2006/wordprocessingDrawing" xmlns:w10="urn:schemas-microsoft-com:office:word" xmlns:w="http://schemas.openxmlformats.org/wordprocessingml/2006/main" xmlns:w14="http://schemas.microsoft.com/office/word/2010/wordml" xmlns:w15="http://schemas.microsoft.com/office/word/2012/wordml" xmlns:wpg="http://schemas.microsoft.com/office/word/2010/wordprocessingGroup" xmlns:wpi="http://schemas.microsoft.com/office/word/2010/wordprocessingInk" xmlns:wne="http://schemas.microsoft.com/office/word/2006/wordml" xmlns:wps="http://schemas.microsoft.com/office/word/2010/wordprocessingShape" mc:Ignorable="w14 w15 wp14">
+<w:footnotes xmlns:wpc="http://schemas.microsoft.com/office/word/2010/wordprocessingCanvas" xmlns:mc="http://schemas.openxmlformats.org/markup-compatibility/2006" xmlns:o="urn:schemas-microsoft-com:office:office" xmlns:r="http://schemas.openxmlformats.org/officeDocument/2006/relationships" xmlns:m="http://schemas.openxmlformats.org/officeDocument/2006/math" xmlns:v="urn:schemas-microsoft-com:vml" xmlns:wp14="http://schemas.microsoft.com/office/word/2010/wordprocessingDrawing" xmlns:wp="http://schemas.openxmlformats.org/drawingml/2006/wordprocessingDrawing" xmlns:w10="urn:schemas-microsoft-com:office:word" xmlns:w="http://schemas.openxmlformats.org/wordprocessingml/2006/main" xmlns:w14="http://schemas.microsoft.com/office/word/2010/wordml" xmlns:wpg="http://schemas.microsoft.com/office/word/2010/wordprocessingGroup" xmlns:wpi="http://schemas.microsoft.com/office/word/2010/wordprocessingInk" xmlns:wne="http://schemas.microsoft.com/office/word/2006/wordml" xmlns:wps="http://schemas.microsoft.com/office/word/2010/wordprocessingShape" mc:Ignorable="w14 wp14">
   <w:footnote w:type="separator" w:id="-1">
     <w:p>
       <w:pPr>
@@ -4027,7 +4949,7 @@
 </file>
 
 <file path=word/numbering.xml><?xml version="1.0" encoding="utf-8"?>
-<w:numbering xmlns:wpc="http://schemas.microsoft.com/office/word/2010/wordprocessingCanvas" xmlns:mc="http://schemas.openxmlformats.org/markup-compatibility/2006" xmlns:o="urn:schemas-microsoft-com:office:office" xmlns:r="http://schemas.openxmlformats.org/officeDocument/2006/relationships" xmlns:m="http://schemas.openxmlformats.org/officeDocument/2006/math" xmlns:v="urn:schemas-microsoft-com:vml" xmlns:wp14="http://schemas.microsoft.com/office/word/2010/wordprocessingDrawing" xmlns:wp="http://schemas.openxmlformats.org/drawingml/2006/wordprocessingDrawing" xmlns:w10="urn:schemas-microsoft-com:office:word" xmlns:w="http://schemas.openxmlformats.org/wordprocessingml/2006/main" xmlns:w14="http://schemas.microsoft.com/office/word/2010/wordml" xmlns:w15="http://schemas.microsoft.com/office/word/2012/wordml" xmlns:wpg="http://schemas.microsoft.com/office/word/2010/wordprocessingGroup" xmlns:wpi="http://schemas.microsoft.com/office/word/2010/wordprocessingInk" xmlns:wne="http://schemas.microsoft.com/office/word/2006/wordml" xmlns:wps="http://schemas.microsoft.com/office/word/2010/wordprocessingShape" mc:Ignorable="w14 w15 wp14">
+<w:numbering xmlns:wpc="http://schemas.microsoft.com/office/word/2010/wordprocessingCanvas" xmlns:mc="http://schemas.openxmlformats.org/markup-compatibility/2006" xmlns:o="urn:schemas-microsoft-com:office:office" xmlns:r="http://schemas.openxmlformats.org/officeDocument/2006/relationships" xmlns:m="http://schemas.openxmlformats.org/officeDocument/2006/math" xmlns:v="urn:schemas-microsoft-com:vml" xmlns:wp14="http://schemas.microsoft.com/office/word/2010/wordprocessingDrawing" xmlns:wp="http://schemas.openxmlformats.org/drawingml/2006/wordprocessingDrawing" xmlns:w10="urn:schemas-microsoft-com:office:word" xmlns:w="http://schemas.openxmlformats.org/wordprocessingml/2006/main" xmlns:w14="http://schemas.microsoft.com/office/word/2010/wordml" xmlns:wpg="http://schemas.microsoft.com/office/word/2010/wordprocessingGroup" xmlns:wpi="http://schemas.microsoft.com/office/word/2010/wordprocessingInk" xmlns:wne="http://schemas.microsoft.com/office/word/2006/wordml" xmlns:wps="http://schemas.microsoft.com/office/word/2010/wordprocessingShape" mc:Ignorable="w14 wp14">
   <w:abstractNum w:abstractNumId="0">
     <w:nsid w:val="01ED1FC5"/>
     <w:multiLevelType w:val="hybridMultilevel"/>
@@ -4908,7 +5830,7 @@
 </file>
 
 <file path=word/styles.xml><?xml version="1.0" encoding="utf-8"?>
-<w:styles xmlns:mc="http://schemas.openxmlformats.org/markup-compatibility/2006" xmlns:r="http://schemas.openxmlformats.org/officeDocument/2006/relationships" xmlns:w="http://schemas.openxmlformats.org/wordprocessingml/2006/main" xmlns:w14="http://schemas.microsoft.com/office/word/2010/wordml" xmlns:w15="http://schemas.microsoft.com/office/word/2012/wordml" mc:Ignorable="w14 w15">
+<w:styles xmlns:mc="http://schemas.openxmlformats.org/markup-compatibility/2006" xmlns:r="http://schemas.openxmlformats.org/officeDocument/2006/relationships" xmlns:w="http://schemas.openxmlformats.org/wordprocessingml/2006/main" xmlns:w14="http://schemas.microsoft.com/office/word/2010/wordml" mc:Ignorable="w14">
   <w:docDefaults>
     <w:rPrDefault>
       <w:rPr>
@@ -4924,378 +5846,144 @@
       </w:pPr>
     </w:pPrDefault>
   </w:docDefaults>
-  <w:latentStyles w:defLockedState="0" w:defUIPriority="99" w:defSemiHidden="0" w:defUnhideWhenUsed="0" w:defQFormat="0" w:count="371">
-    <w:lsdException w:name="Normal" w:uiPriority="0" w:qFormat="1"/>
-    <w:lsdException w:name="heading 1" w:uiPriority="9" w:qFormat="1"/>
-    <w:lsdException w:name="heading 2" w:semiHidden="1" w:uiPriority="9" w:unhideWhenUsed="1" w:qFormat="1"/>
-    <w:lsdException w:name="heading 3" w:semiHidden="1" w:uiPriority="9" w:unhideWhenUsed="1" w:qFormat="1"/>
-    <w:lsdException w:name="heading 4" w:semiHidden="1" w:uiPriority="9" w:unhideWhenUsed="1" w:qFormat="1"/>
-    <w:lsdException w:name="heading 5" w:semiHidden="1" w:uiPriority="9" w:unhideWhenUsed="1" w:qFormat="1"/>
-    <w:lsdException w:name="heading 6" w:semiHidden="1" w:uiPriority="9" w:unhideWhenUsed="1" w:qFormat="1"/>
-    <w:lsdException w:name="heading 7" w:semiHidden="1" w:uiPriority="9" w:unhideWhenUsed="1" w:qFormat="1"/>
-    <w:lsdException w:name="heading 8" w:semiHidden="1" w:uiPriority="9" w:unhideWhenUsed="1" w:qFormat="1"/>
-    <w:lsdException w:name="heading 9" w:semiHidden="1" w:uiPriority="9" w:unhideWhenUsed="1" w:qFormat="1"/>
-    <w:lsdException w:name="index 1" w:semiHidden="1" w:unhideWhenUsed="1"/>
-    <w:lsdException w:name="index 2" w:semiHidden="1" w:unhideWhenUsed="1"/>
-    <w:lsdException w:name="index 3" w:semiHidden="1" w:unhideWhenUsed="1"/>
-    <w:lsdException w:name="index 4" w:semiHidden="1" w:unhideWhenUsed="1"/>
-    <w:lsdException w:name="index 5" w:semiHidden="1" w:unhideWhenUsed="1"/>
-    <w:lsdException w:name="index 6" w:semiHidden="1" w:unhideWhenUsed="1"/>
-    <w:lsdException w:name="index 7" w:semiHidden="1" w:unhideWhenUsed="1"/>
-    <w:lsdException w:name="index 8" w:semiHidden="1" w:unhideWhenUsed="1"/>
-    <w:lsdException w:name="index 9" w:semiHidden="1" w:unhideWhenUsed="1"/>
-    <w:lsdException w:name="toc 1" w:semiHidden="1" w:uiPriority="39" w:unhideWhenUsed="1"/>
-    <w:lsdException w:name="toc 2" w:semiHidden="1" w:uiPriority="39" w:unhideWhenUsed="1"/>
-    <w:lsdException w:name="toc 3" w:semiHidden="1" w:uiPriority="39" w:unhideWhenUsed="1"/>
-    <w:lsdException w:name="toc 4" w:semiHidden="1" w:uiPriority="39" w:unhideWhenUsed="1"/>
-    <w:lsdException w:name="toc 5" w:semiHidden="1" w:uiPriority="39" w:unhideWhenUsed="1"/>
-    <w:lsdException w:name="toc 6" w:semiHidden="1" w:uiPriority="39" w:unhideWhenUsed="1"/>
-    <w:lsdException w:name="toc 7" w:semiHidden="1" w:uiPriority="39" w:unhideWhenUsed="1"/>
-    <w:lsdException w:name="toc 8" w:semiHidden="1" w:uiPriority="39" w:unhideWhenUsed="1"/>
-    <w:lsdException w:name="toc 9" w:semiHidden="1" w:uiPriority="39" w:unhideWhenUsed="1"/>
-    <w:lsdException w:name="Normal Indent" w:semiHidden="1" w:unhideWhenUsed="1"/>
-    <w:lsdException w:name="footnote text" w:semiHidden="1" w:unhideWhenUsed="1"/>
-    <w:lsdException w:name="annotation text" w:semiHidden="1" w:unhideWhenUsed="1"/>
-    <w:lsdException w:name="header" w:semiHidden="1" w:unhideWhenUsed="1"/>
-    <w:lsdException w:name="footer" w:semiHidden="1" w:unhideWhenUsed="1"/>
-    <w:lsdException w:name="index heading" w:semiHidden="1" w:unhideWhenUsed="1"/>
-    <w:lsdException w:name="caption" w:semiHidden="1" w:uiPriority="35" w:unhideWhenUsed="1" w:qFormat="1"/>
-    <w:lsdException w:name="table of figures" w:semiHidden="1" w:unhideWhenUsed="1"/>
-    <w:lsdException w:name="envelope address" w:semiHidden="1" w:unhideWhenUsed="1"/>
-    <w:lsdException w:name="envelope return" w:semiHidden="1" w:unhideWhenUsed="1"/>
-    <w:lsdException w:name="footnote reference" w:semiHidden="1" w:unhideWhenUsed="1"/>
-    <w:lsdException w:name="annotation reference" w:semiHidden="1" w:unhideWhenUsed="1"/>
-    <w:lsdException w:name="line number" w:semiHidden="1" w:unhideWhenUsed="1"/>
-    <w:lsdException w:name="page number" w:semiHidden="1" w:unhideWhenUsed="1"/>
-    <w:lsdException w:name="endnote reference" w:semiHidden="1" w:unhideWhenUsed="1"/>
-    <w:lsdException w:name="endnote text" w:semiHidden="1" w:unhideWhenUsed="1"/>
-    <w:lsdException w:name="table of authorities" w:semiHidden="1" w:unhideWhenUsed="1"/>
-    <w:lsdException w:name="macro" w:semiHidden="1" w:unhideWhenUsed="1"/>
-    <w:lsdException w:name="toa heading" w:semiHidden="1" w:unhideWhenUsed="1"/>
-    <w:lsdException w:name="List" w:semiHidden="1" w:unhideWhenUsed="1"/>
-    <w:lsdException w:name="List Bullet" w:semiHidden="1" w:unhideWhenUsed="1"/>
-    <w:lsdException w:name="List Number" w:semiHidden="1" w:unhideWhenUsed="1"/>
-    <w:lsdException w:name="List 2" w:semiHidden="1" w:unhideWhenUsed="1"/>
-    <w:lsdException w:name="List 3" w:semiHidden="1" w:unhideWhenUsed="1"/>
-    <w:lsdException w:name="List 4" w:semiHidden="1" w:unhideWhenUsed="1"/>
-    <w:lsdException w:name="List 5" w:semiHidden="1" w:unhideWhenUsed="1"/>
-    <w:lsdException w:name="List Bullet 2" w:semiHidden="1" w:unhideWhenUsed="1"/>
-    <w:lsdException w:name="List Bullet 3" w:semiHidden="1" w:unhideWhenUsed="1"/>
-    <w:lsdException w:name="List Bullet 4" w:semiHidden="1" w:unhideWhenUsed="1"/>
-    <w:lsdException w:name="List Bullet 5" w:semiHidden="1" w:unhideWhenUsed="1"/>
-    <w:lsdException w:name="List Number 2" w:semiHidden="1" w:unhideWhenUsed="1"/>
-    <w:lsdException w:name="List Number 3" w:semiHidden="1" w:unhideWhenUsed="1"/>
-    <w:lsdException w:name="List Number 4" w:semiHidden="1" w:unhideWhenUsed="1"/>
-    <w:lsdException w:name="List Number 5" w:semiHidden="1" w:unhideWhenUsed="1"/>
-    <w:lsdException w:name="Title" w:uiPriority="10" w:qFormat="1"/>
-    <w:lsdException w:name="Closing" w:semiHidden="1" w:unhideWhenUsed="1"/>
-    <w:lsdException w:name="Signature" w:semiHidden="1" w:unhideWhenUsed="1"/>
-    <w:lsdException w:name="Default Paragraph Font" w:semiHidden="1" w:uiPriority="1" w:unhideWhenUsed="1"/>
-    <w:lsdException w:name="Body Text" w:semiHidden="1" w:unhideWhenUsed="1"/>
-    <w:lsdException w:name="Body Text Indent" w:semiHidden="1" w:unhideWhenUsed="1"/>
-    <w:lsdException w:name="List Continue" w:semiHidden="1" w:unhideWhenUsed="1"/>
-    <w:lsdException w:name="List Continue 2" w:semiHidden="1" w:unhideWhenUsed="1"/>
-    <w:lsdException w:name="List Continue 3" w:semiHidden="1" w:unhideWhenUsed="1"/>
-    <w:lsdException w:name="List Continue 4" w:semiHidden="1" w:unhideWhenUsed="1"/>
-    <w:lsdException w:name="List Continue 5" w:semiHidden="1" w:unhideWhenUsed="1"/>
-    <w:lsdException w:name="Message Header" w:semiHidden="1" w:unhideWhenUsed="1"/>
-    <w:lsdException w:name="Subtitle" w:uiPriority="11" w:qFormat="1"/>
-    <w:lsdException w:name="Salutation" w:semiHidden="1" w:unhideWhenUsed="1"/>
-    <w:lsdException w:name="Date" w:semiHidden="1" w:unhideWhenUsed="1"/>
-    <w:lsdException w:name="Body Text First Indent" w:semiHidden="1" w:unhideWhenUsed="1"/>
-    <w:lsdException w:name="Body Text First Indent 2" w:semiHidden="1" w:unhideWhenUsed="1"/>
-    <w:lsdException w:name="Note Heading" w:semiHidden="1" w:unhideWhenUsed="1"/>
-    <w:lsdException w:name="Body Text 2" w:semiHidden="1" w:unhideWhenUsed="1"/>
-    <w:lsdException w:name="Body Text 3" w:semiHidden="1" w:unhideWhenUsed="1"/>
-    <w:lsdException w:name="Body Text Indent 2" w:semiHidden="1" w:unhideWhenUsed="1"/>
-    <w:lsdException w:name="Body Text Indent 3" w:semiHidden="1" w:unhideWhenUsed="1"/>
-    <w:lsdException w:name="Block Text" w:semiHidden="1" w:unhideWhenUsed="1"/>
-    <w:lsdException w:name="Hyperlink" w:semiHidden="1" w:unhideWhenUsed="1"/>
-    <w:lsdException w:name="FollowedHyperlink" w:semiHidden="1" w:unhideWhenUsed="1"/>
-    <w:lsdException w:name="Strong" w:uiPriority="22" w:qFormat="1"/>
-    <w:lsdException w:name="Emphasis" w:uiPriority="20" w:qFormat="1"/>
-    <w:lsdException w:name="Document Map" w:semiHidden="1" w:unhideWhenUsed="1"/>
-    <w:lsdException w:name="Plain Text" w:semiHidden="1" w:unhideWhenUsed="1"/>
-    <w:lsdException w:name="E-mail Signature" w:semiHidden="1" w:unhideWhenUsed="1"/>
-    <w:lsdException w:name="HTML Top of Form" w:semiHidden="1" w:unhideWhenUsed="1"/>
-    <w:lsdException w:name="HTML Bottom of Form" w:semiHidden="1" w:unhideWhenUsed="1"/>
-    <w:lsdException w:name="Normal (Web)" w:semiHidden="1" w:unhideWhenUsed="1"/>
-    <w:lsdException w:name="HTML Acronym" w:semiHidden="1" w:unhideWhenUsed="1"/>
-    <w:lsdException w:name="HTML Address" w:semiHidden="1" w:unhideWhenUsed="1"/>
-    <w:lsdException w:name="HTML Cite" w:semiHidden="1" w:unhideWhenUsed="1"/>
-    <w:lsdException w:name="HTML Code" w:semiHidden="1" w:unhideWhenUsed="1"/>
-    <w:lsdException w:name="HTML Definition" w:semiHidden="1" w:unhideWhenUsed="1"/>
-    <w:lsdException w:name="HTML Keyboard" w:semiHidden="1" w:unhideWhenUsed="1"/>
-    <w:lsdException w:name="HTML Preformatted" w:semiHidden="1" w:unhideWhenUsed="1"/>
-    <w:lsdException w:name="HTML Sample" w:semiHidden="1" w:unhideWhenUsed="1"/>
-    <w:lsdException w:name="HTML Typewriter" w:semiHidden="1" w:unhideWhenUsed="1"/>
-    <w:lsdException w:name="HTML Variable" w:semiHidden="1" w:unhideWhenUsed="1"/>
-    <w:lsdException w:name="Normal Table" w:semiHidden="1" w:unhideWhenUsed="1"/>
-    <w:lsdException w:name="annotation subject" w:semiHidden="1" w:unhideWhenUsed="1"/>
-    <w:lsdException w:name="No List" w:semiHidden="1" w:unhideWhenUsed="1"/>
-    <w:lsdException w:name="Outline List 1" w:semiHidden="1" w:unhideWhenUsed="1"/>
-    <w:lsdException w:name="Outline List 2" w:semiHidden="1" w:unhideWhenUsed="1"/>
-    <w:lsdException w:name="Outline List 3" w:semiHidden="1" w:unhideWhenUsed="1"/>
-    <w:lsdException w:name="Table Simple 1" w:semiHidden="1" w:unhideWhenUsed="1"/>
-    <w:lsdException w:name="Table Simple 2" w:semiHidden="1" w:unhideWhenUsed="1"/>
-    <w:lsdException w:name="Table Simple 3" w:semiHidden="1" w:unhideWhenUsed="1"/>
-    <w:lsdException w:name="Table Classic 1" w:semiHidden="1" w:unhideWhenUsed="1"/>
-    <w:lsdException w:name="Table Classic 2" w:semiHidden="1" w:unhideWhenUsed="1"/>
-    <w:lsdException w:name="Table Classic 3" w:semiHidden="1" w:unhideWhenUsed="1"/>
-    <w:lsdException w:name="Table Classic 4" w:semiHidden="1" w:unhideWhenUsed="1"/>
-    <w:lsdException w:name="Table Colorful 1" w:semiHidden="1" w:unhideWhenUsed="1"/>
-    <w:lsdException w:name="Table Colorful 2" w:semiHidden="1" w:unhideWhenUsed="1"/>
-    <w:lsdException w:name="Table Colorful 3" w:semiHidden="1" w:unhideWhenUsed="1"/>
-    <w:lsdException w:name="Table Columns 1" w:semiHidden="1" w:unhideWhenUsed="1"/>
-    <w:lsdException w:name="Table Columns 2" w:semiHidden="1" w:unhideWhenUsed="1"/>
-    <w:lsdException w:name="Table Columns 3" w:semiHidden="1" w:unhideWhenUsed="1"/>
-    <w:lsdException w:name="Table Columns 4" w:semiHidden="1" w:unhideWhenUsed="1"/>
-    <w:lsdException w:name="Table Columns 5" w:semiHidden="1" w:unhideWhenUsed="1"/>
-    <w:lsdException w:name="Table Grid 1" w:semiHidden="1" w:unhideWhenUsed="1"/>
-    <w:lsdException w:name="Table Grid 2" w:semiHidden="1" w:unhideWhenUsed="1"/>
-    <w:lsdException w:name="Table Grid 3" w:semiHidden="1" w:unhideWhenUsed="1"/>
-    <w:lsdException w:name="Table Grid 4" w:semiHidden="1" w:unhideWhenUsed="1"/>
-    <w:lsdException w:name="Table Grid 5" w:semiHidden="1" w:unhideWhenUsed="1"/>
-    <w:lsdException w:name="Table Grid 6" w:semiHidden="1" w:unhideWhenUsed="1"/>
-    <w:lsdException w:name="Table Grid 7" w:semiHidden="1" w:unhideWhenUsed="1"/>
-    <w:lsdException w:name="Table Grid 8" w:semiHidden="1" w:unhideWhenUsed="1"/>
-    <w:lsdException w:name="Table List 1" w:semiHidden="1" w:unhideWhenUsed="1"/>
-    <w:lsdException w:name="Table List 2" w:semiHidden="1" w:unhideWhenUsed="1"/>
-    <w:lsdException w:name="Table List 3" w:semiHidden="1" w:unhideWhenUsed="1"/>
-    <w:lsdException w:name="Table List 4" w:semiHidden="1" w:unhideWhenUsed="1"/>
-    <w:lsdException w:name="Table List 5" w:semiHidden="1" w:unhideWhenUsed="1"/>
-    <w:lsdException w:name="Table List 6" w:semiHidden="1" w:unhideWhenUsed="1"/>
-    <w:lsdException w:name="Table List 7" w:semiHidden="1" w:unhideWhenUsed="1"/>
-    <w:lsdException w:name="Table List 8" w:semiHidden="1" w:unhideWhenUsed="1"/>
-    <w:lsdException w:name="Table 3D effects 1" w:semiHidden="1" w:unhideWhenUsed="1"/>
-    <w:lsdException w:name="Table 3D effects 2" w:semiHidden="1" w:unhideWhenUsed="1"/>
-    <w:lsdException w:name="Table 3D effects 3" w:semiHidden="1" w:unhideWhenUsed="1"/>
-    <w:lsdException w:name="Table Contemporary" w:semiHidden="1" w:unhideWhenUsed="1"/>
-    <w:lsdException w:name="Table Elegant" w:semiHidden="1" w:unhideWhenUsed="1"/>
-    <w:lsdException w:name="Table Professional" w:semiHidden="1" w:unhideWhenUsed="1"/>
-    <w:lsdException w:name="Table Subtle 1" w:semiHidden="1" w:unhideWhenUsed="1"/>
-    <w:lsdException w:name="Table Subtle 2" w:semiHidden="1" w:unhideWhenUsed="1"/>
-    <w:lsdException w:name="Table Web 1" w:semiHidden="1" w:unhideWhenUsed="1"/>
-    <w:lsdException w:name="Table Web 2" w:semiHidden="1" w:unhideWhenUsed="1"/>
-    <w:lsdException w:name="Table Web 3" w:semiHidden="1" w:unhideWhenUsed="1"/>
-    <w:lsdException w:name="Balloon Text" w:semiHidden="1" w:unhideWhenUsed="1"/>
-    <w:lsdException w:name="Table Grid" w:uiPriority="59"/>
-    <w:lsdException w:name="Table Theme" w:semiHidden="1" w:unhideWhenUsed="1"/>
-    <w:lsdException w:name="Placeholder Text" w:semiHidden="1"/>
-    <w:lsdException w:name="No Spacing" w:uiPriority="1" w:qFormat="1"/>
-    <w:lsdException w:name="Light Shading" w:uiPriority="60"/>
-    <w:lsdException w:name="Light List" w:uiPriority="61"/>
-    <w:lsdException w:name="Light Grid" w:uiPriority="62"/>
-    <w:lsdException w:name="Medium Shading 1" w:uiPriority="63"/>
-    <w:lsdException w:name="Medium Shading 2" w:uiPriority="64"/>
-    <w:lsdException w:name="Medium List 1" w:uiPriority="65"/>
-    <w:lsdException w:name="Medium List 2" w:uiPriority="66"/>
-    <w:lsdException w:name="Medium Grid 1" w:uiPriority="67"/>
-    <w:lsdException w:name="Medium Grid 2" w:uiPriority="68"/>
-    <w:lsdException w:name="Medium Grid 3" w:uiPriority="69"/>
-    <w:lsdException w:name="Dark List" w:uiPriority="70"/>
-    <w:lsdException w:name="Colorful Shading" w:uiPriority="71"/>
-    <w:lsdException w:name="Colorful List" w:uiPriority="72"/>
-    <w:lsdException w:name="Colorful Grid" w:uiPriority="73"/>
-    <w:lsdException w:name="Light Shading Accent 1" w:uiPriority="60"/>
-    <w:lsdException w:name="Light List Accent 1" w:uiPriority="61"/>
-    <w:lsdException w:name="Light Grid Accent 1" w:uiPriority="62"/>
-    <w:lsdException w:name="Medium Shading 1 Accent 1" w:uiPriority="63"/>
-    <w:lsdException w:name="Medium Shading 2 Accent 1" w:uiPriority="64"/>
-    <w:lsdException w:name="Medium List 1 Accent 1" w:uiPriority="65"/>
-    <w:lsdException w:name="Revision" w:semiHidden="1"/>
-    <w:lsdException w:name="List Paragraph" w:uiPriority="34" w:qFormat="1"/>
-    <w:lsdException w:name="Quote" w:uiPriority="29" w:qFormat="1"/>
-    <w:lsdException w:name="Intense Quote" w:uiPriority="30" w:qFormat="1"/>
-    <w:lsdException w:name="Medium List 2 Accent 1" w:uiPriority="66"/>
-    <w:lsdException w:name="Medium Grid 1 Accent 1" w:uiPriority="67"/>
-    <w:lsdException w:name="Medium Grid 2 Accent 1" w:uiPriority="68"/>
-    <w:lsdException w:name="Medium Grid 3 Accent 1" w:uiPriority="69"/>
-    <w:lsdException w:name="Dark List Accent 1" w:uiPriority="70"/>
-    <w:lsdException w:name="Colorful Shading Accent 1" w:uiPriority="71"/>
-    <w:lsdException w:name="Colorful List Accent 1" w:uiPriority="72"/>
-    <w:lsdException w:name="Colorful Grid Accent 1" w:uiPriority="73"/>
-    <w:lsdException w:name="Light Shading Accent 2" w:uiPriority="60"/>
-    <w:lsdException w:name="Light List Accent 2" w:uiPriority="61"/>
-    <w:lsdException w:name="Light Grid Accent 2" w:uiPriority="62"/>
-    <w:lsdException w:name="Medium Shading 1 Accent 2" w:uiPriority="63"/>
-    <w:lsdException w:name="Medium Shading 2 Accent 2" w:uiPriority="64"/>
-    <w:lsdException w:name="Medium List 1 Accent 2" w:uiPriority="65"/>
-    <w:lsdException w:name="Medium List 2 Accent 2" w:uiPriority="66"/>
-    <w:lsdException w:name="Medium Grid 1 Accent 2" w:uiPriority="67"/>
-    <w:lsdException w:name="Medium Grid 2 Accent 2" w:uiPriority="68"/>
-    <w:lsdException w:name="Medium Grid 3 Accent 2" w:uiPriority="69"/>
-    <w:lsdException w:name="Dark List Accent 2" w:uiPriority="70"/>
-    <w:lsdException w:name="Colorful Shading Accent 2" w:uiPriority="71"/>
-    <w:lsdException w:name="Colorful List Accent 2" w:uiPriority="72"/>
-    <w:lsdException w:name="Colorful Grid Accent 2" w:uiPriority="73"/>
-    <w:lsdException w:name="Light Shading Accent 3" w:uiPriority="60"/>
-    <w:lsdException w:name="Light List Accent 3" w:uiPriority="61"/>
-    <w:lsdException w:name="Light Grid Accent 3" w:uiPriority="62"/>
-    <w:lsdException w:name="Medium Shading 1 Accent 3" w:uiPriority="63"/>
-    <w:lsdException w:name="Medium Shading 2 Accent 3" w:uiPriority="64"/>
-    <w:lsdException w:name="Medium List 1 Accent 3" w:uiPriority="65"/>
-    <w:lsdException w:name="Medium List 2 Accent 3" w:uiPriority="66"/>
-    <w:lsdException w:name="Medium Grid 1 Accent 3" w:uiPriority="67"/>
-    <w:lsdException w:name="Medium Grid 2 Accent 3" w:uiPriority="68"/>
-    <w:lsdException w:name="Medium Grid 3 Accent 3" w:uiPriority="69"/>
-    <w:lsdException w:name="Dark List Accent 3" w:uiPriority="70"/>
-    <w:lsdException w:name="Colorful Shading Accent 3" w:uiPriority="71"/>
-    <w:lsdException w:name="Colorful List Accent 3" w:uiPriority="72"/>
-    <w:lsdException w:name="Colorful Grid Accent 3" w:uiPriority="73"/>
-    <w:lsdException w:name="Light Shading Accent 4" w:uiPriority="60"/>
-    <w:lsdException w:name="Light List Accent 4" w:uiPriority="61"/>
-    <w:lsdException w:name="Light Grid Accent 4" w:uiPriority="62"/>
-    <w:lsdException w:name="Medium Shading 1 Accent 4" w:uiPriority="63"/>
-    <w:lsdException w:name="Medium Shading 2 Accent 4" w:uiPriority="64"/>
-    <w:lsdException w:name="Medium List 1 Accent 4" w:uiPriority="65"/>
-    <w:lsdException w:name="Medium List 2 Accent 4" w:uiPriority="66"/>
-    <w:lsdException w:name="Medium Grid 1 Accent 4" w:uiPriority="67"/>
-    <w:lsdException w:name="Medium Grid 2 Accent 4" w:uiPriority="68"/>
-    <w:lsdException w:name="Medium Grid 3 Accent 4" w:uiPriority="69"/>
-    <w:lsdException w:name="Dark List Accent 4" w:uiPriority="70"/>
-    <w:lsdException w:name="Colorful Shading Accent 4" w:uiPriority="71"/>
-    <w:lsdException w:name="Colorful List Accent 4" w:uiPriority="72"/>
-    <w:lsdException w:name="Colorful Grid Accent 4" w:uiPriority="73"/>
-    <w:lsdException w:name="Light Shading Accent 5" w:uiPriority="60"/>
-    <w:lsdException w:name="Light List Accent 5" w:uiPriority="61"/>
-    <w:lsdException w:name="Light Grid Accent 5" w:uiPriority="62"/>
-    <w:lsdException w:name="Medium Shading 1 Accent 5" w:uiPriority="63"/>
-    <w:lsdException w:name="Medium Shading 2 Accent 5" w:uiPriority="64"/>
-    <w:lsdException w:name="Medium List 1 Accent 5" w:uiPriority="65"/>
-    <w:lsdException w:name="Medium List 2 Accent 5" w:uiPriority="66"/>
-    <w:lsdException w:name="Medium Grid 1 Accent 5" w:uiPriority="67"/>
-    <w:lsdException w:name="Medium Grid 2 Accent 5" w:uiPriority="68"/>
-    <w:lsdException w:name="Medium Grid 3 Accent 5" w:uiPriority="69"/>
-    <w:lsdException w:name="Dark List Accent 5" w:uiPriority="70"/>
-    <w:lsdException w:name="Colorful Shading Accent 5" w:uiPriority="71"/>
-    <w:lsdException w:name="Colorful List Accent 5" w:uiPriority="72"/>
-    <w:lsdException w:name="Colorful Grid Accent 5" w:uiPriority="73"/>
-    <w:lsdException w:name="Light Shading Accent 6" w:uiPriority="60"/>
-    <w:lsdException w:name="Light List Accent 6" w:uiPriority="61"/>
-    <w:lsdException w:name="Light Grid Accent 6" w:uiPriority="62"/>
-    <w:lsdException w:name="Medium Shading 1 Accent 6" w:uiPriority="63"/>
-    <w:lsdException w:name="Medium Shading 2 Accent 6" w:uiPriority="64"/>
-    <w:lsdException w:name="Medium List 1 Accent 6" w:uiPriority="65"/>
-    <w:lsdException w:name="Medium List 2 Accent 6" w:uiPriority="66"/>
-    <w:lsdException w:name="Medium Grid 1 Accent 6" w:uiPriority="67"/>
-    <w:lsdException w:name="Medium Grid 2 Accent 6" w:uiPriority="68"/>
-    <w:lsdException w:name="Medium Grid 3 Accent 6" w:uiPriority="69"/>
-    <w:lsdException w:name="Dark List Accent 6" w:uiPriority="70"/>
-    <w:lsdException w:name="Colorful Shading Accent 6" w:uiPriority="71"/>
-    <w:lsdException w:name="Colorful List Accent 6" w:uiPriority="72"/>
-    <w:lsdException w:name="Colorful Grid Accent 6" w:uiPriority="73"/>
-    <w:lsdException w:name="Subtle Emphasis" w:uiPriority="19" w:qFormat="1"/>
-    <w:lsdException w:name="Intense Emphasis" w:uiPriority="21" w:qFormat="1"/>
-    <w:lsdException w:name="Subtle Reference" w:uiPriority="31" w:qFormat="1"/>
-    <w:lsdException w:name="Intense Reference" w:uiPriority="32" w:qFormat="1"/>
-    <w:lsdException w:name="Book Title" w:uiPriority="33" w:qFormat="1"/>
-    <w:lsdException w:name="Bibliography" w:semiHidden="1" w:uiPriority="37" w:unhideWhenUsed="1"/>
-    <w:lsdException w:name="TOC Heading" w:semiHidden="1" w:uiPriority="39" w:unhideWhenUsed="1" w:qFormat="1"/>
-    <w:lsdException w:name="Plain Table 1" w:uiPriority="41"/>
-    <w:lsdException w:name="Plain Table 2" w:uiPriority="42"/>
-    <w:lsdException w:name="Plain Table 3" w:uiPriority="43"/>
-    <w:lsdException w:name="Plain Table 4" w:uiPriority="44"/>
-    <w:lsdException w:name="Plain Table 5" w:uiPriority="45"/>
-    <w:lsdException w:name="Grid Table Light" w:uiPriority="40"/>
-    <w:lsdException w:name="Grid Table 1 Light" w:uiPriority="46"/>
-    <w:lsdException w:name="Grid Table 2" w:uiPriority="47"/>
-    <w:lsdException w:name="Grid Table 3" w:uiPriority="48"/>
-    <w:lsdException w:name="Grid Table 4" w:uiPriority="49"/>
-    <w:lsdException w:name="Grid Table 5 Dark" w:uiPriority="50"/>
-    <w:lsdException w:name="Grid Table 6 Colorful" w:uiPriority="51"/>
-    <w:lsdException w:name="Grid Table 7 Colorful" w:uiPriority="52"/>
-    <w:lsdException w:name="Grid Table 1 Light Accent 1" w:uiPriority="46"/>
-    <w:lsdException w:name="Grid Table 2 Accent 1" w:uiPriority="47"/>
-    <w:lsdException w:name="Grid Table 3 Accent 1" w:uiPriority="48"/>
-    <w:lsdException w:name="Grid Table 4 Accent 1" w:uiPriority="49"/>
-    <w:lsdException w:name="Grid Table 5 Dark Accent 1" w:uiPriority="50"/>
-    <w:lsdException w:name="Grid Table 6 Colorful Accent 1" w:uiPriority="51"/>
-    <w:lsdException w:name="Grid Table 7 Colorful Accent 1" w:uiPriority="52"/>
-    <w:lsdException w:name="Grid Table 1 Light Accent 2" w:uiPriority="46"/>
-    <w:lsdException w:name="Grid Table 2 Accent 2" w:uiPriority="47"/>
-    <w:lsdException w:name="Grid Table 3 Accent 2" w:uiPriority="48"/>
-    <w:lsdException w:name="Grid Table 4 Accent 2" w:uiPriority="49"/>
-    <w:lsdException w:name="Grid Table 5 Dark Accent 2" w:uiPriority="50"/>
-    <w:lsdException w:name="Grid Table 6 Colorful Accent 2" w:uiPriority="51"/>
-    <w:lsdException w:name="Grid Table 7 Colorful Accent 2" w:uiPriority="52"/>
-    <w:lsdException w:name="Grid Table 1 Light Accent 3" w:uiPriority="46"/>
-    <w:lsdException w:name="Grid Table 2 Accent 3" w:uiPriority="47"/>
-    <w:lsdException w:name="Grid Table 3 Accent 3" w:uiPriority="48"/>
-    <w:lsdException w:name="Grid Table 4 Accent 3" w:uiPriority="49"/>
-    <w:lsdException w:name="Grid Table 5 Dark Accent 3" w:uiPriority="50"/>
-    <w:lsdException w:name="Grid Table 6 Colorful Accent 3" w:uiPriority="51"/>
-    <w:lsdException w:name="Grid Table 7 Colorful Accent 3" w:uiPriority="52"/>
-    <w:lsdException w:name="Grid Table 1 Light Accent 4" w:uiPriority="46"/>
-    <w:lsdException w:name="Grid Table 2 Accent 4" w:uiPriority="47"/>
-    <w:lsdException w:name="Grid Table 3 Accent 4" w:uiPriority="48"/>
-    <w:lsdException w:name="Grid Table 4 Accent 4" w:uiPriority="49"/>
-    <w:lsdException w:name="Grid Table 5 Dark Accent 4" w:uiPriority="50"/>
-    <w:lsdException w:name="Grid Table 6 Colorful Accent 4" w:uiPriority="51"/>
-    <w:lsdException w:name="Grid Table 7 Colorful Accent 4" w:uiPriority="52"/>
-    <w:lsdException w:name="Grid Table 1 Light Accent 5" w:uiPriority="46"/>
-    <w:lsdException w:name="Grid Table 2 Accent 5" w:uiPriority="47"/>
-    <w:lsdException w:name="Grid Table 3 Accent 5" w:uiPriority="48"/>
-    <w:lsdException w:name="Grid Table 4 Accent 5" w:uiPriority="49"/>
-    <w:lsdException w:name="Grid Table 5 Dark Accent 5" w:uiPriority="50"/>
-    <w:lsdException w:name="Grid Table 6 Colorful Accent 5" w:uiPriority="51"/>
-    <w:lsdException w:name="Grid Table 7 Colorful Accent 5" w:uiPriority="52"/>
-    <w:lsdException w:name="Grid Table 1 Light Accent 6" w:uiPriority="46"/>
-    <w:lsdException w:name="Grid Table 2 Accent 6" w:uiPriority="47"/>
-    <w:lsdException w:name="Grid Table 3 Accent 6" w:uiPriority="48"/>
-    <w:lsdException w:name="Grid Table 4 Accent 6" w:uiPriority="49"/>
-    <w:lsdException w:name="Grid Table 5 Dark Accent 6" w:uiPriority="50"/>
-    <w:lsdException w:name="Grid Table 6 Colorful Accent 6" w:uiPriority="51"/>
-    <w:lsdException w:name="Grid Table 7 Colorful Accent 6" w:uiPriority="52"/>
-    <w:lsdException w:name="List Table 1 Light" w:uiPriority="46"/>
-    <w:lsdException w:name="List Table 2" w:uiPriority="47"/>
-    <w:lsdException w:name="List Table 3" w:uiPriority="48"/>
-    <w:lsdException w:name="List Table 4" w:uiPriority="49"/>
-    <w:lsdException w:name="List Table 5 Dark" w:uiPriority="50"/>
-    <w:lsdException w:name="List Table 6 Colorful" w:uiPriority="51"/>
-    <w:lsdException w:name="List Table 7 Colorful" w:uiPriority="52"/>
-    <w:lsdException w:name="List Table 1 Light Accent 1" w:uiPriority="46"/>
-    <w:lsdException w:name="List Table 2 Accent 1" w:uiPriority="47"/>
-    <w:lsdException w:name="List Table 3 Accent 1" w:uiPriority="48"/>
-    <w:lsdException w:name="List Table 4 Accent 1" w:uiPriority="49"/>
-    <w:lsdException w:name="List Table 5 Dark Accent 1" w:uiPriority="50"/>
-    <w:lsdException w:name="List Table 6 Colorful Accent 1" w:uiPriority="51"/>
-    <w:lsdException w:name="List Table 7 Colorful Accent 1" w:uiPriority="52"/>
-    <w:lsdException w:name="List Table 1 Light Accent 2" w:uiPriority="46"/>
-    <w:lsdException w:name="List Table 2 Accent 2" w:uiPriority="47"/>
-    <w:lsdException w:name="List Table 3 Accent 2" w:uiPriority="48"/>
-    <w:lsdException w:name="List Table 4 Accent 2" w:uiPriority="49"/>
-    <w:lsdException w:name="List Table 5 Dark Accent 2" w:uiPriority="50"/>
-    <w:lsdException w:name="List Table 6 Colorful Accent 2" w:uiPriority="51"/>
-    <w:lsdException w:name="List Table 7 Colorful Accent 2" w:uiPriority="52"/>
-    <w:lsdException w:name="List Table 1 Light Accent 3" w:uiPriority="46"/>
-    <w:lsdException w:name="List Table 2 Accent 3" w:uiPriority="47"/>
-    <w:lsdException w:name="List Table 3 Accent 3" w:uiPriority="48"/>
-    <w:lsdException w:name="List Table 4 Accent 3" w:uiPriority="49"/>
-    <w:lsdException w:name="List Table 5 Dark Accent 3" w:uiPriority="50"/>
-    <w:lsdException w:name="List Table 6 Colorful Accent 3" w:uiPriority="51"/>
-    <w:lsdException w:name="List Table 7 Colorful Accent 3" w:uiPriority="52"/>
-    <w:lsdException w:name="List Table 1 Light Accent 4" w:uiPriority="46"/>
-    <w:lsdException w:name="List Table 2 Accent 4" w:uiPriority="47"/>
-    <w:lsdException w:name="List Table 3 Accent 4" w:uiPriority="48"/>
-    <w:lsdException w:name="List Table 4 Accent 4" w:uiPriority="49"/>
-    <w:lsdException w:name="List Table 5 Dark Accent 4" w:uiPriority="50"/>
-    <w:lsdException w:name="List Table 6 Colorful Accent 4" w:uiPriority="51"/>
-    <w:lsdException w:name="List Table 7 Colorful Accent 4" w:uiPriority="52"/>
-    <w:lsdException w:name="List Table 1 Light Accent 5" w:uiPriority="46"/>
-    <w:lsdException w:name="List Table 2 Accent 5" w:uiPriority="47"/>
-    <w:lsdException w:name="List Table 3 Accent 5" w:uiPriority="48"/>
-    <w:lsdException w:name="List Table 4 Accent 5" w:uiPriority="49"/>
-    <w:lsdException w:name="List Table 5 Dark Accent 5" w:uiPriority="50"/>
-    <w:lsdException w:name="List Table 6 Colorful Accent 5" w:uiPriority="51"/>
-    <w:lsdException w:name="List Table 7 Colorful Accent 5" w:uiPriority="52"/>
-    <w:lsdException w:name="List Table 1 Light Accent 6" w:uiPriority="46"/>
-    <w:lsdException w:name="List Table 2 Accent 6" w:uiPriority="47"/>
-    <w:lsdException w:name="List Table 3 Accent 6" w:uiPriority="48"/>
-    <w:lsdException w:name="List Table 4 Accent 6" w:uiPriority="49"/>
-    <w:lsdException w:name="List Table 5 Dark Accent 6" w:uiPriority="50"/>
-    <w:lsdException w:name="List Table 6 Colorful Accent 6" w:uiPriority="51"/>
-    <w:lsdException w:name="List Table 7 Colorful Accent 6" w:uiPriority="52"/>
+  <w:latentStyles w:defLockedState="0" w:defUIPriority="99" w:defSemiHidden="1" w:defUnhideWhenUsed="1" w:defQFormat="0" w:count="267">
+    <w:lsdException w:name="Normal" w:semiHidden="0" w:uiPriority="0" w:unhideWhenUsed="0" w:qFormat="1"/>
+    <w:lsdException w:name="heading 1" w:semiHidden="0" w:uiPriority="9" w:unhideWhenUsed="0" w:qFormat="1"/>
+    <w:lsdException w:name="heading 2" w:uiPriority="9" w:qFormat="1"/>
+    <w:lsdException w:name="heading 3" w:uiPriority="9" w:qFormat="1"/>
+    <w:lsdException w:name="heading 4" w:uiPriority="9" w:qFormat="1"/>
+    <w:lsdException w:name="heading 5" w:uiPriority="9" w:qFormat="1"/>
+    <w:lsdException w:name="heading 6" w:uiPriority="9" w:qFormat="1"/>
+    <w:lsdException w:name="heading 7" w:uiPriority="9" w:qFormat="1"/>
+    <w:lsdException w:name="heading 8" w:uiPriority="9" w:qFormat="1"/>
+    <w:lsdException w:name="heading 9" w:uiPriority="9" w:qFormat="1"/>
+    <w:lsdException w:name="toc 1" w:uiPriority="39"/>
+    <w:lsdException w:name="toc 2" w:uiPriority="39"/>
+    <w:lsdException w:name="toc 3" w:uiPriority="39"/>
+    <w:lsdException w:name="toc 4" w:uiPriority="39"/>
+    <w:lsdException w:name="toc 5" w:uiPriority="39"/>
+    <w:lsdException w:name="toc 6" w:uiPriority="39"/>
+    <w:lsdException w:name="toc 7" w:uiPriority="39"/>
+    <w:lsdException w:name="toc 8" w:uiPriority="39"/>
+    <w:lsdException w:name="toc 9" w:uiPriority="39"/>
+    <w:lsdException w:name="caption" w:uiPriority="35" w:qFormat="1"/>
+    <w:lsdException w:name="Title" w:semiHidden="0" w:uiPriority="10" w:unhideWhenUsed="0" w:qFormat="1"/>
+    <w:lsdException w:name="Default Paragraph Font" w:uiPriority="1"/>
+    <w:lsdException w:name="Subtitle" w:semiHidden="0" w:uiPriority="11" w:unhideWhenUsed="0" w:qFormat="1"/>
+    <w:lsdException w:name="Strong" w:semiHidden="0" w:uiPriority="22" w:unhideWhenUsed="0" w:qFormat="1"/>
+    <w:lsdException w:name="Emphasis" w:semiHidden="0" w:uiPriority="20" w:unhideWhenUsed="0" w:qFormat="1"/>
+    <w:lsdException w:name="Table Grid" w:semiHidden="0" w:uiPriority="59" w:unhideWhenUsed="0"/>
+    <w:lsdException w:name="Placeholder Text" w:unhideWhenUsed="0"/>
+    <w:lsdException w:name="No Spacing" w:semiHidden="0" w:uiPriority="1" w:unhideWhenUsed="0" w:qFormat="1"/>
+    <w:lsdException w:name="Light Shading" w:semiHidden="0" w:uiPriority="60" w:unhideWhenUsed="0"/>
+    <w:lsdException w:name="Light List" w:semiHidden="0" w:uiPriority="61" w:unhideWhenUsed="0"/>
+    <w:lsdException w:name="Light Grid" w:semiHidden="0" w:uiPriority="62" w:unhideWhenUsed="0"/>
+    <w:lsdException w:name="Medium Shading 1" w:semiHidden="0" w:uiPriority="63" w:unhideWhenUsed="0"/>
+    <w:lsdException w:name="Medium Shading 2" w:semiHidden="0" w:uiPriority="64" w:unhideWhenUsed="0"/>
+    <w:lsdException w:name="Medium List 1" w:semiHidden="0" w:uiPriority="65" w:unhideWhenUsed="0"/>
+    <w:lsdException w:name="Medium List 2" w:semiHidden="0" w:uiPriority="66" w:unhideWhenUsed="0"/>
+    <w:lsdException w:name="Medium Grid 1" w:semiHidden="0" w:uiPriority="67" w:unhideWhenUsed="0"/>
+    <w:lsdException w:name="Medium Grid 2" w:semiHidden="0" w:uiPriority="68" w:unhideWhenUsed="0"/>
+    <w:lsdException w:name="Medium Grid 3" w:semiHidden="0" w:uiPriority="69" w:unhideWhenUsed="0"/>
+    <w:lsdException w:name="Dark List" w:semiHidden="0" w:uiPriority="70" w:unhideWhenUsed="0"/>
+    <w:lsdException w:name="Colorful Shading" w:semiHidden="0" w:uiPriority="71" w:unhideWhenUsed="0"/>
+    <w:lsdException w:name="Colorful List" w:semiHidden="0" w:uiPriority="72" w:unhideWhenUsed="0"/>
+    <w:lsdException w:name="Colorful Grid" w:semiHidden="0" w:uiPriority="73" w:unhideWhenUsed="0"/>
+    <w:lsdException w:name="Light Shading Accent 1" w:semiHidden="0" w:uiPriority="60" w:unhideWhenUsed="0"/>
+    <w:lsdException w:name="Light List Accent 1" w:semiHidden="0" w:uiPriority="61" w:unhideWhenUsed="0"/>
+    <w:lsdException w:name="Light Grid Accent 1" w:semiHidden="0" w:uiPriority="62" w:unhideWhenUsed="0"/>
+    <w:lsdException w:name="Medium Shading 1 Accent 1" w:semiHidden="0" w:uiPriority="63" w:unhideWhenUsed="0"/>
+    <w:lsdException w:name="Medium Shading 2 Accent 1" w:semiHidden="0" w:uiPriority="64" w:unhideWhenUsed="0"/>
+    <w:lsdException w:name="Medium List 1 Accent 1" w:semiHidden="0" w:uiPriority="65" w:unhideWhenUsed="0"/>
+    <w:lsdException w:name="Revision" w:unhideWhenUsed="0"/>
+    <w:lsdException w:name="List Paragraph" w:semiHidden="0" w:uiPriority="34" w:unhideWhenUsed="0" w:qFormat="1"/>
+    <w:lsdException w:name="Quote" w:semiHidden="0" w:uiPriority="29" w:unhideWhenUsed="0" w:qFormat="1"/>
+    <w:lsdException w:name="Intense Quote" w:semiHidden="0" w:uiPriority="30" w:unhideWhenUsed="0" w:qFormat="1"/>
+    <w:lsdException w:name="Medium List 2 Accent 1" w:semiHidden="0" w:uiPriority="66" w:unhideWhenUsed="0"/>
+    <w:lsdException w:name="Medium Grid 1 Accent 1" w:semiHidden="0" w:uiPriority="67" w:unhideWhenUsed="0"/>
+    <w:lsdException w:name="Medium Grid 2 Accent 1" w:semiHidden="0" w:uiPriority="68" w:unhideWhenUsed="0"/>
+    <w:lsdException w:name="Medium Grid 3 Accent 1" w:semiHidden="0" w:uiPriority="69" w:unhideWhenUsed="0"/>
+    <w:lsdException w:name="Dark List Accent 1" w:semiHidden="0" w:uiPriority="70" w:unhideWhenUsed="0"/>
+    <w:lsdException w:name="Colorful Shading Accent 1" w:semiHidden="0" w:uiPriority="71" w:unhideWhenUsed="0"/>
+    <w:lsdException w:name="Colorful List Accent 1" w:semiHidden="0" w:uiPriority="72" w:unhideWhenUsed="0"/>
+    <w:lsdException w:name="Colorful Grid Accent 1" w:semiHidden="0" w:uiPriority="73" w:unhideWhenUsed="0"/>
+    <w:lsdException w:name="Light Shading Accent 2" w:semiHidden="0" w:uiPriority="60" w:unhideWhenUsed="0"/>
+    <w:lsdException w:name="Light List Accent 2" w:semiHidden="0" w:uiPriority="61" w:unhideWhenUsed="0"/>
+    <w:lsdException w:name="Light Grid Accent 2" w:semiHidden="0" w:uiPriority="62" w:unhideWhenUsed="0"/>
+    <w:lsdException w:name="Medium Shading 1 Accent 2" w:semiHidden="0" w:uiPriority="63" w:unhideWhenUsed="0"/>
+    <w:lsdException w:name="Medium Shading 2 Accent 2" w:semiHidden="0" w:uiPriority="64" w:unhideWhenUsed="0"/>
+    <w:lsdException w:name="Medium List 1 Accent 2" w:semiHidden="0" w:uiPriority="65" w:unhideWhenUsed="0"/>
+    <w:lsdException w:name="Medium List 2 Accent 2" w:semiHidden="0" w:uiPriority="66" w:unhideWhenUsed="0"/>
+    <w:lsdException w:name="Medium Grid 1 Accent 2" w:semiHidden="0" w:uiPriority="67" w:unhideWhenUsed="0"/>
+    <w:lsdException w:name="Medium Grid 2 Accent 2" w:semiHidden="0" w:uiPriority="68" w:unhideWhenUsed="0"/>
+    <w:lsdException w:name="Medium Grid 3 Accent 2" w:semiHidden="0" w:uiPriority="69" w:unhideWhenUsed="0"/>
+    <w:lsdException w:name="Dark List Accent 2" w:semiHidden="0" w:uiPriority="70" w:unhideWhenUsed="0"/>
+    <w:lsdException w:name="Colorful Shading Accent 2" w:semiHidden="0" w:uiPriority="71" w:unhideWhenUsed="0"/>
+    <w:lsdException w:name="Colorful List Accent 2" w:semiHidden="0" w:uiPriority="72" w:unhideWhenUsed="0"/>
+    <w:lsdException w:name="Colorful Grid Accent 2" w:semiHidden="0" w:uiPriority="73" w:unhideWhenUsed="0"/>
+    <w:lsdException w:name="Light Shading Accent 3" w:semiHidden="0" w:uiPriority="60" w:unhideWhenUsed="0"/>
+    <w:lsdException w:name="Light List Accent 3" w:semiHidden="0" w:uiPriority="61" w:unhideWhenUsed="0"/>
+    <w:lsdException w:name="Light Grid Accent 3" w:semiHidden="0" w:uiPriority="62" w:unhideWhenUsed="0"/>
+    <w:lsdException w:name="Medium Shading 1 Accent 3" w:semiHidden="0" w:uiPriority="63" w:unhideWhenUsed="0"/>
+    <w:lsdException w:name="Medium Shading 2 Accent 3" w:semiHidden="0" w:uiPriority="64" w:unhideWhenUsed="0"/>
+    <w:lsdException w:name="Medium List 1 Accent 3" w:semiHidden="0" w:uiPriority="65" w:unhideWhenUsed="0"/>
+    <w:lsdException w:name="Medium List 2 Accent 3" w:semiHidden="0" w:uiPriority="66" w:unhideWhenUsed="0"/>
+    <w:lsdException w:name="Medium Grid 1 Accent 3" w:semiHidden="0" w:uiPriority="67" w:unhideWhenUsed="0"/>
+    <w:lsdException w:name="Medium Grid 2 Accent 3" w:semiHidden="0" w:uiPriority="68" w:unhideWhenUsed="0"/>
+    <w:lsdException w:name="Medium Grid 3 Accent 3" w:semiHidden="0" w:uiPriority="69" w:unhideWhenUsed="0"/>
+    <w:lsdException w:name="Dark List Accent 3" w:semiHidden="0" w:uiPriority="70" w:unhideWhenUsed="0"/>
+    <w:lsdException w:name="Colorful Shading Accent 3" w:semiHidden="0" w:uiPriority="71" w:unhideWhenUsed="0"/>
+    <w:lsdException w:name="Colorful List Accent 3" w:semiHidden="0" w:uiPriority="72" w:unhideWhenUsed="0"/>
+    <w:lsdException w:name="Colorful Grid Accent 3" w:semiHidden="0" w:uiPriority="73" w:unhideWhenUsed="0"/>
+    <w:lsdException w:name="Light Shading Accent 4" w:semiHidden="0" w:uiPriority="60" w:unhideWhenUsed="0"/>
+    <w:lsdException w:name="Light List Accent 4" w:semiHidden="0" w:uiPriority="61" w:unhideWhenUsed="0"/>
+    <w:lsdException w:name="Light Grid Accent 4" w:semiHidden="0" w:uiPriority="62" w:unhideWhenUsed="0"/>
+    <w:lsdException w:name="Medium Shading 1 Accent 4" w:semiHidden="0" w:uiPriority="63" w:unhideWhenUsed="0"/>
+    <w:lsdException w:name="Medium Shading 2 Accent 4" w:semiHidden="0" w:uiPriority="64" w:unhideWhenUsed="0"/>
+    <w:lsdException w:name="Medium List 1 Accent 4" w:semiHidden="0" w:uiPriority="65" w:unhideWhenUsed="0"/>
+    <w:lsdException w:name="Medium List 2 Accent 4" w:semiHidden="0" w:uiPriority="66" w:unhideWhenUsed="0"/>
+    <w:lsdException w:name="Medium Grid 1 Accent 4" w:semiHidden="0" w:uiPriority="67" w:unhideWhenUsed="0"/>
+    <w:lsdException w:name="Medium Grid 2 Accent 4" w:semiHidden="0" w:uiPriority="68" w:unhideWhenUsed="0"/>
+    <w:lsdException w:name="Medium Grid 3 Accent 4" w:semiHidden="0" w:uiPriority="69" w:unhideWhenUsed="0"/>
+    <w:lsdException w:name="Dark List Accent 4" w:semiHidden="0" w:uiPriority="70" w:unhideWhenUsed="0"/>
+    <w:lsdException w:name="Colorful Shading Accent 4" w:semiHidden="0" w:uiPriority="71" w:unhideWhenUsed="0"/>
+    <w:lsdException w:name="Colorful List Accent 4" w:semiHidden="0" w:uiPriority="72" w:unhideWhenUsed="0"/>
+    <w:lsdException w:name="Colorful Grid Accent 4" w:semiHidden="0" w:uiPriority="73" w:unhideWhenUsed="0"/>
+    <w:lsdException w:name="Light Shading Accent 5" w:semiHidden="0" w:uiPriority="60" w:unhideWhenUsed="0"/>
+    <w:lsdException w:name="Light List Accent 5" w:semiHidden="0" w:uiPriority="61" w:unhideWhenUsed="0"/>
+    <w:lsdException w:name="Light Grid Accent 5" w:semiHidden="0" w:uiPriority="62" w:unhideWhenUsed="0"/>
+    <w:lsdException w:name="Medium Shading 1 Accent 5" w:semiHidden="0" w:uiPriority="63" w:unhideWhenUsed="0"/>
+    <w:lsdException w:name="Medium Shading 2 Accent 5" w:semiHidden="0" w:uiPriority="64" w:unhideWhenUsed="0"/>
+    <w:lsdException w:name="Medium List 1 Accent 5" w:semiHidden="0" w:uiPriority="65" w:unhideWhenUsed="0"/>
+    <w:lsdException w:name="Medium List 2 Accent 5" w:semiHidden="0" w:uiPriority="66" w:unhideWhenUsed="0"/>
+    <w:lsdException w:name="Medium Grid 1 Accent 5" w:semiHidden="0" w:uiPriority="67" w:unhideWhenUsed="0"/>
+    <w:lsdException w:name="Medium Grid 2 Accent 5" w:semiHidden="0" w:uiPriority="68" w:unhideWhenUsed="0"/>
+    <w:lsdException w:name="Medium Grid 3 Accent 5" w:semiHidden="0" w:uiPriority="69" w:unhideWhenUsed="0"/>
+    <w:lsdException w:name="Dark List Accent 5" w:semiHidden="0" w:uiPriority="70" w:unhideWhenUsed="0"/>
+    <w:lsdException w:name="Colorful Shading Accent 5" w:semiHidden="0" w:uiPriority="71" w:unhideWhenUsed="0"/>
+    <w:lsdException w:name="Colorful List Accent 5" w:semiHidden="0" w:uiPriority="72" w:unhideWhenUsed="0"/>
+    <w:lsdException w:name="Colorful Grid Accent 5" w:semiHidden="0" w:uiPriority="73" w:unhideWhenUsed="0"/>
+    <w:lsdException w:name="Light Shading Accent 6" w:semiHidden="0" w:uiPriority="60" w:unhideWhenUsed="0"/>
+    <w:lsdException w:name="Light List Accent 6" w:semiHidden="0" w:uiPriority="61" w:unhideWhenUsed="0"/>
+    <w:lsdException w:name="Light Grid Accent 6" w:semiHidden="0" w:uiPriority="62" w:unhideWhenUsed="0"/>
+    <w:lsdException w:name="Medium Shading 1 Accent 6" w:semiHidden="0" w:uiPriority="63" w:unhideWhenUsed="0"/>
+    <w:lsdException w:name="Medium Shading 2 Accent 6" w:semiHidden="0" w:uiPriority="64" w:unhideWhenUsed="0"/>
+    <w:lsdException w:name="Medium List 1 Accent 6" w:semiHidden="0" w:uiPriority="65" w:unhideWhenUsed="0"/>
+    <w:lsdException w:name="Medium List 2 Accent 6" w:semiHidden="0" w:uiPriority="66" w:unhideWhenUsed="0"/>
+    <w:lsdException w:name="Medium Grid 1 Accent 6" w:semiHidden="0" w:uiPriority="67" w:unhideWhenUsed="0"/>
+    <w:lsdException w:name="Medium Grid 2 Accent 6" w:semiHidden="0" w:uiPriority="68" w:unhideWhenUsed="0"/>
+    <w:lsdException w:name="Medium Grid 3 Accent 6" w:semiHidden="0" w:uiPriority="69" w:unhideWhenUsed="0"/>
+    <w:lsdException w:name="Dark List Accent 6" w:semiHidden="0" w:uiPriority="70" w:unhideWhenUsed="0"/>
+    <w:lsdException w:name="Colorful Shading Accent 6" w:semiHidden="0" w:uiPriority="71" w:unhideWhenUsed="0"/>
+    <w:lsdException w:name="Colorful List Accent 6" w:semiHidden="0" w:uiPriority="72" w:unhideWhenUsed="0"/>
+    <w:lsdException w:name="Colorful Grid Accent 6" w:semiHidden="0" w:uiPriority="73" w:unhideWhenUsed="0"/>
+    <w:lsdException w:name="Subtle Emphasis" w:semiHidden="0" w:uiPriority="19" w:unhideWhenUsed="0" w:qFormat="1"/>
+    <w:lsdException w:name="Intense Emphasis" w:semiHidden="0" w:uiPriority="21" w:unhideWhenUsed="0" w:qFormat="1"/>
+    <w:lsdException w:name="Subtle Reference" w:semiHidden="0" w:uiPriority="31" w:unhideWhenUsed="0" w:qFormat="1"/>
+    <w:lsdException w:name="Intense Reference" w:semiHidden="0" w:uiPriority="32" w:unhideWhenUsed="0" w:qFormat="1"/>
+    <w:lsdException w:name="Book Title" w:semiHidden="0" w:uiPriority="33" w:unhideWhenUsed="0" w:qFormat="1"/>
+    <w:lsdException w:name="Bibliography" w:uiPriority="37"/>
+    <w:lsdException w:name="TOC Heading" w:uiPriority="39" w:qFormat="1"/>
   </w:latentStyles>
   <w:style w:type="paragraph" w:default="1" w:styleId="Normal">
     <w:name w:val="Normal"/>
@@ -5384,7 +6072,6 @@
       <w:spacing w:after="0" w:line="240" w:lineRule="auto"/>
     </w:pPr>
     <w:tblPr>
-      <w:tblInd w:w="0" w:type="dxa"/>
       <w:tblBorders>
         <w:top w:val="single" w:sz="4" w:space="0" w:color="auto"/>
         <w:left w:val="single" w:sz="4" w:space="0" w:color="auto"/>
@@ -5393,12 +6080,377 @@
         <w:insideH w:val="single" w:sz="4" w:space="0" w:color="auto"/>
         <w:insideV w:val="single" w:sz="4" w:space="0" w:color="auto"/>
       </w:tblBorders>
+    </w:tblPr>
+  </w:style>
+  <w:style w:type="character" w:customStyle="1" w:styleId="Heading1Char">
+    <w:name w:val="Heading 1 Char"/>
+    <w:basedOn w:val="DefaultParagraphFont"/>
+    <w:link w:val="Heading1"/>
+    <w:uiPriority w:val="9"/>
+    <w:rsid w:val="0022243F"/>
+    <w:rPr>
+      <w:rFonts w:asciiTheme="majorHAnsi" w:eastAsiaTheme="majorEastAsia" w:hAnsiTheme="majorHAnsi" w:cstheme="majorBidi"/>
+      <w:b/>
+      <w:bCs/>
+      <w:color w:val="365F91" w:themeColor="accent1" w:themeShade="BF"/>
+      <w:sz w:val="28"/>
+      <w:szCs w:val="28"/>
+    </w:rPr>
+  </w:style>
+  <w:style w:type="character" w:customStyle="1" w:styleId="Heading2Char">
+    <w:name w:val="Heading 2 Char"/>
+    <w:basedOn w:val="DefaultParagraphFont"/>
+    <w:link w:val="Heading2"/>
+    <w:uiPriority w:val="9"/>
+    <w:rsid w:val="008C6804"/>
+    <w:rPr>
+      <w:rFonts w:asciiTheme="majorHAnsi" w:eastAsiaTheme="majorEastAsia" w:hAnsiTheme="majorHAnsi" w:cstheme="majorBidi"/>
+      <w:b/>
+      <w:bCs/>
+      <w:color w:val="4F81BD" w:themeColor="accent1"/>
+      <w:sz w:val="26"/>
+      <w:szCs w:val="26"/>
+    </w:rPr>
+  </w:style>
+  <w:style w:type="paragraph" w:styleId="ListParagraph">
+    <w:name w:val="List Paragraph"/>
+    <w:basedOn w:val="Normal"/>
+    <w:uiPriority w:val="34"/>
+    <w:qFormat/>
+    <w:rsid w:val="00532945"/>
+    <w:pPr>
+      <w:ind w:left="720"/>
+      <w:contextualSpacing/>
+    </w:pPr>
+  </w:style>
+  <w:style w:type="paragraph" w:styleId="Header">
+    <w:name w:val="header"/>
+    <w:basedOn w:val="Normal"/>
+    <w:link w:val="HeaderChar"/>
+    <w:uiPriority w:val="99"/>
+    <w:unhideWhenUsed/>
+    <w:rsid w:val="00A96173"/>
+    <w:pPr>
+      <w:tabs>
+        <w:tab w:val="center" w:pos="4680"/>
+        <w:tab w:val="right" w:pos="9360"/>
+      </w:tabs>
+      <w:spacing w:after="0" w:line="240" w:lineRule="auto"/>
+    </w:pPr>
+  </w:style>
+  <w:style w:type="character" w:customStyle="1" w:styleId="HeaderChar">
+    <w:name w:val="Header Char"/>
+    <w:basedOn w:val="DefaultParagraphFont"/>
+    <w:link w:val="Header"/>
+    <w:uiPriority w:val="99"/>
+    <w:rsid w:val="00A96173"/>
+  </w:style>
+  <w:style w:type="paragraph" w:styleId="Footer">
+    <w:name w:val="footer"/>
+    <w:basedOn w:val="Normal"/>
+    <w:link w:val="FooterChar"/>
+    <w:uiPriority w:val="99"/>
+    <w:unhideWhenUsed/>
+    <w:rsid w:val="00A96173"/>
+    <w:pPr>
+      <w:tabs>
+        <w:tab w:val="center" w:pos="4680"/>
+        <w:tab w:val="right" w:pos="9360"/>
+      </w:tabs>
+      <w:spacing w:after="0" w:line="240" w:lineRule="auto"/>
+    </w:pPr>
+  </w:style>
+  <w:style w:type="character" w:customStyle="1" w:styleId="FooterChar">
+    <w:name w:val="Footer Char"/>
+    <w:basedOn w:val="DefaultParagraphFont"/>
+    <w:link w:val="Footer"/>
+    <w:uiPriority w:val="99"/>
+    <w:rsid w:val="00A96173"/>
+  </w:style>
+  <w:style w:type="paragraph" w:styleId="BalloonText">
+    <w:name w:val="Balloon Text"/>
+    <w:basedOn w:val="Normal"/>
+    <w:link w:val="BalloonTextChar"/>
+    <w:uiPriority w:val="99"/>
+    <w:semiHidden/>
+    <w:unhideWhenUsed/>
+    <w:rsid w:val="00A96173"/>
+    <w:pPr>
+      <w:spacing w:after="0" w:line="240" w:lineRule="auto"/>
+    </w:pPr>
+    <w:rPr>
+      <w:rFonts w:ascii="Segoe UI" w:hAnsi="Segoe UI" w:cs="Segoe UI"/>
+      <w:sz w:val="18"/>
+      <w:szCs w:val="18"/>
+    </w:rPr>
+  </w:style>
+  <w:style w:type="character" w:customStyle="1" w:styleId="BalloonTextChar">
+    <w:name w:val="Balloon Text Char"/>
+    <w:basedOn w:val="DefaultParagraphFont"/>
+    <w:link w:val="BalloonText"/>
+    <w:uiPriority w:val="99"/>
+    <w:semiHidden/>
+    <w:rsid w:val="00A96173"/>
+    <w:rPr>
+      <w:rFonts w:ascii="Segoe UI" w:hAnsi="Segoe UI" w:cs="Segoe UI"/>
+      <w:sz w:val="18"/>
+      <w:szCs w:val="18"/>
+    </w:rPr>
+  </w:style>
+</w:styles>
+</file>
+
+<file path=word/stylesWithEffects.xml><?xml version="1.0" encoding="utf-8"?>
+<w:styles xmlns:wpc="http://schemas.microsoft.com/office/word/2010/wordprocessingCanvas" xmlns:mc="http://schemas.openxmlformats.org/markup-compatibility/2006" xmlns:o="urn:schemas-microsoft-com:office:office" xmlns:r="http://schemas.openxmlformats.org/officeDocument/2006/relationships" xmlns:m="http://schemas.openxmlformats.org/officeDocument/2006/math" xmlns:v="urn:schemas-microsoft-com:vml" xmlns:wp14="http://schemas.microsoft.com/office/word/2010/wordprocessingDrawing" xmlns:wp="http://schemas.openxmlformats.org/drawingml/2006/wordprocessingDrawing" xmlns:w10="urn:schemas-microsoft-com:office:word" xmlns:w="http://schemas.openxmlformats.org/wordprocessingml/2006/main" xmlns:w14="http://schemas.microsoft.com/office/word/2010/wordml" xmlns:wpg="http://schemas.microsoft.com/office/word/2010/wordprocessingGroup" xmlns:wpi="http://schemas.microsoft.com/office/word/2010/wordprocessingInk" xmlns:wne="http://schemas.microsoft.com/office/word/2006/wordml" xmlns:wps="http://schemas.microsoft.com/office/word/2010/wordprocessingShape" mc:Ignorable="w14 wp14">
+  <w:docDefaults>
+    <w:rPrDefault>
+      <w:rPr>
+        <w:rFonts w:asciiTheme="minorHAnsi" w:eastAsiaTheme="minorHAnsi" w:hAnsiTheme="minorHAnsi" w:cstheme="minorBidi"/>
+        <w:sz w:val="22"/>
+        <w:szCs w:val="22"/>
+        <w:lang w:val="en-US" w:eastAsia="en-US" w:bidi="ar-SA"/>
+      </w:rPr>
+    </w:rPrDefault>
+    <w:pPrDefault>
+      <w:pPr>
+        <w:spacing w:after="200" w:line="276" w:lineRule="auto"/>
+      </w:pPr>
+    </w:pPrDefault>
+  </w:docDefaults>
+  <w:latentStyles w:defLockedState="0" w:defUIPriority="99" w:defSemiHidden="1" w:defUnhideWhenUsed="1" w:defQFormat="0" w:count="267">
+    <w:lsdException w:name="Normal" w:semiHidden="0" w:uiPriority="0" w:unhideWhenUsed="0" w:qFormat="1"/>
+    <w:lsdException w:name="heading 1" w:semiHidden="0" w:uiPriority="9" w:unhideWhenUsed="0" w:qFormat="1"/>
+    <w:lsdException w:name="heading 2" w:uiPriority="9" w:qFormat="1"/>
+    <w:lsdException w:name="heading 3" w:uiPriority="9" w:qFormat="1"/>
+    <w:lsdException w:name="heading 4" w:uiPriority="9" w:qFormat="1"/>
+    <w:lsdException w:name="heading 5" w:uiPriority="9" w:qFormat="1"/>
+    <w:lsdException w:name="heading 6" w:uiPriority="9" w:qFormat="1"/>
+    <w:lsdException w:name="heading 7" w:uiPriority="9" w:qFormat="1"/>
+    <w:lsdException w:name="heading 8" w:uiPriority="9" w:qFormat="1"/>
+    <w:lsdException w:name="heading 9" w:uiPriority="9" w:qFormat="1"/>
+    <w:lsdException w:name="toc 1" w:uiPriority="39"/>
+    <w:lsdException w:name="toc 2" w:uiPriority="39"/>
+    <w:lsdException w:name="toc 3" w:uiPriority="39"/>
+    <w:lsdException w:name="toc 4" w:uiPriority="39"/>
+    <w:lsdException w:name="toc 5" w:uiPriority="39"/>
+    <w:lsdException w:name="toc 6" w:uiPriority="39"/>
+    <w:lsdException w:name="toc 7" w:uiPriority="39"/>
+    <w:lsdException w:name="toc 8" w:uiPriority="39"/>
+    <w:lsdException w:name="toc 9" w:uiPriority="39"/>
+    <w:lsdException w:name="caption" w:uiPriority="35" w:qFormat="1"/>
+    <w:lsdException w:name="Title" w:semiHidden="0" w:uiPriority="10" w:unhideWhenUsed="0" w:qFormat="1"/>
+    <w:lsdException w:name="Default Paragraph Font" w:uiPriority="1"/>
+    <w:lsdException w:name="Subtitle" w:semiHidden="0" w:uiPriority="11" w:unhideWhenUsed="0" w:qFormat="1"/>
+    <w:lsdException w:name="Strong" w:semiHidden="0" w:uiPriority="22" w:unhideWhenUsed="0" w:qFormat="1"/>
+    <w:lsdException w:name="Emphasis" w:semiHidden="0" w:uiPriority="20" w:unhideWhenUsed="0" w:qFormat="1"/>
+    <w:lsdException w:name="Table Grid" w:semiHidden="0" w:uiPriority="59" w:unhideWhenUsed="0"/>
+    <w:lsdException w:name="Placeholder Text" w:unhideWhenUsed="0"/>
+    <w:lsdException w:name="No Spacing" w:semiHidden="0" w:uiPriority="1" w:unhideWhenUsed="0" w:qFormat="1"/>
+    <w:lsdException w:name="Light Shading" w:semiHidden="0" w:uiPriority="60" w:unhideWhenUsed="0"/>
+    <w:lsdException w:name="Light List" w:semiHidden="0" w:uiPriority="61" w:unhideWhenUsed="0"/>
+    <w:lsdException w:name="Light Grid" w:semiHidden="0" w:uiPriority="62" w:unhideWhenUsed="0"/>
+    <w:lsdException w:name="Medium Shading 1" w:semiHidden="0" w:uiPriority="63" w:unhideWhenUsed="0"/>
+    <w:lsdException w:name="Medium Shading 2" w:semiHidden="0" w:uiPriority="64" w:unhideWhenUsed="0"/>
+    <w:lsdException w:name="Medium List 1" w:semiHidden="0" w:uiPriority="65" w:unhideWhenUsed="0"/>
+    <w:lsdException w:name="Medium List 2" w:semiHidden="0" w:uiPriority="66" w:unhideWhenUsed="0"/>
+    <w:lsdException w:name="Medium Grid 1" w:semiHidden="0" w:uiPriority="67" w:unhideWhenUsed="0"/>
+    <w:lsdException w:name="Medium Grid 2" w:semiHidden="0" w:uiPriority="68" w:unhideWhenUsed="0"/>
+    <w:lsdException w:name="Medium Grid 3" w:semiHidden="0" w:uiPriority="69" w:unhideWhenUsed="0"/>
+    <w:lsdException w:name="Dark List" w:semiHidden="0" w:uiPriority="70" w:unhideWhenUsed="0"/>
+    <w:lsdException w:name="Colorful Shading" w:semiHidden="0" w:uiPriority="71" w:unhideWhenUsed="0"/>
+    <w:lsdException w:name="Colorful List" w:semiHidden="0" w:uiPriority="72" w:unhideWhenUsed="0"/>
+    <w:lsdException w:name="Colorful Grid" w:semiHidden="0" w:uiPriority="73" w:unhideWhenUsed="0"/>
+    <w:lsdException w:name="Light Shading Accent 1" w:semiHidden="0" w:uiPriority="60" w:unhideWhenUsed="0"/>
+    <w:lsdException w:name="Light List Accent 1" w:semiHidden="0" w:uiPriority="61" w:unhideWhenUsed="0"/>
+    <w:lsdException w:name="Light Grid Accent 1" w:semiHidden="0" w:uiPriority="62" w:unhideWhenUsed="0"/>
+    <w:lsdException w:name="Medium Shading 1 Accent 1" w:semiHidden="0" w:uiPriority="63" w:unhideWhenUsed="0"/>
+    <w:lsdException w:name="Medium Shading 2 Accent 1" w:semiHidden="0" w:uiPriority="64" w:unhideWhenUsed="0"/>
+    <w:lsdException w:name="Medium List 1 Accent 1" w:semiHidden="0" w:uiPriority="65" w:unhideWhenUsed="0"/>
+    <w:lsdException w:name="Revision" w:unhideWhenUsed="0"/>
+    <w:lsdException w:name="List Paragraph" w:semiHidden="0" w:uiPriority="34" w:unhideWhenUsed="0" w:qFormat="1"/>
+    <w:lsdException w:name="Quote" w:semiHidden="0" w:uiPriority="29" w:unhideWhenUsed="0" w:qFormat="1"/>
+    <w:lsdException w:name="Intense Quote" w:semiHidden="0" w:uiPriority="30" w:unhideWhenUsed="0" w:qFormat="1"/>
+    <w:lsdException w:name="Medium List 2 Accent 1" w:semiHidden="0" w:uiPriority="66" w:unhideWhenUsed="0"/>
+    <w:lsdException w:name="Medium Grid 1 Accent 1" w:semiHidden="0" w:uiPriority="67" w:unhideWhenUsed="0"/>
+    <w:lsdException w:name="Medium Grid 2 Accent 1" w:semiHidden="0" w:uiPriority="68" w:unhideWhenUsed="0"/>
+    <w:lsdException w:name="Medium Grid 3 Accent 1" w:semiHidden="0" w:uiPriority="69" w:unhideWhenUsed="0"/>
+    <w:lsdException w:name="Dark List Accent 1" w:semiHidden="0" w:uiPriority="70" w:unhideWhenUsed="0"/>
+    <w:lsdException w:name="Colorful Shading Accent 1" w:semiHidden="0" w:uiPriority="71" w:unhideWhenUsed="0"/>
+    <w:lsdException w:name="Colorful List Accent 1" w:semiHidden="0" w:uiPriority="72" w:unhideWhenUsed="0"/>
+    <w:lsdException w:name="Colorful Grid Accent 1" w:semiHidden="0" w:uiPriority="73" w:unhideWhenUsed="0"/>
+    <w:lsdException w:name="Light Shading Accent 2" w:semiHidden="0" w:uiPriority="60" w:unhideWhenUsed="0"/>
+    <w:lsdException w:name="Light List Accent 2" w:semiHidden="0" w:uiPriority="61" w:unhideWhenUsed="0"/>
+    <w:lsdException w:name="Light Grid Accent 2" w:semiHidden="0" w:uiPriority="62" w:unhideWhenUsed="0"/>
+    <w:lsdException w:name="Medium Shading 1 Accent 2" w:semiHidden="0" w:uiPriority="63" w:unhideWhenUsed="0"/>
+    <w:lsdException w:name="Medium Shading 2 Accent 2" w:semiHidden="0" w:uiPriority="64" w:unhideWhenUsed="0"/>
+    <w:lsdException w:name="Medium List 1 Accent 2" w:semiHidden="0" w:uiPriority="65" w:unhideWhenUsed="0"/>
+    <w:lsdException w:name="Medium List 2 Accent 2" w:semiHidden="0" w:uiPriority="66" w:unhideWhenUsed="0"/>
+    <w:lsdException w:name="Medium Grid 1 Accent 2" w:semiHidden="0" w:uiPriority="67" w:unhideWhenUsed="0"/>
+    <w:lsdException w:name="Medium Grid 2 Accent 2" w:semiHidden="0" w:uiPriority="68" w:unhideWhenUsed="0"/>
+    <w:lsdException w:name="Medium Grid 3 Accent 2" w:semiHidden="0" w:uiPriority="69" w:unhideWhenUsed="0"/>
+    <w:lsdException w:name="Dark List Accent 2" w:semiHidden="0" w:uiPriority="70" w:unhideWhenUsed="0"/>
+    <w:lsdException w:name="Colorful Shading Accent 2" w:semiHidden="0" w:uiPriority="71" w:unhideWhenUsed="0"/>
+    <w:lsdException w:name="Colorful List Accent 2" w:semiHidden="0" w:uiPriority="72" w:unhideWhenUsed="0"/>
+    <w:lsdException w:name="Colorful Grid Accent 2" w:semiHidden="0" w:uiPriority="73" w:unhideWhenUsed="0"/>
+    <w:lsdException w:name="Light Shading Accent 3" w:semiHidden="0" w:uiPriority="60" w:unhideWhenUsed="0"/>
+    <w:lsdException w:name="Light List Accent 3" w:semiHidden="0" w:uiPriority="61" w:unhideWhenUsed="0"/>
+    <w:lsdException w:name="Light Grid Accent 3" w:semiHidden="0" w:uiPriority="62" w:unhideWhenUsed="0"/>
+    <w:lsdException w:name="Medium Shading 1 Accent 3" w:semiHidden="0" w:uiPriority="63" w:unhideWhenUsed="0"/>
+    <w:lsdException w:name="Medium Shading 2 Accent 3" w:semiHidden="0" w:uiPriority="64" w:unhideWhenUsed="0"/>
+    <w:lsdException w:name="Medium List 1 Accent 3" w:semiHidden="0" w:uiPriority="65" w:unhideWhenUsed="0"/>
+    <w:lsdException w:name="Medium List 2 Accent 3" w:semiHidden="0" w:uiPriority="66" w:unhideWhenUsed="0"/>
+    <w:lsdException w:name="Medium Grid 1 Accent 3" w:semiHidden="0" w:uiPriority="67" w:unhideWhenUsed="0"/>
+    <w:lsdException w:name="Medium Grid 2 Accent 3" w:semiHidden="0" w:uiPriority="68" w:unhideWhenUsed="0"/>
+    <w:lsdException w:name="Medium Grid 3 Accent 3" w:semiHidden="0" w:uiPriority="69" w:unhideWhenUsed="0"/>
+    <w:lsdException w:name="Dark List Accent 3" w:semiHidden="0" w:uiPriority="70" w:unhideWhenUsed="0"/>
+    <w:lsdException w:name="Colorful Shading Accent 3" w:semiHidden="0" w:uiPriority="71" w:unhideWhenUsed="0"/>
+    <w:lsdException w:name="Colorful List Accent 3" w:semiHidden="0" w:uiPriority="72" w:unhideWhenUsed="0"/>
+    <w:lsdException w:name="Colorful Grid Accent 3" w:semiHidden="0" w:uiPriority="73" w:unhideWhenUsed="0"/>
+    <w:lsdException w:name="Light Shading Accent 4" w:semiHidden="0" w:uiPriority="60" w:unhideWhenUsed="0"/>
+    <w:lsdException w:name="Light List Accent 4" w:semiHidden="0" w:uiPriority="61" w:unhideWhenUsed="0"/>
+    <w:lsdException w:name="Light Grid Accent 4" w:semiHidden="0" w:uiPriority="62" w:unhideWhenUsed="0"/>
+    <w:lsdException w:name="Medium Shading 1 Accent 4" w:semiHidden="0" w:uiPriority="63" w:unhideWhenUsed="0"/>
+    <w:lsdException w:name="Medium Shading 2 Accent 4" w:semiHidden="0" w:uiPriority="64" w:unhideWhenUsed="0"/>
+    <w:lsdException w:name="Medium List 1 Accent 4" w:semiHidden="0" w:uiPriority="65" w:unhideWhenUsed="0"/>
+    <w:lsdException w:name="Medium List 2 Accent 4" w:semiHidden="0" w:uiPriority="66" w:unhideWhenUsed="0"/>
+    <w:lsdException w:name="Medium Grid 1 Accent 4" w:semiHidden="0" w:uiPriority="67" w:unhideWhenUsed="0"/>
+    <w:lsdException w:name="Medium Grid 2 Accent 4" w:semiHidden="0" w:uiPriority="68" w:unhideWhenUsed="0"/>
+    <w:lsdException w:name="Medium Grid 3 Accent 4" w:semiHidden="0" w:uiPriority="69" w:unhideWhenUsed="0"/>
+    <w:lsdException w:name="Dark List Accent 4" w:semiHidden="0" w:uiPriority="70" w:unhideWhenUsed="0"/>
+    <w:lsdException w:name="Colorful Shading Accent 4" w:semiHidden="0" w:uiPriority="71" w:unhideWhenUsed="0"/>
+    <w:lsdException w:name="Colorful List Accent 4" w:semiHidden="0" w:uiPriority="72" w:unhideWhenUsed="0"/>
+    <w:lsdException w:name="Colorful Grid Accent 4" w:semiHidden="0" w:uiPriority="73" w:unhideWhenUsed="0"/>
+    <w:lsdException w:name="Light Shading Accent 5" w:semiHidden="0" w:uiPriority="60" w:unhideWhenUsed="0"/>
+    <w:lsdException w:name="Light List Accent 5" w:semiHidden="0" w:uiPriority="61" w:unhideWhenUsed="0"/>
+    <w:lsdException w:name="Light Grid Accent 5" w:semiHidden="0" w:uiPriority="62" w:unhideWhenUsed="0"/>
+    <w:lsdException w:name="Medium Shading 1 Accent 5" w:semiHidden="0" w:uiPriority="63" w:unhideWhenUsed="0"/>
+    <w:lsdException w:name="Medium Shading 2 Accent 5" w:semiHidden="0" w:uiPriority="64" w:unhideWhenUsed="0"/>
+    <w:lsdException w:name="Medium List 1 Accent 5" w:semiHidden="0" w:uiPriority="65" w:unhideWhenUsed="0"/>
+    <w:lsdException w:name="Medium List 2 Accent 5" w:semiHidden="0" w:uiPriority="66" w:unhideWhenUsed="0"/>
+    <w:lsdException w:name="Medium Grid 1 Accent 5" w:semiHidden="0" w:uiPriority="67" w:unhideWhenUsed="0"/>
+    <w:lsdException w:name="Medium Grid 2 Accent 5" w:semiHidden="0" w:uiPriority="68" w:unhideWhenUsed="0"/>
+    <w:lsdException w:name="Medium Grid 3 Accent 5" w:semiHidden="0" w:uiPriority="69" w:unhideWhenUsed="0"/>
+    <w:lsdException w:name="Dark List Accent 5" w:semiHidden="0" w:uiPriority="70" w:unhideWhenUsed="0"/>
+    <w:lsdException w:name="Colorful Shading Accent 5" w:semiHidden="0" w:uiPriority="71" w:unhideWhenUsed="0"/>
+    <w:lsdException w:name="Colorful List Accent 5" w:semiHidden="0" w:uiPriority="72" w:unhideWhenUsed="0"/>
+    <w:lsdException w:name="Colorful Grid Accent 5" w:semiHidden="0" w:uiPriority="73" w:unhideWhenUsed="0"/>
+    <w:lsdException w:name="Light Shading Accent 6" w:semiHidden="0" w:uiPriority="60" w:unhideWhenUsed="0"/>
+    <w:lsdException w:name="Light List Accent 6" w:semiHidden="0" w:uiPriority="61" w:unhideWhenUsed="0"/>
+    <w:lsdException w:name="Light Grid Accent 6" w:semiHidden="0" w:uiPriority="62" w:unhideWhenUsed="0"/>
+    <w:lsdException w:name="Medium Shading 1 Accent 6" w:semiHidden="0" w:uiPriority="63" w:unhideWhenUsed="0"/>
+    <w:lsdException w:name="Medium Shading 2 Accent 6" w:semiHidden="0" w:uiPriority="64" w:unhideWhenUsed="0"/>
+    <w:lsdException w:name="Medium List 1 Accent 6" w:semiHidden="0" w:uiPriority="65" w:unhideWhenUsed="0"/>
+    <w:lsdException w:name="Medium List 2 Accent 6" w:semiHidden="0" w:uiPriority="66" w:unhideWhenUsed="0"/>
+    <w:lsdException w:name="Medium Grid 1 Accent 6" w:semiHidden="0" w:uiPriority="67" w:unhideWhenUsed="0"/>
+    <w:lsdException w:name="Medium Grid 2 Accent 6" w:semiHidden="0" w:uiPriority="68" w:unhideWhenUsed="0"/>
+    <w:lsdException w:name="Medium Grid 3 Accent 6" w:semiHidden="0" w:uiPriority="69" w:unhideWhenUsed="0"/>
+    <w:lsdException w:name="Dark List Accent 6" w:semiHidden="0" w:uiPriority="70" w:unhideWhenUsed="0"/>
+    <w:lsdException w:name="Colorful Shading Accent 6" w:semiHidden="0" w:uiPriority="71" w:unhideWhenUsed="0"/>
+    <w:lsdException w:name="Colorful List Accent 6" w:semiHidden="0" w:uiPriority="72" w:unhideWhenUsed="0"/>
+    <w:lsdException w:name="Colorful Grid Accent 6" w:semiHidden="0" w:uiPriority="73" w:unhideWhenUsed="0"/>
+    <w:lsdException w:name="Subtle Emphasis" w:semiHidden="0" w:uiPriority="19" w:unhideWhenUsed="0" w:qFormat="1"/>
+    <w:lsdException w:name="Intense Emphasis" w:semiHidden="0" w:uiPriority="21" w:unhideWhenUsed="0" w:qFormat="1"/>
+    <w:lsdException w:name="Subtle Reference" w:semiHidden="0" w:uiPriority="31" w:unhideWhenUsed="0" w:qFormat="1"/>
+    <w:lsdException w:name="Intense Reference" w:semiHidden="0" w:uiPriority="32" w:unhideWhenUsed="0" w:qFormat="1"/>
+    <w:lsdException w:name="Book Title" w:semiHidden="0" w:uiPriority="33" w:unhideWhenUsed="0" w:qFormat="1"/>
+    <w:lsdException w:name="Bibliography" w:uiPriority="37"/>
+    <w:lsdException w:name="TOC Heading" w:uiPriority="39" w:qFormat="1"/>
+  </w:latentStyles>
+  <w:style w:type="paragraph" w:default="1" w:styleId="Normal">
+    <w:name w:val="Normal"/>
+    <w:qFormat/>
+  </w:style>
+  <w:style w:type="paragraph" w:styleId="Heading1">
+    <w:name w:val="heading 1"/>
+    <w:basedOn w:val="Normal"/>
+    <w:next w:val="Normal"/>
+    <w:link w:val="Heading1Char"/>
+    <w:uiPriority w:val="9"/>
+    <w:qFormat/>
+    <w:rsid w:val="0022243F"/>
+    <w:pPr>
+      <w:keepNext/>
+      <w:keepLines/>
+      <w:spacing w:before="480" w:after="0"/>
+      <w:outlineLvl w:val="0"/>
+    </w:pPr>
+    <w:rPr>
+      <w:rFonts w:asciiTheme="majorHAnsi" w:eastAsiaTheme="majorEastAsia" w:hAnsiTheme="majorHAnsi" w:cstheme="majorBidi"/>
+      <w:b/>
+      <w:bCs/>
+      <w:color w:val="365F91" w:themeColor="accent1" w:themeShade="BF"/>
+      <w:sz w:val="28"/>
+      <w:szCs w:val="28"/>
+    </w:rPr>
+  </w:style>
+  <w:style w:type="paragraph" w:styleId="Heading2">
+    <w:name w:val="heading 2"/>
+    <w:basedOn w:val="Normal"/>
+    <w:next w:val="Normal"/>
+    <w:link w:val="Heading2Char"/>
+    <w:uiPriority w:val="9"/>
+    <w:unhideWhenUsed/>
+    <w:qFormat/>
+    <w:rsid w:val="008C6804"/>
+    <w:pPr>
+      <w:keepNext/>
+      <w:keepLines/>
+      <w:spacing w:before="200" w:after="0"/>
+      <w:outlineLvl w:val="1"/>
+    </w:pPr>
+    <w:rPr>
+      <w:rFonts w:asciiTheme="majorHAnsi" w:eastAsiaTheme="majorEastAsia" w:hAnsiTheme="majorHAnsi" w:cstheme="majorBidi"/>
+      <w:b/>
+      <w:bCs/>
+      <w:color w:val="4F81BD" w:themeColor="accent1"/>
+      <w:sz w:val="26"/>
+      <w:szCs w:val="26"/>
+    </w:rPr>
+  </w:style>
+  <w:style w:type="character" w:default="1" w:styleId="DefaultParagraphFont">
+    <w:name w:val="Default Paragraph Font"/>
+    <w:uiPriority w:val="1"/>
+    <w:semiHidden/>
+    <w:unhideWhenUsed/>
+  </w:style>
+  <w:style w:type="table" w:default="1" w:styleId="TableNormal">
+    <w:name w:val="Normal Table"/>
+    <w:uiPriority w:val="99"/>
+    <w:semiHidden/>
+    <w:unhideWhenUsed/>
+    <w:tblPr>
+      <w:tblInd w:w="0" w:type="dxa"/>
       <w:tblCellMar>
         <w:top w:w="0" w:type="dxa"/>
         <w:left w:w="108" w:type="dxa"/>
         <w:bottom w:w="0" w:type="dxa"/>
         <w:right w:w="108" w:type="dxa"/>
       </w:tblCellMar>
+    </w:tblPr>
+  </w:style>
+  <w:style w:type="numbering" w:default="1" w:styleId="NoList">
+    <w:name w:val="No List"/>
+    <w:uiPriority w:val="99"/>
+    <w:semiHidden/>
+    <w:unhideWhenUsed/>
+  </w:style>
+  <w:style w:type="table" w:styleId="TableGrid">
+    <w:name w:val="Table Grid"/>
+    <w:basedOn w:val="TableNormal"/>
+    <w:uiPriority w:val="59"/>
+    <w:rsid w:val="0062422F"/>
+    <w:pPr>
+      <w:spacing w:after="0" w:line="240" w:lineRule="auto"/>
+    </w:pPr>
+    <w:tblPr>
+      <w:tblBorders>
+        <w:top w:val="single" w:sz="4" w:space="0" w:color="auto"/>
+        <w:left w:val="single" w:sz="4" w:space="0" w:color="auto"/>
+        <w:bottom w:val="single" w:sz="4" w:space="0" w:color="auto"/>
+        <w:right w:val="single" w:sz="4" w:space="0" w:color="auto"/>
+        <w:insideH w:val="single" w:sz="4" w:space="0" w:color="auto"/>
+        <w:insideV w:val="single" w:sz="4" w:space="0" w:color="auto"/>
+      </w:tblBorders>
     </w:tblPr>
   </w:style>
   <w:style w:type="character" w:customStyle="1" w:styleId="Heading1Char">
@@ -5809,7 +6861,7 @@
 </file>
 
 <file path=customXml/itemProps1.xml><?xml version="1.0" encoding="utf-8"?>
-<ds:datastoreItem xmlns:ds="http://schemas.openxmlformats.org/officeDocument/2006/customXml" ds:itemID="{63260BE8-A7C3-4EE2-AC72-6430290EDECB}">
+<ds:datastoreItem xmlns:ds="http://schemas.openxmlformats.org/officeDocument/2006/customXml" ds:itemID="{C751ED4C-AC5A-45D9-B19A-F3887FE5A237}">
   <ds:schemaRefs>
     <ds:schemaRef ds:uri="http://schemas.openxmlformats.org/officeDocument/2006/bibliography"/>
   </ds:schemaRefs>

</xml_diff>